<commit_message>
Updated documentation; checking in latest HardwareComm code; added programs to test various features of the Elixys system.
</commit_message>
<xml_diff>
--- a/doc/ElixysHTTPProtocol.docx
+++ b/doc/ElixysHTTPProtocol.docx
@@ -12254,13 +12254,7 @@
     </w:p>
     <w:p>
       <w:r>
-        <w:t>The</w:t>
-      </w:r>
-      <w:r>
-        <w:t xml:space="preserve"> current state of the</w:t>
-      </w:r>
-      <w:r>
-        <w:t xml:space="preserve"> Prompt modal dialog box:</w:t>
+        <w:t>The current state of the Prompt modal dialog box:</w:t>
       </w:r>
     </w:p>
     <w:p>
@@ -12284,8 +12278,10 @@
         </w:numPr>
       </w:pPr>
       <w:r>
-        <w:t>Text 1 – The first text to display to the user.</w:t>
-      </w:r>
+        <w:t>Title – Title of the prompt dialog.</w:t>
+      </w:r>
+      <w:bookmarkStart w:id="17" w:name="_GoBack"/>
+      <w:bookmarkEnd w:id="17"/>
     </w:p>
     <w:p>
       <w:pPr>
@@ -12296,7 +12292,7 @@
         </w:numPr>
       </w:pPr>
       <w:r>
-        <w:t>Edit 1 – True if the first edit box is to be displayed.</w:t>
+        <w:t>Text 1 – The first text to display to the user.</w:t>
       </w:r>
     </w:p>
     <w:p>
@@ -12308,7 +12304,7 @@
         </w:numPr>
       </w:pPr>
       <w:r>
-        <w:t>Text 2 – The second text to display to the user or empty if not used.</w:t>
+        <w:t>Edit 1 – True if the first edit box is to be displayed.</w:t>
       </w:r>
     </w:p>
     <w:p>
@@ -12320,7 +12316,7 @@
         </w:numPr>
       </w:pPr>
       <w:r>
-        <w:t>Edit 2 – True if the second edit box is to be displayed.</w:t>
+        <w:t>Text 2 – The second text to display to the user or empty if not used.</w:t>
       </w:r>
     </w:p>
     <w:p>
@@ -12332,6 +12328,18 @@
         </w:numPr>
       </w:pPr>
       <w:r>
+        <w:t>Edit 2 – True if the second edit box is to be displayed.</w:t>
+      </w:r>
+    </w:p>
+    <w:p>
+      <w:pPr>
+        <w:pStyle w:val="ListParagraph"/>
+        <w:numPr>
+          <w:ilvl w:val="0"/>
+          <w:numId w:val="7"/>
+        </w:numPr>
+      </w:pPr>
+      <w:r>
         <w:t>Buttons – Array of buttons to display to the user.</w:t>
       </w:r>
     </w:p>
@@ -12414,6 +12422,29 @@
         </w:rPr>
         <w:tab/>
         <w:t>“show”:”true”,</w:t>
+      </w:r>
+    </w:p>
+    <w:p>
+      <w:pPr>
+        <w:spacing w:after="0"/>
+        <w:rPr>
+          <w:rFonts w:ascii="Courier New" w:hAnsi="Courier New" w:cs="Courier New"/>
+          <w:b/>
+          <w:color w:val="365F91" w:themeColor="accent1" w:themeShade="BF"/>
+          <w:sz w:val="16"/>
+          <w:szCs w:val="16"/>
+        </w:rPr>
+      </w:pPr>
+      <w:r>
+        <w:rPr>
+          <w:rFonts w:ascii="Courier New" w:hAnsi="Courier New" w:cs="Courier New"/>
+          <w:b/>
+          <w:color w:val="365F91" w:themeColor="accent1" w:themeShade="BF"/>
+          <w:sz w:val="16"/>
+          <w:szCs w:val="16"/>
+        </w:rPr>
+        <w:tab/>
+        <w:t>“title”:”Abort”,</w:t>
       </w:r>
     </w:p>
     <w:p>
@@ -12739,7 +12770,7 @@
       <w:pPr>
         <w:pStyle w:val="Heading2"/>
       </w:pPr>
-      <w:bookmarkStart w:id="17" w:name="_Toc295679711"/>
+      <w:bookmarkStart w:id="18" w:name="_Toc295679711"/>
       <w:r>
         <w:lastRenderedPageBreak/>
         <w:t>Sequence c</w:t>
@@ -12750,7 +12781,7 @@
       <w:r>
         <w:t>s</w:t>
       </w:r>
-      <w:bookmarkEnd w:id="17"/>
+      <w:bookmarkEnd w:id="18"/>
     </w:p>
     <w:p>
       <w:r>
@@ -13053,12 +13084,12 @@
       <w:pPr>
         <w:pStyle w:val="Heading3"/>
       </w:pPr>
-      <w:bookmarkStart w:id="18" w:name="_Toc295679712"/>
+      <w:bookmarkStart w:id="19" w:name="_Toc295679712"/>
       <w:r>
         <w:lastRenderedPageBreak/>
         <w:t>Cassette</w:t>
       </w:r>
-      <w:bookmarkEnd w:id="18"/>
+      <w:bookmarkEnd w:id="19"/>
     </w:p>
     <w:p>
       <w:r>
@@ -13590,11 +13621,11 @@
       <w:pPr>
         <w:pStyle w:val="Heading3"/>
       </w:pPr>
-      <w:bookmarkStart w:id="19" w:name="_Toc295679713"/>
+      <w:bookmarkStart w:id="20" w:name="_Toc295679713"/>
       <w:r>
         <w:t>Add</w:t>
       </w:r>
-      <w:bookmarkEnd w:id="19"/>
+      <w:bookmarkEnd w:id="20"/>
     </w:p>
     <w:p>
       <w:r>
@@ -14182,12 +14213,12 @@
       <w:pPr>
         <w:pStyle w:val="Heading3"/>
       </w:pPr>
-      <w:bookmarkStart w:id="20" w:name="_Toc295679714"/>
+      <w:bookmarkStart w:id="21" w:name="_Toc295679714"/>
       <w:r>
         <w:lastRenderedPageBreak/>
         <w:t>Evaporate</w:t>
       </w:r>
-      <w:bookmarkEnd w:id="20"/>
+      <w:bookmarkEnd w:id="21"/>
     </w:p>
     <w:p>
       <w:r>
@@ -15373,12 +15404,12 @@
       <w:pPr>
         <w:pStyle w:val="Heading3"/>
       </w:pPr>
-      <w:bookmarkStart w:id="21" w:name="_Toc295679715"/>
+      <w:bookmarkStart w:id="22" w:name="_Toc295679715"/>
       <w:r>
         <w:lastRenderedPageBreak/>
         <w:t>Transfer</w:t>
       </w:r>
-      <w:bookmarkEnd w:id="21"/>
+      <w:bookmarkEnd w:id="22"/>
     </w:p>
     <w:p>
       <w:r>
@@ -15971,11 +16002,11 @@
       <w:pPr>
         <w:pStyle w:val="Heading3"/>
       </w:pPr>
-      <w:bookmarkStart w:id="22" w:name="_Toc295679716"/>
+      <w:bookmarkStart w:id="23" w:name="_Toc295679716"/>
       <w:r>
         <w:t>Elute</w:t>
       </w:r>
-      <w:bookmarkEnd w:id="22"/>
+      <w:bookmarkEnd w:id="23"/>
     </w:p>
     <w:p>
       <w:r>
@@ -16778,12 +16809,12 @@
       <w:pPr>
         <w:pStyle w:val="Heading3"/>
       </w:pPr>
-      <w:bookmarkStart w:id="23" w:name="_Toc295679717"/>
+      <w:bookmarkStart w:id="24" w:name="_Toc295679717"/>
       <w:r>
         <w:lastRenderedPageBreak/>
         <w:t>React</w:t>
       </w:r>
-      <w:bookmarkEnd w:id="23"/>
+      <w:bookmarkEnd w:id="24"/>
     </w:p>
     <w:p>
       <w:r>
@@ -18202,12 +18233,12 @@
       <w:pPr>
         <w:pStyle w:val="Heading3"/>
       </w:pPr>
-      <w:bookmarkStart w:id="24" w:name="_Toc295679718"/>
+      <w:bookmarkStart w:id="25" w:name="_Toc295679718"/>
       <w:r>
         <w:lastRenderedPageBreak/>
         <w:t>Prompt</w:t>
       </w:r>
-      <w:bookmarkEnd w:id="24"/>
+      <w:bookmarkEnd w:id="25"/>
     </w:p>
     <w:p>
       <w:r>
@@ -18649,11 +18680,11 @@
       <w:pPr>
         <w:pStyle w:val="Heading3"/>
       </w:pPr>
-      <w:bookmarkStart w:id="25" w:name="_Toc295679719"/>
+      <w:bookmarkStart w:id="26" w:name="_Toc295679719"/>
       <w:r>
         <w:t>Move</w:t>
       </w:r>
-      <w:bookmarkEnd w:id="25"/>
+      <w:bookmarkEnd w:id="26"/>
     </w:p>
     <w:p>
       <w:r>
@@ -19304,12 +19335,12 @@
       <w:pPr>
         <w:pStyle w:val="Heading3"/>
       </w:pPr>
-      <w:bookmarkStart w:id="26" w:name="_Toc295679720"/>
+      <w:bookmarkStart w:id="27" w:name="_Toc295679720"/>
       <w:r>
         <w:lastRenderedPageBreak/>
         <w:t>Install</w:t>
       </w:r>
-      <w:bookmarkEnd w:id="26"/>
+      <w:bookmarkEnd w:id="27"/>
     </w:p>
     <w:p>
       <w:r>
@@ -19795,11 +19826,11 @@
       <w:pPr>
         <w:pStyle w:val="Heading3"/>
       </w:pPr>
-      <w:bookmarkStart w:id="27" w:name="_Toc295679721"/>
+      <w:bookmarkStart w:id="28" w:name="_Toc295679721"/>
       <w:r>
         <w:t>Comment</w:t>
       </w:r>
-      <w:bookmarkEnd w:id="27"/>
+      <w:bookmarkEnd w:id="28"/>
     </w:p>
     <w:p>
       <w:r>
@@ -20275,12 +20306,12 @@
       <w:pPr>
         <w:pStyle w:val="Heading3"/>
       </w:pPr>
-      <w:bookmarkStart w:id="28" w:name="_Toc295679722"/>
+      <w:bookmarkStart w:id="29" w:name="_Toc295679722"/>
       <w:r>
         <w:lastRenderedPageBreak/>
         <w:t>Activity</w:t>
       </w:r>
-      <w:bookmarkEnd w:id="28"/>
+      <w:bookmarkEnd w:id="29"/>
     </w:p>
     <w:p>
       <w:r>
@@ -20682,11 +20713,11 @@
       <w:pPr>
         <w:pStyle w:val="Heading2"/>
       </w:pPr>
-      <w:bookmarkStart w:id="29" w:name="_Toc295679723"/>
+      <w:bookmarkStart w:id="30" w:name="_Toc295679723"/>
       <w:r>
         <w:t>Validation</w:t>
       </w:r>
-      <w:bookmarkEnd w:id="29"/>
+      <w:bookmarkEnd w:id="30"/>
     </w:p>
     <w:p>
       <w:r>
@@ -20898,12 +20929,12 @@
       <w:pPr>
         <w:pStyle w:val="Heading1"/>
       </w:pPr>
-      <w:bookmarkStart w:id="30" w:name="_Toc295679724"/>
+      <w:bookmarkStart w:id="31" w:name="_Toc295679724"/>
       <w:r>
         <w:lastRenderedPageBreak/>
         <w:t>GET /configuration</w:t>
       </w:r>
-      <w:bookmarkEnd w:id="30"/>
+      <w:bookmarkEnd w:id="31"/>
     </w:p>
     <w:p>
       <w:r>
@@ -20995,11 +21026,11 @@
       <w:pPr>
         <w:pStyle w:val="Heading1"/>
       </w:pPr>
-      <w:bookmarkStart w:id="31" w:name="_Toc295679725"/>
+      <w:bookmarkStart w:id="32" w:name="_Toc295679725"/>
       <w:r>
         <w:t>GET /state</w:t>
       </w:r>
-      <w:bookmarkEnd w:id="31"/>
+      <w:bookmarkEnd w:id="32"/>
     </w:p>
     <w:p>
       <w:r>
@@ -21193,11 +21224,11 @@
       <w:pPr>
         <w:pStyle w:val="Heading2"/>
       </w:pPr>
-      <w:bookmarkStart w:id="32" w:name="_Toc295679726"/>
+      <w:bookmarkStart w:id="33" w:name="_Toc295679726"/>
       <w:r>
         <w:t>HOME</w:t>
       </w:r>
-      <w:bookmarkEnd w:id="32"/>
+      <w:bookmarkEnd w:id="33"/>
     </w:p>
     <w:p>
       <w:r>
@@ -22041,12 +22072,12 @@
       <w:pPr>
         <w:pStyle w:val="Heading2"/>
       </w:pPr>
-      <w:bookmarkStart w:id="33" w:name="_Toc295679727"/>
+      <w:bookmarkStart w:id="34" w:name="_Toc295679727"/>
       <w:r>
         <w:lastRenderedPageBreak/>
         <w:t>SELECTSEQUENCE</w:t>
       </w:r>
-      <w:bookmarkEnd w:id="33"/>
+      <w:bookmarkEnd w:id="34"/>
     </w:p>
     <w:p>
       <w:r>
@@ -23816,12 +23847,12 @@
       <w:pPr>
         <w:pStyle w:val="Heading2"/>
       </w:pPr>
-      <w:bookmarkStart w:id="34" w:name="_Toc295679728"/>
+      <w:bookmarkStart w:id="35" w:name="_Toc295679728"/>
       <w:r>
         <w:lastRenderedPageBreak/>
         <w:t>VIEWSEQUENCE</w:t>
       </w:r>
-      <w:bookmarkEnd w:id="34"/>
+      <w:bookmarkEnd w:id="35"/>
     </w:p>
     <w:p>
       <w:r>
@@ -24801,12 +24832,12 @@
       <w:pPr>
         <w:pStyle w:val="Heading2"/>
       </w:pPr>
-      <w:bookmarkStart w:id="35" w:name="_Toc295679729"/>
+      <w:bookmarkStart w:id="36" w:name="_Toc295679729"/>
       <w:r>
         <w:lastRenderedPageBreak/>
         <w:t>EDITSEQUENCE</w:t>
       </w:r>
-      <w:bookmarkEnd w:id="35"/>
+      <w:bookmarkEnd w:id="36"/>
     </w:p>
     <w:p>
       <w:r>
@@ -25701,12 +25732,12 @@
       <w:pPr>
         <w:pStyle w:val="Heading2"/>
       </w:pPr>
-      <w:bookmarkStart w:id="36" w:name="_Toc295679730"/>
+      <w:bookmarkStart w:id="37" w:name="_Toc295679730"/>
       <w:r>
         <w:lastRenderedPageBreak/>
         <w:t>RUNSEQUENCE</w:t>
       </w:r>
-      <w:bookmarkEnd w:id="36"/>
+      <w:bookmarkEnd w:id="37"/>
     </w:p>
     <w:p>
       <w:r>
@@ -26488,12 +26519,12 @@
       <w:pPr>
         <w:pStyle w:val="Heading2"/>
       </w:pPr>
-      <w:bookmarkStart w:id="37" w:name="_Toc295679731"/>
+      <w:bookmarkStart w:id="38" w:name="_Toc295679731"/>
       <w:r>
         <w:lastRenderedPageBreak/>
         <w:t>MANUALRUN</w:t>
       </w:r>
-      <w:bookmarkEnd w:id="37"/>
+      <w:bookmarkEnd w:id="38"/>
     </w:p>
     <w:p>
       <w:r>
@@ -26643,8 +26674,6 @@
       <w:r>
         <w:t>result</w:t>
       </w:r>
-      <w:bookmarkStart w:id="38" w:name="_GoBack"/>
-      <w:bookmarkEnd w:id="38"/>
       <w:r>
         <w:t xml:space="preserve"> – Boolean value that specifies if the last unit operation was successful.  This value will be set when returning to the SELECT step after a RUN.</w:t>
       </w:r>
@@ -26956,15 +26985,6 @@
           <w:szCs w:val="16"/>
         </w:rPr>
         <w:tab/>
-      </w:r>
-      <w:r>
-        <w:rPr>
-          <w:rFonts w:ascii="Courier New" w:hAnsi="Courier New" w:cs="Courier New"/>
-          <w:b/>
-          <w:color w:val="365F91" w:themeColor="accent1" w:themeShade="BF"/>
-          <w:sz w:val="16"/>
-          <w:szCs w:val="16"/>
-        </w:rPr>
         <w:t>“promptstate”:</w:t>
       </w:r>
     </w:p>
@@ -26988,15 +27008,6 @@
           <w:szCs w:val="16"/>
         </w:rPr>
         <w:tab/>
-      </w:r>
-      <w:r>
-        <w:rPr>
-          <w:rFonts w:ascii="Courier New" w:hAnsi="Courier New" w:cs="Courier New"/>
-          <w:b/>
-          <w:color w:val="365F91" w:themeColor="accent1" w:themeShade="BF"/>
-          <w:sz w:val="16"/>
-          <w:szCs w:val="16"/>
-        </w:rPr>
         <w:t>{</w:t>
       </w:r>
     </w:p>
@@ -36690,7 +36701,7 @@
 </file>
 
 <file path=customXml/itemProps1.xml><?xml version="1.0" encoding="utf-8"?>
-<ds:datastoreItem xmlns:ds="http://schemas.openxmlformats.org/officeDocument/2006/customXml" ds:itemID="{1BCC44B3-32C6-40B6-A028-6F229DDDA911}">
+<ds:datastoreItem xmlns:ds="http://schemas.openxmlformats.org/officeDocument/2006/customXml" ds:itemID="{48989F52-8DC1-4771-BB03-287F046C2926}">
   <ds:schemaRefs>
     <ds:schemaRef ds:uri="http://schemas.openxmlformats.org/officeDocument/2006/bibliography"/>
   </ds:schemaRefs>

</xml_diff>

<commit_message>
Updated HTTP protocol documentation.
</commit_message>
<xml_diff>
--- a/doc/ElixysHTTPProtocol.docx
+++ b/doc/ElixysHTTPProtocol.docx
@@ -26391,7 +26391,13 @@
         </w:numPr>
       </w:pPr>
       <w:r>
-        <w:t>Move – The transfer mode, either “Trap” or “Elute”.</w:t>
+        <w:t>Mo</w:t>
+      </w:r>
+      <w:r>
+        <w:t>d</w:t>
+      </w:r>
+      <w:r>
+        <w:t>e – The transfer mode, either “Trap” or “Elute”.</w:t>
       </w:r>
     </w:p>
     <w:p>
@@ -26403,7 +26409,13 @@
         </w:numPr>
       </w:pPr>
       <w:r>
-        <w:t>Move validation – Contains a string describing the mode validation.</w:t>
+        <w:t>Mo</w:t>
+      </w:r>
+      <w:r>
+        <w:t>d</w:t>
+      </w:r>
+      <w:r>
+        <w:t>e validation – Contains a string describing the mode validation.</w:t>
       </w:r>
     </w:p>
     <w:p>
@@ -27315,6 +27327,8 @@
           <w:szCs w:val="16"/>
         </w:rPr>
       </w:pPr>
+      <w:bookmarkStart w:id="33" w:name="_GoBack"/>
+      <w:bookmarkEnd w:id="33"/>
       <w:r>
         <w:rPr>
           <w:rFonts w:ascii="Courier New" w:hAnsi="Courier New" w:cs="Courier New"/>
@@ -27392,12 +27406,12 @@
       <w:pPr>
         <w:pStyle w:val="Heading2"/>
       </w:pPr>
-      <w:bookmarkStart w:id="33" w:name="_Toc307259656"/>
+      <w:bookmarkStart w:id="34" w:name="_Toc307259656"/>
       <w:r>
         <w:lastRenderedPageBreak/>
         <w:t>React</w:t>
       </w:r>
-      <w:bookmarkEnd w:id="33"/>
+      <w:bookmarkEnd w:id="34"/>
     </w:p>
     <w:p>
       <w:proofErr w:type="gramStart"/>
@@ -28514,12 +28528,12 @@
       <w:pPr>
         <w:pStyle w:val="Heading2"/>
       </w:pPr>
-      <w:bookmarkStart w:id="34" w:name="_Toc307259657"/>
+      <w:bookmarkStart w:id="35" w:name="_Toc307259657"/>
       <w:r>
         <w:lastRenderedPageBreak/>
         <w:t>Prompt</w:t>
       </w:r>
-      <w:bookmarkEnd w:id="34"/>
+      <w:bookmarkEnd w:id="35"/>
     </w:p>
     <w:p>
       <w:proofErr w:type="gramStart"/>
@@ -29007,11 +29021,11 @@
       <w:pPr>
         <w:pStyle w:val="Heading2"/>
       </w:pPr>
-      <w:bookmarkStart w:id="35" w:name="_Toc307259658"/>
+      <w:bookmarkStart w:id="36" w:name="_Toc307259658"/>
       <w:r>
         <w:t>Install</w:t>
       </w:r>
-      <w:bookmarkEnd w:id="35"/>
+      <w:bookmarkEnd w:id="36"/>
     </w:p>
     <w:p>
       <w:proofErr w:type="gramStart"/>
@@ -29650,12 +29664,12 @@
       <w:pPr>
         <w:pStyle w:val="Heading2"/>
       </w:pPr>
-      <w:bookmarkStart w:id="36" w:name="_Toc307259659"/>
+      <w:bookmarkStart w:id="37" w:name="_Toc307259659"/>
       <w:r>
         <w:lastRenderedPageBreak/>
         <w:t>Comment</w:t>
       </w:r>
-      <w:bookmarkEnd w:id="36"/>
+      <w:bookmarkEnd w:id="37"/>
     </w:p>
     <w:p>
       <w:proofErr w:type="gramStart"/>
@@ -30155,11 +30169,11 @@
       <w:pPr>
         <w:pStyle w:val="Heading2"/>
       </w:pPr>
-      <w:bookmarkStart w:id="37" w:name="_Toc307259660"/>
+      <w:bookmarkStart w:id="38" w:name="_Toc307259660"/>
       <w:r>
         <w:t>Deliver F18</w:t>
       </w:r>
-      <w:bookmarkEnd w:id="37"/>
+      <w:bookmarkEnd w:id="38"/>
     </w:p>
     <w:p>
       <w:proofErr w:type="gramStart"/>
@@ -30572,8 +30586,6 @@
           <w:szCs w:val="16"/>
         </w:rPr>
       </w:pPr>
-      <w:bookmarkStart w:id="38" w:name="_GoBack"/>
-      <w:bookmarkEnd w:id="38"/>
       <w:r>
         <w:rPr>
           <w:rFonts w:ascii="Courier New" w:hAnsi="Courier New" w:cs="Courier New"/>
@@ -49453,7 +49465,7 @@
 </file>
 
 <file path=customXml/itemProps1.xml><?xml version="1.0" encoding="utf-8"?>
-<ds:datastoreItem xmlns:ds="http://schemas.openxmlformats.org/officeDocument/2006/customXml" ds:itemID="{CB21604E-6F0D-4C41-8749-B8475ACB0C6B}">
+<ds:datastoreItem xmlns:ds="http://schemas.openxmlformats.org/officeDocument/2006/customXml" ds:itemID="{09B99D8D-2D35-40C4-8EBC-639B59A75618}">
   <ds:schemaRefs>
     <ds:schemaRef ds:uri="http://schemas.openxmlformats.org/officeDocument/2006/bibliography"/>
   </ds:schemaRefs>

</xml_diff>

<commit_message>
Multiple changes: - Implemented the core server functions GetServerState() and RunSequence() - Broke the CLI into two type to support different use cases:   - ElixysCLI.py communicates directly with the hardware, useful as a standalone program   - CoreServerCLI.py communicates to the hardware via the core server, capable of running alongside a functioning web server
</commit_message>
<xml_diff>
--- a/doc/ElixysHTTPProtocol.docx
+++ b/doc/ElixysHTTPProtocol.docx
@@ -11011,7 +11011,25 @@
         </w:numPr>
       </w:pPr>
       <w:r>
-        <w:t>Actuator – String that specifies the state of the actuator.  Possible values are “up”, “down” and “indeterminate”.</w:t>
+        <w:t>Actuator – String that specifies the state of the actuator.  Possible values are “</w:t>
+      </w:r>
+      <w:r>
+        <w:t>U</w:t>
+      </w:r>
+      <w:r>
+        <w:t>p”, “</w:t>
+      </w:r>
+      <w:r>
+        <w:t>D</w:t>
+      </w:r>
+      <w:r>
+        <w:t>own” and “</w:t>
+      </w:r>
+      <w:r>
+        <w:t>I</w:t>
+      </w:r>
+      <w:r>
+        <w:t>ndeterminate”.</w:t>
       </w:r>
     </w:p>
     <w:p>
@@ -11024,7 +11042,37 @@
         <w:spacing w:after="0"/>
       </w:pPr>
       <w:r>
-        <w:t>Gripper – String that specifies the state of the gripper.  Possible values are “open”, “closed” and “indeterminate”.  Note that “closed” indicates a vial is between the fingers while “indeterminate” indicates no vial present.</w:t>
+        <w:t>Gripper – String that specifies the state of the gripper.  Possible values are “</w:t>
+      </w:r>
+      <w:r>
+        <w:t>O</w:t>
+      </w:r>
+      <w:r>
+        <w:t>pen”, “</w:t>
+      </w:r>
+      <w:r>
+        <w:t>C</w:t>
+      </w:r>
+      <w:r>
+        <w:t>losed” and “</w:t>
+      </w:r>
+      <w:r>
+        <w:t>I</w:t>
+      </w:r>
+      <w:r>
+        <w:t>ndeterminate”.  Note that “</w:t>
+      </w:r>
+      <w:r>
+        <w:t>C</w:t>
+      </w:r>
+      <w:r>
+        <w:t>losed” indicates a vial is between the fingers while “</w:t>
+      </w:r>
+      <w:r>
+        <w:t>I</w:t>
+      </w:r>
+      <w:r>
+        <w:t>ndeterminate” indicates no vial present.</w:t>
       </w:r>
     </w:p>
     <w:p>
@@ -11379,7 +11427,17 @@
           <w:sz w:val="16"/>
           <w:szCs w:val="16"/>
         </w:rPr>
-        <w:t>up</w:t>
+        <w:t>U</w:t>
+      </w:r>
+      <w:r>
+        <w:rPr>
+          <w:rFonts w:ascii="Courier New" w:hAnsi="Courier New" w:cs="Courier New"/>
+          <w:b/>
+          <w:color w:val="365F91" w:themeColor="accent1" w:themeShade="BF"/>
+          <w:sz w:val="16"/>
+          <w:szCs w:val="16"/>
+        </w:rPr>
+        <w:t>p</w:t>
       </w:r>
       <w:proofErr w:type="spellEnd"/>
       <w:r>
@@ -11464,7 +11522,17 @@
           <w:sz w:val="16"/>
           <w:szCs w:val="16"/>
         </w:rPr>
-        <w:t>open</w:t>
+        <w:t>O</w:t>
+      </w:r>
+      <w:r>
+        <w:rPr>
+          <w:rFonts w:ascii="Courier New" w:hAnsi="Courier New" w:cs="Courier New"/>
+          <w:b/>
+          <w:color w:val="365F91" w:themeColor="accent1" w:themeShade="BF"/>
+          <w:sz w:val="16"/>
+          <w:szCs w:val="16"/>
+        </w:rPr>
+        <w:t>pen</w:t>
       </w:r>
       <w:proofErr w:type="spellEnd"/>
       <w:r>
@@ -11600,7 +11668,25 @@
         </w:numPr>
       </w:pPr>
       <w:r>
-        <w:t>Vertical – String describing the vertical position.  Possible values are “up”, “down” and “indeterminate”.</w:t>
+        <w:t>Vertical – String describing the vertical p</w:t>
+      </w:r>
+      <w:r>
+        <w:t>osition.  Possible values are “U</w:t>
+      </w:r>
+      <w:r>
+        <w:t>p”, “</w:t>
+      </w:r>
+      <w:r>
+        <w:t>D</w:t>
+      </w:r>
+      <w:r>
+        <w:t>own” and “</w:t>
+      </w:r>
+      <w:r>
+        <w:t>I</w:t>
+      </w:r>
+      <w:r>
+        <w:t>ndeterminate”.</w:t>
       </w:r>
     </w:p>
     <w:p>
@@ -11668,7 +11754,21 @@
         </w:numPr>
       </w:pPr>
       <w:r>
-        <w:t>Transfer position – String that describes the transfer stopcock position.  Possible values are “Waste” and “Out”.</w:t>
+        <w:t>Transfer position – String that describes the transfer stopcock position.  Possible values are “Waste”</w:t>
+      </w:r>
+      <w:r>
+        <w:t>,</w:t>
+      </w:r>
+      <w:bookmarkStart w:id="15" w:name="_GoBack"/>
+      <w:bookmarkEnd w:id="15"/>
+      <w:r>
+        <w:t xml:space="preserve"> “Out”</w:t>
+      </w:r>
+      <w:r>
+        <w:t xml:space="preserve"> and “Indeterminate”</w:t>
+      </w:r>
+      <w:r>
+        <w:t>.</w:t>
       </w:r>
     </w:p>
     <w:p>
@@ -11733,7 +11833,19 @@
         </w:numPr>
       </w:pPr>
       <w:r>
-        <w:t>Column position – String that describes the position of the column stopcocks.  Possible values are “Load” and “Elute”.</w:t>
+        <w:t>Column position – String that describes the position of the column stopcocks.  Possible values are “Load”</w:t>
+      </w:r>
+      <w:r>
+        <w:t>,</w:t>
+      </w:r>
+      <w:r>
+        <w:t xml:space="preserve"> “Elute”</w:t>
+      </w:r>
+      <w:r>
+        <w:t xml:space="preserve"> and “Indeterminate”</w:t>
+      </w:r>
+      <w:r>
+        <w:t>.</w:t>
       </w:r>
     </w:p>
     <w:p>
@@ -12344,7 +12456,17 @@
           <w:sz w:val="16"/>
           <w:szCs w:val="16"/>
         </w:rPr>
-        <w:t>":"waste",</w:t>
+        <w:t>":"W</w:t>
+      </w:r>
+      <w:r>
+        <w:rPr>
+          <w:rFonts w:ascii="Courier New" w:hAnsi="Courier New" w:cs="Courier New"/>
+          <w:b/>
+          <w:color w:val="365F91" w:themeColor="accent1" w:themeShade="BF"/>
+          <w:sz w:val="16"/>
+          <w:szCs w:val="16"/>
+        </w:rPr>
+        <w:t>aste",</w:t>
       </w:r>
     </w:p>
     <w:p>
@@ -12839,7 +12961,7 @@
       <w:pPr>
         <w:pStyle w:val="Heading2"/>
       </w:pPr>
-      <w:bookmarkStart w:id="15" w:name="_Toc307259638"/>
+      <w:bookmarkStart w:id="16" w:name="_Toc307259638"/>
       <w:r>
         <w:lastRenderedPageBreak/>
         <w:t>Prompt s</w:t>
@@ -12847,7 +12969,7 @@
       <w:r>
         <w:t>tate</w:t>
       </w:r>
-      <w:bookmarkEnd w:id="15"/>
+      <w:bookmarkEnd w:id="16"/>
     </w:p>
     <w:p>
       <w:r>
@@ -13633,11 +13755,11 @@
       <w:pPr>
         <w:pStyle w:val="Heading2"/>
       </w:pPr>
-      <w:bookmarkStart w:id="16" w:name="_Toc307259639"/>
+      <w:bookmarkStart w:id="17" w:name="_Toc307259639"/>
       <w:r>
         <w:t>Run state</w:t>
       </w:r>
-      <w:bookmarkEnd w:id="16"/>
+      <w:bookmarkEnd w:id="17"/>
     </w:p>
     <w:p>
       <w:r>
@@ -14120,12 +14242,12 @@
       <w:pPr>
         <w:pStyle w:val="Heading2"/>
       </w:pPr>
-      <w:bookmarkStart w:id="17" w:name="_Toc307259640"/>
+      <w:bookmarkStart w:id="18" w:name="_Toc307259640"/>
       <w:r>
         <w:lastRenderedPageBreak/>
         <w:t>Hardware state</w:t>
       </w:r>
-      <w:bookmarkEnd w:id="17"/>
+      <w:bookmarkEnd w:id="18"/>
     </w:p>
     <w:p>
       <w:r>
@@ -14868,11 +14990,11 @@
       <w:pPr>
         <w:pStyle w:val="Heading2"/>
       </w:pPr>
-      <w:bookmarkStart w:id="18" w:name="_Toc307259641"/>
+      <w:bookmarkStart w:id="19" w:name="_Toc307259641"/>
       <w:r>
         <w:t>Server state</w:t>
       </w:r>
-      <w:bookmarkEnd w:id="18"/>
+      <w:bookmarkEnd w:id="19"/>
     </w:p>
     <w:p>
       <w:r>
@@ -15157,12 +15279,12 @@
       <w:pPr>
         <w:pStyle w:val="Heading2"/>
       </w:pPr>
-      <w:bookmarkStart w:id="19" w:name="_Toc307259642"/>
+      <w:bookmarkStart w:id="20" w:name="_Toc307259642"/>
       <w:r>
         <w:lastRenderedPageBreak/>
         <w:t>Validation</w:t>
       </w:r>
-      <w:bookmarkEnd w:id="19"/>
+      <w:bookmarkEnd w:id="20"/>
     </w:p>
     <w:p>
       <w:r>
@@ -15358,11 +15480,11 @@
       <w:pPr>
         <w:pStyle w:val="Heading1"/>
       </w:pPr>
-      <w:bookmarkStart w:id="20" w:name="_Toc307259643"/>
+      <w:bookmarkStart w:id="21" w:name="_Toc307259643"/>
       <w:r>
         <w:t>GET /configuration</w:t>
       </w:r>
-      <w:bookmarkEnd w:id="20"/>
+      <w:bookmarkEnd w:id="21"/>
     </w:p>
     <w:p>
       <w:r>
@@ -15484,12 +15606,12 @@
       <w:pPr>
         <w:pStyle w:val="Heading1"/>
       </w:pPr>
-      <w:bookmarkStart w:id="21" w:name="_Toc307259644"/>
+      <w:bookmarkStart w:id="22" w:name="_Toc307259644"/>
       <w:r>
         <w:lastRenderedPageBreak/>
         <w:t>GET /state</w:t>
       </w:r>
-      <w:bookmarkEnd w:id="21"/>
+      <w:bookmarkEnd w:id="22"/>
     </w:p>
     <w:p>
       <w:r>
@@ -15683,11 +15805,11 @@
       <w:pPr>
         <w:pStyle w:val="Heading2"/>
       </w:pPr>
-      <w:bookmarkStart w:id="22" w:name="_Toc307259645"/>
+      <w:bookmarkStart w:id="23" w:name="_Toc307259645"/>
       <w:r>
         <w:t>HOME</w:t>
       </w:r>
-      <w:bookmarkEnd w:id="22"/>
+      <w:bookmarkEnd w:id="23"/>
     </w:p>
     <w:p>
       <w:r>
@@ -16681,12 +16803,12 @@
       <w:pPr>
         <w:pStyle w:val="Heading2"/>
       </w:pPr>
-      <w:bookmarkStart w:id="23" w:name="_Toc307259646"/>
+      <w:bookmarkStart w:id="24" w:name="_Toc307259646"/>
       <w:r>
         <w:lastRenderedPageBreak/>
         <w:t>SELECTSEQUENCE</w:t>
       </w:r>
-      <w:bookmarkEnd w:id="23"/>
+      <w:bookmarkEnd w:id="24"/>
     </w:p>
     <w:p>
       <w:r>
@@ -18702,12 +18824,12 @@
       <w:pPr>
         <w:pStyle w:val="Heading2"/>
       </w:pPr>
-      <w:bookmarkStart w:id="24" w:name="_Toc307259647"/>
+      <w:bookmarkStart w:id="25" w:name="_Toc307259647"/>
       <w:r>
         <w:lastRenderedPageBreak/>
         <w:t>VIEWSEQUENCE</w:t>
       </w:r>
-      <w:bookmarkEnd w:id="24"/>
+      <w:bookmarkEnd w:id="25"/>
     </w:p>
     <w:p>
       <w:r>
@@ -19863,12 +19985,12 @@
       <w:pPr>
         <w:pStyle w:val="Heading2"/>
       </w:pPr>
-      <w:bookmarkStart w:id="25" w:name="_Toc307259648"/>
+      <w:bookmarkStart w:id="26" w:name="_Toc307259648"/>
       <w:r>
         <w:lastRenderedPageBreak/>
         <w:t>EDITSEQUENCE</w:t>
       </w:r>
-      <w:bookmarkEnd w:id="25"/>
+      <w:bookmarkEnd w:id="26"/>
     </w:p>
     <w:p>
       <w:r>
@@ -20959,12 +21081,12 @@
       <w:pPr>
         <w:pStyle w:val="Heading2"/>
       </w:pPr>
-      <w:bookmarkStart w:id="26" w:name="_Toc307259649"/>
+      <w:bookmarkStart w:id="27" w:name="_Toc307259649"/>
       <w:r>
         <w:lastRenderedPageBreak/>
         <w:t>RUNSEQUENCE</w:t>
       </w:r>
-      <w:bookmarkEnd w:id="26"/>
+      <w:bookmarkEnd w:id="27"/>
     </w:p>
     <w:p>
       <w:r>
@@ -21942,12 +22064,12 @@
       <w:pPr>
         <w:pStyle w:val="Heading2"/>
       </w:pPr>
-      <w:bookmarkStart w:id="27" w:name="_Toc307259650"/>
+      <w:bookmarkStart w:id="28" w:name="_Toc307259650"/>
       <w:r>
         <w:lastRenderedPageBreak/>
         <w:t>MANUALRUN</w:t>
       </w:r>
-      <w:bookmarkEnd w:id="27"/>
+      <w:bookmarkEnd w:id="28"/>
     </w:p>
     <w:p>
       <w:r>
@@ -23048,12 +23170,12 @@
       <w:pPr>
         <w:pStyle w:val="Heading1"/>
       </w:pPr>
-      <w:bookmarkStart w:id="28" w:name="_Toc307259651"/>
+      <w:bookmarkStart w:id="29" w:name="_Toc307259651"/>
       <w:r>
         <w:lastRenderedPageBreak/>
         <w:t>GET component</w:t>
       </w:r>
-      <w:bookmarkEnd w:id="28"/>
+      <w:bookmarkEnd w:id="29"/>
     </w:p>
     <w:p>
       <w:r>
@@ -23274,11 +23396,11 @@
       <w:pPr>
         <w:pStyle w:val="Heading2"/>
       </w:pPr>
-      <w:bookmarkStart w:id="29" w:name="_Toc307259652"/>
+      <w:bookmarkStart w:id="30" w:name="_Toc307259652"/>
       <w:r>
         <w:t>Cassette</w:t>
       </w:r>
-      <w:bookmarkEnd w:id="29"/>
+      <w:bookmarkEnd w:id="30"/>
     </w:p>
     <w:p>
       <w:proofErr w:type="gramStart"/>
@@ -23923,12 +24045,12 @@
       <w:pPr>
         <w:pStyle w:val="Heading2"/>
       </w:pPr>
-      <w:bookmarkStart w:id="30" w:name="_Toc307259653"/>
+      <w:bookmarkStart w:id="31" w:name="_Toc307259653"/>
       <w:r>
         <w:lastRenderedPageBreak/>
         <w:t>Add</w:t>
       </w:r>
-      <w:bookmarkEnd w:id="30"/>
+      <w:bookmarkEnd w:id="31"/>
     </w:p>
     <w:p>
       <w:proofErr w:type="gramStart"/>
@@ -23972,8 +24094,6 @@
           <w:numId w:val="22"/>
         </w:numPr>
       </w:pPr>
-      <w:bookmarkStart w:id="31" w:name="_GoBack"/>
-      <w:bookmarkEnd w:id="31"/>
       <w:r>
         <w:t>Reagent – The reagent to add to the reactor.</w:t>
       </w:r>
@@ -49307,7 +49427,7 @@
 </file>
 
 <file path=customXml/itemProps1.xml><?xml version="1.0" encoding="utf-8"?>
-<ds:datastoreItem xmlns:ds="http://schemas.openxmlformats.org/officeDocument/2006/customXml" ds:itemID="{E03A5EED-7714-4023-984D-B3550E4BBF48}">
+<ds:datastoreItem xmlns:ds="http://schemas.openxmlformats.org/officeDocument/2006/customXml" ds:itemID="{4A7941F2-D300-4A1A-AF0E-9E00EF83AE5E}">
   <ds:schemaRefs>
     <ds:schemaRef ds:uri="http://schemas.openxmlformats.org/officeDocument/2006/bibliography"/>
   </ds:schemaRefs>

</xml_diff>

<commit_message>
Expanded the database schema for the log tables.
</commit_message>
<xml_diff>
--- a/doc/ElixysHTTPProtocol.docx
+++ b/doc/ElixysHTTPProtocol.docx
@@ -15293,47 +15293,7 @@
           <w:sz w:val="16"/>
           <w:szCs w:val="16"/>
         </w:rPr>
-        <w:t>[</w:t>
-      </w:r>
-      <w:r>
-        <w:rPr>
-          <w:rFonts w:ascii="Courier New" w:hAnsi="Courier New" w:cs="Courier New"/>
-          <w:b/>
-          <w:color w:val="365F91" w:themeColor="accent1" w:themeShade="BF"/>
-          <w:sz w:val="16"/>
-          <w:szCs w:val="16"/>
-        </w:rPr>
-        <w:t>{</w:t>
-      </w:r>
-      <w:r>
-        <w:rPr>
-          <w:rFonts w:ascii="Courier New" w:hAnsi="Courier New" w:cs="Courier New"/>
-          <w:b/>
-          <w:color w:val="365F91" w:themeColor="accent1" w:themeShade="BF"/>
-          <w:sz w:val="16"/>
-          <w:szCs w:val="16"/>
-        </w:rPr>
-        <w:t>Buttons are described above</w:t>
-      </w:r>
-      <w:r>
-        <w:rPr>
-          <w:rFonts w:ascii="Courier New" w:hAnsi="Courier New" w:cs="Courier New"/>
-          <w:b/>
-          <w:color w:val="365F91" w:themeColor="accent1" w:themeShade="BF"/>
-          <w:sz w:val="16"/>
-          <w:szCs w:val="16"/>
-        </w:rPr>
-        <w:t>}</w:t>
-      </w:r>
-      <w:r>
-        <w:rPr>
-          <w:rFonts w:ascii="Courier New" w:hAnsi="Courier New" w:cs="Courier New"/>
-          <w:b/>
-          <w:color w:val="365F91" w:themeColor="accent1" w:themeShade="BF"/>
-          <w:sz w:val="16"/>
-          <w:szCs w:val="16"/>
-        </w:rPr>
-        <w:t>],</w:t>
+        <w:t>[{Buttons are described above}],</w:t>
       </w:r>
     </w:p>
     <w:p>
@@ -15409,47 +15369,7 @@
           <w:sz w:val="16"/>
           <w:szCs w:val="16"/>
         </w:rPr>
-        <w:t>[</w:t>
-      </w:r>
-      <w:r>
-        <w:rPr>
-          <w:rFonts w:ascii="Courier New" w:hAnsi="Courier New" w:cs="Courier New"/>
-          <w:b/>
-          <w:color w:val="365F91" w:themeColor="accent1" w:themeShade="BF"/>
-          <w:sz w:val="16"/>
-          <w:szCs w:val="16"/>
-        </w:rPr>
-        <w:t>{</w:t>
-      </w:r>
-      <w:r>
-        <w:rPr>
-          <w:rFonts w:ascii="Courier New" w:hAnsi="Courier New" w:cs="Courier New"/>
-          <w:b/>
-          <w:color w:val="365F91" w:themeColor="accent1" w:themeShade="BF"/>
-          <w:sz w:val="16"/>
-          <w:szCs w:val="16"/>
-        </w:rPr>
-        <w:t>Buttons are described above</w:t>
-      </w:r>
-      <w:r>
-        <w:rPr>
-          <w:rFonts w:ascii="Courier New" w:hAnsi="Courier New" w:cs="Courier New"/>
-          <w:b/>
-          <w:color w:val="365F91" w:themeColor="accent1" w:themeShade="BF"/>
-          <w:sz w:val="16"/>
-          <w:szCs w:val="16"/>
-        </w:rPr>
-        <w:t>}</w:t>
-      </w:r>
-      <w:r>
-        <w:rPr>
-          <w:rFonts w:ascii="Courier New" w:hAnsi="Courier New" w:cs="Courier New"/>
-          <w:b/>
-          <w:color w:val="365F91" w:themeColor="accent1" w:themeShade="BF"/>
-          <w:sz w:val="16"/>
-          <w:szCs w:val="16"/>
-        </w:rPr>
-        <w:t>]</w:t>
+        <w:t>[{Buttons are described above}]</w:t>
       </w:r>
     </w:p>
     <w:p>
@@ -16714,8 +16634,6 @@
       <w:pPr>
         <w:pStyle w:val="Heading2"/>
       </w:pPr>
-      <w:bookmarkStart w:id="23" w:name="_GoBack"/>
-      <w:bookmarkEnd w:id="23"/>
       <w:r>
         <w:lastRenderedPageBreak/>
         <w:t>Validation</w:t>
@@ -16916,11 +16834,11 @@
       <w:pPr>
         <w:pStyle w:val="Heading1"/>
       </w:pPr>
-      <w:bookmarkStart w:id="24" w:name="_Toc311292177"/>
+      <w:bookmarkStart w:id="23" w:name="_Toc311292177"/>
       <w:r>
         <w:t>GET /configuration</w:t>
       </w:r>
-      <w:bookmarkEnd w:id="24"/>
+      <w:bookmarkEnd w:id="23"/>
     </w:p>
     <w:p>
       <w:r>
@@ -17042,12 +16960,12 @@
       <w:pPr>
         <w:pStyle w:val="Heading1"/>
       </w:pPr>
-      <w:bookmarkStart w:id="25" w:name="_Toc311292178"/>
+      <w:bookmarkStart w:id="24" w:name="_Toc311292178"/>
       <w:r>
         <w:lastRenderedPageBreak/>
         <w:t>GET /state</w:t>
       </w:r>
-      <w:bookmarkEnd w:id="25"/>
+      <w:bookmarkEnd w:id="24"/>
     </w:p>
     <w:p>
       <w:r>
@@ -18060,12 +17978,12 @@
       <w:pPr>
         <w:pStyle w:val="Heading2"/>
       </w:pPr>
-      <w:bookmarkStart w:id="26" w:name="_Toc311292179"/>
+      <w:bookmarkStart w:id="25" w:name="_Toc311292179"/>
       <w:r>
         <w:lastRenderedPageBreak/>
         <w:t>HOME</w:t>
       </w:r>
-      <w:bookmarkEnd w:id="26"/>
+      <w:bookmarkEnd w:id="25"/>
     </w:p>
     <w:p>
       <w:r>
@@ -19157,12 +19075,12 @@
       <w:pPr>
         <w:pStyle w:val="Heading2"/>
       </w:pPr>
-      <w:bookmarkStart w:id="27" w:name="_Toc311292180"/>
+      <w:bookmarkStart w:id="26" w:name="_Toc311292180"/>
       <w:r>
         <w:lastRenderedPageBreak/>
         <w:t>SELECT</w:t>
       </w:r>
-      <w:bookmarkEnd w:id="27"/>
+      <w:bookmarkEnd w:id="26"/>
     </w:p>
     <w:p>
       <w:r>
@@ -21067,84 +20985,78 @@
       <w:pPr>
         <w:pStyle w:val="Heading2"/>
       </w:pPr>
-      <w:bookmarkStart w:id="28" w:name="_Toc311292181"/>
+      <w:bookmarkStart w:id="27" w:name="_Toc311292181"/>
       <w:r>
         <w:lastRenderedPageBreak/>
         <w:t>VIEW</w:t>
       </w:r>
+      <w:bookmarkEnd w:id="27"/>
+    </w:p>
+    <w:p>
+      <w:r>
+        <w:t>T</w:t>
+      </w:r>
+      <w:r>
+        <w:t xml:space="preserve">he View Sequence screen does not </w:t>
+      </w:r>
+      <w:r>
+        <w:t>contain</w:t>
+      </w:r>
+      <w:r>
+        <w:t xml:space="preserve"> any </w:t>
+      </w:r>
+      <w:r>
+        <w:t>additional information</w:t>
+      </w:r>
+      <w:r>
+        <w:t>.</w:t>
+      </w:r>
+    </w:p>
+    <w:p>
+      <w:pPr>
+        <w:pStyle w:val="Heading2"/>
+      </w:pPr>
+      <w:bookmarkStart w:id="28" w:name="_Toc311292182"/>
+      <w:r>
+        <w:t>EDIT</w:t>
+      </w:r>
       <w:bookmarkEnd w:id="28"/>
     </w:p>
     <w:p>
       <w:r>
-        <w:t>T</w:t>
-      </w:r>
-      <w:r>
-        <w:t xml:space="preserve">he View Sequence screen does not </w:t>
-      </w:r>
-      <w:r>
-        <w:t>contain</w:t>
-      </w:r>
-      <w:r>
-        <w:t xml:space="preserve"> any </w:t>
-      </w:r>
-      <w:r>
-        <w:t>additional information</w:t>
-      </w:r>
-      <w:r>
-        <w:t>.</w:t>
+        <w:t xml:space="preserve">The </w:t>
+      </w:r>
+      <w:r>
+        <w:t>Edit</w:t>
+      </w:r>
+      <w:r>
+        <w:t xml:space="preserve"> Sequence screen does not contain any additional information.</w:t>
       </w:r>
     </w:p>
     <w:p>
       <w:pPr>
         <w:pStyle w:val="Heading2"/>
       </w:pPr>
-      <w:bookmarkStart w:id="29" w:name="_Toc311292182"/>
-      <w:r>
-        <w:t>EDIT</w:t>
+      <w:bookmarkStart w:id="29" w:name="_Toc311292183"/>
+      <w:r>
+        <w:t>RUN</w:t>
       </w:r>
       <w:bookmarkEnd w:id="29"/>
     </w:p>
     <w:p>
       <w:r>
-        <w:t xml:space="preserve">The </w:t>
-      </w:r>
-      <w:r>
-        <w:t>Edit</w:t>
-      </w:r>
-      <w:r>
-        <w:t xml:space="preserve"> Sequence screen does not contain any additional information.</w:t>
-      </w:r>
-    </w:p>
-    <w:p>
-      <w:pPr>
-        <w:pStyle w:val="Heading2"/>
-      </w:pPr>
-      <w:bookmarkStart w:id="30" w:name="_Toc311292183"/>
-      <w:r>
-        <w:t>RUN</w:t>
+        <w:t>The Run Sequence screen does not contain any additional information.</w:t>
+      </w:r>
+    </w:p>
+    <w:p>
+      <w:pPr>
+        <w:pStyle w:val="Heading1"/>
+      </w:pPr>
+      <w:bookmarkStart w:id="30" w:name="_Toc311292184"/>
+      <w:r>
+        <w:t>GET component</w:t>
       </w:r>
       <w:bookmarkEnd w:id="30"/>
-    </w:p>
-    <w:p>
-      <w:r>
-        <w:t xml:space="preserve">The </w:t>
-      </w:r>
-      <w:r>
-        <w:t>Run</w:t>
-      </w:r>
-      <w:r>
-        <w:t xml:space="preserve"> Sequence screen does not contain any additional information.</w:t>
-      </w:r>
-    </w:p>
-    <w:p>
-      <w:pPr>
-        <w:pStyle w:val="Heading1"/>
-      </w:pPr>
-      <w:bookmarkStart w:id="31" w:name="_Toc311292184"/>
-      <w:r>
-        <w:t>GET component</w:t>
-      </w:r>
-      <w:bookmarkEnd w:id="31"/>
     </w:p>
     <w:p>
       <w:r>
@@ -21395,12 +21307,12 @@
       <w:pPr>
         <w:pStyle w:val="Heading2"/>
       </w:pPr>
-      <w:bookmarkStart w:id="32" w:name="_Toc311292185"/>
+      <w:bookmarkStart w:id="31" w:name="_Toc311292185"/>
       <w:r>
         <w:lastRenderedPageBreak/>
         <w:t>Cassette</w:t>
       </w:r>
-      <w:bookmarkEnd w:id="32"/>
+      <w:bookmarkEnd w:id="31"/>
     </w:p>
     <w:p>
       <w:proofErr w:type="gramStart"/>
@@ -22037,12 +21949,12 @@
       <w:pPr>
         <w:pStyle w:val="Heading2"/>
       </w:pPr>
-      <w:bookmarkStart w:id="33" w:name="_Toc311292186"/>
+      <w:bookmarkStart w:id="32" w:name="_Toc311292186"/>
       <w:r>
         <w:lastRenderedPageBreak/>
         <w:t>Add</w:t>
       </w:r>
-      <w:bookmarkEnd w:id="33"/>
+      <w:bookmarkEnd w:id="32"/>
     </w:p>
     <w:p>
       <w:proofErr w:type="gramStart"/>
@@ -23121,12 +23033,12 @@
       <w:pPr>
         <w:pStyle w:val="Heading2"/>
       </w:pPr>
-      <w:bookmarkStart w:id="34" w:name="_Toc311292187"/>
+      <w:bookmarkStart w:id="33" w:name="_Toc311292187"/>
       <w:r>
         <w:lastRenderedPageBreak/>
         <w:t>Evaporate</w:t>
       </w:r>
-      <w:bookmarkEnd w:id="34"/>
+      <w:bookmarkEnd w:id="33"/>
     </w:p>
     <w:p>
       <w:proofErr w:type="gramStart"/>
@@ -24237,12 +24149,12 @@
       <w:pPr>
         <w:pStyle w:val="Heading2"/>
       </w:pPr>
-      <w:bookmarkStart w:id="35" w:name="_Toc311292188"/>
+      <w:bookmarkStart w:id="34" w:name="_Toc311292188"/>
       <w:r>
         <w:lastRenderedPageBreak/>
         <w:t>Transfer</w:t>
       </w:r>
-      <w:bookmarkEnd w:id="35"/>
+      <w:bookmarkEnd w:id="34"/>
     </w:p>
     <w:p>
       <w:proofErr w:type="gramStart"/>
@@ -25360,12 +25272,12 @@
       <w:pPr>
         <w:pStyle w:val="Heading2"/>
       </w:pPr>
-      <w:bookmarkStart w:id="36" w:name="_Toc311292189"/>
+      <w:bookmarkStart w:id="35" w:name="_Toc311292189"/>
       <w:r>
         <w:lastRenderedPageBreak/>
         <w:t>React</w:t>
       </w:r>
-      <w:bookmarkEnd w:id="36"/>
+      <w:bookmarkEnd w:id="35"/>
     </w:p>
     <w:p>
       <w:proofErr w:type="gramStart"/>
@@ -26638,12 +26550,12 @@
       <w:pPr>
         <w:pStyle w:val="Heading2"/>
       </w:pPr>
-      <w:bookmarkStart w:id="37" w:name="_Toc311292190"/>
+      <w:bookmarkStart w:id="36" w:name="_Toc311292190"/>
       <w:r>
         <w:lastRenderedPageBreak/>
         <w:t>Prompt</w:t>
       </w:r>
-      <w:bookmarkEnd w:id="37"/>
+      <w:bookmarkEnd w:id="36"/>
     </w:p>
     <w:p>
       <w:proofErr w:type="gramStart"/>
@@ -27131,11 +27043,11 @@
       <w:pPr>
         <w:pStyle w:val="Heading2"/>
       </w:pPr>
-      <w:bookmarkStart w:id="38" w:name="_Toc311292191"/>
+      <w:bookmarkStart w:id="37" w:name="_Toc311292191"/>
       <w:r>
         <w:t>Install</w:t>
       </w:r>
-      <w:bookmarkEnd w:id="38"/>
+      <w:bookmarkEnd w:id="37"/>
     </w:p>
     <w:p>
       <w:proofErr w:type="gramStart"/>
@@ -27774,12 +27686,12 @@
       <w:pPr>
         <w:pStyle w:val="Heading2"/>
       </w:pPr>
-      <w:bookmarkStart w:id="39" w:name="_Toc311292192"/>
+      <w:bookmarkStart w:id="38" w:name="_Toc311292192"/>
       <w:r>
         <w:lastRenderedPageBreak/>
         <w:t>Comment</w:t>
       </w:r>
-      <w:bookmarkEnd w:id="39"/>
+      <w:bookmarkEnd w:id="38"/>
     </w:p>
     <w:p>
       <w:proofErr w:type="gramStart"/>
@@ -28279,14 +28191,14 @@
       <w:pPr>
         <w:pStyle w:val="Heading2"/>
       </w:pPr>
-      <w:bookmarkStart w:id="40" w:name="_Toc311292193"/>
+      <w:bookmarkStart w:id="39" w:name="_Toc311292193"/>
       <w:r>
         <w:t xml:space="preserve">Trap </w:t>
       </w:r>
       <w:r>
         <w:t>F18</w:t>
       </w:r>
-      <w:bookmarkEnd w:id="40"/>
+      <w:bookmarkEnd w:id="39"/>
     </w:p>
     <w:p>
       <w:proofErr w:type="gramStart"/>
@@ -28340,16 +28252,16 @@
         </w:numPr>
       </w:pPr>
       <w:r>
-        <w:t>Trap time</w:t>
-      </w:r>
-      <w:r>
-        <w:t xml:space="preserve"> – </w:t>
-      </w:r>
-      <w:r>
-        <w:t>The length to trap in seconds.</w:t>
-      </w:r>
-      <w:r>
-        <w:t xml:space="preserve">  Not used when the cyclotron flag is set.</w:t>
+        <w:t>Cyclotron flag</w:t>
+      </w:r>
+      <w:r>
+        <w:t xml:space="preserve"> validation – Contains a string describing the </w:t>
+      </w:r>
+      <w:r>
+        <w:t>cyclotron flag</w:t>
+      </w:r>
+      <w:r>
+        <w:t xml:space="preserve"> validation.</w:t>
       </w:r>
     </w:p>
     <w:p>
@@ -28364,13 +28276,13 @@
         <w:t>Trap time</w:t>
       </w:r>
       <w:r>
-        <w:t xml:space="preserve"> validation – Contains a string describing the </w:t>
-      </w:r>
-      <w:r>
-        <w:t>trap time</w:t>
-      </w:r>
-      <w:r>
-        <w:t xml:space="preserve"> validation.</w:t>
+        <w:t xml:space="preserve"> – </w:t>
+      </w:r>
+      <w:r>
+        <w:t>The length to trap in seconds.</w:t>
+      </w:r>
+      <w:r>
+        <w:t xml:space="preserve">  Not used when the cyclotron flag is set.</w:t>
       </w:r>
     </w:p>
     <w:p>
@@ -28382,10 +28294,16 @@
         </w:numPr>
       </w:pPr>
       <w:r>
-        <w:t>Trap pressure – Nitrogen pressure in PSI to use when trapping.  This value will override the default if set or ignored if zero.</w:t>
-      </w:r>
-      <w:r>
-        <w:t xml:space="preserve">  Not used when the cyclotron flag is set.</w:t>
+        <w:t>Trap time</w:t>
+      </w:r>
+      <w:r>
+        <w:t xml:space="preserve"> validation – Contains a string describing the </w:t>
+      </w:r>
+      <w:r>
+        <w:t>trap time</w:t>
+      </w:r>
+      <w:r>
+        <w:t xml:space="preserve"> validation.</w:t>
       </w:r>
     </w:p>
     <w:p>
@@ -28397,6 +28315,21 @@
         </w:numPr>
       </w:pPr>
       <w:r>
+        <w:t>Trap pressure – Nitrogen pressure in PSI to use when trapping.  This value will override the default if set or ignored if zero.</w:t>
+      </w:r>
+      <w:r>
+        <w:t xml:space="preserve">  Not used when the cyclotron flag is set.</w:t>
+      </w:r>
+    </w:p>
+    <w:p>
+      <w:pPr>
+        <w:pStyle w:val="ListParagraph"/>
+        <w:numPr>
+          <w:ilvl w:val="0"/>
+          <w:numId w:val="44"/>
+        </w:numPr>
+      </w:pPr>
+      <w:r>
         <w:t>Trap pressure validation – Contains a string describing the trap pressure validation.</w:t>
       </w:r>
     </w:p>
@@ -28767,6 +28700,85 @@
           <w:sz w:val="16"/>
           <w:szCs w:val="16"/>
         </w:rPr>
+        <w:t xml:space="preserve">  </w:t>
+      </w:r>
+      <w:r>
+        <w:rPr>
+          <w:rFonts w:ascii="Courier New" w:hAnsi="Courier New" w:cs="Courier New"/>
+          <w:b/>
+          <w:color w:val="365F91" w:themeColor="accent1" w:themeShade="BF"/>
+          <w:sz w:val="16"/>
+          <w:szCs w:val="16"/>
+        </w:rPr>
+        <w:t>"</w:t>
+      </w:r>
+      <w:proofErr w:type="spellStart"/>
+      <w:proofErr w:type="gramStart"/>
+      <w:r>
+        <w:rPr>
+          <w:rFonts w:ascii="Courier New" w:hAnsi="Courier New" w:cs="Courier New"/>
+          <w:b/>
+          <w:color w:val="365F91" w:themeColor="accent1" w:themeShade="BF"/>
+          <w:sz w:val="16"/>
+          <w:szCs w:val="16"/>
+        </w:rPr>
+        <w:t>cyclotronflagvalidation</w:t>
+      </w:r>
+      <w:proofErr w:type="spellEnd"/>
+      <w:proofErr w:type="gramEnd"/>
+      <w:r>
+        <w:rPr>
+          <w:rFonts w:ascii="Courier New" w:hAnsi="Courier New" w:cs="Courier New"/>
+          <w:b/>
+          <w:color w:val="365F91" w:themeColor="accent1" w:themeShade="BF"/>
+          <w:sz w:val="16"/>
+          <w:szCs w:val="16"/>
+        </w:rPr>
+        <w:t>":"type=</w:t>
+      </w:r>
+      <w:proofErr w:type="spellStart"/>
+      <w:r>
+        <w:rPr>
+          <w:rFonts w:ascii="Courier New" w:hAnsi="Courier New" w:cs="Courier New"/>
+          <w:b/>
+          <w:color w:val="365F91" w:themeColor="accent1" w:themeShade="BF"/>
+          <w:sz w:val="16"/>
+          <w:szCs w:val="16"/>
+        </w:rPr>
+        <w:t>enum</w:t>
+      </w:r>
+      <w:proofErr w:type="spellEnd"/>
+      <w:r>
+        <w:rPr>
+          <w:rFonts w:ascii="Courier New" w:hAnsi="Courier New" w:cs="Courier New"/>
+          <w:b/>
+          <w:color w:val="365F91" w:themeColor="accent1" w:themeShade="BF"/>
+          <w:sz w:val="16"/>
+          <w:szCs w:val="16"/>
+        </w:rPr>
+        <w:t>-number; values=0,1; required=true",</w:t>
+      </w:r>
+    </w:p>
+    <w:p>
+      <w:pPr>
+        <w:spacing w:after="0"/>
+        <w:ind w:firstLine="360"/>
+        <w:rPr>
+          <w:rFonts w:ascii="Courier New" w:hAnsi="Courier New" w:cs="Courier New"/>
+          <w:b/>
+          <w:color w:val="365F91" w:themeColor="accent1" w:themeShade="BF"/>
+          <w:sz w:val="16"/>
+          <w:szCs w:val="16"/>
+        </w:rPr>
+      </w:pPr>
+      <w:r>
+        <w:rPr>
+          <w:rFonts w:ascii="Courier New" w:hAnsi="Courier New" w:cs="Courier New"/>
+          <w:b/>
+          <w:color w:val="365F91" w:themeColor="accent1" w:themeShade="BF"/>
+          <w:sz w:val="16"/>
+          <w:szCs w:val="16"/>
+        </w:rPr>
         <w:t xml:space="preserve">  "</w:t>
       </w:r>
       <w:proofErr w:type="gramStart"/>
@@ -28791,6 +28803,8 @@
         </w:rPr>
         <w:t>":60,</w:t>
       </w:r>
+      <w:bookmarkStart w:id="40" w:name="_GoBack"/>
+      <w:bookmarkEnd w:id="40"/>
     </w:p>
     <w:p>
       <w:pPr>
@@ -48200,7 +48214,7 @@
 </file>
 
 <file path=customXml/itemProps1.xml><?xml version="1.0" encoding="utf-8"?>
-<ds:datastoreItem xmlns:ds="http://schemas.openxmlformats.org/officeDocument/2006/customXml" ds:itemID="{C8E75DD0-1598-4F43-B3B7-C40FAB1CF4E8}">
+<ds:datastoreItem xmlns:ds="http://schemas.openxmlformats.org/officeDocument/2006/customXml" ds:itemID="{030A56DB-E8C9-440D-8B42-E4DDB559496B}">
   <ds:schemaRefs>
     <ds:schemaRef ds:uri="http://schemas.openxmlformats.org/officeDocument/2006/bibliography"/>
   </ds:schemaRefs>

</xml_diff>

<commit_message>
Multiple changes: - Server sends unique errors for invalid sequence and state misalignment - Added client state variable so the server remember the most recently viewed select sequence screen - Added a system configuration file for constants that were hard coded in DBComm.py - The log messages written to the database are limited to those at or below the current log level - Implement sequence edit and continue on the server
</commit_message>
<xml_diff>
--- a/doc/ElixysHTTPProtocol.docx
+++ b/doc/ElixysHTTPProtocol.docx
@@ -66,110 +66,63 @@
           <w:r>
             <w:fldChar w:fldCharType="separate"/>
           </w:r>
-          <w:bookmarkStart w:id="0" w:name="_GoBack"/>
-          <w:bookmarkEnd w:id="0"/>
-          <w:r>
-            <w:rPr>
-              <w:rStyle w:val="Hyperlink"/>
-              <w:noProof/>
-            </w:rPr>
-            <w:fldChar w:fldCharType="begin"/>
-          </w:r>
-          <w:r>
-            <w:rPr>
-              <w:rStyle w:val="Hyperlink"/>
-              <w:noProof/>
-            </w:rPr>
-            <w:instrText xml:space="preserve"> </w:instrText>
-          </w:r>
-          <w:r>
-            <w:rPr>
-              <w:noProof/>
-            </w:rPr>
-            <w:instrText>HYPERLINK \l "_Toc315067566"</w:instrText>
-          </w:r>
-          <w:r>
-            <w:rPr>
-              <w:rStyle w:val="Hyperlink"/>
-              <w:noProof/>
-            </w:rPr>
-            <w:instrText xml:space="preserve"> </w:instrText>
-          </w:r>
-          <w:r>
-            <w:rPr>
-              <w:rStyle w:val="Hyperlink"/>
-              <w:noProof/>
-            </w:rPr>
-          </w:r>
-          <w:r>
-            <w:rPr>
-              <w:rStyle w:val="Hyperlink"/>
-              <w:noProof/>
-            </w:rPr>
-            <w:fldChar w:fldCharType="separate"/>
-          </w:r>
-          <w:r>
-            <w:rPr>
-              <w:rStyle w:val="Hyperlink"/>
-              <w:noProof/>
-            </w:rPr>
-            <w:t>Overview</w:t>
-          </w:r>
-          <w:r>
-            <w:rPr>
-              <w:noProof/>
-              <w:webHidden/>
-            </w:rPr>
-            <w:tab/>
-          </w:r>
-          <w:r>
-            <w:rPr>
-              <w:noProof/>
-              <w:webHidden/>
-            </w:rPr>
-            <w:fldChar w:fldCharType="begin"/>
-          </w:r>
-          <w:r>
-            <w:rPr>
-              <w:noProof/>
-              <w:webHidden/>
-            </w:rPr>
-            <w:instrText xml:space="preserve"> PAGEREF _Toc315067566 \h </w:instrText>
-          </w:r>
-          <w:r>
-            <w:rPr>
-              <w:noProof/>
-              <w:webHidden/>
-            </w:rPr>
-          </w:r>
-          <w:r>
-            <w:rPr>
-              <w:noProof/>
-              <w:webHidden/>
-            </w:rPr>
-            <w:fldChar w:fldCharType="separate"/>
-          </w:r>
-          <w:r>
-            <w:rPr>
-              <w:noProof/>
-              <w:webHidden/>
-            </w:rPr>
-            <w:t>4</w:t>
-          </w:r>
-          <w:r>
-            <w:rPr>
-              <w:noProof/>
-              <w:webHidden/>
-            </w:rPr>
-            <w:fldChar w:fldCharType="end"/>
-          </w:r>
-          <w:r>
-            <w:rPr>
-              <w:rStyle w:val="Hyperlink"/>
-              <w:noProof/>
-            </w:rPr>
-            <w:fldChar w:fldCharType="end"/>
-          </w:r>
+          <w:hyperlink w:anchor="_Toc315067566" w:history="1">
+            <w:r>
+              <w:rPr>
+                <w:rStyle w:val="Hyperlink"/>
+                <w:noProof/>
+              </w:rPr>
+              <w:t>Overview</w:t>
+            </w:r>
+            <w:r>
+              <w:rPr>
+                <w:noProof/>
+                <w:webHidden/>
+              </w:rPr>
+              <w:tab/>
+            </w:r>
+            <w:r>
+              <w:rPr>
+                <w:noProof/>
+                <w:webHidden/>
+              </w:rPr>
+              <w:fldChar w:fldCharType="begin"/>
+            </w:r>
+            <w:r>
+              <w:rPr>
+                <w:noProof/>
+                <w:webHidden/>
+              </w:rPr>
+              <w:instrText xml:space="preserve"> PAGEREF _Toc315067566 \h </w:instrText>
+            </w:r>
+            <w:r>
+              <w:rPr>
+                <w:noProof/>
+                <w:webHidden/>
+              </w:rPr>
+            </w:r>
+            <w:r>
+              <w:rPr>
+                <w:noProof/>
+                <w:webHidden/>
+              </w:rPr>
+              <w:fldChar w:fldCharType="separate"/>
+            </w:r>
+            <w:r>
+              <w:rPr>
+                <w:noProof/>
+                <w:webHidden/>
+              </w:rPr>
+              <w:t>4</w:t>
+            </w:r>
+            <w:r>
+              <w:rPr>
+                <w:noProof/>
+                <w:webHidden/>
+              </w:rPr>
+              <w:fldChar w:fldCharType="end"/>
+            </w:r>
+          </w:hyperlink>
         </w:p>
         <w:p>
           <w:pPr>
@@ -5632,12 +5585,12 @@
       <w:pPr>
         <w:pStyle w:val="Heading1"/>
       </w:pPr>
-      <w:bookmarkStart w:id="1" w:name="_Toc315067566"/>
+      <w:bookmarkStart w:id="0" w:name="_Toc315067566"/>
       <w:r>
         <w:lastRenderedPageBreak/>
         <w:t>Overview</w:t>
       </w:r>
-      <w:bookmarkEnd w:id="1"/>
+      <w:bookmarkEnd w:id="0"/>
     </w:p>
     <w:p>
       <w:r>
@@ -7200,54 +7153,54 @@
       <w:pPr>
         <w:pStyle w:val="Heading1"/>
       </w:pPr>
-      <w:bookmarkStart w:id="2" w:name="_Toc315067567"/>
+      <w:bookmarkStart w:id="1" w:name="_Toc315067567"/>
       <w:r>
         <w:lastRenderedPageBreak/>
         <w:t>Data structures</w:t>
       </w:r>
+      <w:bookmarkEnd w:id="1"/>
+    </w:p>
+    <w:p>
+      <w:r>
+        <w:t xml:space="preserve">The </w:t>
+      </w:r>
+      <w:r>
+        <w:t>data structures</w:t>
+      </w:r>
+      <w:r>
+        <w:t xml:space="preserve"> in this section</w:t>
+      </w:r>
+      <w:r>
+        <w:t xml:space="preserve"> </w:t>
+      </w:r>
+      <w:r>
+        <w:t>are</w:t>
+      </w:r>
+      <w:r>
+        <w:t xml:space="preserve"> </w:t>
+      </w:r>
+      <w:r>
+        <w:t>used</w:t>
+      </w:r>
+      <w:r>
+        <w:t xml:space="preserve"> throughout</w:t>
+      </w:r>
+      <w:r>
+        <w:t xml:space="preserve"> this document</w:t>
+      </w:r>
+      <w:r>
+        <w:t>.</w:t>
+      </w:r>
+    </w:p>
+    <w:p>
+      <w:pPr>
+        <w:pStyle w:val="Heading2"/>
+      </w:pPr>
+      <w:bookmarkStart w:id="2" w:name="_Toc315067568"/>
+      <w:r>
+        <w:t>Time and date</w:t>
+      </w:r>
       <w:bookmarkEnd w:id="2"/>
-    </w:p>
-    <w:p>
-      <w:r>
-        <w:t xml:space="preserve">The </w:t>
-      </w:r>
-      <w:r>
-        <w:t>data structures</w:t>
-      </w:r>
-      <w:r>
-        <w:t xml:space="preserve"> in this section</w:t>
-      </w:r>
-      <w:r>
-        <w:t xml:space="preserve"> </w:t>
-      </w:r>
-      <w:r>
-        <w:t>are</w:t>
-      </w:r>
-      <w:r>
-        <w:t xml:space="preserve"> </w:t>
-      </w:r>
-      <w:r>
-        <w:t>used</w:t>
-      </w:r>
-      <w:r>
-        <w:t xml:space="preserve"> throughout</w:t>
-      </w:r>
-      <w:r>
-        <w:t xml:space="preserve"> this document</w:t>
-      </w:r>
-      <w:r>
-        <w:t>.</w:t>
-      </w:r>
-    </w:p>
-    <w:p>
-      <w:pPr>
-        <w:pStyle w:val="Heading2"/>
-      </w:pPr>
-      <w:bookmarkStart w:id="3" w:name="_Toc315067568"/>
-      <w:r>
-        <w:t>Time and date</w:t>
-      </w:r>
-      <w:bookmarkEnd w:id="3"/>
     </w:p>
     <w:p>
       <w:r>
@@ -7290,11 +7243,11 @@
       <w:pPr>
         <w:pStyle w:val="Heading2"/>
       </w:pPr>
-      <w:bookmarkStart w:id="4" w:name="_Toc315067569"/>
+      <w:bookmarkStart w:id="3" w:name="_Toc315067569"/>
       <w:r>
         <w:t>Button constants</w:t>
       </w:r>
-      <w:bookmarkEnd w:id="4"/>
+      <w:bookmarkEnd w:id="3"/>
     </w:p>
     <w:p>
       <w:r>
@@ -7353,11 +7306,11 @@
       <w:pPr>
         <w:pStyle w:val="Heading2"/>
       </w:pPr>
-      <w:bookmarkStart w:id="5" w:name="_Toc315067570"/>
+      <w:bookmarkStart w:id="4" w:name="_Toc315067570"/>
       <w:r>
         <w:t>Button</w:t>
       </w:r>
-      <w:bookmarkEnd w:id="5"/>
+      <w:bookmarkEnd w:id="4"/>
     </w:p>
     <w:p>
       <w:r>
@@ -7643,11 +7596,11 @@
       <w:pPr>
         <w:pStyle w:val="Heading2"/>
       </w:pPr>
-      <w:bookmarkStart w:id="6" w:name="_Toc315067571"/>
+      <w:bookmarkStart w:id="5" w:name="_Toc315067571"/>
       <w:r>
         <w:t>Tab</w:t>
       </w:r>
-      <w:bookmarkEnd w:id="6"/>
+      <w:bookmarkEnd w:id="5"/>
     </w:p>
     <w:p>
       <w:r>
@@ -7937,12 +7890,12 @@
       <w:pPr>
         <w:pStyle w:val="Heading2"/>
       </w:pPr>
-      <w:bookmarkStart w:id="7" w:name="_Toc315067572"/>
+      <w:bookmarkStart w:id="6" w:name="_Toc315067572"/>
       <w:r>
         <w:lastRenderedPageBreak/>
         <w:t>Table header</w:t>
       </w:r>
-      <w:bookmarkEnd w:id="7"/>
+      <w:bookmarkEnd w:id="6"/>
     </w:p>
     <w:p>
       <w:r>
@@ -8209,11 +8162,11 @@
       <w:pPr>
         <w:pStyle w:val="Heading2"/>
       </w:pPr>
-      <w:bookmarkStart w:id="8" w:name="_Toc315067573"/>
+      <w:bookmarkStart w:id="7" w:name="_Toc315067573"/>
       <w:r>
         <w:t>Configuration</w:t>
       </w:r>
-      <w:bookmarkEnd w:id="8"/>
+      <w:bookmarkEnd w:id="7"/>
     </w:p>
     <w:p>
       <w:r>
@@ -9162,12 +9115,12 @@
       <w:pPr>
         <w:pStyle w:val="Heading2"/>
       </w:pPr>
-      <w:bookmarkStart w:id="9" w:name="_Toc315067574"/>
+      <w:bookmarkStart w:id="8" w:name="_Toc315067574"/>
       <w:r>
         <w:lastRenderedPageBreak/>
         <w:t>User</w:t>
       </w:r>
-      <w:bookmarkEnd w:id="9"/>
+      <w:bookmarkEnd w:id="8"/>
     </w:p>
     <w:p>
       <w:r>
@@ -9598,14 +9551,14 @@
       <w:pPr>
         <w:pStyle w:val="Heading2"/>
       </w:pPr>
-      <w:bookmarkStart w:id="10" w:name="_Toc315067575"/>
+      <w:bookmarkStart w:id="9" w:name="_Toc315067575"/>
       <w:r>
         <w:t xml:space="preserve">Sequence </w:t>
       </w:r>
       <w:r>
         <w:t>metadata</w:t>
       </w:r>
-      <w:bookmarkEnd w:id="10"/>
+      <w:bookmarkEnd w:id="9"/>
     </w:p>
     <w:p>
       <w:r>
@@ -10242,12 +10195,12 @@
       <w:pPr>
         <w:pStyle w:val="Heading2"/>
       </w:pPr>
-      <w:bookmarkStart w:id="11" w:name="_Toc315067576"/>
+      <w:bookmarkStart w:id="10" w:name="_Toc315067576"/>
       <w:r>
         <w:lastRenderedPageBreak/>
         <w:t>Sequence component</w:t>
       </w:r>
-      <w:bookmarkEnd w:id="11"/>
+      <w:bookmarkEnd w:id="10"/>
     </w:p>
     <w:p>
       <w:r>
@@ -10625,11 +10578,11 @@
       <w:pPr>
         <w:pStyle w:val="Heading2"/>
       </w:pPr>
-      <w:bookmarkStart w:id="12" w:name="_Toc315067577"/>
+      <w:bookmarkStart w:id="11" w:name="_Toc315067577"/>
       <w:r>
         <w:t>Reagent</w:t>
       </w:r>
-      <w:bookmarkEnd w:id="12"/>
+      <w:bookmarkEnd w:id="11"/>
     </w:p>
     <w:p>
       <w:r>
@@ -11247,12 +11200,12 @@
       <w:pPr>
         <w:pStyle w:val="Heading2"/>
       </w:pPr>
-      <w:bookmarkStart w:id="13" w:name="_Toc315067578"/>
+      <w:bookmarkStart w:id="12" w:name="_Toc315067578"/>
       <w:r>
         <w:lastRenderedPageBreak/>
         <w:t>Vacuum state</w:t>
       </w:r>
-      <w:bookmarkEnd w:id="13"/>
+      <w:bookmarkEnd w:id="12"/>
     </w:p>
     <w:p>
       <w:r>
@@ -11507,11 +11460,11 @@
       <w:pPr>
         <w:pStyle w:val="Heading2"/>
       </w:pPr>
-      <w:bookmarkStart w:id="14" w:name="_Toc315067579"/>
+      <w:bookmarkStart w:id="13" w:name="_Toc315067579"/>
       <w:r>
         <w:t>Pressure regulator state</w:t>
       </w:r>
-      <w:bookmarkEnd w:id="14"/>
+      <w:bookmarkEnd w:id="13"/>
     </w:p>
     <w:p>
       <w:r>
@@ -11778,11 +11731,11 @@
       <w:pPr>
         <w:pStyle w:val="Heading2"/>
       </w:pPr>
-      <w:bookmarkStart w:id="15" w:name="_Toc315067580"/>
+      <w:bookmarkStart w:id="14" w:name="_Toc315067580"/>
       <w:r>
         <w:t>Valve state</w:t>
       </w:r>
-      <w:bookmarkEnd w:id="15"/>
+      <w:bookmarkEnd w:id="14"/>
     </w:p>
     <w:p>
       <w:r>
@@ -12133,12 +12086,12 @@
       <w:pPr>
         <w:pStyle w:val="Heading2"/>
       </w:pPr>
-      <w:bookmarkStart w:id="16" w:name="_Toc315067581"/>
+      <w:bookmarkStart w:id="15" w:name="_Toc315067581"/>
       <w:r>
         <w:lastRenderedPageBreak/>
         <w:t>Reagent robot state</w:t>
       </w:r>
-      <w:bookmarkEnd w:id="16"/>
+      <w:bookmarkEnd w:id="15"/>
     </w:p>
     <w:p>
       <w:r>
@@ -12831,12 +12784,12 @@
       <w:pPr>
         <w:pStyle w:val="Heading2"/>
       </w:pPr>
-      <w:bookmarkStart w:id="17" w:name="_Toc315067582"/>
+      <w:bookmarkStart w:id="16" w:name="_Toc315067582"/>
       <w:r>
         <w:lastRenderedPageBreak/>
         <w:t>Reactor state</w:t>
       </w:r>
-      <w:bookmarkEnd w:id="17"/>
+      <w:bookmarkEnd w:id="16"/>
     </w:p>
     <w:p>
       <w:r>
@@ -13835,7 +13788,7 @@
       <w:pPr>
         <w:pStyle w:val="Heading2"/>
       </w:pPr>
-      <w:bookmarkStart w:id="18" w:name="_Toc315067583"/>
+      <w:bookmarkStart w:id="17" w:name="_Toc315067583"/>
       <w:r>
         <w:lastRenderedPageBreak/>
         <w:t>Prompt s</w:t>
@@ -13843,7 +13796,7 @@
       <w:r>
         <w:t>tate</w:t>
       </w:r>
-      <w:bookmarkEnd w:id="18"/>
+      <w:bookmarkEnd w:id="17"/>
     </w:p>
     <w:p>
       <w:r>
@@ -14629,11 +14582,11 @@
       <w:pPr>
         <w:pStyle w:val="Heading2"/>
       </w:pPr>
-      <w:bookmarkStart w:id="19" w:name="_Toc315067584"/>
+      <w:bookmarkStart w:id="18" w:name="_Toc315067584"/>
       <w:r>
         <w:t>Client state</w:t>
       </w:r>
-      <w:bookmarkEnd w:id="19"/>
+      <w:bookmarkEnd w:id="18"/>
     </w:p>
     <w:p>
       <w:r>
@@ -14711,6 +14664,18 @@
     </w:p>
     <w:p>
       <w:pPr>
+        <w:pStyle w:val="ListParagraph"/>
+        <w:numPr>
+          <w:ilvl w:val="0"/>
+          <w:numId w:val="28"/>
+        </w:numPr>
+      </w:pPr>
+      <w:r>
+        <w:t>Last select screen – The last select screen the user viewed (possible values are “SAVED” or “HISTORY”).</w:t>
+      </w:r>
+    </w:p>
+    <w:p>
+      <w:pPr>
         <w:spacing w:after="0"/>
         <w:ind w:firstLine="360"/>
         <w:rPr>
@@ -15006,6 +14971,53 @@
     <w:p>
       <w:pPr>
         <w:spacing w:after="0"/>
+        <w:ind w:left="360" w:firstLine="360"/>
+        <w:rPr>
+          <w:rFonts w:ascii="Courier New" w:hAnsi="Courier New" w:cs="Courier New"/>
+          <w:b/>
+          <w:color w:val="365F91" w:themeColor="accent1" w:themeShade="BF"/>
+          <w:sz w:val="16"/>
+          <w:szCs w:val="16"/>
+        </w:rPr>
+      </w:pPr>
+      <w:r>
+        <w:rPr>
+          <w:rFonts w:ascii="Courier New" w:hAnsi="Courier New" w:cs="Courier New"/>
+          <w:b/>
+          <w:color w:val="365F91" w:themeColor="accent1" w:themeShade="BF"/>
+          <w:sz w:val="16"/>
+          <w:szCs w:val="16"/>
+        </w:rPr>
+        <w:t>“</w:t>
+      </w:r>
+      <w:proofErr w:type="spellStart"/>
+      <w:proofErr w:type="gramStart"/>
+      <w:r>
+        <w:rPr>
+          <w:rFonts w:ascii="Courier New" w:hAnsi="Courier New" w:cs="Courier New"/>
+          <w:b/>
+          <w:color w:val="365F91" w:themeColor="accent1" w:themeShade="BF"/>
+          <w:sz w:val="16"/>
+          <w:szCs w:val="16"/>
+        </w:rPr>
+        <w:t>lastselectscreen</w:t>
+      </w:r>
+      <w:proofErr w:type="spellEnd"/>
+      <w:proofErr w:type="gramEnd"/>
+      <w:r>
+        <w:rPr>
+          <w:rFonts w:ascii="Courier New" w:hAnsi="Courier New" w:cs="Courier New"/>
+          <w:b/>
+          <w:color w:val="365F91" w:themeColor="accent1" w:themeShade="BF"/>
+          <w:sz w:val="16"/>
+          <w:szCs w:val="16"/>
+        </w:rPr>
+        <w:t>”: “SAVED”,</w:t>
+      </w:r>
+    </w:p>
+    <w:p>
+      <w:pPr>
+        <w:spacing w:after="0"/>
         <w:ind w:left="360"/>
         <w:rPr>
           <w:rFonts w:ascii="Courier New" w:hAnsi="Courier New" w:cs="Courier New"/>
@@ -15026,20 +15038,18 @@
         <w:t>}</w:t>
       </w:r>
     </w:p>
-    <w:p/>
     <w:p>
       <w:pPr>
         <w:pStyle w:val="Heading2"/>
       </w:pPr>
-      <w:r>
-        <w:br w:type="page"/>
-      </w:r>
-      <w:bookmarkStart w:id="20" w:name="_Toc315067585"/>
+      <w:bookmarkStart w:id="19" w:name="_Toc315067585"/>
+      <w:bookmarkStart w:id="20" w:name="_GoBack"/>
+      <w:bookmarkEnd w:id="20"/>
       <w:r>
         <w:lastRenderedPageBreak/>
         <w:t>Run state</w:t>
       </w:r>
-      <w:bookmarkEnd w:id="20"/>
+      <w:bookmarkEnd w:id="19"/>
     </w:p>
     <w:p>
       <w:r>
@@ -42906,13 +42916,7 @@
     </w:p>
     <w:p>
       <w:r>
-        <w:t xml:space="preserve">Describes the </w:t>
-      </w:r>
-      <w:r>
-        <w:t>external add</w:t>
-      </w:r>
-      <w:r>
-        <w:t xml:space="preserve"> unit operation.  Contains the following in addition to the base data members above:</w:t>
+        <w:t>Describes the external add unit operation.  Contains the following in addition to the base data members above:</w:t>
       </w:r>
     </w:p>
     <w:p>
@@ -50644,7 +50648,7 @@
 </file>
 
 <file path=customXml/itemProps1.xml><?xml version="1.0" encoding="utf-8"?>
-<ds:datastoreItem xmlns:ds="http://schemas.openxmlformats.org/officeDocument/2006/customXml" ds:itemID="{BA49855B-5FD1-44DD-AA56-9272F4604D77}">
+<ds:datastoreItem xmlns:ds="http://schemas.openxmlformats.org/officeDocument/2006/customXml" ds:itemID="{C0B6A3AE-99B2-4188-BFB6-3DC9299F3D9E}">
   <ds:schemaRefs>
     <ds:schemaRef ds:uri="http://schemas.openxmlformats.org/officeDocument/2006/bibliography"/>
   </ds:schemaRefs>

</xml_diff>

<commit_message>
Multiple changes: - Added low-level checks to prevent robot homing under conditions where it will cause a failure - Added logging to unit operations and other commands coming from CLI - Adjusted reactor positions after hardware upgrade - Added liquid sensors to the hardware, system model and HTTP protocol - Switched all unit operations back to 60 psi
</commit_message>
<xml_diff>
--- a/doc/ElixysHTTPProtocol.docx
+++ b/doc/ElixysHTTPProtocol.docx
@@ -14,6 +14,8 @@
       <w:r>
         <w:t xml:space="preserve"> Client-Server JSON</w:t>
       </w:r>
+      <w:bookmarkStart w:id="0" w:name="_GoBack"/>
+      <w:bookmarkEnd w:id="0"/>
     </w:p>
     <w:sdt>
       <w:sdtPr>
@@ -66,7 +68,7 @@
           <w:r>
             <w:fldChar w:fldCharType="separate"/>
           </w:r>
-          <w:hyperlink w:anchor="_Toc315067566" w:history="1">
+          <w:hyperlink w:anchor="_Toc315854207" w:history="1">
             <w:r>
               <w:rPr>
                 <w:rStyle w:val="Hyperlink"/>
@@ -93,7 +95,7 @@
                 <w:noProof/>
                 <w:webHidden/>
               </w:rPr>
-              <w:instrText xml:space="preserve"> PAGEREF _Toc315067566 \h </w:instrText>
+              <w:instrText xml:space="preserve"> PAGEREF _Toc315854207 \h </w:instrText>
             </w:r>
             <w:r>
               <w:rPr>
@@ -135,7 +137,7 @@
               <w:noProof/>
             </w:rPr>
           </w:pPr>
-          <w:hyperlink w:anchor="_Toc315067567" w:history="1">
+          <w:hyperlink w:anchor="_Toc315854208" w:history="1">
             <w:r>
               <w:rPr>
                 <w:rStyle w:val="Hyperlink"/>
@@ -162,7 +164,7 @@
                 <w:noProof/>
                 <w:webHidden/>
               </w:rPr>
-              <w:instrText xml:space="preserve"> PAGEREF _Toc315067567 \h </w:instrText>
+              <w:instrText xml:space="preserve"> PAGEREF _Toc315854208 \h </w:instrText>
             </w:r>
             <w:r>
               <w:rPr>
@@ -204,7 +206,7 @@
               <w:noProof/>
             </w:rPr>
           </w:pPr>
-          <w:hyperlink w:anchor="_Toc315067568" w:history="1">
+          <w:hyperlink w:anchor="_Toc315854209" w:history="1">
             <w:r>
               <w:rPr>
                 <w:rStyle w:val="Hyperlink"/>
@@ -231,7 +233,7 @@
                 <w:noProof/>
                 <w:webHidden/>
               </w:rPr>
-              <w:instrText xml:space="preserve"> PAGEREF _Toc315067568 \h </w:instrText>
+              <w:instrText xml:space="preserve"> PAGEREF _Toc315854209 \h </w:instrText>
             </w:r>
             <w:r>
               <w:rPr>
@@ -273,7 +275,7 @@
               <w:noProof/>
             </w:rPr>
           </w:pPr>
-          <w:hyperlink w:anchor="_Toc315067569" w:history="1">
+          <w:hyperlink w:anchor="_Toc315854210" w:history="1">
             <w:r>
               <w:rPr>
                 <w:rStyle w:val="Hyperlink"/>
@@ -300,7 +302,7 @@
                 <w:noProof/>
                 <w:webHidden/>
               </w:rPr>
-              <w:instrText xml:space="preserve"> PAGEREF _Toc315067569 \h </w:instrText>
+              <w:instrText xml:space="preserve"> PAGEREF _Toc315854210 \h </w:instrText>
             </w:r>
             <w:r>
               <w:rPr>
@@ -342,7 +344,7 @@
               <w:noProof/>
             </w:rPr>
           </w:pPr>
-          <w:hyperlink w:anchor="_Toc315067570" w:history="1">
+          <w:hyperlink w:anchor="_Toc315854211" w:history="1">
             <w:r>
               <w:rPr>
                 <w:rStyle w:val="Hyperlink"/>
@@ -369,7 +371,7 @@
                 <w:noProof/>
                 <w:webHidden/>
               </w:rPr>
-              <w:instrText xml:space="preserve"> PAGEREF _Toc315067570 \h </w:instrText>
+              <w:instrText xml:space="preserve"> PAGEREF _Toc315854211 \h </w:instrText>
             </w:r>
             <w:r>
               <w:rPr>
@@ -411,7 +413,7 @@
               <w:noProof/>
             </w:rPr>
           </w:pPr>
-          <w:hyperlink w:anchor="_Toc315067571" w:history="1">
+          <w:hyperlink w:anchor="_Toc315854212" w:history="1">
             <w:r>
               <w:rPr>
                 <w:rStyle w:val="Hyperlink"/>
@@ -438,7 +440,7 @@
                 <w:noProof/>
                 <w:webHidden/>
               </w:rPr>
-              <w:instrText xml:space="preserve"> PAGEREF _Toc315067571 \h </w:instrText>
+              <w:instrText xml:space="preserve"> PAGEREF _Toc315854212 \h </w:instrText>
             </w:r>
             <w:r>
               <w:rPr>
@@ -480,7 +482,7 @@
               <w:noProof/>
             </w:rPr>
           </w:pPr>
-          <w:hyperlink w:anchor="_Toc315067572" w:history="1">
+          <w:hyperlink w:anchor="_Toc315854213" w:history="1">
             <w:r>
               <w:rPr>
                 <w:rStyle w:val="Hyperlink"/>
@@ -507,7 +509,7 @@
                 <w:noProof/>
                 <w:webHidden/>
               </w:rPr>
-              <w:instrText xml:space="preserve"> PAGEREF _Toc315067572 \h </w:instrText>
+              <w:instrText xml:space="preserve"> PAGEREF _Toc315854213 \h </w:instrText>
             </w:r>
             <w:r>
               <w:rPr>
@@ -549,7 +551,7 @@
               <w:noProof/>
             </w:rPr>
           </w:pPr>
-          <w:hyperlink w:anchor="_Toc315067573" w:history="1">
+          <w:hyperlink w:anchor="_Toc315854214" w:history="1">
             <w:r>
               <w:rPr>
                 <w:rStyle w:val="Hyperlink"/>
@@ -576,7 +578,7 @@
                 <w:noProof/>
                 <w:webHidden/>
               </w:rPr>
-              <w:instrText xml:space="preserve"> PAGEREF _Toc315067573 \h </w:instrText>
+              <w:instrText xml:space="preserve"> PAGEREF _Toc315854214 \h </w:instrText>
             </w:r>
             <w:r>
               <w:rPr>
@@ -618,7 +620,7 @@
               <w:noProof/>
             </w:rPr>
           </w:pPr>
-          <w:hyperlink w:anchor="_Toc315067574" w:history="1">
+          <w:hyperlink w:anchor="_Toc315854215" w:history="1">
             <w:r>
               <w:rPr>
                 <w:rStyle w:val="Hyperlink"/>
@@ -645,7 +647,7 @@
                 <w:noProof/>
                 <w:webHidden/>
               </w:rPr>
-              <w:instrText xml:space="preserve"> PAGEREF _Toc315067574 \h </w:instrText>
+              <w:instrText xml:space="preserve"> PAGEREF _Toc315854215 \h </w:instrText>
             </w:r>
             <w:r>
               <w:rPr>
@@ -687,7 +689,7 @@
               <w:noProof/>
             </w:rPr>
           </w:pPr>
-          <w:hyperlink w:anchor="_Toc315067575" w:history="1">
+          <w:hyperlink w:anchor="_Toc315854216" w:history="1">
             <w:r>
               <w:rPr>
                 <w:rStyle w:val="Hyperlink"/>
@@ -714,7 +716,7 @@
                 <w:noProof/>
                 <w:webHidden/>
               </w:rPr>
-              <w:instrText xml:space="preserve"> PAGEREF _Toc315067575 \h </w:instrText>
+              <w:instrText xml:space="preserve"> PAGEREF _Toc315854216 \h </w:instrText>
             </w:r>
             <w:r>
               <w:rPr>
@@ -756,7 +758,7 @@
               <w:noProof/>
             </w:rPr>
           </w:pPr>
-          <w:hyperlink w:anchor="_Toc315067576" w:history="1">
+          <w:hyperlink w:anchor="_Toc315854217" w:history="1">
             <w:r>
               <w:rPr>
                 <w:rStyle w:val="Hyperlink"/>
@@ -783,7 +785,7 @@
                 <w:noProof/>
                 <w:webHidden/>
               </w:rPr>
-              <w:instrText xml:space="preserve"> PAGEREF _Toc315067576 \h </w:instrText>
+              <w:instrText xml:space="preserve"> PAGEREF _Toc315854217 \h </w:instrText>
             </w:r>
             <w:r>
               <w:rPr>
@@ -825,7 +827,7 @@
               <w:noProof/>
             </w:rPr>
           </w:pPr>
-          <w:hyperlink w:anchor="_Toc315067577" w:history="1">
+          <w:hyperlink w:anchor="_Toc315854218" w:history="1">
             <w:r>
               <w:rPr>
                 <w:rStyle w:val="Hyperlink"/>
@@ -852,7 +854,7 @@
                 <w:noProof/>
                 <w:webHidden/>
               </w:rPr>
-              <w:instrText xml:space="preserve"> PAGEREF _Toc315067577 \h </w:instrText>
+              <w:instrText xml:space="preserve"> PAGEREF _Toc315854218 \h </w:instrText>
             </w:r>
             <w:r>
               <w:rPr>
@@ -894,7 +896,7 @@
               <w:noProof/>
             </w:rPr>
           </w:pPr>
-          <w:hyperlink w:anchor="_Toc315067578" w:history="1">
+          <w:hyperlink w:anchor="_Toc315854219" w:history="1">
             <w:r>
               <w:rPr>
                 <w:rStyle w:val="Hyperlink"/>
@@ -921,7 +923,7 @@
                 <w:noProof/>
                 <w:webHidden/>
               </w:rPr>
-              <w:instrText xml:space="preserve"> PAGEREF _Toc315067578 \h </w:instrText>
+              <w:instrText xml:space="preserve"> PAGEREF _Toc315854219 \h </w:instrText>
             </w:r>
             <w:r>
               <w:rPr>
@@ -963,13 +965,13 @@
               <w:noProof/>
             </w:rPr>
           </w:pPr>
-          <w:hyperlink w:anchor="_Toc315067579" w:history="1">
+          <w:hyperlink w:anchor="_Toc315854220" w:history="1">
             <w:r>
               <w:rPr>
                 <w:rStyle w:val="Hyperlink"/>
                 <w:noProof/>
               </w:rPr>
-              <w:t>Pressure regulator state</w:t>
+              <w:t>Liquid sensor state</w:t>
             </w:r>
             <w:r>
               <w:rPr>
@@ -990,7 +992,7 @@
                 <w:noProof/>
                 <w:webHidden/>
               </w:rPr>
-              <w:instrText xml:space="preserve"> PAGEREF _Toc315067579 \h </w:instrText>
+              <w:instrText xml:space="preserve"> PAGEREF _Toc315854220 \h </w:instrText>
             </w:r>
             <w:r>
               <w:rPr>
@@ -1032,13 +1034,14 @@
               <w:noProof/>
             </w:rPr>
           </w:pPr>
-          <w:hyperlink w:anchor="_Toc315067580" w:history="1">
+          <w:hyperlink w:anchor="_Toc315854221" w:history="1">
             <w:r>
               <w:rPr>
                 <w:rStyle w:val="Hyperlink"/>
-                <w:noProof/>
-              </w:rPr>
-              <w:t>Valve state</w:t>
+                <w:rFonts w:ascii="Courier New" w:hAnsi="Courier New" w:cs="Courier New"/>
+                <w:noProof/>
+              </w:rPr>
+              <w:t>}</w:t>
             </w:r>
             <w:r>
               <w:rPr>
@@ -1059,7 +1062,7 @@
                 <w:noProof/>
                 <w:webHidden/>
               </w:rPr>
-              <w:instrText xml:space="preserve"> PAGEREF _Toc315067580 \h </w:instrText>
+              <w:instrText xml:space="preserve"> PAGEREF _Toc315854221 \h </w:instrText>
             </w:r>
             <w:r>
               <w:rPr>
@@ -1101,13 +1104,13 @@
               <w:noProof/>
             </w:rPr>
           </w:pPr>
-          <w:hyperlink w:anchor="_Toc315067581" w:history="1">
+          <w:hyperlink w:anchor="_Toc315854222" w:history="1">
             <w:r>
               <w:rPr>
                 <w:rStyle w:val="Hyperlink"/>
                 <w:noProof/>
               </w:rPr>
-              <w:t>Reagent robot state</w:t>
+              <w:t>Pressure regulator state</w:t>
             </w:r>
             <w:r>
               <w:rPr>
@@ -1128,7 +1131,7 @@
                 <w:noProof/>
                 <w:webHidden/>
               </w:rPr>
-              <w:instrText xml:space="preserve"> PAGEREF _Toc315067581 \h </w:instrText>
+              <w:instrText xml:space="preserve"> PAGEREF _Toc315854222 \h </w:instrText>
             </w:r>
             <w:r>
               <w:rPr>
@@ -1148,7 +1151,7 @@
                 <w:noProof/>
                 <w:webHidden/>
               </w:rPr>
-              <w:t>10</w:t>
+              <w:t>9</w:t>
             </w:r>
             <w:r>
               <w:rPr>
@@ -1170,13 +1173,13 @@
               <w:noProof/>
             </w:rPr>
           </w:pPr>
-          <w:hyperlink w:anchor="_Toc315067582" w:history="1">
+          <w:hyperlink w:anchor="_Toc315854223" w:history="1">
             <w:r>
               <w:rPr>
                 <w:rStyle w:val="Hyperlink"/>
                 <w:noProof/>
               </w:rPr>
-              <w:t>Reactor state</w:t>
+              <w:t>Valve state</w:t>
             </w:r>
             <w:r>
               <w:rPr>
@@ -1197,7 +1200,7 @@
                 <w:noProof/>
                 <w:webHidden/>
               </w:rPr>
-              <w:instrText xml:space="preserve"> PAGEREF _Toc315067582 \h </w:instrText>
+              <w:instrText xml:space="preserve"> PAGEREF _Toc315854223 \h </w:instrText>
             </w:r>
             <w:r>
               <w:rPr>
@@ -1217,7 +1220,7 @@
                 <w:noProof/>
                 <w:webHidden/>
               </w:rPr>
-              <w:t>11</w:t>
+              <w:t>9</w:t>
             </w:r>
             <w:r>
               <w:rPr>
@@ -1239,13 +1242,13 @@
               <w:noProof/>
             </w:rPr>
           </w:pPr>
-          <w:hyperlink w:anchor="_Toc315067583" w:history="1">
+          <w:hyperlink w:anchor="_Toc315854224" w:history="1">
             <w:r>
               <w:rPr>
                 <w:rStyle w:val="Hyperlink"/>
                 <w:noProof/>
               </w:rPr>
-              <w:t>Prompt state</w:t>
+              <w:t>Reagent robot state</w:t>
             </w:r>
             <w:r>
               <w:rPr>
@@ -1266,7 +1269,7 @@
                 <w:noProof/>
                 <w:webHidden/>
               </w:rPr>
-              <w:instrText xml:space="preserve"> PAGEREF _Toc315067583 \h </w:instrText>
+              <w:instrText xml:space="preserve"> PAGEREF _Toc315854224 \h </w:instrText>
             </w:r>
             <w:r>
               <w:rPr>
@@ -1286,7 +1289,7 @@
                 <w:noProof/>
                 <w:webHidden/>
               </w:rPr>
-              <w:t>12</w:t>
+              <w:t>10</w:t>
             </w:r>
             <w:r>
               <w:rPr>
@@ -1308,13 +1311,13 @@
               <w:noProof/>
             </w:rPr>
           </w:pPr>
-          <w:hyperlink w:anchor="_Toc315067584" w:history="1">
+          <w:hyperlink w:anchor="_Toc315854225" w:history="1">
             <w:r>
               <w:rPr>
                 <w:rStyle w:val="Hyperlink"/>
                 <w:noProof/>
               </w:rPr>
-              <w:t>Client state</w:t>
+              <w:t>Reactor state</w:t>
             </w:r>
             <w:r>
               <w:rPr>
@@ -1335,7 +1338,7 @@
                 <w:noProof/>
                 <w:webHidden/>
               </w:rPr>
-              <w:instrText xml:space="preserve"> PAGEREF _Toc315067584 \h </w:instrText>
+              <w:instrText xml:space="preserve"> PAGEREF _Toc315854225 \h </w:instrText>
             </w:r>
             <w:r>
               <w:rPr>
@@ -1355,7 +1358,7 @@
                 <w:noProof/>
                 <w:webHidden/>
               </w:rPr>
-              <w:t>12</w:t>
+              <w:t>11</w:t>
             </w:r>
             <w:r>
               <w:rPr>
@@ -1377,13 +1380,13 @@
               <w:noProof/>
             </w:rPr>
           </w:pPr>
-          <w:hyperlink w:anchor="_Toc315067585" w:history="1">
+          <w:hyperlink w:anchor="_Toc315854226" w:history="1">
             <w:r>
               <w:rPr>
                 <w:rStyle w:val="Hyperlink"/>
                 <w:noProof/>
               </w:rPr>
-              <w:t>Run state</w:t>
+              <w:t>Prompt state</w:t>
             </w:r>
             <w:r>
               <w:rPr>
@@ -1404,7 +1407,7 @@
                 <w:noProof/>
                 <w:webHidden/>
               </w:rPr>
-              <w:instrText xml:space="preserve"> PAGEREF _Toc315067585 \h </w:instrText>
+              <w:instrText xml:space="preserve"> PAGEREF _Toc315854226 \h </w:instrText>
             </w:r>
             <w:r>
               <w:rPr>
@@ -1424,7 +1427,7 @@
                 <w:noProof/>
                 <w:webHidden/>
               </w:rPr>
-              <w:t>13</w:t>
+              <w:t>12</w:t>
             </w:r>
             <w:r>
               <w:rPr>
@@ -1446,13 +1449,13 @@
               <w:noProof/>
             </w:rPr>
           </w:pPr>
-          <w:hyperlink w:anchor="_Toc315067586" w:history="1">
+          <w:hyperlink w:anchor="_Toc315854227" w:history="1">
             <w:r>
               <w:rPr>
                 <w:rStyle w:val="Hyperlink"/>
                 <w:noProof/>
               </w:rPr>
-              <w:t>Hardware state</w:t>
+              <w:t>Client state</w:t>
             </w:r>
             <w:r>
               <w:rPr>
@@ -1473,7 +1476,7 @@
                 <w:noProof/>
                 <w:webHidden/>
               </w:rPr>
-              <w:instrText xml:space="preserve"> PAGEREF _Toc315067586 \h </w:instrText>
+              <w:instrText xml:space="preserve"> PAGEREF _Toc315854227 \h </w:instrText>
             </w:r>
             <w:r>
               <w:rPr>
@@ -1493,7 +1496,7 @@
                 <w:noProof/>
                 <w:webHidden/>
               </w:rPr>
-              <w:t>14</w:t>
+              <w:t>12</w:t>
             </w:r>
             <w:r>
               <w:rPr>
@@ -1515,13 +1518,13 @@
               <w:noProof/>
             </w:rPr>
           </w:pPr>
-          <w:hyperlink w:anchor="_Toc315067587" w:history="1">
+          <w:hyperlink w:anchor="_Toc315854228" w:history="1">
             <w:r>
               <w:rPr>
                 <w:rStyle w:val="Hyperlink"/>
                 <w:noProof/>
               </w:rPr>
-              <w:t>Server state</w:t>
+              <w:t>Run state</w:t>
             </w:r>
             <w:r>
               <w:rPr>
@@ -1542,7 +1545,7 @@
                 <w:noProof/>
                 <w:webHidden/>
               </w:rPr>
-              <w:instrText xml:space="preserve"> PAGEREF _Toc315067587 \h </w:instrText>
+              <w:instrText xml:space="preserve"> PAGEREF _Toc315854228 \h </w:instrText>
             </w:r>
             <w:r>
               <w:rPr>
@@ -1562,7 +1565,7 @@
                 <w:noProof/>
                 <w:webHidden/>
               </w:rPr>
-              <w:t>14</w:t>
+              <w:t>13</w:t>
             </w:r>
             <w:r>
               <w:rPr>
@@ -1584,12 +1587,150 @@
               <w:noProof/>
             </w:rPr>
           </w:pPr>
-          <w:hyperlink w:anchor="_Toc315067588" w:history="1">
+          <w:hyperlink w:anchor="_Toc315854229" w:history="1">
             <w:r>
               <w:rPr>
                 <w:rStyle w:val="Hyperlink"/>
                 <w:noProof/>
               </w:rPr>
+              <w:t>Hardware state</w:t>
+            </w:r>
+            <w:r>
+              <w:rPr>
+                <w:noProof/>
+                <w:webHidden/>
+              </w:rPr>
+              <w:tab/>
+            </w:r>
+            <w:r>
+              <w:rPr>
+                <w:noProof/>
+                <w:webHidden/>
+              </w:rPr>
+              <w:fldChar w:fldCharType="begin"/>
+            </w:r>
+            <w:r>
+              <w:rPr>
+                <w:noProof/>
+                <w:webHidden/>
+              </w:rPr>
+              <w:instrText xml:space="preserve"> PAGEREF _Toc315854229 \h </w:instrText>
+            </w:r>
+            <w:r>
+              <w:rPr>
+                <w:noProof/>
+                <w:webHidden/>
+              </w:rPr>
+            </w:r>
+            <w:r>
+              <w:rPr>
+                <w:noProof/>
+                <w:webHidden/>
+              </w:rPr>
+              <w:fldChar w:fldCharType="separate"/>
+            </w:r>
+            <w:r>
+              <w:rPr>
+                <w:noProof/>
+                <w:webHidden/>
+              </w:rPr>
+              <w:t>14</w:t>
+            </w:r>
+            <w:r>
+              <w:rPr>
+                <w:noProof/>
+                <w:webHidden/>
+              </w:rPr>
+              <w:fldChar w:fldCharType="end"/>
+            </w:r>
+          </w:hyperlink>
+        </w:p>
+        <w:p>
+          <w:pPr>
+            <w:pStyle w:val="TOC2"/>
+            <w:tabs>
+              <w:tab w:val="right" w:leader="dot" w:pos="9350"/>
+            </w:tabs>
+            <w:rPr>
+              <w:rFonts w:eastAsiaTheme="minorEastAsia"/>
+              <w:noProof/>
+            </w:rPr>
+          </w:pPr>
+          <w:hyperlink w:anchor="_Toc315854230" w:history="1">
+            <w:r>
+              <w:rPr>
+                <w:rStyle w:val="Hyperlink"/>
+                <w:noProof/>
+              </w:rPr>
+              <w:t>Server state</w:t>
+            </w:r>
+            <w:r>
+              <w:rPr>
+                <w:noProof/>
+                <w:webHidden/>
+              </w:rPr>
+              <w:tab/>
+            </w:r>
+            <w:r>
+              <w:rPr>
+                <w:noProof/>
+                <w:webHidden/>
+              </w:rPr>
+              <w:fldChar w:fldCharType="begin"/>
+            </w:r>
+            <w:r>
+              <w:rPr>
+                <w:noProof/>
+                <w:webHidden/>
+              </w:rPr>
+              <w:instrText xml:space="preserve"> PAGEREF _Toc315854230 \h </w:instrText>
+            </w:r>
+            <w:r>
+              <w:rPr>
+                <w:noProof/>
+                <w:webHidden/>
+              </w:rPr>
+            </w:r>
+            <w:r>
+              <w:rPr>
+                <w:noProof/>
+                <w:webHidden/>
+              </w:rPr>
+              <w:fldChar w:fldCharType="separate"/>
+            </w:r>
+            <w:r>
+              <w:rPr>
+                <w:noProof/>
+                <w:webHidden/>
+              </w:rPr>
+              <w:t>14</w:t>
+            </w:r>
+            <w:r>
+              <w:rPr>
+                <w:noProof/>
+                <w:webHidden/>
+              </w:rPr>
+              <w:fldChar w:fldCharType="end"/>
+            </w:r>
+          </w:hyperlink>
+        </w:p>
+        <w:p>
+          <w:pPr>
+            <w:pStyle w:val="TOC2"/>
+            <w:tabs>
+              <w:tab w:val="right" w:leader="dot" w:pos="9350"/>
+            </w:tabs>
+            <w:rPr>
+              <w:rFonts w:eastAsiaTheme="minorEastAsia"/>
+              <w:noProof/>
+            </w:rPr>
+          </w:pPr>
+          <w:hyperlink w:anchor="_Toc315854231" w:history="1">
+            <w:r>
+              <w:rPr>
+                <w:rStyle w:val="Hyperlink"/>
+                <w:noProof/>
+              </w:rPr>
               <w:t>Validation</w:t>
             </w:r>
             <w:r>
@@ -1611,7 +1752,7 @@
                 <w:noProof/>
                 <w:webHidden/>
               </w:rPr>
-              <w:instrText xml:space="preserve"> PAGEREF _Toc315067588 \h </w:instrText>
+              <w:instrText xml:space="preserve"> PAGEREF _Toc315854231 \h </w:instrText>
             </w:r>
             <w:r>
               <w:rPr>
@@ -1653,7 +1794,7 @@
               <w:noProof/>
             </w:rPr>
           </w:pPr>
-          <w:hyperlink w:anchor="_Toc315067589" w:history="1">
+          <w:hyperlink w:anchor="_Toc315854232" w:history="1">
             <w:r>
               <w:rPr>
                 <w:rStyle w:val="Hyperlink"/>
@@ -1680,7 +1821,7 @@
                 <w:noProof/>
                 <w:webHidden/>
               </w:rPr>
-              <w:instrText xml:space="preserve"> PAGEREF _Toc315067589 \h </w:instrText>
+              <w:instrText xml:space="preserve"> PAGEREF _Toc315854232 \h </w:instrText>
             </w:r>
             <w:r>
               <w:rPr>
@@ -1722,7 +1863,7 @@
               <w:noProof/>
             </w:rPr>
           </w:pPr>
-          <w:hyperlink w:anchor="_Toc315067590" w:history="1">
+          <w:hyperlink w:anchor="_Toc315854233" w:history="1">
             <w:r>
               <w:rPr>
                 <w:rStyle w:val="Hyperlink"/>
@@ -1749,7 +1890,7 @@
                 <w:noProof/>
                 <w:webHidden/>
               </w:rPr>
-              <w:instrText xml:space="preserve"> PAGEREF _Toc315067590 \h </w:instrText>
+              <w:instrText xml:space="preserve"> PAGEREF _Toc315854233 \h </w:instrText>
             </w:r>
             <w:r>
               <w:rPr>
@@ -1791,7 +1932,7 @@
               <w:noProof/>
             </w:rPr>
           </w:pPr>
-          <w:hyperlink w:anchor="_Toc315067591" w:history="1">
+          <w:hyperlink w:anchor="_Toc315854234" w:history="1">
             <w:r>
               <w:rPr>
                 <w:rStyle w:val="Hyperlink"/>
@@ -1818,7 +1959,7 @@
                 <w:noProof/>
                 <w:webHidden/>
               </w:rPr>
-              <w:instrText xml:space="preserve"> PAGEREF _Toc315067591 \h </w:instrText>
+              <w:instrText xml:space="preserve"> PAGEREF _Toc315854234 \h </w:instrText>
             </w:r>
             <w:r>
               <w:rPr>
@@ -1860,7 +2001,7 @@
               <w:noProof/>
             </w:rPr>
           </w:pPr>
-          <w:hyperlink w:anchor="_Toc315067592" w:history="1">
+          <w:hyperlink w:anchor="_Toc315854235" w:history="1">
             <w:r>
               <w:rPr>
                 <w:rStyle w:val="Hyperlink"/>
@@ -1887,7 +2028,7 @@
                 <w:noProof/>
                 <w:webHidden/>
               </w:rPr>
-              <w:instrText xml:space="preserve"> PAGEREF _Toc315067592 \h </w:instrText>
+              <w:instrText xml:space="preserve"> PAGEREF _Toc315854235 \h </w:instrText>
             </w:r>
             <w:r>
               <w:rPr>
@@ -1929,7 +2070,7 @@
               <w:noProof/>
             </w:rPr>
           </w:pPr>
-          <w:hyperlink w:anchor="_Toc315067593" w:history="1">
+          <w:hyperlink w:anchor="_Toc315854236" w:history="1">
             <w:r>
               <w:rPr>
                 <w:rStyle w:val="Hyperlink"/>
@@ -1956,7 +2097,7 @@
                 <w:noProof/>
                 <w:webHidden/>
               </w:rPr>
-              <w:instrText xml:space="preserve"> PAGEREF _Toc315067593 \h </w:instrText>
+              <w:instrText xml:space="preserve"> PAGEREF _Toc315854236 \h </w:instrText>
             </w:r>
             <w:r>
               <w:rPr>
@@ -1998,7 +2139,7 @@
               <w:noProof/>
             </w:rPr>
           </w:pPr>
-          <w:hyperlink w:anchor="_Toc315067594" w:history="1">
+          <w:hyperlink w:anchor="_Toc315854237" w:history="1">
             <w:r>
               <w:rPr>
                 <w:rStyle w:val="Hyperlink"/>
@@ -2025,7 +2166,7 @@
                 <w:noProof/>
                 <w:webHidden/>
               </w:rPr>
-              <w:instrText xml:space="preserve"> PAGEREF _Toc315067594 \h </w:instrText>
+              <w:instrText xml:space="preserve"> PAGEREF _Toc315854237 \h </w:instrText>
             </w:r>
             <w:r>
               <w:rPr>
@@ -2067,7 +2208,7 @@
               <w:noProof/>
             </w:rPr>
           </w:pPr>
-          <w:hyperlink w:anchor="_Toc315067595" w:history="1">
+          <w:hyperlink w:anchor="_Toc315854238" w:history="1">
             <w:r>
               <w:rPr>
                 <w:rStyle w:val="Hyperlink"/>
@@ -2094,7 +2235,7 @@
                 <w:noProof/>
                 <w:webHidden/>
               </w:rPr>
-              <w:instrText xml:space="preserve"> PAGEREF _Toc315067595 \h </w:instrText>
+              <w:instrText xml:space="preserve"> PAGEREF _Toc315854238 \h </w:instrText>
             </w:r>
             <w:r>
               <w:rPr>
@@ -2136,7 +2277,7 @@
               <w:noProof/>
             </w:rPr>
           </w:pPr>
-          <w:hyperlink w:anchor="_Toc315067596" w:history="1">
+          <w:hyperlink w:anchor="_Toc315854239" w:history="1">
             <w:r>
               <w:rPr>
                 <w:rStyle w:val="Hyperlink"/>
@@ -2163,7 +2304,7 @@
                 <w:noProof/>
                 <w:webHidden/>
               </w:rPr>
-              <w:instrText xml:space="preserve"> PAGEREF _Toc315067596 \h </w:instrText>
+              <w:instrText xml:space="preserve"> PAGEREF _Toc315854239 \h </w:instrText>
             </w:r>
             <w:r>
               <w:rPr>
@@ -2205,7 +2346,7 @@
               <w:noProof/>
             </w:rPr>
           </w:pPr>
-          <w:hyperlink w:anchor="_Toc315067597" w:history="1">
+          <w:hyperlink w:anchor="_Toc315854240" w:history="1">
             <w:r>
               <w:rPr>
                 <w:rStyle w:val="Hyperlink"/>
@@ -2232,7 +2373,7 @@
                 <w:noProof/>
                 <w:webHidden/>
               </w:rPr>
-              <w:instrText xml:space="preserve"> PAGEREF _Toc315067597 \h </w:instrText>
+              <w:instrText xml:space="preserve"> PAGEREF _Toc315854240 \h </w:instrText>
             </w:r>
             <w:r>
               <w:rPr>
@@ -2274,7 +2415,7 @@
               <w:noProof/>
             </w:rPr>
           </w:pPr>
-          <w:hyperlink w:anchor="_Toc315067598" w:history="1">
+          <w:hyperlink w:anchor="_Toc315854241" w:history="1">
             <w:r>
               <w:rPr>
                 <w:rStyle w:val="Hyperlink"/>
@@ -2301,7 +2442,7 @@
                 <w:noProof/>
                 <w:webHidden/>
               </w:rPr>
-              <w:instrText xml:space="preserve"> PAGEREF _Toc315067598 \h </w:instrText>
+              <w:instrText xml:space="preserve"> PAGEREF _Toc315854241 \h </w:instrText>
             </w:r>
             <w:r>
               <w:rPr>
@@ -2343,7 +2484,7 @@
               <w:noProof/>
             </w:rPr>
           </w:pPr>
-          <w:hyperlink w:anchor="_Toc315067599" w:history="1">
+          <w:hyperlink w:anchor="_Toc315854242" w:history="1">
             <w:r>
               <w:rPr>
                 <w:rStyle w:val="Hyperlink"/>
@@ -2370,7 +2511,7 @@
                 <w:noProof/>
                 <w:webHidden/>
               </w:rPr>
-              <w:instrText xml:space="preserve"> PAGEREF _Toc315067599 \h </w:instrText>
+              <w:instrText xml:space="preserve"> PAGEREF _Toc315854242 \h </w:instrText>
             </w:r>
             <w:r>
               <w:rPr>
@@ -2412,7 +2553,7 @@
               <w:noProof/>
             </w:rPr>
           </w:pPr>
-          <w:hyperlink w:anchor="_Toc315067600" w:history="1">
+          <w:hyperlink w:anchor="_Toc315854243" w:history="1">
             <w:r>
               <w:rPr>
                 <w:rStyle w:val="Hyperlink"/>
@@ -2439,7 +2580,7 @@
                 <w:noProof/>
                 <w:webHidden/>
               </w:rPr>
-              <w:instrText xml:space="preserve"> PAGEREF _Toc315067600 \h </w:instrText>
+              <w:instrText xml:space="preserve"> PAGEREF _Toc315854243 \h </w:instrText>
             </w:r>
             <w:r>
               <w:rPr>
@@ -2481,7 +2622,7 @@
               <w:noProof/>
             </w:rPr>
           </w:pPr>
-          <w:hyperlink w:anchor="_Toc315067601" w:history="1">
+          <w:hyperlink w:anchor="_Toc315854244" w:history="1">
             <w:r>
               <w:rPr>
                 <w:rStyle w:val="Hyperlink"/>
@@ -2508,7 +2649,7 @@
                 <w:noProof/>
                 <w:webHidden/>
               </w:rPr>
-              <w:instrText xml:space="preserve"> PAGEREF _Toc315067601 \h </w:instrText>
+              <w:instrText xml:space="preserve"> PAGEREF _Toc315854244 \h </w:instrText>
             </w:r>
             <w:r>
               <w:rPr>
@@ -2550,7 +2691,7 @@
               <w:noProof/>
             </w:rPr>
           </w:pPr>
-          <w:hyperlink w:anchor="_Toc315067602" w:history="1">
+          <w:hyperlink w:anchor="_Toc315854245" w:history="1">
             <w:r>
               <w:rPr>
                 <w:rStyle w:val="Hyperlink"/>
@@ -2577,7 +2718,7 @@
                 <w:noProof/>
                 <w:webHidden/>
               </w:rPr>
-              <w:instrText xml:space="preserve"> PAGEREF _Toc315067602 \h </w:instrText>
+              <w:instrText xml:space="preserve"> PAGEREF _Toc315854245 \h </w:instrText>
             </w:r>
             <w:r>
               <w:rPr>
@@ -2619,7 +2760,7 @@
               <w:noProof/>
             </w:rPr>
           </w:pPr>
-          <w:hyperlink w:anchor="_Toc315067603" w:history="1">
+          <w:hyperlink w:anchor="_Toc315854246" w:history="1">
             <w:r>
               <w:rPr>
                 <w:rStyle w:val="Hyperlink"/>
@@ -2646,7 +2787,7 @@
                 <w:noProof/>
                 <w:webHidden/>
               </w:rPr>
-              <w:instrText xml:space="preserve"> PAGEREF _Toc315067603 \h </w:instrText>
+              <w:instrText xml:space="preserve"> PAGEREF _Toc315854246 \h </w:instrText>
             </w:r>
             <w:r>
               <w:rPr>
@@ -2688,7 +2829,7 @@
               <w:noProof/>
             </w:rPr>
           </w:pPr>
-          <w:hyperlink w:anchor="_Toc315067604" w:history="1">
+          <w:hyperlink w:anchor="_Toc315854247" w:history="1">
             <w:r>
               <w:rPr>
                 <w:rStyle w:val="Hyperlink"/>
@@ -2715,7 +2856,7 @@
                 <w:noProof/>
                 <w:webHidden/>
               </w:rPr>
-              <w:instrText xml:space="preserve"> PAGEREF _Toc315067604 \h </w:instrText>
+              <w:instrText xml:space="preserve"> PAGEREF _Toc315854247 \h </w:instrText>
             </w:r>
             <w:r>
               <w:rPr>
@@ -2757,7 +2898,7 @@
               <w:noProof/>
             </w:rPr>
           </w:pPr>
-          <w:hyperlink w:anchor="_Toc315067605" w:history="1">
+          <w:hyperlink w:anchor="_Toc315854248" w:history="1">
             <w:r>
               <w:rPr>
                 <w:rStyle w:val="Hyperlink"/>
@@ -2784,7 +2925,7 @@
                 <w:noProof/>
                 <w:webHidden/>
               </w:rPr>
-              <w:instrText xml:space="preserve"> PAGEREF _Toc315067605 \h </w:instrText>
+              <w:instrText xml:space="preserve"> PAGEREF _Toc315854248 \h </w:instrText>
             </w:r>
             <w:r>
               <w:rPr>
@@ -2826,7 +2967,7 @@
               <w:noProof/>
             </w:rPr>
           </w:pPr>
-          <w:hyperlink w:anchor="_Toc315067606" w:history="1">
+          <w:hyperlink w:anchor="_Toc315854249" w:history="1">
             <w:r>
               <w:rPr>
                 <w:rStyle w:val="Hyperlink"/>
@@ -2853,7 +2994,7 @@
                 <w:noProof/>
                 <w:webHidden/>
               </w:rPr>
-              <w:instrText xml:space="preserve"> PAGEREF _Toc315067606 \h </w:instrText>
+              <w:instrText xml:space="preserve"> PAGEREF _Toc315854249 \h </w:instrText>
             </w:r>
             <w:r>
               <w:rPr>
@@ -2895,7 +3036,7 @@
               <w:noProof/>
             </w:rPr>
           </w:pPr>
-          <w:hyperlink w:anchor="_Toc315067607" w:history="1">
+          <w:hyperlink w:anchor="_Toc315854250" w:history="1">
             <w:r>
               <w:rPr>
                 <w:rStyle w:val="Hyperlink"/>
@@ -2922,7 +3063,7 @@
                 <w:noProof/>
                 <w:webHidden/>
               </w:rPr>
-              <w:instrText xml:space="preserve"> PAGEREF _Toc315067607 \h </w:instrText>
+              <w:instrText xml:space="preserve"> PAGEREF _Toc315854250 \h </w:instrText>
             </w:r>
             <w:r>
               <w:rPr>
@@ -2964,7 +3105,7 @@
               <w:noProof/>
             </w:rPr>
           </w:pPr>
-          <w:hyperlink w:anchor="_Toc315067608" w:history="1">
+          <w:hyperlink w:anchor="_Toc315854251" w:history="1">
             <w:r>
               <w:rPr>
                 <w:rStyle w:val="Hyperlink"/>
@@ -2991,7 +3132,7 @@
                 <w:noProof/>
                 <w:webHidden/>
               </w:rPr>
-              <w:instrText xml:space="preserve"> PAGEREF _Toc315067608 \h </w:instrText>
+              <w:instrText xml:space="preserve"> PAGEREF _Toc315854251 \h </w:instrText>
             </w:r>
             <w:r>
               <w:rPr>
@@ -3033,7 +3174,7 @@
               <w:noProof/>
             </w:rPr>
           </w:pPr>
-          <w:hyperlink w:anchor="_Toc315067609" w:history="1">
+          <w:hyperlink w:anchor="_Toc315854252" w:history="1">
             <w:r>
               <w:rPr>
                 <w:rStyle w:val="Hyperlink"/>
@@ -3060,7 +3201,7 @@
                 <w:noProof/>
                 <w:webHidden/>
               </w:rPr>
-              <w:instrText xml:space="preserve"> PAGEREF _Toc315067609 \h </w:instrText>
+              <w:instrText xml:space="preserve"> PAGEREF _Toc315854252 \h </w:instrText>
             </w:r>
             <w:r>
               <w:rPr>
@@ -3102,7 +3243,7 @@
               <w:noProof/>
             </w:rPr>
           </w:pPr>
-          <w:hyperlink w:anchor="_Toc315067610" w:history="1">
+          <w:hyperlink w:anchor="_Toc315854253" w:history="1">
             <w:r>
               <w:rPr>
                 <w:rStyle w:val="Hyperlink"/>
@@ -3129,7 +3270,7 @@
                 <w:noProof/>
                 <w:webHidden/>
               </w:rPr>
-              <w:instrText xml:space="preserve"> PAGEREF _Toc315067610 \h </w:instrText>
+              <w:instrText xml:space="preserve"> PAGEREF _Toc315854253 \h </w:instrText>
             </w:r>
             <w:r>
               <w:rPr>
@@ -3171,7 +3312,7 @@
               <w:noProof/>
             </w:rPr>
           </w:pPr>
-          <w:hyperlink w:anchor="_Toc315067611" w:history="1">
+          <w:hyperlink w:anchor="_Toc315854254" w:history="1">
             <w:r>
               <w:rPr>
                 <w:rStyle w:val="Hyperlink"/>
@@ -3198,7 +3339,7 @@
                 <w:noProof/>
                 <w:webHidden/>
               </w:rPr>
-              <w:instrText xml:space="preserve"> PAGEREF _Toc315067611 \h </w:instrText>
+              <w:instrText xml:space="preserve"> PAGEREF _Toc315854254 \h </w:instrText>
             </w:r>
             <w:r>
               <w:rPr>
@@ -3240,7 +3381,7 @@
               <w:noProof/>
             </w:rPr>
           </w:pPr>
-          <w:hyperlink w:anchor="_Toc315067612" w:history="1">
+          <w:hyperlink w:anchor="_Toc315854255" w:history="1">
             <w:r>
               <w:rPr>
                 <w:rStyle w:val="Hyperlink"/>
@@ -3282,7 +3423,7 @@
                 <w:noProof/>
                 <w:webHidden/>
               </w:rPr>
-              <w:instrText xml:space="preserve"> PAGEREF _Toc315067612 \h </w:instrText>
+              <w:instrText xml:space="preserve"> PAGEREF _Toc315854255 \h </w:instrText>
             </w:r>
             <w:r>
               <w:rPr>
@@ -3324,7 +3465,7 @@
               <w:noProof/>
             </w:rPr>
           </w:pPr>
-          <w:hyperlink w:anchor="_Toc315067613" w:history="1">
+          <w:hyperlink w:anchor="_Toc315854256" w:history="1">
             <w:r>
               <w:rPr>
                 <w:rStyle w:val="Hyperlink"/>
@@ -3381,7 +3522,7 @@
                 <w:noProof/>
                 <w:webHidden/>
               </w:rPr>
-              <w:instrText xml:space="preserve"> PAGEREF _Toc315067613 \h </w:instrText>
+              <w:instrText xml:space="preserve"> PAGEREF _Toc315854256 \h </w:instrText>
             </w:r>
             <w:r>
               <w:rPr>
@@ -3423,7 +3564,7 @@
               <w:noProof/>
             </w:rPr>
           </w:pPr>
-          <w:hyperlink w:anchor="_Toc315067614" w:history="1">
+          <w:hyperlink w:anchor="_Toc315854257" w:history="1">
             <w:r>
               <w:rPr>
                 <w:rStyle w:val="Hyperlink"/>
@@ -3495,7 +3636,7 @@
                 <w:noProof/>
                 <w:webHidden/>
               </w:rPr>
-              <w:instrText xml:space="preserve"> PAGEREF _Toc315067614 \h </w:instrText>
+              <w:instrText xml:space="preserve"> PAGEREF _Toc315854257 \h </w:instrText>
             </w:r>
             <w:r>
               <w:rPr>
@@ -3537,7 +3678,7 @@
               <w:noProof/>
             </w:rPr>
           </w:pPr>
-          <w:hyperlink w:anchor="_Toc315067615" w:history="1">
+          <w:hyperlink w:anchor="_Toc315854258" w:history="1">
             <w:r>
               <w:rPr>
                 <w:rStyle w:val="Hyperlink"/>
@@ -3579,7 +3720,7 @@
                 <w:noProof/>
                 <w:webHidden/>
               </w:rPr>
-              <w:instrText xml:space="preserve"> PAGEREF _Toc315067615 \h </w:instrText>
+              <w:instrText xml:space="preserve"> PAGEREF _Toc315854258 \h </w:instrText>
             </w:r>
             <w:r>
               <w:rPr>
@@ -3621,7 +3762,7 @@
               <w:noProof/>
             </w:rPr>
           </w:pPr>
-          <w:hyperlink w:anchor="_Toc315067616" w:history="1">
+          <w:hyperlink w:anchor="_Toc315854259" w:history="1">
             <w:r>
               <w:rPr>
                 <w:rStyle w:val="Hyperlink"/>
@@ -3648,7 +3789,7 @@
                 <w:noProof/>
                 <w:webHidden/>
               </w:rPr>
-              <w:instrText xml:space="preserve"> PAGEREF _Toc315067616 \h </w:instrText>
+              <w:instrText xml:space="preserve"> PAGEREF _Toc315854259 \h </w:instrText>
             </w:r>
             <w:r>
               <w:rPr>
@@ -3690,7 +3831,7 @@
               <w:noProof/>
             </w:rPr>
           </w:pPr>
-          <w:hyperlink w:anchor="_Toc315067617" w:history="1">
+          <w:hyperlink w:anchor="_Toc315854260" w:history="1">
             <w:r>
               <w:rPr>
                 <w:rStyle w:val="Hyperlink"/>
@@ -3717,7 +3858,7 @@
                 <w:noProof/>
                 <w:webHidden/>
               </w:rPr>
-              <w:instrText xml:space="preserve"> PAGEREF _Toc315067617 \h </w:instrText>
+              <w:instrText xml:space="preserve"> PAGEREF _Toc315854260 \h </w:instrText>
             </w:r>
             <w:r>
               <w:rPr>
@@ -3759,7 +3900,7 @@
               <w:noProof/>
             </w:rPr>
           </w:pPr>
-          <w:hyperlink w:anchor="_Toc315067618" w:history="1">
+          <w:hyperlink w:anchor="_Toc315854261" w:history="1">
             <w:r>
               <w:rPr>
                 <w:rStyle w:val="Hyperlink"/>
@@ -3786,7 +3927,7 @@
                 <w:noProof/>
                 <w:webHidden/>
               </w:rPr>
-              <w:instrText xml:space="preserve"> PAGEREF _Toc315067618 \h </w:instrText>
+              <w:instrText xml:space="preserve"> PAGEREF _Toc315854261 \h </w:instrText>
             </w:r>
             <w:r>
               <w:rPr>
@@ -3828,7 +3969,7 @@
               <w:noProof/>
             </w:rPr>
           </w:pPr>
-          <w:hyperlink w:anchor="_Toc315067619" w:history="1">
+          <w:hyperlink w:anchor="_Toc315854262" w:history="1">
             <w:r>
               <w:rPr>
                 <w:rStyle w:val="Hyperlink"/>
@@ -3855,7 +3996,7 @@
                 <w:noProof/>
                 <w:webHidden/>
               </w:rPr>
-              <w:instrText xml:space="preserve"> PAGEREF _Toc315067619 \h </w:instrText>
+              <w:instrText xml:space="preserve"> PAGEREF _Toc315854262 \h </w:instrText>
             </w:r>
             <w:r>
               <w:rPr>
@@ -3897,7 +4038,7 @@
               <w:noProof/>
             </w:rPr>
           </w:pPr>
-          <w:hyperlink w:anchor="_Toc315067620" w:history="1">
+          <w:hyperlink w:anchor="_Toc315854263" w:history="1">
             <w:r>
               <w:rPr>
                 <w:rStyle w:val="Hyperlink"/>
@@ -3924,7 +4065,7 @@
                 <w:noProof/>
                 <w:webHidden/>
               </w:rPr>
-              <w:instrText xml:space="preserve"> PAGEREF _Toc315067620 \h </w:instrText>
+              <w:instrText xml:space="preserve"> PAGEREF _Toc315854263 \h </w:instrText>
             </w:r>
             <w:r>
               <w:rPr>
@@ -3966,7 +4107,7 @@
               <w:noProof/>
             </w:rPr>
           </w:pPr>
-          <w:hyperlink w:anchor="_Toc315067621" w:history="1">
+          <w:hyperlink w:anchor="_Toc315854264" w:history="1">
             <w:r>
               <w:rPr>
                 <w:rStyle w:val="Hyperlink"/>
@@ -3993,7 +4134,7 @@
                 <w:noProof/>
                 <w:webHidden/>
               </w:rPr>
-              <w:instrText xml:space="preserve"> PAGEREF _Toc315067621 \h </w:instrText>
+              <w:instrText xml:space="preserve"> PAGEREF _Toc315854264 \h </w:instrText>
             </w:r>
             <w:r>
               <w:rPr>
@@ -4035,7 +4176,7 @@
               <w:noProof/>
             </w:rPr>
           </w:pPr>
-          <w:hyperlink w:anchor="_Toc315067622" w:history="1">
+          <w:hyperlink w:anchor="_Toc315854265" w:history="1">
             <w:r>
               <w:rPr>
                 <w:rStyle w:val="Hyperlink"/>
@@ -4062,7 +4203,7 @@
                 <w:noProof/>
                 <w:webHidden/>
               </w:rPr>
-              <w:instrText xml:space="preserve"> PAGEREF _Toc315067622 \h </w:instrText>
+              <w:instrText xml:space="preserve"> PAGEREF _Toc315854265 \h </w:instrText>
             </w:r>
             <w:r>
               <w:rPr>
@@ -4104,7 +4245,7 @@
               <w:noProof/>
             </w:rPr>
           </w:pPr>
-          <w:hyperlink w:anchor="_Toc315067623" w:history="1">
+          <w:hyperlink w:anchor="_Toc315854266" w:history="1">
             <w:r>
               <w:rPr>
                 <w:rStyle w:val="Hyperlink"/>
@@ -4131,7 +4272,7 @@
                 <w:noProof/>
                 <w:webHidden/>
               </w:rPr>
-              <w:instrText xml:space="preserve"> PAGEREF _Toc315067623 \h </w:instrText>
+              <w:instrText xml:space="preserve"> PAGEREF _Toc315854266 \h </w:instrText>
             </w:r>
             <w:r>
               <w:rPr>
@@ -4173,7 +4314,7 @@
               <w:noProof/>
             </w:rPr>
           </w:pPr>
-          <w:hyperlink w:anchor="_Toc315067624" w:history="1">
+          <w:hyperlink w:anchor="_Toc315854267" w:history="1">
             <w:r>
               <w:rPr>
                 <w:rStyle w:val="Hyperlink"/>
@@ -4200,7 +4341,7 @@
                 <w:noProof/>
                 <w:webHidden/>
               </w:rPr>
-              <w:instrText xml:space="preserve"> PAGEREF _Toc315067624 \h </w:instrText>
+              <w:instrText xml:space="preserve"> PAGEREF _Toc315854267 \h </w:instrText>
             </w:r>
             <w:r>
               <w:rPr>
@@ -4242,7 +4383,7 @@
               <w:noProof/>
             </w:rPr>
           </w:pPr>
-          <w:hyperlink w:anchor="_Toc315067625" w:history="1">
+          <w:hyperlink w:anchor="_Toc315854268" w:history="1">
             <w:r>
               <w:rPr>
                 <w:rStyle w:val="Hyperlink"/>
@@ -4269,7 +4410,7 @@
                 <w:noProof/>
                 <w:webHidden/>
               </w:rPr>
-              <w:instrText xml:space="preserve"> PAGEREF _Toc315067625 \h </w:instrText>
+              <w:instrText xml:space="preserve"> PAGEREF _Toc315854268 \h </w:instrText>
             </w:r>
             <w:r>
               <w:rPr>
@@ -4311,7 +4452,7 @@
               <w:noProof/>
             </w:rPr>
           </w:pPr>
-          <w:hyperlink w:anchor="_Toc315067626" w:history="1">
+          <w:hyperlink w:anchor="_Toc315854269" w:history="1">
             <w:r>
               <w:rPr>
                 <w:rStyle w:val="Hyperlink"/>
@@ -4338,7 +4479,7 @@
                 <w:noProof/>
                 <w:webHidden/>
               </w:rPr>
-              <w:instrText xml:space="preserve"> PAGEREF _Toc315067626 \h </w:instrText>
+              <w:instrText xml:space="preserve"> PAGEREF _Toc315854269 \h </w:instrText>
             </w:r>
             <w:r>
               <w:rPr>
@@ -4380,7 +4521,7 @@
               <w:noProof/>
             </w:rPr>
           </w:pPr>
-          <w:hyperlink w:anchor="_Toc315067627" w:history="1">
+          <w:hyperlink w:anchor="_Toc315854270" w:history="1">
             <w:r>
               <w:rPr>
                 <w:rStyle w:val="Hyperlink"/>
@@ -4407,7 +4548,7 @@
                 <w:noProof/>
                 <w:webHidden/>
               </w:rPr>
-              <w:instrText xml:space="preserve"> PAGEREF _Toc315067627 \h </w:instrText>
+              <w:instrText xml:space="preserve"> PAGEREF _Toc315854270 \h </w:instrText>
             </w:r>
             <w:r>
               <w:rPr>
@@ -4449,7 +4590,7 @@
               <w:noProof/>
             </w:rPr>
           </w:pPr>
-          <w:hyperlink w:anchor="_Toc315067628" w:history="1">
+          <w:hyperlink w:anchor="_Toc315854271" w:history="1">
             <w:r>
               <w:rPr>
                 <w:rStyle w:val="Hyperlink"/>
@@ -4476,7 +4617,7 @@
                 <w:noProof/>
                 <w:webHidden/>
               </w:rPr>
-              <w:instrText xml:space="preserve"> PAGEREF _Toc315067628 \h </w:instrText>
+              <w:instrText xml:space="preserve"> PAGEREF _Toc315854271 \h </w:instrText>
             </w:r>
             <w:r>
               <w:rPr>
@@ -4518,7 +4659,7 @@
               <w:noProof/>
             </w:rPr>
           </w:pPr>
-          <w:hyperlink w:anchor="_Toc315067629" w:history="1">
+          <w:hyperlink w:anchor="_Toc315854272" w:history="1">
             <w:r>
               <w:rPr>
                 <w:rStyle w:val="Hyperlink"/>
@@ -4545,7 +4686,7 @@
                 <w:noProof/>
                 <w:webHidden/>
               </w:rPr>
-              <w:instrText xml:space="preserve"> PAGEREF _Toc315067629 \h </w:instrText>
+              <w:instrText xml:space="preserve"> PAGEREF _Toc315854272 \h </w:instrText>
             </w:r>
             <w:r>
               <w:rPr>
@@ -4587,7 +4728,7 @@
               <w:noProof/>
             </w:rPr>
           </w:pPr>
-          <w:hyperlink w:anchor="_Toc315067630" w:history="1">
+          <w:hyperlink w:anchor="_Toc315854273" w:history="1">
             <w:r>
               <w:rPr>
                 <w:rStyle w:val="Hyperlink"/>
@@ -4614,7 +4755,7 @@
                 <w:noProof/>
                 <w:webHidden/>
               </w:rPr>
-              <w:instrText xml:space="preserve"> PAGEREF _Toc315067630 \h </w:instrText>
+              <w:instrText xml:space="preserve"> PAGEREF _Toc315854273 \h </w:instrText>
             </w:r>
             <w:r>
               <w:rPr>
@@ -4656,7 +4797,7 @@
               <w:noProof/>
             </w:rPr>
           </w:pPr>
-          <w:hyperlink w:anchor="_Toc315067631" w:history="1">
+          <w:hyperlink w:anchor="_Toc315854274" w:history="1">
             <w:r>
               <w:rPr>
                 <w:rStyle w:val="Hyperlink"/>
@@ -4683,7 +4824,7 @@
                 <w:noProof/>
                 <w:webHidden/>
               </w:rPr>
-              <w:instrText xml:space="preserve"> PAGEREF _Toc315067631 \h </w:instrText>
+              <w:instrText xml:space="preserve"> PAGEREF _Toc315854274 \h </w:instrText>
             </w:r>
             <w:r>
               <w:rPr>
@@ -4725,7 +4866,7 @@
               <w:noProof/>
             </w:rPr>
           </w:pPr>
-          <w:hyperlink w:anchor="_Toc315067632" w:history="1">
+          <w:hyperlink w:anchor="_Toc315854275" w:history="1">
             <w:r>
               <w:rPr>
                 <w:rStyle w:val="Hyperlink"/>
@@ -4752,7 +4893,7 @@
                 <w:noProof/>
                 <w:webHidden/>
               </w:rPr>
-              <w:instrText xml:space="preserve"> PAGEREF _Toc315067632 \h </w:instrText>
+              <w:instrText xml:space="preserve"> PAGEREF _Toc315854275 \h </w:instrText>
             </w:r>
             <w:r>
               <w:rPr>
@@ -4794,7 +4935,7 @@
               <w:noProof/>
             </w:rPr>
           </w:pPr>
-          <w:hyperlink w:anchor="_Toc315067633" w:history="1">
+          <w:hyperlink w:anchor="_Toc315854276" w:history="1">
             <w:r>
               <w:rPr>
                 <w:rStyle w:val="Hyperlink"/>
@@ -4821,7 +4962,7 @@
                 <w:noProof/>
                 <w:webHidden/>
               </w:rPr>
-              <w:instrText xml:space="preserve"> PAGEREF _Toc315067633 \h </w:instrText>
+              <w:instrText xml:space="preserve"> PAGEREF _Toc315854276 \h </w:instrText>
             </w:r>
             <w:r>
               <w:rPr>
@@ -4863,7 +5004,7 @@
               <w:noProof/>
             </w:rPr>
           </w:pPr>
-          <w:hyperlink w:anchor="_Toc315067634" w:history="1">
+          <w:hyperlink w:anchor="_Toc315854277" w:history="1">
             <w:r>
               <w:rPr>
                 <w:rStyle w:val="Hyperlink"/>
@@ -4890,7 +5031,7 @@
                 <w:noProof/>
                 <w:webHidden/>
               </w:rPr>
-              <w:instrText xml:space="preserve"> PAGEREF _Toc315067634 \h </w:instrText>
+              <w:instrText xml:space="preserve"> PAGEREF _Toc315854277 \h </w:instrText>
             </w:r>
             <w:r>
               <w:rPr>
@@ -4932,7 +5073,7 @@
               <w:noProof/>
             </w:rPr>
           </w:pPr>
-          <w:hyperlink w:anchor="_Toc315067635" w:history="1">
+          <w:hyperlink w:anchor="_Toc315854278" w:history="1">
             <w:r>
               <w:rPr>
                 <w:rStyle w:val="Hyperlink"/>
@@ -4959,7 +5100,7 @@
                 <w:noProof/>
                 <w:webHidden/>
               </w:rPr>
-              <w:instrText xml:space="preserve"> PAGEREF _Toc315067635 \h </w:instrText>
+              <w:instrText xml:space="preserve"> PAGEREF _Toc315854278 \h </w:instrText>
             </w:r>
             <w:r>
               <w:rPr>
@@ -5001,7 +5142,7 @@
               <w:noProof/>
             </w:rPr>
           </w:pPr>
-          <w:hyperlink w:anchor="_Toc315067636" w:history="1">
+          <w:hyperlink w:anchor="_Toc315854279" w:history="1">
             <w:r>
               <w:rPr>
                 <w:rStyle w:val="Hyperlink"/>
@@ -5028,7 +5169,7 @@
                 <w:noProof/>
                 <w:webHidden/>
               </w:rPr>
-              <w:instrText xml:space="preserve"> PAGEREF _Toc315067636 \h </w:instrText>
+              <w:instrText xml:space="preserve"> PAGEREF _Toc315854279 \h </w:instrText>
             </w:r>
             <w:r>
               <w:rPr>
@@ -5070,7 +5211,7 @@
               <w:noProof/>
             </w:rPr>
           </w:pPr>
-          <w:hyperlink w:anchor="_Toc315067637" w:history="1">
+          <w:hyperlink w:anchor="_Toc315854280" w:history="1">
             <w:r>
               <w:rPr>
                 <w:rStyle w:val="Hyperlink"/>
@@ -5112,7 +5253,7 @@
                 <w:noProof/>
                 <w:webHidden/>
               </w:rPr>
-              <w:instrText xml:space="preserve"> PAGEREF _Toc315067637 \h </w:instrText>
+              <w:instrText xml:space="preserve"> PAGEREF _Toc315854280 \h </w:instrText>
             </w:r>
             <w:r>
               <w:rPr>
@@ -5154,7 +5295,7 @@
               <w:noProof/>
             </w:rPr>
           </w:pPr>
-          <w:hyperlink w:anchor="_Toc315067638" w:history="1">
+          <w:hyperlink w:anchor="_Toc315854281" w:history="1">
             <w:r>
               <w:rPr>
                 <w:rStyle w:val="Hyperlink"/>
@@ -5211,7 +5352,7 @@
                 <w:noProof/>
                 <w:webHidden/>
               </w:rPr>
-              <w:instrText xml:space="preserve"> PAGEREF _Toc315067638 \h </w:instrText>
+              <w:instrText xml:space="preserve"> PAGEREF _Toc315854281 \h </w:instrText>
             </w:r>
             <w:r>
               <w:rPr>
@@ -5253,7 +5394,7 @@
               <w:noProof/>
             </w:rPr>
           </w:pPr>
-          <w:hyperlink w:anchor="_Toc315067639" w:history="1">
+          <w:hyperlink w:anchor="_Toc315854282" w:history="1">
             <w:r>
               <w:rPr>
                 <w:rStyle w:val="Hyperlink"/>
@@ -5325,7 +5466,7 @@
                 <w:noProof/>
                 <w:webHidden/>
               </w:rPr>
-              <w:instrText xml:space="preserve"> PAGEREF _Toc315067639 \h </w:instrText>
+              <w:instrText xml:space="preserve"> PAGEREF _Toc315854282 \h </w:instrText>
             </w:r>
             <w:r>
               <w:rPr>
@@ -5367,7 +5508,7 @@
               <w:noProof/>
             </w:rPr>
           </w:pPr>
-          <w:hyperlink w:anchor="_Toc315067640" w:history="1">
+          <w:hyperlink w:anchor="_Toc315854283" w:history="1">
             <w:r>
               <w:rPr>
                 <w:rStyle w:val="Hyperlink"/>
@@ -5424,7 +5565,7 @@
                 <w:noProof/>
                 <w:webHidden/>
               </w:rPr>
-              <w:instrText xml:space="preserve"> PAGEREF _Toc315067640 \h </w:instrText>
+              <w:instrText xml:space="preserve"> PAGEREF _Toc315854283 \h </w:instrText>
             </w:r>
             <w:r>
               <w:rPr>
@@ -5466,7 +5607,7 @@
               <w:noProof/>
             </w:rPr>
           </w:pPr>
-          <w:hyperlink w:anchor="_Toc315067641" w:history="1">
+          <w:hyperlink w:anchor="_Toc315854284" w:history="1">
             <w:r>
               <w:rPr>
                 <w:rStyle w:val="Hyperlink"/>
@@ -5523,7 +5664,7 @@
                 <w:noProof/>
                 <w:webHidden/>
               </w:rPr>
-              <w:instrText xml:space="preserve"> PAGEREF _Toc315067641 \h </w:instrText>
+              <w:instrText xml:space="preserve"> PAGEREF _Toc315854284 \h </w:instrText>
             </w:r>
             <w:r>
               <w:rPr>
@@ -5585,12 +5726,12 @@
       <w:pPr>
         <w:pStyle w:val="Heading1"/>
       </w:pPr>
-      <w:bookmarkStart w:id="0" w:name="_Toc315067566"/>
+      <w:bookmarkStart w:id="1" w:name="_Toc315854207"/>
       <w:r>
         <w:lastRenderedPageBreak/>
         <w:t>Overview</w:t>
       </w:r>
-      <w:bookmarkEnd w:id="0"/>
+      <w:bookmarkEnd w:id="1"/>
     </w:p>
     <w:p>
       <w:r>
@@ -7153,12 +7294,12 @@
       <w:pPr>
         <w:pStyle w:val="Heading1"/>
       </w:pPr>
-      <w:bookmarkStart w:id="1" w:name="_Toc315067567"/>
+      <w:bookmarkStart w:id="2" w:name="_Toc315854208"/>
       <w:r>
         <w:lastRenderedPageBreak/>
         <w:t>Data structures</w:t>
       </w:r>
-      <w:bookmarkEnd w:id="1"/>
+      <w:bookmarkEnd w:id="2"/>
     </w:p>
     <w:p>
       <w:r>
@@ -7196,11 +7337,11 @@
       <w:pPr>
         <w:pStyle w:val="Heading2"/>
       </w:pPr>
-      <w:bookmarkStart w:id="2" w:name="_Toc315067568"/>
+      <w:bookmarkStart w:id="3" w:name="_Toc315854209"/>
       <w:r>
         <w:t>Time and date</w:t>
       </w:r>
-      <w:bookmarkEnd w:id="2"/>
+      <w:bookmarkEnd w:id="3"/>
     </w:p>
     <w:p>
       <w:r>
@@ -7243,11 +7384,11 @@
       <w:pPr>
         <w:pStyle w:val="Heading2"/>
       </w:pPr>
-      <w:bookmarkStart w:id="3" w:name="_Toc315067569"/>
+      <w:bookmarkStart w:id="4" w:name="_Toc315854210"/>
       <w:r>
         <w:t>Button constants</w:t>
       </w:r>
-      <w:bookmarkEnd w:id="3"/>
+      <w:bookmarkEnd w:id="4"/>
     </w:p>
     <w:p>
       <w:r>
@@ -7306,11 +7447,11 @@
       <w:pPr>
         <w:pStyle w:val="Heading2"/>
       </w:pPr>
-      <w:bookmarkStart w:id="4" w:name="_Toc315067570"/>
+      <w:bookmarkStart w:id="5" w:name="_Toc315854211"/>
       <w:r>
         <w:t>Button</w:t>
       </w:r>
-      <w:bookmarkEnd w:id="4"/>
+      <w:bookmarkEnd w:id="5"/>
     </w:p>
     <w:p>
       <w:r>
@@ -7596,11 +7737,11 @@
       <w:pPr>
         <w:pStyle w:val="Heading2"/>
       </w:pPr>
-      <w:bookmarkStart w:id="5" w:name="_Toc315067571"/>
+      <w:bookmarkStart w:id="6" w:name="_Toc315854212"/>
       <w:r>
         <w:t>Tab</w:t>
       </w:r>
-      <w:bookmarkEnd w:id="5"/>
+      <w:bookmarkEnd w:id="6"/>
     </w:p>
     <w:p>
       <w:r>
@@ -7890,12 +8031,12 @@
       <w:pPr>
         <w:pStyle w:val="Heading2"/>
       </w:pPr>
-      <w:bookmarkStart w:id="6" w:name="_Toc315067572"/>
+      <w:bookmarkStart w:id="7" w:name="_Toc315854213"/>
       <w:r>
         <w:lastRenderedPageBreak/>
         <w:t>Table header</w:t>
       </w:r>
-      <w:bookmarkEnd w:id="6"/>
+      <w:bookmarkEnd w:id="7"/>
     </w:p>
     <w:p>
       <w:r>
@@ -8162,11 +8303,11 @@
       <w:pPr>
         <w:pStyle w:val="Heading2"/>
       </w:pPr>
-      <w:bookmarkStart w:id="7" w:name="_Toc315067573"/>
+      <w:bookmarkStart w:id="8" w:name="_Toc315854214"/>
       <w:r>
         <w:t>Configuration</w:t>
       </w:r>
-      <w:bookmarkEnd w:id="7"/>
+      <w:bookmarkEnd w:id="8"/>
     </w:p>
     <w:p>
       <w:r>
@@ -9115,12 +9256,12 @@
       <w:pPr>
         <w:pStyle w:val="Heading2"/>
       </w:pPr>
-      <w:bookmarkStart w:id="8" w:name="_Toc315067574"/>
+      <w:bookmarkStart w:id="9" w:name="_Toc315854215"/>
       <w:r>
         <w:lastRenderedPageBreak/>
         <w:t>User</w:t>
       </w:r>
-      <w:bookmarkEnd w:id="8"/>
+      <w:bookmarkEnd w:id="9"/>
     </w:p>
     <w:p>
       <w:r>
@@ -9551,14 +9692,14 @@
       <w:pPr>
         <w:pStyle w:val="Heading2"/>
       </w:pPr>
-      <w:bookmarkStart w:id="9" w:name="_Toc315067575"/>
+      <w:bookmarkStart w:id="10" w:name="_Toc315854216"/>
       <w:r>
         <w:t xml:space="preserve">Sequence </w:t>
       </w:r>
       <w:r>
         <w:t>metadata</w:t>
       </w:r>
-      <w:bookmarkEnd w:id="9"/>
+      <w:bookmarkEnd w:id="10"/>
     </w:p>
     <w:p>
       <w:r>
@@ -10195,12 +10336,12 @@
       <w:pPr>
         <w:pStyle w:val="Heading2"/>
       </w:pPr>
-      <w:bookmarkStart w:id="10" w:name="_Toc315067576"/>
+      <w:bookmarkStart w:id="11" w:name="_Toc315854217"/>
       <w:r>
         <w:lastRenderedPageBreak/>
         <w:t>Sequence component</w:t>
       </w:r>
-      <w:bookmarkEnd w:id="10"/>
+      <w:bookmarkEnd w:id="11"/>
     </w:p>
     <w:p>
       <w:r>
@@ -10578,11 +10719,11 @@
       <w:pPr>
         <w:pStyle w:val="Heading2"/>
       </w:pPr>
-      <w:bookmarkStart w:id="11" w:name="_Toc315067577"/>
+      <w:bookmarkStart w:id="12" w:name="_Toc315854218"/>
       <w:r>
         <w:t>Reagent</w:t>
       </w:r>
-      <w:bookmarkEnd w:id="11"/>
+      <w:bookmarkEnd w:id="12"/>
     </w:p>
     <w:p>
       <w:r>
@@ -11200,12 +11341,12 @@
       <w:pPr>
         <w:pStyle w:val="Heading2"/>
       </w:pPr>
-      <w:bookmarkStart w:id="12" w:name="_Toc315067578"/>
+      <w:bookmarkStart w:id="13" w:name="_Toc315854219"/>
       <w:r>
         <w:lastRenderedPageBreak/>
         <w:t>Vacuum state</w:t>
       </w:r>
-      <w:bookmarkEnd w:id="12"/>
+      <w:bookmarkEnd w:id="13"/>
     </w:p>
     <w:p>
       <w:r>
@@ -11460,15 +11601,24 @@
       <w:pPr>
         <w:pStyle w:val="Heading2"/>
       </w:pPr>
-      <w:bookmarkStart w:id="13" w:name="_Toc315067579"/>
-      <w:r>
-        <w:t>Pressure regulator state</w:t>
-      </w:r>
-      <w:bookmarkEnd w:id="13"/>
-    </w:p>
-    <w:p>
-      <w:r>
-        <w:t>Describes the state of a pressure regulator and consists of the following:</w:t>
+      <w:bookmarkStart w:id="14" w:name="_Toc315854220"/>
+      <w:r>
+        <w:t>Liquid sensor</w:t>
+      </w:r>
+      <w:r>
+        <w:t xml:space="preserve"> state</w:t>
+      </w:r>
+      <w:bookmarkEnd w:id="14"/>
+    </w:p>
+    <w:p>
+      <w:r>
+        <w:t xml:space="preserve">Describes the state of a </w:t>
+      </w:r>
+      <w:r>
+        <w:t>liquid sensor</w:t>
+      </w:r>
+      <w:r>
+        <w:t xml:space="preserve"> and consists of the following:</w:t>
       </w:r>
     </w:p>
     <w:p>
@@ -11476,14 +11626,17 @@
         <w:pStyle w:val="ListParagraph"/>
         <w:numPr>
           <w:ilvl w:val="0"/>
-          <w:numId w:val="26"/>
+          <w:numId w:val="58"/>
         </w:numPr>
       </w:pPr>
       <w:r>
-        <w:t xml:space="preserve">Name – </w:t>
-      </w:r>
-      <w:r>
-        <w:t>String describing the pressure regulator.</w:t>
+        <w:t xml:space="preserve">Name – String describing the </w:t>
+      </w:r>
+      <w:r>
+        <w:t>liquid sensor</w:t>
+      </w:r>
+      <w:r>
+        <w:t>.</w:t>
       </w:r>
     </w:p>
     <w:p>
@@ -11491,17 +11644,17 @@
         <w:pStyle w:val="ListParagraph"/>
         <w:numPr>
           <w:ilvl w:val="0"/>
-          <w:numId w:val="26"/>
+          <w:numId w:val="58"/>
         </w:numPr>
       </w:pPr>
       <w:r>
-        <w:t>P</w:t>
-      </w:r>
-      <w:r>
-        <w:t xml:space="preserve">ressure – The actual pressure in </w:t>
-      </w:r>
-      <w:r>
-        <w:t>PSI</w:t>
+        <w:t>Liquid present</w:t>
+      </w:r>
+      <w:r>
+        <w:t xml:space="preserve"> – </w:t>
+      </w:r>
+      <w:r>
+        <w:t>Flag indicating if liquid is present</w:t>
       </w:r>
       <w:r>
         <w:t>.</w:t>
@@ -11561,6 +11714,296 @@
           <w:sz w:val="16"/>
           <w:szCs w:val="16"/>
         </w:rPr>
+        <w:t>liquidsensor</w:t>
+      </w:r>
+      <w:r>
+        <w:rPr>
+          <w:rFonts w:ascii="Courier New" w:hAnsi="Courier New" w:cs="Courier New"/>
+          <w:b/>
+          <w:color w:val="365F91" w:themeColor="accent1" w:themeShade="BF"/>
+          <w:sz w:val="16"/>
+          <w:szCs w:val="16"/>
+        </w:rPr>
+        <w:t>state</w:t>
+      </w:r>
+      <w:proofErr w:type="spellEnd"/>
+      <w:r>
+        <w:rPr>
+          <w:rFonts w:ascii="Courier New" w:hAnsi="Courier New" w:cs="Courier New"/>
+          <w:b/>
+          <w:color w:val="365F91" w:themeColor="accent1" w:themeShade="BF"/>
+          <w:sz w:val="16"/>
+          <w:szCs w:val="16"/>
+        </w:rPr>
+        <w:t>”,</w:t>
+      </w:r>
+    </w:p>
+    <w:p>
+      <w:pPr>
+        <w:spacing w:after="0"/>
+        <w:ind w:firstLine="720"/>
+        <w:rPr>
+          <w:rFonts w:ascii="Courier New" w:hAnsi="Courier New" w:cs="Courier New"/>
+          <w:b/>
+          <w:color w:val="365F91" w:themeColor="accent1" w:themeShade="BF"/>
+          <w:sz w:val="16"/>
+          <w:szCs w:val="16"/>
+        </w:rPr>
+      </w:pPr>
+      <w:r>
+        <w:rPr>
+          <w:rFonts w:ascii="Courier New" w:hAnsi="Courier New" w:cs="Courier New"/>
+          <w:b/>
+          <w:color w:val="365F91" w:themeColor="accent1" w:themeShade="BF"/>
+          <w:sz w:val="16"/>
+          <w:szCs w:val="16"/>
+        </w:rPr>
+        <w:t>“</w:t>
+      </w:r>
+      <w:r>
+        <w:rPr>
+          <w:rFonts w:ascii="Courier New" w:hAnsi="Courier New" w:cs="Courier New"/>
+          <w:b/>
+          <w:color w:val="365F91" w:themeColor="accent1" w:themeShade="BF"/>
+          <w:sz w:val="16"/>
+          <w:szCs w:val="16"/>
+        </w:rPr>
+        <w:t>name</w:t>
+      </w:r>
+      <w:r>
+        <w:rPr>
+          <w:rFonts w:ascii="Courier New" w:hAnsi="Courier New" w:cs="Courier New"/>
+          <w:b/>
+          <w:color w:val="365F91" w:themeColor="accent1" w:themeShade="BF"/>
+          <w:sz w:val="16"/>
+          <w:szCs w:val="16"/>
+        </w:rPr>
+        <w:t>”:</w:t>
+      </w:r>
+      <w:r>
+        <w:rPr>
+          <w:rFonts w:ascii="Courier New" w:hAnsi="Courier New" w:cs="Courier New"/>
+          <w:b/>
+          <w:color w:val="365F91" w:themeColor="accent1" w:themeShade="BF"/>
+          <w:sz w:val="16"/>
+          <w:szCs w:val="16"/>
+        </w:rPr>
+        <w:t>”LS1”</w:t>
+      </w:r>
+      <w:r>
+        <w:rPr>
+          <w:rFonts w:ascii="Courier New" w:hAnsi="Courier New" w:cs="Courier New"/>
+          <w:b/>
+          <w:color w:val="365F91" w:themeColor="accent1" w:themeShade="BF"/>
+          <w:sz w:val="16"/>
+          <w:szCs w:val="16"/>
+        </w:rPr>
+        <w:t>,</w:t>
+      </w:r>
+    </w:p>
+    <w:p>
+      <w:pPr>
+        <w:spacing w:after="0"/>
+        <w:ind w:firstLine="720"/>
+        <w:rPr>
+          <w:rFonts w:ascii="Courier New" w:hAnsi="Courier New" w:cs="Courier New"/>
+          <w:b/>
+          <w:color w:val="365F91" w:themeColor="accent1" w:themeShade="BF"/>
+          <w:sz w:val="16"/>
+          <w:szCs w:val="16"/>
+        </w:rPr>
+      </w:pPr>
+      <w:r>
+        <w:rPr>
+          <w:rFonts w:ascii="Courier New" w:hAnsi="Courier New" w:cs="Courier New"/>
+          <w:b/>
+          <w:color w:val="365F91" w:themeColor="accent1" w:themeShade="BF"/>
+          <w:sz w:val="16"/>
+          <w:szCs w:val="16"/>
+        </w:rPr>
+        <w:t>“</w:t>
+      </w:r>
+      <w:proofErr w:type="spellStart"/>
+      <w:proofErr w:type="gramStart"/>
+      <w:r>
+        <w:rPr>
+          <w:rFonts w:ascii="Courier New" w:hAnsi="Courier New" w:cs="Courier New"/>
+          <w:b/>
+          <w:color w:val="365F91" w:themeColor="accent1" w:themeShade="BF"/>
+          <w:sz w:val="16"/>
+          <w:szCs w:val="16"/>
+        </w:rPr>
+        <w:t>liquidpresent</w:t>
+      </w:r>
+      <w:proofErr w:type="spellEnd"/>
+      <w:proofErr w:type="gramEnd"/>
+      <w:r>
+        <w:rPr>
+          <w:rFonts w:ascii="Courier New" w:hAnsi="Courier New" w:cs="Courier New"/>
+          <w:b/>
+          <w:color w:val="365F91" w:themeColor="accent1" w:themeShade="BF"/>
+          <w:sz w:val="16"/>
+          <w:szCs w:val="16"/>
+        </w:rPr>
+        <w:t>”</w:t>
+      </w:r>
+      <w:r>
+        <w:rPr>
+          <w:rFonts w:ascii="Courier New" w:hAnsi="Courier New" w:cs="Courier New"/>
+          <w:b/>
+          <w:color w:val="365F91" w:themeColor="accent1" w:themeShade="BF"/>
+          <w:sz w:val="16"/>
+          <w:szCs w:val="16"/>
+        </w:rPr>
+        <w:t>:</w:t>
+      </w:r>
+      <w:r>
+        <w:rPr>
+          <w:rFonts w:ascii="Courier New" w:hAnsi="Courier New" w:cs="Courier New"/>
+          <w:b/>
+          <w:color w:val="365F91" w:themeColor="accent1" w:themeShade="BF"/>
+          <w:sz w:val="16"/>
+          <w:szCs w:val="16"/>
+        </w:rPr>
+        <w:t>False</w:t>
+      </w:r>
+    </w:p>
+    <w:p>
+      <w:pPr>
+        <w:pStyle w:val="Heading2"/>
+        <w:rPr>
+          <w:rFonts w:ascii="Courier New" w:hAnsi="Courier New" w:cs="Courier New"/>
+          <w:color w:val="365F91" w:themeColor="accent1" w:themeShade="BF"/>
+          <w:sz w:val="16"/>
+          <w:szCs w:val="16"/>
+        </w:rPr>
+      </w:pPr>
+      <w:r>
+        <w:rPr>
+          <w:rFonts w:ascii="Courier New" w:hAnsi="Courier New" w:cs="Courier New"/>
+          <w:color w:val="365F91" w:themeColor="accent1" w:themeShade="BF"/>
+          <w:sz w:val="16"/>
+          <w:szCs w:val="16"/>
+        </w:rPr>
+        <w:t xml:space="preserve">    </w:t>
+      </w:r>
+      <w:bookmarkStart w:id="15" w:name="_Toc315854221"/>
+      <w:r>
+        <w:rPr>
+          <w:rFonts w:ascii="Courier New" w:hAnsi="Courier New" w:cs="Courier New"/>
+          <w:color w:val="365F91" w:themeColor="accent1" w:themeShade="BF"/>
+          <w:sz w:val="16"/>
+          <w:szCs w:val="16"/>
+        </w:rPr>
+        <w:t>}</w:t>
+      </w:r>
+      <w:bookmarkEnd w:id="15"/>
+    </w:p>
+    <w:p>
+      <w:pPr>
+        <w:pStyle w:val="Heading2"/>
+      </w:pPr>
+      <w:bookmarkStart w:id="16" w:name="_Toc315854222"/>
+      <w:r>
+        <w:t>Pressure regulator state</w:t>
+      </w:r>
+      <w:bookmarkEnd w:id="16"/>
+    </w:p>
+    <w:p>
+      <w:r>
+        <w:t>Describes the state of a pressure regulator and consists of the following:</w:t>
+      </w:r>
+    </w:p>
+    <w:p>
+      <w:pPr>
+        <w:pStyle w:val="ListParagraph"/>
+        <w:numPr>
+          <w:ilvl w:val="0"/>
+          <w:numId w:val="59"/>
+        </w:numPr>
+      </w:pPr>
+      <w:r>
+        <w:t xml:space="preserve">Name – </w:t>
+      </w:r>
+      <w:r>
+        <w:t>String describing the pressure regulator.</w:t>
+      </w:r>
+    </w:p>
+    <w:p>
+      <w:pPr>
+        <w:pStyle w:val="ListParagraph"/>
+        <w:numPr>
+          <w:ilvl w:val="0"/>
+          <w:numId w:val="59"/>
+        </w:numPr>
+      </w:pPr>
+      <w:r>
+        <w:t>P</w:t>
+      </w:r>
+      <w:r>
+        <w:t xml:space="preserve">ressure – The actual pressure in </w:t>
+      </w:r>
+      <w:r>
+        <w:t>PSI</w:t>
+      </w:r>
+      <w:r>
+        <w:t>.</w:t>
+      </w:r>
+    </w:p>
+    <w:p>
+      <w:pPr>
+        <w:spacing w:after="0"/>
+        <w:ind w:firstLine="360"/>
+        <w:rPr>
+          <w:rFonts w:ascii="Courier New" w:hAnsi="Courier New" w:cs="Courier New"/>
+          <w:b/>
+          <w:color w:val="365F91" w:themeColor="accent1" w:themeShade="BF"/>
+          <w:sz w:val="16"/>
+          <w:szCs w:val="16"/>
+        </w:rPr>
+      </w:pPr>
+      <w:r>
+        <w:rPr>
+          <w:rFonts w:ascii="Courier New" w:hAnsi="Courier New" w:cs="Courier New"/>
+          <w:b/>
+          <w:color w:val="365F91" w:themeColor="accent1" w:themeShade="BF"/>
+          <w:sz w:val="16"/>
+          <w:szCs w:val="16"/>
+        </w:rPr>
+        <w:t>{</w:t>
+      </w:r>
+    </w:p>
+    <w:p>
+      <w:pPr>
+        <w:spacing w:after="0"/>
+        <w:rPr>
+          <w:rFonts w:ascii="Courier New" w:hAnsi="Courier New" w:cs="Courier New"/>
+          <w:b/>
+          <w:color w:val="365F91" w:themeColor="accent1" w:themeShade="BF"/>
+          <w:sz w:val="16"/>
+          <w:szCs w:val="16"/>
+        </w:rPr>
+      </w:pPr>
+      <w:r>
+        <w:rPr>
+          <w:rFonts w:ascii="Courier New" w:hAnsi="Courier New" w:cs="Courier New"/>
+          <w:b/>
+          <w:color w:val="365F91" w:themeColor="accent1" w:themeShade="BF"/>
+          <w:sz w:val="16"/>
+          <w:szCs w:val="16"/>
+        </w:rPr>
+        <w:tab/>
+        <w:t>“type”:”</w:t>
+      </w:r>
+      <w:proofErr w:type="spellStart"/>
+      <w:r>
+        <w:rPr>
+          <w:rFonts w:ascii="Courier New" w:hAnsi="Courier New" w:cs="Courier New"/>
+          <w:b/>
+          <w:color w:val="365F91" w:themeColor="accent1" w:themeShade="BF"/>
+          <w:sz w:val="16"/>
+          <w:szCs w:val="16"/>
+        </w:rPr>
         <w:t>pressureregulator</w:t>
       </w:r>
       <w:r>
@@ -11731,11 +12174,11 @@
       <w:pPr>
         <w:pStyle w:val="Heading2"/>
       </w:pPr>
-      <w:bookmarkStart w:id="14" w:name="_Toc315067580"/>
+      <w:bookmarkStart w:id="17" w:name="_Toc315854223"/>
       <w:r>
         <w:t>Valve state</w:t>
       </w:r>
-      <w:bookmarkEnd w:id="14"/>
+      <w:bookmarkEnd w:id="17"/>
     </w:p>
     <w:p>
       <w:r>
@@ -12086,12 +12529,12 @@
       <w:pPr>
         <w:pStyle w:val="Heading2"/>
       </w:pPr>
-      <w:bookmarkStart w:id="15" w:name="_Toc315067581"/>
+      <w:bookmarkStart w:id="18" w:name="_Toc315854224"/>
       <w:r>
         <w:lastRenderedPageBreak/>
         <w:t>Reagent robot state</w:t>
       </w:r>
-      <w:bookmarkEnd w:id="15"/>
+      <w:bookmarkEnd w:id="18"/>
     </w:p>
     <w:p>
       <w:r>
@@ -12784,12 +13227,12 @@
       <w:pPr>
         <w:pStyle w:val="Heading2"/>
       </w:pPr>
-      <w:bookmarkStart w:id="16" w:name="_Toc315067582"/>
+      <w:bookmarkStart w:id="19" w:name="_Toc315854225"/>
       <w:r>
         <w:lastRenderedPageBreak/>
         <w:t>Reactor state</w:t>
       </w:r>
-      <w:bookmarkEnd w:id="16"/>
+      <w:bookmarkEnd w:id="19"/>
     </w:p>
     <w:p>
       <w:r>
@@ -13788,7 +14231,7 @@
       <w:pPr>
         <w:pStyle w:val="Heading2"/>
       </w:pPr>
-      <w:bookmarkStart w:id="17" w:name="_Toc315067583"/>
+      <w:bookmarkStart w:id="20" w:name="_Toc315854226"/>
       <w:r>
         <w:lastRenderedPageBreak/>
         <w:t>Prompt s</w:t>
@@ -13796,7 +14239,7 @@
       <w:r>
         <w:t>tate</w:t>
       </w:r>
-      <w:bookmarkEnd w:id="17"/>
+      <w:bookmarkEnd w:id="20"/>
     </w:p>
     <w:p>
       <w:r>
@@ -14582,11 +15025,11 @@
       <w:pPr>
         <w:pStyle w:val="Heading2"/>
       </w:pPr>
-      <w:bookmarkStart w:id="18" w:name="_Toc315067584"/>
+      <w:bookmarkStart w:id="21" w:name="_Toc315854227"/>
       <w:r>
         <w:t>Client state</w:t>
       </w:r>
-      <w:bookmarkEnd w:id="18"/>
+      <w:bookmarkEnd w:id="21"/>
     </w:p>
     <w:p>
       <w:r>
@@ -15042,14 +15485,12 @@
       <w:pPr>
         <w:pStyle w:val="Heading2"/>
       </w:pPr>
-      <w:bookmarkStart w:id="19" w:name="_Toc315067585"/>
-      <w:bookmarkStart w:id="20" w:name="_GoBack"/>
-      <w:bookmarkEnd w:id="20"/>
+      <w:bookmarkStart w:id="22" w:name="_Toc315854228"/>
       <w:r>
         <w:lastRenderedPageBreak/>
         <w:t>Run state</w:t>
       </w:r>
-      <w:bookmarkEnd w:id="19"/>
+      <w:bookmarkEnd w:id="22"/>
     </w:p>
     <w:p>
       <w:r>
@@ -15743,12 +16184,12 @@
       <w:pPr>
         <w:pStyle w:val="Heading2"/>
       </w:pPr>
-      <w:bookmarkStart w:id="21" w:name="_Toc315067586"/>
+      <w:bookmarkStart w:id="23" w:name="_Toc315854229"/>
       <w:r>
         <w:lastRenderedPageBreak/>
         <w:t>Hardware state</w:t>
       </w:r>
-      <w:bookmarkEnd w:id="21"/>
+      <w:bookmarkEnd w:id="23"/>
     </w:p>
     <w:p>
       <w:r>
@@ -15796,7 +16237,16 @@
         </w:numPr>
       </w:pPr>
       <w:r>
-        <w:t>Pressure regulators – Array of pressure regulators.</w:t>
+        <w:t>Liquid sensors</w:t>
+      </w:r>
+      <w:r>
+        <w:t xml:space="preserve"> – Array of </w:t>
+      </w:r>
+      <w:r>
+        <w:t>liquid sensors</w:t>
+      </w:r>
+      <w:r>
+        <w:t>.</w:t>
       </w:r>
     </w:p>
     <w:p>
@@ -15808,7 +16258,7 @@
         </w:numPr>
       </w:pPr>
       <w:r>
-        <w:t>Valves – Details of the nitrogen valves.</w:t>
+        <w:t>Pressure regulators – Array of pressure regulators.</w:t>
       </w:r>
     </w:p>
     <w:p>
@@ -15820,7 +16270,7 @@
         </w:numPr>
       </w:pPr>
       <w:r>
-        <w:t>Reagent Robot – Details of the reagent robot.</w:t>
+        <w:t>Valves – Details of the nitrogen valves.</w:t>
       </w:r>
     </w:p>
     <w:p>
@@ -15832,6 +16282,18 @@
         </w:numPr>
       </w:pPr>
       <w:r>
+        <w:t>Reagent Robot – Details of the reagent robot.</w:t>
+      </w:r>
+    </w:p>
+    <w:p>
+      <w:pPr>
+        <w:pStyle w:val="ListParagraph"/>
+        <w:numPr>
+          <w:ilvl w:val="0"/>
+          <w:numId w:val="42"/>
+        </w:numPr>
+      </w:pPr>
+      <w:r>
         <w:t>Reactors – Array of reactors.</w:t>
       </w:r>
     </w:p>
@@ -16147,17 +16609,7 @@
           <w:sz w:val="16"/>
           <w:szCs w:val="16"/>
         </w:rPr>
-        <w:t>pressureregulator</w:t>
-      </w:r>
-      <w:r>
-        <w:rPr>
-          <w:rFonts w:ascii="Courier New" w:hAnsi="Courier New" w:cs="Courier New"/>
-          <w:b/>
-          <w:color w:val="365F91" w:themeColor="accent1" w:themeShade="BF"/>
-          <w:sz w:val="16"/>
-          <w:szCs w:val="16"/>
-        </w:rPr>
-        <w:t>s</w:t>
+        <w:t>liquidsensors</w:t>
       </w:r>
       <w:proofErr w:type="spellEnd"/>
       <w:proofErr w:type="gramEnd"/>
@@ -16225,27 +16677,27 @@
           <w:sz w:val="16"/>
           <w:szCs w:val="16"/>
         </w:rPr>
-        <w:t>{Pressure regulator state is described abov</w:t>
-      </w:r>
-      <w:r>
-        <w:rPr>
-          <w:rFonts w:ascii="Courier New" w:hAnsi="Courier New" w:cs="Courier New"/>
-          <w:b/>
-          <w:color w:val="365F91" w:themeColor="accent1" w:themeShade="BF"/>
-          <w:sz w:val="16"/>
-          <w:szCs w:val="16"/>
-        </w:rPr>
-        <w:t>e</w:t>
-      </w:r>
-      <w:r>
-        <w:rPr>
-          <w:rFonts w:ascii="Courier New" w:hAnsi="Courier New" w:cs="Courier New"/>
-          <w:b/>
-          <w:color w:val="365F91" w:themeColor="accent1" w:themeShade="BF"/>
-          <w:sz w:val="16"/>
-          <w:szCs w:val="16"/>
-        </w:rPr>
-        <w:t>}</w:t>
+        <w:t>{</w:t>
+      </w:r>
+      <w:r>
+        <w:rPr>
+          <w:rFonts w:ascii="Courier New" w:hAnsi="Courier New" w:cs="Courier New"/>
+          <w:b/>
+          <w:color w:val="365F91" w:themeColor="accent1" w:themeShade="BF"/>
+          <w:sz w:val="16"/>
+          <w:szCs w:val="16"/>
+        </w:rPr>
+        <w:t>Liquid sensor</w:t>
+      </w:r>
+      <w:r>
+        <w:rPr>
+          <w:rFonts w:ascii="Courier New" w:hAnsi="Courier New" w:cs="Courier New"/>
+          <w:b/>
+          <w:color w:val="365F91" w:themeColor="accent1" w:themeShade="BF"/>
+          <w:sz w:val="16"/>
+          <w:szCs w:val="16"/>
+        </w:rPr>
+        <w:t xml:space="preserve"> state is described above}</w:t>
       </w:r>
     </w:p>
     <w:p>
@@ -16291,8 +16743,19 @@
           <w:sz w:val="16"/>
           <w:szCs w:val="16"/>
         </w:rPr>
+        <w:t xml:space="preserve"> </w:t>
+      </w:r>
+      <w:r>
+        <w:rPr>
+          <w:rFonts w:ascii="Courier New" w:hAnsi="Courier New" w:cs="Courier New"/>
+          <w:b/>
+          <w:color w:val="365F91" w:themeColor="accent1" w:themeShade="BF"/>
+          <w:sz w:val="16"/>
+          <w:szCs w:val="16"/>
+        </w:rPr>
         <w:t>“</w:t>
       </w:r>
+      <w:proofErr w:type="spellStart"/>
       <w:proofErr w:type="gramStart"/>
       <w:r>
         <w:rPr>
@@ -16302,8 +16765,19 @@
           <w:sz w:val="16"/>
           <w:szCs w:val="16"/>
         </w:rPr>
-        <w:t>valves</w:t>
-      </w:r>
+        <w:t>pressureregulator</w:t>
+      </w:r>
+      <w:r>
+        <w:rPr>
+          <w:rFonts w:ascii="Courier New" w:hAnsi="Courier New" w:cs="Courier New"/>
+          <w:b/>
+          <w:color w:val="365F91" w:themeColor="accent1" w:themeShade="BF"/>
+          <w:sz w:val="16"/>
+          <w:szCs w:val="16"/>
+        </w:rPr>
+        <w:t>s</w:t>
+      </w:r>
+      <w:proofErr w:type="spellEnd"/>
       <w:proofErr w:type="gramEnd"/>
       <w:r>
         <w:rPr>
@@ -16369,7 +16843,27 @@
           <w:sz w:val="16"/>
           <w:szCs w:val="16"/>
         </w:rPr>
-        <w:t>{Valve state is described above}</w:t>
+        <w:t>{Pressure regulator state is described abov</w:t>
+      </w:r>
+      <w:r>
+        <w:rPr>
+          <w:rFonts w:ascii="Courier New" w:hAnsi="Courier New" w:cs="Courier New"/>
+          <w:b/>
+          <w:color w:val="365F91" w:themeColor="accent1" w:themeShade="BF"/>
+          <w:sz w:val="16"/>
+          <w:szCs w:val="16"/>
+        </w:rPr>
+        <w:t>e</w:t>
+      </w:r>
+      <w:r>
+        <w:rPr>
+          <w:rFonts w:ascii="Courier New" w:hAnsi="Courier New" w:cs="Courier New"/>
+          <w:b/>
+          <w:color w:val="365F91" w:themeColor="accent1" w:themeShade="BF"/>
+          <w:sz w:val="16"/>
+          <w:szCs w:val="16"/>
+        </w:rPr>
+        <w:t>}</w:t>
       </w:r>
     </w:p>
     <w:p>
@@ -16398,6 +16892,130 @@
     <w:p>
       <w:pPr>
         <w:spacing w:after="0"/>
+        <w:ind w:firstLine="720"/>
+        <w:rPr>
+          <w:rFonts w:ascii="Courier New" w:hAnsi="Courier New" w:cs="Courier New"/>
+          <w:b/>
+          <w:color w:val="365F91" w:themeColor="accent1" w:themeShade="BF"/>
+          <w:sz w:val="16"/>
+          <w:szCs w:val="16"/>
+        </w:rPr>
+      </w:pPr>
+      <w:r>
+        <w:rPr>
+          <w:rFonts w:ascii="Courier New" w:hAnsi="Courier New" w:cs="Courier New"/>
+          <w:b/>
+          <w:color w:val="365F91" w:themeColor="accent1" w:themeShade="BF"/>
+          <w:sz w:val="16"/>
+          <w:szCs w:val="16"/>
+        </w:rPr>
+        <w:t>“</w:t>
+      </w:r>
+      <w:proofErr w:type="gramStart"/>
+      <w:r>
+        <w:rPr>
+          <w:rFonts w:ascii="Courier New" w:hAnsi="Courier New" w:cs="Courier New"/>
+          <w:b/>
+          <w:color w:val="365F91" w:themeColor="accent1" w:themeShade="BF"/>
+          <w:sz w:val="16"/>
+          <w:szCs w:val="16"/>
+        </w:rPr>
+        <w:t>valves</w:t>
+      </w:r>
+      <w:proofErr w:type="gramEnd"/>
+      <w:r>
+        <w:rPr>
+          <w:rFonts w:ascii="Courier New" w:hAnsi="Courier New" w:cs="Courier New"/>
+          <w:b/>
+          <w:color w:val="365F91" w:themeColor="accent1" w:themeShade="BF"/>
+          <w:sz w:val="16"/>
+          <w:szCs w:val="16"/>
+        </w:rPr>
+        <w:t>”</w:t>
+      </w:r>
+      <w:r>
+        <w:rPr>
+          <w:rFonts w:ascii="Courier New" w:hAnsi="Courier New" w:cs="Courier New"/>
+          <w:b/>
+          <w:color w:val="365F91" w:themeColor="accent1" w:themeShade="BF"/>
+          <w:sz w:val="16"/>
+          <w:szCs w:val="16"/>
+        </w:rPr>
+        <w:t>:</w:t>
+      </w:r>
+    </w:p>
+    <w:p>
+      <w:pPr>
+        <w:spacing w:after="0"/>
+        <w:ind w:firstLine="720"/>
+        <w:rPr>
+          <w:rFonts w:ascii="Courier New" w:hAnsi="Courier New" w:cs="Courier New"/>
+          <w:b/>
+          <w:color w:val="365F91" w:themeColor="accent1" w:themeShade="BF"/>
+          <w:sz w:val="16"/>
+          <w:szCs w:val="16"/>
+        </w:rPr>
+      </w:pPr>
+      <w:r>
+        <w:rPr>
+          <w:rFonts w:ascii="Courier New" w:hAnsi="Courier New" w:cs="Courier New"/>
+          <w:b/>
+          <w:color w:val="365F91" w:themeColor="accent1" w:themeShade="BF"/>
+          <w:sz w:val="16"/>
+          <w:szCs w:val="16"/>
+        </w:rPr>
+        <w:t>[</w:t>
+      </w:r>
+    </w:p>
+    <w:p>
+      <w:pPr>
+        <w:spacing w:after="0"/>
+        <w:ind w:left="720" w:firstLine="720"/>
+        <w:rPr>
+          <w:rFonts w:ascii="Courier New" w:hAnsi="Courier New" w:cs="Courier New"/>
+          <w:b/>
+          <w:color w:val="365F91" w:themeColor="accent1" w:themeShade="BF"/>
+          <w:sz w:val="16"/>
+          <w:szCs w:val="16"/>
+        </w:rPr>
+      </w:pPr>
+      <w:r>
+        <w:rPr>
+          <w:rFonts w:ascii="Courier New" w:hAnsi="Courier New" w:cs="Courier New"/>
+          <w:b/>
+          <w:color w:val="365F91" w:themeColor="accent1" w:themeShade="BF"/>
+          <w:sz w:val="16"/>
+          <w:szCs w:val="16"/>
+        </w:rPr>
+        <w:t>{Valve state is described above}</w:t>
+      </w:r>
+    </w:p>
+    <w:p>
+      <w:pPr>
+        <w:spacing w:after="0"/>
+        <w:rPr>
+          <w:rFonts w:ascii="Courier New" w:hAnsi="Courier New" w:cs="Courier New"/>
+          <w:b/>
+          <w:color w:val="365F91" w:themeColor="accent1" w:themeShade="BF"/>
+          <w:sz w:val="16"/>
+          <w:szCs w:val="16"/>
+        </w:rPr>
+      </w:pPr>
+      <w:r>
+        <w:rPr>
+          <w:rFonts w:ascii="Courier New" w:hAnsi="Courier New" w:cs="Courier New"/>
+          <w:b/>
+          <w:color w:val="365F91" w:themeColor="accent1" w:themeShade="BF"/>
+          <w:sz w:val="16"/>
+          <w:szCs w:val="16"/>
+        </w:rPr>
+        <w:tab/>
+        <w:t>]</w:t>
+      </w:r>
+    </w:p>
+    <w:p>
+      <w:pPr>
+        <w:spacing w:after="0"/>
         <w:rPr>
           <w:rFonts w:ascii="Courier New" w:hAnsi="Courier New" w:cs="Courier New"/>
           <w:b/>
@@ -16673,11 +17291,11 @@
       <w:pPr>
         <w:pStyle w:val="Heading2"/>
       </w:pPr>
-      <w:bookmarkStart w:id="22" w:name="_Toc315067587"/>
+      <w:bookmarkStart w:id="24" w:name="_Toc315854230"/>
       <w:r>
         <w:t>Server state</w:t>
       </w:r>
-      <w:bookmarkEnd w:id="22"/>
+      <w:bookmarkEnd w:id="24"/>
     </w:p>
     <w:p>
       <w:r>
@@ -16962,12 +17580,12 @@
       <w:pPr>
         <w:pStyle w:val="Heading2"/>
       </w:pPr>
-      <w:bookmarkStart w:id="23" w:name="_Toc315067588"/>
+      <w:bookmarkStart w:id="25" w:name="_Toc315854231"/>
       <w:r>
         <w:lastRenderedPageBreak/>
         <w:t>Validation</w:t>
       </w:r>
-      <w:bookmarkEnd w:id="23"/>
+      <w:bookmarkEnd w:id="25"/>
     </w:p>
     <w:p>
       <w:r>
@@ -17163,11 +17781,11 @@
       <w:pPr>
         <w:pStyle w:val="Heading1"/>
       </w:pPr>
-      <w:bookmarkStart w:id="24" w:name="_Toc315067589"/>
+      <w:bookmarkStart w:id="26" w:name="_Toc315854232"/>
       <w:r>
         <w:t>GET /configuration</w:t>
       </w:r>
-      <w:bookmarkEnd w:id="24"/>
+      <w:bookmarkEnd w:id="26"/>
     </w:p>
     <w:p>
       <w:r>
@@ -17289,12 +17907,12 @@
       <w:pPr>
         <w:pStyle w:val="Heading1"/>
       </w:pPr>
-      <w:bookmarkStart w:id="25" w:name="_Toc315067590"/>
+      <w:bookmarkStart w:id="27" w:name="_Toc315854233"/>
       <w:r>
         <w:lastRenderedPageBreak/>
         <w:t>GET /state</w:t>
       </w:r>
-      <w:bookmarkEnd w:id="25"/>
+      <w:bookmarkEnd w:id="27"/>
     </w:p>
     <w:p>
       <w:r>
@@ -18307,12 +18925,12 @@
       <w:pPr>
         <w:pStyle w:val="Heading2"/>
       </w:pPr>
-      <w:bookmarkStart w:id="26" w:name="_Toc315067591"/>
+      <w:bookmarkStart w:id="28" w:name="_Toc315854234"/>
       <w:r>
         <w:lastRenderedPageBreak/>
         <w:t>HOME</w:t>
       </w:r>
-      <w:bookmarkEnd w:id="26"/>
+      <w:bookmarkEnd w:id="28"/>
     </w:p>
     <w:p>
       <w:r>
@@ -19404,12 +20022,12 @@
       <w:pPr>
         <w:pStyle w:val="Heading2"/>
       </w:pPr>
-      <w:bookmarkStart w:id="27" w:name="_Toc315067592"/>
+      <w:bookmarkStart w:id="29" w:name="_Toc315854235"/>
       <w:r>
         <w:lastRenderedPageBreak/>
         <w:t>SELECT</w:t>
       </w:r>
-      <w:bookmarkEnd w:id="27"/>
+      <w:bookmarkEnd w:id="29"/>
     </w:p>
     <w:p>
       <w:r>
@@ -21314,12 +21932,12 @@
       <w:pPr>
         <w:pStyle w:val="Heading2"/>
       </w:pPr>
-      <w:bookmarkStart w:id="28" w:name="_Toc315067593"/>
+      <w:bookmarkStart w:id="30" w:name="_Toc315854236"/>
       <w:r>
         <w:lastRenderedPageBreak/>
         <w:t>VIEW</w:t>
       </w:r>
-      <w:bookmarkEnd w:id="28"/>
+      <w:bookmarkEnd w:id="30"/>
     </w:p>
     <w:p>
       <w:r>
@@ -21345,11 +21963,11 @@
       <w:pPr>
         <w:pStyle w:val="Heading2"/>
       </w:pPr>
-      <w:bookmarkStart w:id="29" w:name="_Toc315067594"/>
+      <w:bookmarkStart w:id="31" w:name="_Toc315854237"/>
       <w:r>
         <w:t>EDIT</w:t>
       </w:r>
-      <w:bookmarkEnd w:id="29"/>
+      <w:bookmarkEnd w:id="31"/>
     </w:p>
     <w:p>
       <w:r>
@@ -21366,11 +21984,11 @@
       <w:pPr>
         <w:pStyle w:val="Heading2"/>
       </w:pPr>
-      <w:bookmarkStart w:id="30" w:name="_Toc315067595"/>
+      <w:bookmarkStart w:id="32" w:name="_Toc315854238"/>
       <w:r>
         <w:t>RUN</w:t>
       </w:r>
-      <w:bookmarkEnd w:id="30"/>
+      <w:bookmarkEnd w:id="32"/>
     </w:p>
     <w:p>
       <w:r>
@@ -21381,11 +21999,11 @@
       <w:pPr>
         <w:pStyle w:val="Heading1"/>
       </w:pPr>
-      <w:bookmarkStart w:id="31" w:name="_Toc315067596"/>
+      <w:bookmarkStart w:id="33" w:name="_Toc315854239"/>
       <w:r>
         <w:t>GET component</w:t>
       </w:r>
-      <w:bookmarkEnd w:id="31"/>
+      <w:bookmarkEnd w:id="33"/>
     </w:p>
     <w:p>
       <w:r>
@@ -21660,12 +22278,12 @@
       <w:pPr>
         <w:pStyle w:val="Heading2"/>
       </w:pPr>
-      <w:bookmarkStart w:id="32" w:name="_Toc315067597"/>
+      <w:bookmarkStart w:id="34" w:name="_Toc315854240"/>
       <w:r>
         <w:lastRenderedPageBreak/>
         <w:t>Cassette</w:t>
       </w:r>
-      <w:bookmarkEnd w:id="32"/>
+      <w:bookmarkEnd w:id="34"/>
     </w:p>
     <w:p>
       <w:proofErr w:type="gramStart"/>
@@ -22302,12 +22920,12 @@
       <w:pPr>
         <w:pStyle w:val="Heading2"/>
       </w:pPr>
-      <w:bookmarkStart w:id="33" w:name="_Toc315067598"/>
+      <w:bookmarkStart w:id="35" w:name="_Toc315854241"/>
       <w:r>
         <w:lastRenderedPageBreak/>
         <w:t>Add</w:t>
       </w:r>
-      <w:bookmarkEnd w:id="33"/>
+      <w:bookmarkEnd w:id="35"/>
     </w:p>
     <w:p>
       <w:proofErr w:type="gramStart"/>
@@ -23386,12 +24004,12 @@
       <w:pPr>
         <w:pStyle w:val="Heading2"/>
       </w:pPr>
-      <w:bookmarkStart w:id="34" w:name="_Toc315067599"/>
+      <w:bookmarkStart w:id="36" w:name="_Toc315854242"/>
       <w:r>
         <w:lastRenderedPageBreak/>
         <w:t>Evaporate</w:t>
       </w:r>
-      <w:bookmarkEnd w:id="34"/>
+      <w:bookmarkEnd w:id="36"/>
     </w:p>
     <w:p>
       <w:proofErr w:type="gramStart"/>
@@ -24502,12 +25120,12 @@
       <w:pPr>
         <w:pStyle w:val="Heading2"/>
       </w:pPr>
-      <w:bookmarkStart w:id="35" w:name="_Toc315067600"/>
+      <w:bookmarkStart w:id="37" w:name="_Toc315854243"/>
       <w:r>
         <w:lastRenderedPageBreak/>
         <w:t>Transfer</w:t>
       </w:r>
-      <w:bookmarkEnd w:id="35"/>
+      <w:bookmarkEnd w:id="37"/>
     </w:p>
     <w:p>
       <w:proofErr w:type="gramStart"/>
@@ -25625,12 +26243,12 @@
       <w:pPr>
         <w:pStyle w:val="Heading2"/>
       </w:pPr>
-      <w:bookmarkStart w:id="36" w:name="_Toc315067601"/>
+      <w:bookmarkStart w:id="38" w:name="_Toc315854244"/>
       <w:r>
         <w:lastRenderedPageBreak/>
         <w:t>React</w:t>
       </w:r>
-      <w:bookmarkEnd w:id="36"/>
+      <w:bookmarkEnd w:id="38"/>
     </w:p>
     <w:p>
       <w:proofErr w:type="gramStart"/>
@@ -26903,12 +27521,12 @@
       <w:pPr>
         <w:pStyle w:val="Heading2"/>
       </w:pPr>
-      <w:bookmarkStart w:id="37" w:name="_Toc315067602"/>
+      <w:bookmarkStart w:id="39" w:name="_Toc315854245"/>
       <w:r>
         <w:lastRenderedPageBreak/>
         <w:t>Prompt</w:t>
       </w:r>
-      <w:bookmarkEnd w:id="37"/>
+      <w:bookmarkEnd w:id="39"/>
     </w:p>
     <w:p>
       <w:proofErr w:type="gramStart"/>
@@ -27396,11 +28014,11 @@
       <w:pPr>
         <w:pStyle w:val="Heading2"/>
       </w:pPr>
-      <w:bookmarkStart w:id="38" w:name="_Toc315067603"/>
+      <w:bookmarkStart w:id="40" w:name="_Toc315854246"/>
       <w:r>
         <w:t>Install</w:t>
       </w:r>
-      <w:bookmarkEnd w:id="38"/>
+      <w:bookmarkEnd w:id="40"/>
     </w:p>
     <w:p>
       <w:proofErr w:type="gramStart"/>
@@ -28039,12 +28657,12 @@
       <w:pPr>
         <w:pStyle w:val="Heading2"/>
       </w:pPr>
-      <w:bookmarkStart w:id="39" w:name="_Toc315067604"/>
+      <w:bookmarkStart w:id="41" w:name="_Toc315854247"/>
       <w:r>
         <w:lastRenderedPageBreak/>
         <w:t>Comment</w:t>
       </w:r>
-      <w:bookmarkEnd w:id="39"/>
+      <w:bookmarkEnd w:id="41"/>
     </w:p>
     <w:p>
       <w:proofErr w:type="gramStart"/>
@@ -28544,14 +29162,14 @@
       <w:pPr>
         <w:pStyle w:val="Heading2"/>
       </w:pPr>
-      <w:bookmarkStart w:id="40" w:name="_Toc315067605"/>
+      <w:bookmarkStart w:id="42" w:name="_Toc315854248"/>
       <w:r>
         <w:t xml:space="preserve">Trap </w:t>
       </w:r>
       <w:r>
         <w:t>F18</w:t>
       </w:r>
-      <w:bookmarkEnd w:id="40"/>
+      <w:bookmarkEnd w:id="42"/>
     </w:p>
     <w:p>
       <w:proofErr w:type="gramStart"/>
@@ -29376,12 +29994,12 @@
       <w:pPr>
         <w:pStyle w:val="Heading2"/>
       </w:pPr>
-      <w:bookmarkStart w:id="41" w:name="_Toc315067606"/>
+      <w:bookmarkStart w:id="43" w:name="_Toc315854249"/>
       <w:r>
         <w:lastRenderedPageBreak/>
         <w:t>Elute F18</w:t>
       </w:r>
-      <w:bookmarkEnd w:id="41"/>
+      <w:bookmarkEnd w:id="43"/>
     </w:p>
     <w:p>
       <w:r>
@@ -30194,11 +30812,11 @@
       <w:pPr>
         <w:pStyle w:val="Heading2"/>
       </w:pPr>
-      <w:bookmarkStart w:id="42" w:name="_Toc315067607"/>
+      <w:bookmarkStart w:id="44" w:name="_Toc315854250"/>
       <w:r>
         <w:t>Initialize</w:t>
       </w:r>
-      <w:bookmarkEnd w:id="42"/>
+      <w:bookmarkEnd w:id="44"/>
     </w:p>
     <w:p>
       <w:proofErr w:type="gramStart"/>
@@ -30238,12 +30856,12 @@
       <w:pPr>
         <w:pStyle w:val="Heading2"/>
       </w:pPr>
-      <w:bookmarkStart w:id="43" w:name="_Toc315067608"/>
+      <w:bookmarkStart w:id="45" w:name="_Toc315854251"/>
       <w:r>
         <w:lastRenderedPageBreak/>
         <w:t>Mix</w:t>
       </w:r>
-      <w:bookmarkEnd w:id="43"/>
+      <w:bookmarkEnd w:id="45"/>
     </w:p>
     <w:p>
       <w:proofErr w:type="gramStart"/>
@@ -30979,11 +31597,11 @@
       <w:pPr>
         <w:pStyle w:val="Heading2"/>
       </w:pPr>
-      <w:bookmarkStart w:id="44" w:name="_Toc315067609"/>
+      <w:bookmarkStart w:id="46" w:name="_Toc315854252"/>
       <w:r>
         <w:t>Move</w:t>
       </w:r>
-      <w:bookmarkEnd w:id="44"/>
+      <w:bookmarkEnd w:id="46"/>
     </w:p>
     <w:p>
       <w:proofErr w:type="gramStart"/>
@@ -31723,13 +32341,13 @@
       <w:pPr>
         <w:pStyle w:val="Heading2"/>
       </w:pPr>
-      <w:bookmarkStart w:id="45" w:name="_Toc315067610"/>
+      <w:bookmarkStart w:id="47" w:name="_Toc315854253"/>
       <w:proofErr w:type="spellStart"/>
       <w:r>
         <w:lastRenderedPageBreak/>
         <w:t>ExternalAdd</w:t>
       </w:r>
-      <w:bookmarkEnd w:id="45"/>
+      <w:bookmarkEnd w:id="47"/>
       <w:proofErr w:type="spellEnd"/>
     </w:p>
     <w:p>
@@ -32463,11 +33081,11 @@
       <w:pPr>
         <w:pStyle w:val="Heading2"/>
       </w:pPr>
-      <w:bookmarkStart w:id="46" w:name="_Toc315067611"/>
+      <w:bookmarkStart w:id="48" w:name="_Toc315854254"/>
       <w:r>
         <w:t>Summary</w:t>
       </w:r>
-      <w:bookmarkEnd w:id="46"/>
+      <w:bookmarkEnd w:id="48"/>
     </w:p>
     <w:p>
       <w:proofErr w:type="gramStart"/>
@@ -33066,7 +33684,7 @@
       <w:pPr>
         <w:pStyle w:val="Heading1"/>
       </w:pPr>
-      <w:bookmarkStart w:id="47" w:name="_Toc315067612"/>
+      <w:bookmarkStart w:id="49" w:name="_Toc315854255"/>
       <w:r>
         <w:lastRenderedPageBreak/>
         <w:t>GET /sequence</w:t>
@@ -33085,7 +33703,7 @@
       <w:r>
         <w:t>]</w:t>
       </w:r>
-      <w:bookmarkEnd w:id="47"/>
+      <w:bookmarkEnd w:id="49"/>
     </w:p>
     <w:p>
       <w:r>
@@ -33545,7 +34163,7 @@
       <w:pPr>
         <w:pStyle w:val="Heading1"/>
       </w:pPr>
-      <w:bookmarkStart w:id="48" w:name="_Toc315067613"/>
+      <w:bookmarkStart w:id="50" w:name="_Toc315854256"/>
       <w:r>
         <w:t>GET /</w:t>
       </w:r>
@@ -33575,7 +34193,7 @@
       <w:r>
         <w:t>]</w:t>
       </w:r>
-      <w:bookmarkEnd w:id="48"/>
+      <w:bookmarkEnd w:id="50"/>
     </w:p>
     <w:p>
       <w:r>
@@ -33667,7 +34285,7 @@
       <w:pPr>
         <w:pStyle w:val="Heading1"/>
       </w:pPr>
-      <w:bookmarkStart w:id="49" w:name="_Toc315067614"/>
+      <w:bookmarkStart w:id="51" w:name="_Toc315854257"/>
       <w:r>
         <w:t>GET /sequence</w:t>
       </w:r>
@@ -33712,7 +34330,7 @@
       <w:r>
         <w:t>]</w:t>
       </w:r>
-      <w:bookmarkEnd w:id="49"/>
+      <w:bookmarkEnd w:id="51"/>
     </w:p>
     <w:p>
       <w:r>
@@ -33982,7 +34600,7 @@
       <w:pPr>
         <w:pStyle w:val="Heading1"/>
       </w:pPr>
-      <w:bookmarkStart w:id="50" w:name="_Toc315067615"/>
+      <w:bookmarkStart w:id="52" w:name="_Toc315854258"/>
       <w:r>
         <w:t xml:space="preserve">POST </w:t>
       </w:r>
@@ -34003,7 +34621,7 @@
       <w:r>
         <w:t>]</w:t>
       </w:r>
-      <w:bookmarkEnd w:id="50"/>
+      <w:bookmarkEnd w:id="52"/>
     </w:p>
     <w:p>
       <w:r>
@@ -34130,12 +34748,12 @@
       <w:pPr>
         <w:pStyle w:val="Heading2"/>
       </w:pPr>
-      <w:bookmarkStart w:id="51" w:name="_Toc315067616"/>
+      <w:bookmarkStart w:id="53" w:name="_Toc315854259"/>
       <w:r>
         <w:lastRenderedPageBreak/>
         <w:t>HOME</w:t>
       </w:r>
-      <w:bookmarkEnd w:id="51"/>
+      <w:bookmarkEnd w:id="53"/>
     </w:p>
     <w:p>
       <w:r>
@@ -34506,11 +35124,11 @@
       <w:pPr>
         <w:pStyle w:val="Heading2"/>
       </w:pPr>
-      <w:bookmarkStart w:id="52" w:name="_Toc315067617"/>
+      <w:bookmarkStart w:id="54" w:name="_Toc315854260"/>
       <w:r>
         <w:t>SELECT</w:t>
       </w:r>
-      <w:bookmarkEnd w:id="52"/>
+      <w:bookmarkEnd w:id="54"/>
     </w:p>
     <w:p>
       <w:r>
@@ -34968,11 +35586,11 @@
       <w:pPr>
         <w:pStyle w:val="Heading2"/>
       </w:pPr>
-      <w:bookmarkStart w:id="53" w:name="_Toc315067618"/>
+      <w:bookmarkStart w:id="55" w:name="_Toc315854261"/>
       <w:r>
         <w:t>VIEW</w:t>
       </w:r>
-      <w:bookmarkEnd w:id="53"/>
+      <w:bookmarkEnd w:id="55"/>
     </w:p>
     <w:p>
       <w:r>
@@ -35352,11 +35970,11 @@
       <w:pPr>
         <w:pStyle w:val="Heading2"/>
       </w:pPr>
-      <w:bookmarkStart w:id="54" w:name="_Toc315067619"/>
+      <w:bookmarkStart w:id="56" w:name="_Toc315854262"/>
       <w:r>
         <w:t>EDIT</w:t>
       </w:r>
-      <w:bookmarkEnd w:id="54"/>
+      <w:bookmarkEnd w:id="56"/>
     </w:p>
     <w:p>
       <w:r>
@@ -35727,12 +36345,12 @@
       <w:pPr>
         <w:pStyle w:val="Heading2"/>
       </w:pPr>
-      <w:bookmarkStart w:id="55" w:name="_Toc315067620"/>
+      <w:bookmarkStart w:id="57" w:name="_Toc315854263"/>
       <w:r>
         <w:lastRenderedPageBreak/>
         <w:t>RUN</w:t>
       </w:r>
-      <w:bookmarkEnd w:id="55"/>
+      <w:bookmarkEnd w:id="57"/>
     </w:p>
     <w:p>
       <w:r>
@@ -36109,11 +36727,11 @@
       <w:pPr>
         <w:pStyle w:val="Heading2"/>
       </w:pPr>
-      <w:bookmarkStart w:id="56" w:name="_Toc315067621"/>
+      <w:bookmarkStart w:id="58" w:name="_Toc315854264"/>
       <w:r>
         <w:t>PROMPT</w:t>
       </w:r>
-      <w:bookmarkEnd w:id="56"/>
+      <w:bookmarkEnd w:id="58"/>
     </w:p>
     <w:p>
       <w:r>
@@ -36599,12 +37217,12 @@
       <w:pPr>
         <w:pStyle w:val="Heading1"/>
       </w:pPr>
-      <w:bookmarkStart w:id="57" w:name="_Toc315067622"/>
+      <w:bookmarkStart w:id="59" w:name="_Toc315854265"/>
       <w:r>
         <w:lastRenderedPageBreak/>
         <w:t>POST component</w:t>
       </w:r>
-      <w:bookmarkEnd w:id="57"/>
+      <w:bookmarkEnd w:id="59"/>
     </w:p>
     <w:p>
       <w:r>
@@ -36870,11 +37488,11 @@
       <w:pPr>
         <w:pStyle w:val="Heading2"/>
       </w:pPr>
-      <w:bookmarkStart w:id="58" w:name="_Toc315067623"/>
+      <w:bookmarkStart w:id="60" w:name="_Toc315854266"/>
       <w:r>
         <w:t>Cassette</w:t>
       </w:r>
-      <w:bookmarkEnd w:id="58"/>
+      <w:bookmarkEnd w:id="60"/>
     </w:p>
     <w:p>
       <w:proofErr w:type="gramStart"/>
@@ -37201,12 +37819,12 @@
       <w:pPr>
         <w:pStyle w:val="Heading2"/>
       </w:pPr>
-      <w:bookmarkStart w:id="59" w:name="_Toc315067624"/>
+      <w:bookmarkStart w:id="61" w:name="_Toc315854267"/>
       <w:r>
         <w:lastRenderedPageBreak/>
         <w:t>Add</w:t>
       </w:r>
-      <w:bookmarkEnd w:id="59"/>
+      <w:bookmarkEnd w:id="61"/>
     </w:p>
     <w:p>
       <w:proofErr w:type="gramStart"/>
@@ -37829,11 +38447,11 @@
       <w:pPr>
         <w:pStyle w:val="Heading2"/>
       </w:pPr>
-      <w:bookmarkStart w:id="60" w:name="_Toc315067625"/>
+      <w:bookmarkStart w:id="62" w:name="_Toc315854268"/>
       <w:r>
         <w:t>Evaporate</w:t>
       </w:r>
-      <w:bookmarkEnd w:id="60"/>
+      <w:bookmarkEnd w:id="62"/>
     </w:p>
     <w:p>
       <w:proofErr w:type="gramStart"/>
@@ -38514,12 +39132,12 @@
       <w:pPr>
         <w:pStyle w:val="Heading2"/>
       </w:pPr>
-      <w:bookmarkStart w:id="61" w:name="_Toc315067626"/>
+      <w:bookmarkStart w:id="63" w:name="_Toc315854269"/>
       <w:r>
         <w:lastRenderedPageBreak/>
         <w:t>Transfer</w:t>
       </w:r>
-      <w:bookmarkEnd w:id="61"/>
+      <w:bookmarkEnd w:id="63"/>
     </w:p>
     <w:p>
       <w:proofErr w:type="gramStart"/>
@@ -39170,11 +39788,11 @@
       <w:pPr>
         <w:pStyle w:val="Heading2"/>
       </w:pPr>
-      <w:bookmarkStart w:id="62" w:name="_Toc315067627"/>
+      <w:bookmarkStart w:id="64" w:name="_Toc315854270"/>
       <w:r>
         <w:t>React</w:t>
       </w:r>
-      <w:bookmarkEnd w:id="62"/>
+      <w:bookmarkEnd w:id="64"/>
     </w:p>
     <w:p>
       <w:proofErr w:type="gramStart"/>
@@ -39920,12 +40538,12 @@
       <w:pPr>
         <w:pStyle w:val="Heading2"/>
       </w:pPr>
-      <w:bookmarkStart w:id="63" w:name="_Toc315067628"/>
+      <w:bookmarkStart w:id="65" w:name="_Toc315854271"/>
       <w:r>
         <w:lastRenderedPageBreak/>
         <w:t>Prompt</w:t>
       </w:r>
-      <w:bookmarkEnd w:id="63"/>
+      <w:bookmarkEnd w:id="65"/>
     </w:p>
     <w:p>
       <w:proofErr w:type="gramStart"/>
@@ -40261,11 +40879,11 @@
       <w:pPr>
         <w:pStyle w:val="Heading2"/>
       </w:pPr>
-      <w:bookmarkStart w:id="64" w:name="_Toc315067629"/>
+      <w:bookmarkStart w:id="66" w:name="_Toc315854272"/>
       <w:r>
         <w:t>Install</w:t>
       </w:r>
-      <w:bookmarkEnd w:id="64"/>
+      <w:bookmarkEnd w:id="66"/>
     </w:p>
     <w:p>
       <w:proofErr w:type="gramStart"/>
@@ -40695,11 +41313,11 @@
       <w:pPr>
         <w:pStyle w:val="Heading2"/>
       </w:pPr>
-      <w:bookmarkStart w:id="65" w:name="_Toc315067630"/>
+      <w:bookmarkStart w:id="67" w:name="_Toc315854273"/>
       <w:r>
         <w:t>Comment</w:t>
       </w:r>
-      <w:bookmarkEnd w:id="65"/>
+      <w:bookmarkEnd w:id="67"/>
     </w:p>
     <w:p>
       <w:proofErr w:type="gramStart"/>
@@ -41078,7 +41696,7 @@
       <w:pPr>
         <w:pStyle w:val="Heading2"/>
       </w:pPr>
-      <w:bookmarkStart w:id="66" w:name="_Toc315067631"/>
+      <w:bookmarkStart w:id="68" w:name="_Toc315854274"/>
       <w:r>
         <w:lastRenderedPageBreak/>
         <w:t>Trap</w:t>
@@ -41086,7 +41704,7 @@
       <w:r>
         <w:t xml:space="preserve"> F18</w:t>
       </w:r>
-      <w:bookmarkEnd w:id="66"/>
+      <w:bookmarkEnd w:id="68"/>
     </w:p>
     <w:p>
       <w:proofErr w:type="gramStart"/>
@@ -41565,11 +42183,11 @@
       <w:pPr>
         <w:pStyle w:val="Heading2"/>
       </w:pPr>
-      <w:bookmarkStart w:id="67" w:name="_Toc315067632"/>
+      <w:bookmarkStart w:id="69" w:name="_Toc315854275"/>
       <w:r>
         <w:t>Elute F18</w:t>
       </w:r>
-      <w:bookmarkEnd w:id="67"/>
+      <w:bookmarkEnd w:id="69"/>
     </w:p>
     <w:p>
       <w:r>
@@ -42031,11 +42649,11 @@
       <w:pPr>
         <w:pStyle w:val="Heading2"/>
       </w:pPr>
-      <w:bookmarkStart w:id="68" w:name="_Toc315067633"/>
+      <w:bookmarkStart w:id="70" w:name="_Toc315854276"/>
       <w:r>
         <w:t>Initialize</w:t>
       </w:r>
-      <w:bookmarkEnd w:id="68"/>
+      <w:bookmarkEnd w:id="70"/>
     </w:p>
     <w:p>
       <w:proofErr w:type="gramStart"/>
@@ -42066,12 +42684,12 @@
       <w:pPr>
         <w:pStyle w:val="Heading2"/>
       </w:pPr>
-      <w:bookmarkStart w:id="69" w:name="_Toc315067634"/>
+      <w:bookmarkStart w:id="71" w:name="_Toc315854277"/>
       <w:r>
         <w:lastRenderedPageBreak/>
         <w:t>Mix</w:t>
       </w:r>
-      <w:bookmarkEnd w:id="69"/>
+      <w:bookmarkEnd w:id="71"/>
     </w:p>
     <w:p>
       <w:proofErr w:type="gramStart"/>
@@ -42510,11 +43128,11 @@
       <w:pPr>
         <w:pStyle w:val="Heading2"/>
       </w:pPr>
-      <w:bookmarkStart w:id="70" w:name="_Toc315067635"/>
+      <w:bookmarkStart w:id="72" w:name="_Toc315854278"/>
       <w:r>
         <w:t>Move</w:t>
       </w:r>
-      <w:bookmarkEnd w:id="70"/>
+      <w:bookmarkEnd w:id="72"/>
     </w:p>
     <w:p>
       <w:proofErr w:type="gramStart"/>
@@ -42906,12 +43524,12 @@
       <w:pPr>
         <w:pStyle w:val="Heading2"/>
       </w:pPr>
-      <w:bookmarkStart w:id="71" w:name="_Toc315067636"/>
+      <w:bookmarkStart w:id="73" w:name="_Toc315854279"/>
       <w:proofErr w:type="spellStart"/>
       <w:r>
         <w:t>ExternalAdd</w:t>
       </w:r>
-      <w:bookmarkEnd w:id="71"/>
+      <w:bookmarkEnd w:id="73"/>
       <w:proofErr w:type="spellEnd"/>
     </w:p>
     <w:p>
@@ -43364,7 +43982,7 @@
       <w:pPr>
         <w:pStyle w:val="Heading1"/>
       </w:pPr>
-      <w:bookmarkStart w:id="72" w:name="_Toc315067637"/>
+      <w:bookmarkStart w:id="74" w:name="_Toc315854280"/>
       <w:r>
         <w:lastRenderedPageBreak/>
         <w:t>POST /sequence</w:t>
@@ -43383,7 +44001,7 @@
       <w:r>
         <w:t>]</w:t>
       </w:r>
-      <w:bookmarkEnd w:id="72"/>
+      <w:bookmarkEnd w:id="74"/>
     </w:p>
     <w:p>
       <w:r>
@@ -43491,7 +44109,7 @@
       <w:pPr>
         <w:pStyle w:val="Heading1"/>
       </w:pPr>
-      <w:bookmarkStart w:id="73" w:name="_Toc315067638"/>
+      <w:bookmarkStart w:id="75" w:name="_Toc315854281"/>
       <w:r>
         <w:t>POST</w:t>
       </w:r>
@@ -43521,7 +44139,7 @@
       <w:r>
         <w:t>]</w:t>
       </w:r>
-      <w:bookmarkEnd w:id="73"/>
+      <w:bookmarkEnd w:id="75"/>
     </w:p>
     <w:p>
       <w:r>
@@ -43631,7 +44249,7 @@
       <w:pPr>
         <w:pStyle w:val="Heading1"/>
       </w:pPr>
-      <w:bookmarkStart w:id="74" w:name="_Toc315067639"/>
+      <w:bookmarkStart w:id="76" w:name="_Toc315854282"/>
       <w:r>
         <w:t>POST /sequence</w:t>
       </w:r>
@@ -43679,7 +44297,7 @@
       <w:r>
         <w:t>]</w:t>
       </w:r>
-      <w:bookmarkEnd w:id="74"/>
+      <w:bookmarkEnd w:id="76"/>
     </w:p>
     <w:p>
       <w:r>
@@ -43795,7 +44413,7 @@
       <w:pPr>
         <w:pStyle w:val="Heading1"/>
       </w:pPr>
-      <w:bookmarkStart w:id="75" w:name="_Toc315067640"/>
+      <w:bookmarkStart w:id="77" w:name="_Toc315854283"/>
       <w:r>
         <w:t>POST</w:t>
       </w:r>
@@ -43825,7 +44443,7 @@
       <w:r>
         <w:t>]</w:t>
       </w:r>
-      <w:bookmarkEnd w:id="75"/>
+      <w:bookmarkEnd w:id="77"/>
     </w:p>
     <w:p>
       <w:r>
@@ -43923,7 +44541,7 @@
       <w:pPr>
         <w:pStyle w:val="Heading1"/>
       </w:pPr>
-      <w:bookmarkStart w:id="76" w:name="_Toc315067641"/>
+      <w:bookmarkStart w:id="78" w:name="_Toc315854284"/>
       <w:r>
         <w:t>DELETE /sequence</w:t>
       </w:r>
@@ -43950,7 +44568,7 @@
       <w:r>
         <w:t>]</w:t>
       </w:r>
-      <w:bookmarkEnd w:id="76"/>
+      <w:bookmarkEnd w:id="78"/>
     </w:p>
     <w:p>
       <w:r>
@@ -44027,6 +44645,95 @@
 <file path=word/numbering.xml><?xml version="1.0" encoding="utf-8"?>
 <w:numbering xmlns:wpc="http://schemas.microsoft.com/office/word/2010/wordprocessingCanvas" xmlns:mc="http://schemas.openxmlformats.org/markup-compatibility/2006" xmlns:o="urn:schemas-microsoft-com:office:office" xmlns:r="http://schemas.openxmlformats.org/officeDocument/2006/relationships" xmlns:m="http://schemas.openxmlformats.org/officeDocument/2006/math" xmlns:v="urn:schemas-microsoft-com:vml" xmlns:wp14="http://schemas.microsoft.com/office/word/2010/wordprocessingDrawing" xmlns:wp="http://schemas.openxmlformats.org/drawingml/2006/wordprocessingDrawing" xmlns:w10="urn:schemas-microsoft-com:office:word" xmlns:w="http://schemas.openxmlformats.org/wordprocessingml/2006/main" xmlns:w14="http://schemas.microsoft.com/office/word/2010/wordml" xmlns:wpg="http://schemas.microsoft.com/office/word/2010/wordprocessingGroup" xmlns:wpi="http://schemas.microsoft.com/office/word/2010/wordprocessingInk" xmlns:wne="http://schemas.microsoft.com/office/word/2006/wordml" xmlns:wps="http://schemas.microsoft.com/office/word/2010/wordprocessingShape" mc:Ignorable="w14 wp14">
   <w:abstractNum w:abstractNumId="0">
+    <w:nsid w:val="011B1F45"/>
+    <w:multiLevelType w:val="hybridMultilevel"/>
+    <w:tmpl w:val="E9805E00"/>
+    <w:lvl w:ilvl="0" w:tplc="0409000F">
+      <w:start w:val="1"/>
+      <w:numFmt w:val="decimal"/>
+      <w:lvlText w:val="%1."/>
+      <w:lvlJc w:val="left"/>
+      <w:pPr>
+        <w:ind w:left="720" w:hanging="360"/>
+      </w:pPr>
+      <w:rPr>
+        <w:rFonts w:hint="default"/>
+      </w:rPr>
+    </w:lvl>
+    <w:lvl w:ilvl="1" w:tplc="04090019" w:tentative="1">
+      <w:start w:val="1"/>
+      <w:numFmt w:val="lowerLetter"/>
+      <w:lvlText w:val="%2."/>
+      <w:lvlJc w:val="left"/>
+      <w:pPr>
+        <w:ind w:left="1440" w:hanging="360"/>
+      </w:pPr>
+    </w:lvl>
+    <w:lvl w:ilvl="2" w:tplc="0409001B" w:tentative="1">
+      <w:start w:val="1"/>
+      <w:numFmt w:val="lowerRoman"/>
+      <w:lvlText w:val="%3."/>
+      <w:lvlJc w:val="right"/>
+      <w:pPr>
+        <w:ind w:left="2160" w:hanging="180"/>
+      </w:pPr>
+    </w:lvl>
+    <w:lvl w:ilvl="3" w:tplc="0409000F" w:tentative="1">
+      <w:start w:val="1"/>
+      <w:numFmt w:val="decimal"/>
+      <w:lvlText w:val="%4."/>
+      <w:lvlJc w:val="left"/>
+      <w:pPr>
+        <w:ind w:left="2880" w:hanging="360"/>
+      </w:pPr>
+    </w:lvl>
+    <w:lvl w:ilvl="4" w:tplc="04090019" w:tentative="1">
+      <w:start w:val="1"/>
+      <w:numFmt w:val="lowerLetter"/>
+      <w:lvlText w:val="%5."/>
+      <w:lvlJc w:val="left"/>
+      <w:pPr>
+        <w:ind w:left="3600" w:hanging="360"/>
+      </w:pPr>
+    </w:lvl>
+    <w:lvl w:ilvl="5" w:tplc="0409001B" w:tentative="1">
+      <w:start w:val="1"/>
+      <w:numFmt w:val="lowerRoman"/>
+      <w:lvlText w:val="%6."/>
+      <w:lvlJc w:val="right"/>
+      <w:pPr>
+        <w:ind w:left="4320" w:hanging="180"/>
+      </w:pPr>
+    </w:lvl>
+    <w:lvl w:ilvl="6" w:tplc="0409000F" w:tentative="1">
+      <w:start w:val="1"/>
+      <w:numFmt w:val="decimal"/>
+      <w:lvlText w:val="%7."/>
+      <w:lvlJc w:val="left"/>
+      <w:pPr>
+        <w:ind w:left="5040" w:hanging="360"/>
+      </w:pPr>
+    </w:lvl>
+    <w:lvl w:ilvl="7" w:tplc="04090019" w:tentative="1">
+      <w:start w:val="1"/>
+      <w:numFmt w:val="lowerLetter"/>
+      <w:lvlText w:val="%8."/>
+      <w:lvlJc w:val="left"/>
+      <w:pPr>
+        <w:ind w:left="5760" w:hanging="360"/>
+      </w:pPr>
+    </w:lvl>
+    <w:lvl w:ilvl="8" w:tplc="0409001B" w:tentative="1">
+      <w:start w:val="1"/>
+      <w:numFmt w:val="lowerRoman"/>
+      <w:lvlText w:val="%9."/>
+      <w:lvlJc w:val="right"/>
+      <w:pPr>
+        <w:ind w:left="6480" w:hanging="180"/>
+      </w:pPr>
+    </w:lvl>
+  </w:abstractNum>
+  <w:abstractNum w:abstractNumId="1">
     <w:nsid w:val="035808AB"/>
     <w:multiLevelType w:val="hybridMultilevel"/>
     <w:tmpl w:val="AAE6B022"/>
@@ -44115,7 +44822,7 @@
       </w:pPr>
     </w:lvl>
   </w:abstractNum>
-  <w:abstractNum w:abstractNumId="1">
+  <w:abstractNum w:abstractNumId="2">
     <w:nsid w:val="03F331AF"/>
     <w:multiLevelType w:val="hybridMultilevel"/>
     <w:tmpl w:val="AAE6B022"/>
@@ -44204,7 +44911,7 @@
       </w:pPr>
     </w:lvl>
   </w:abstractNum>
-  <w:abstractNum w:abstractNumId="2">
+  <w:abstractNum w:abstractNumId="3">
     <w:nsid w:val="083A40C7"/>
     <w:multiLevelType w:val="hybridMultilevel"/>
     <w:tmpl w:val="AAE6B022"/>
@@ -44293,7 +45000,7 @@
       </w:pPr>
     </w:lvl>
   </w:abstractNum>
-  <w:abstractNum w:abstractNumId="3">
+  <w:abstractNum w:abstractNumId="4">
     <w:nsid w:val="09E95D8D"/>
     <w:multiLevelType w:val="hybridMultilevel"/>
     <w:tmpl w:val="AAE6B022"/>
@@ -44382,7 +45089,7 @@
       </w:pPr>
     </w:lvl>
   </w:abstractNum>
-  <w:abstractNum w:abstractNumId="4">
+  <w:abstractNum w:abstractNumId="5">
     <w:nsid w:val="0B2C46D1"/>
     <w:multiLevelType w:val="hybridMultilevel"/>
     <w:tmpl w:val="AAE6B022"/>
@@ -44471,7 +45178,7 @@
       </w:pPr>
     </w:lvl>
   </w:abstractNum>
-  <w:abstractNum w:abstractNumId="5">
+  <w:abstractNum w:abstractNumId="6">
     <w:nsid w:val="0EDD7119"/>
     <w:multiLevelType w:val="hybridMultilevel"/>
     <w:tmpl w:val="AAE6B022"/>
@@ -44560,7 +45267,7 @@
       </w:pPr>
     </w:lvl>
   </w:abstractNum>
-  <w:abstractNum w:abstractNumId="6">
+  <w:abstractNum w:abstractNumId="7">
     <w:nsid w:val="0FD4767A"/>
     <w:multiLevelType w:val="hybridMultilevel"/>
     <w:tmpl w:val="AAE6B022"/>
@@ -44649,7 +45356,7 @@
       </w:pPr>
     </w:lvl>
   </w:abstractNum>
-  <w:abstractNum w:abstractNumId="7">
+  <w:abstractNum w:abstractNumId="8">
     <w:nsid w:val="13FF4D78"/>
     <w:multiLevelType w:val="hybridMultilevel"/>
     <w:tmpl w:val="AAE6B022"/>
@@ -44738,7 +45445,7 @@
       </w:pPr>
     </w:lvl>
   </w:abstractNum>
-  <w:abstractNum w:abstractNumId="8">
+  <w:abstractNum w:abstractNumId="9">
     <w:nsid w:val="152275BE"/>
     <w:multiLevelType w:val="hybridMultilevel"/>
     <w:tmpl w:val="AAE6B022"/>
@@ -44827,7 +45534,7 @@
       </w:pPr>
     </w:lvl>
   </w:abstractNum>
-  <w:abstractNum w:abstractNumId="9">
+  <w:abstractNum w:abstractNumId="10">
     <w:nsid w:val="18104A41"/>
     <w:multiLevelType w:val="hybridMultilevel"/>
     <w:tmpl w:val="AAE6B022"/>
@@ -44916,7 +45623,7 @@
       </w:pPr>
     </w:lvl>
   </w:abstractNum>
-  <w:abstractNum w:abstractNumId="10">
+  <w:abstractNum w:abstractNumId="11">
     <w:nsid w:val="198C3E07"/>
     <w:multiLevelType w:val="hybridMultilevel"/>
     <w:tmpl w:val="AAE6B022"/>
@@ -45005,7 +45712,7 @@
       </w:pPr>
     </w:lvl>
   </w:abstractNum>
-  <w:abstractNum w:abstractNumId="11">
+  <w:abstractNum w:abstractNumId="12">
     <w:nsid w:val="1A1A0BF1"/>
     <w:multiLevelType w:val="hybridMultilevel"/>
     <w:tmpl w:val="AAE6B022"/>
@@ -45094,7 +45801,7 @@
       </w:pPr>
     </w:lvl>
   </w:abstractNum>
-  <w:abstractNum w:abstractNumId="12">
+  <w:abstractNum w:abstractNumId="13">
     <w:nsid w:val="1D0213ED"/>
     <w:multiLevelType w:val="hybridMultilevel"/>
     <w:tmpl w:val="AAE6B022"/>
@@ -45183,7 +45890,7 @@
       </w:pPr>
     </w:lvl>
   </w:abstractNum>
-  <w:abstractNum w:abstractNumId="13">
+  <w:abstractNum w:abstractNumId="14">
     <w:nsid w:val="1E804613"/>
     <w:multiLevelType w:val="hybridMultilevel"/>
     <w:tmpl w:val="44225FAE"/>
@@ -45272,7 +45979,7 @@
       </w:pPr>
     </w:lvl>
   </w:abstractNum>
-  <w:abstractNum w:abstractNumId="14">
+  <w:abstractNum w:abstractNumId="15">
     <w:nsid w:val="1E892229"/>
     <w:multiLevelType w:val="hybridMultilevel"/>
     <w:tmpl w:val="AAE6B022"/>
@@ -45361,7 +46068,7 @@
       </w:pPr>
     </w:lvl>
   </w:abstractNum>
-  <w:abstractNum w:abstractNumId="15">
+  <w:abstractNum w:abstractNumId="16">
     <w:nsid w:val="1FC4696A"/>
     <w:multiLevelType w:val="hybridMultilevel"/>
     <w:tmpl w:val="AAE6B022"/>
@@ -45450,7 +46157,7 @@
       </w:pPr>
     </w:lvl>
   </w:abstractNum>
-  <w:abstractNum w:abstractNumId="16">
+  <w:abstractNum w:abstractNumId="17">
     <w:nsid w:val="20B45A0C"/>
     <w:multiLevelType w:val="hybridMultilevel"/>
     <w:tmpl w:val="39D043A8"/>
@@ -45539,7 +46246,7 @@
       </w:pPr>
     </w:lvl>
   </w:abstractNum>
-  <w:abstractNum w:abstractNumId="17">
+  <w:abstractNum w:abstractNumId="18">
     <w:nsid w:val="20C31AF7"/>
     <w:multiLevelType w:val="hybridMultilevel"/>
     <w:tmpl w:val="AAE6B022"/>
@@ -45628,7 +46335,7 @@
       </w:pPr>
     </w:lvl>
   </w:abstractNum>
-  <w:abstractNum w:abstractNumId="18">
+  <w:abstractNum w:abstractNumId="19">
     <w:nsid w:val="27CB5047"/>
     <w:multiLevelType w:val="hybridMultilevel"/>
     <w:tmpl w:val="78D61F0C"/>
@@ -45741,7 +46448,7 @@
       </w:rPr>
     </w:lvl>
   </w:abstractNum>
-  <w:abstractNum w:abstractNumId="19">
+  <w:abstractNum w:abstractNumId="20">
     <w:nsid w:val="2AA36A44"/>
     <w:multiLevelType w:val="hybridMultilevel"/>
     <w:tmpl w:val="60586CC8"/>
@@ -45830,7 +46537,7 @@
       </w:pPr>
     </w:lvl>
   </w:abstractNum>
-  <w:abstractNum w:abstractNumId="20">
+  <w:abstractNum w:abstractNumId="21">
     <w:nsid w:val="2C9045BA"/>
     <w:multiLevelType w:val="hybridMultilevel"/>
     <w:tmpl w:val="295031A4"/>
@@ -45919,7 +46626,7 @@
       </w:pPr>
     </w:lvl>
   </w:abstractNum>
-  <w:abstractNum w:abstractNumId="21">
+  <w:abstractNum w:abstractNumId="22">
     <w:nsid w:val="31792A5C"/>
     <w:multiLevelType w:val="hybridMultilevel"/>
     <w:tmpl w:val="AAE6B022"/>
@@ -46008,7 +46715,7 @@
       </w:pPr>
     </w:lvl>
   </w:abstractNum>
-  <w:abstractNum w:abstractNumId="22">
+  <w:abstractNum w:abstractNumId="23">
     <w:nsid w:val="32C610C7"/>
     <w:multiLevelType w:val="hybridMultilevel"/>
     <w:tmpl w:val="AAE6B022"/>
@@ -46097,7 +46804,7 @@
       </w:pPr>
     </w:lvl>
   </w:abstractNum>
-  <w:abstractNum w:abstractNumId="23">
+  <w:abstractNum w:abstractNumId="24">
     <w:nsid w:val="34DC0BB7"/>
     <w:multiLevelType w:val="hybridMultilevel"/>
     <w:tmpl w:val="AAE6B022"/>
@@ -46186,7 +46893,7 @@
       </w:pPr>
     </w:lvl>
   </w:abstractNum>
-  <w:abstractNum w:abstractNumId="24">
+  <w:abstractNum w:abstractNumId="25">
     <w:nsid w:val="358D1229"/>
     <w:multiLevelType w:val="hybridMultilevel"/>
     <w:tmpl w:val="59E0796E"/>
@@ -46275,7 +46982,7 @@
       </w:pPr>
     </w:lvl>
   </w:abstractNum>
-  <w:abstractNum w:abstractNumId="25">
+  <w:abstractNum w:abstractNumId="26">
     <w:nsid w:val="36702BEC"/>
     <w:multiLevelType w:val="hybridMultilevel"/>
     <w:tmpl w:val="AAE6B022"/>
@@ -46364,7 +47071,7 @@
       </w:pPr>
     </w:lvl>
   </w:abstractNum>
-  <w:abstractNum w:abstractNumId="26">
+  <w:abstractNum w:abstractNumId="27">
     <w:nsid w:val="371673A3"/>
     <w:multiLevelType w:val="hybridMultilevel"/>
     <w:tmpl w:val="154EC2EA"/>
@@ -46453,7 +47160,7 @@
       </w:pPr>
     </w:lvl>
   </w:abstractNum>
-  <w:abstractNum w:abstractNumId="27">
+  <w:abstractNum w:abstractNumId="28">
     <w:nsid w:val="3A494F4B"/>
     <w:multiLevelType w:val="hybridMultilevel"/>
     <w:tmpl w:val="AAE6B022"/>
@@ -46542,7 +47249,7 @@
       </w:pPr>
     </w:lvl>
   </w:abstractNum>
-  <w:abstractNum w:abstractNumId="28">
+  <w:abstractNum w:abstractNumId="29">
     <w:nsid w:val="3CF83086"/>
     <w:multiLevelType w:val="hybridMultilevel"/>
     <w:tmpl w:val="E9805E00"/>
@@ -46631,7 +47338,7 @@
       </w:pPr>
     </w:lvl>
   </w:abstractNum>
-  <w:abstractNum w:abstractNumId="29">
+  <w:abstractNum w:abstractNumId="30">
     <w:nsid w:val="40204A85"/>
     <w:multiLevelType w:val="hybridMultilevel"/>
     <w:tmpl w:val="AAE6B022"/>
@@ -46720,7 +47427,7 @@
       </w:pPr>
     </w:lvl>
   </w:abstractNum>
-  <w:abstractNum w:abstractNumId="30">
+  <w:abstractNum w:abstractNumId="31">
     <w:nsid w:val="404B4CAE"/>
     <w:multiLevelType w:val="hybridMultilevel"/>
     <w:tmpl w:val="E9805E00"/>
@@ -46809,7 +47516,7 @@
       </w:pPr>
     </w:lvl>
   </w:abstractNum>
-  <w:abstractNum w:abstractNumId="31">
+  <w:abstractNum w:abstractNumId="32">
     <w:nsid w:val="419F3920"/>
     <w:multiLevelType w:val="hybridMultilevel"/>
     <w:tmpl w:val="F45E8406"/>
@@ -46898,7 +47605,7 @@
       </w:pPr>
     </w:lvl>
   </w:abstractNum>
-  <w:abstractNum w:abstractNumId="32">
+  <w:abstractNum w:abstractNumId="33">
     <w:nsid w:val="43FB3D5A"/>
     <w:multiLevelType w:val="hybridMultilevel"/>
     <w:tmpl w:val="AAE6B022"/>
@@ -46987,7 +47694,7 @@
       </w:pPr>
     </w:lvl>
   </w:abstractNum>
-  <w:abstractNum w:abstractNumId="33">
+  <w:abstractNum w:abstractNumId="34">
     <w:nsid w:val="47332A05"/>
     <w:multiLevelType w:val="hybridMultilevel"/>
     <w:tmpl w:val="AAE6B022"/>
@@ -47076,7 +47783,7 @@
       </w:pPr>
     </w:lvl>
   </w:abstractNum>
-  <w:abstractNum w:abstractNumId="34">
+  <w:abstractNum w:abstractNumId="35">
     <w:nsid w:val="47B8259C"/>
     <w:multiLevelType w:val="hybridMultilevel"/>
     <w:tmpl w:val="AAE6B022"/>
@@ -47165,7 +47872,7 @@
       </w:pPr>
     </w:lvl>
   </w:abstractNum>
-  <w:abstractNum w:abstractNumId="35">
+  <w:abstractNum w:abstractNumId="36">
     <w:nsid w:val="49702400"/>
     <w:multiLevelType w:val="hybridMultilevel"/>
     <w:tmpl w:val="D4C8A066"/>
@@ -47254,7 +47961,7 @@
       </w:pPr>
     </w:lvl>
   </w:abstractNum>
-  <w:abstractNum w:abstractNumId="36">
+  <w:abstractNum w:abstractNumId="37">
     <w:nsid w:val="4A1373BB"/>
     <w:multiLevelType w:val="hybridMultilevel"/>
     <w:tmpl w:val="AAE6B022"/>
@@ -47343,7 +48050,7 @@
       </w:pPr>
     </w:lvl>
   </w:abstractNum>
-  <w:abstractNum w:abstractNumId="37">
+  <w:abstractNum w:abstractNumId="38">
     <w:nsid w:val="4D0D26FE"/>
     <w:multiLevelType w:val="hybridMultilevel"/>
     <w:tmpl w:val="60586CC8"/>
@@ -47432,7 +48139,7 @@
       </w:pPr>
     </w:lvl>
   </w:abstractNum>
-  <w:abstractNum w:abstractNumId="38">
+  <w:abstractNum w:abstractNumId="39">
     <w:nsid w:val="4E304E95"/>
     <w:multiLevelType w:val="hybridMultilevel"/>
     <w:tmpl w:val="AAE6B022"/>
@@ -47521,7 +48228,7 @@
       </w:pPr>
     </w:lvl>
   </w:abstractNum>
-  <w:abstractNum w:abstractNumId="39">
+  <w:abstractNum w:abstractNumId="40">
     <w:nsid w:val="563A3C00"/>
     <w:multiLevelType w:val="hybridMultilevel"/>
     <w:tmpl w:val="44225FAE"/>
@@ -47610,7 +48317,7 @@
       </w:pPr>
     </w:lvl>
   </w:abstractNum>
-  <w:abstractNum w:abstractNumId="40">
+  <w:abstractNum w:abstractNumId="41">
     <w:nsid w:val="5BD82F5A"/>
     <w:multiLevelType w:val="hybridMultilevel"/>
     <w:tmpl w:val="39D043A8"/>
@@ -47699,7 +48406,7 @@
       </w:pPr>
     </w:lvl>
   </w:abstractNum>
-  <w:abstractNum w:abstractNumId="41">
+  <w:abstractNum w:abstractNumId="42">
     <w:nsid w:val="5CFD1976"/>
     <w:multiLevelType w:val="hybridMultilevel"/>
     <w:tmpl w:val="AAE6B022"/>
@@ -47788,7 +48495,7 @@
       </w:pPr>
     </w:lvl>
   </w:abstractNum>
-  <w:abstractNum w:abstractNumId="42">
+  <w:abstractNum w:abstractNumId="43">
     <w:nsid w:val="63AB5D0C"/>
     <w:multiLevelType w:val="hybridMultilevel"/>
     <w:tmpl w:val="AAE6B022"/>
@@ -47877,7 +48584,7 @@
       </w:pPr>
     </w:lvl>
   </w:abstractNum>
-  <w:abstractNum w:abstractNumId="43">
+  <w:abstractNum w:abstractNumId="44">
     <w:nsid w:val="66087EE1"/>
     <w:multiLevelType w:val="hybridMultilevel"/>
     <w:tmpl w:val="AAE6B022"/>
@@ -47966,7 +48673,96 @@
       </w:pPr>
     </w:lvl>
   </w:abstractNum>
-  <w:abstractNum w:abstractNumId="44">
+  <w:abstractNum w:abstractNumId="45">
+    <w:nsid w:val="67946CF7"/>
+    <w:multiLevelType w:val="hybridMultilevel"/>
+    <w:tmpl w:val="E9805E00"/>
+    <w:lvl w:ilvl="0" w:tplc="0409000F">
+      <w:start w:val="1"/>
+      <w:numFmt w:val="decimal"/>
+      <w:lvlText w:val="%1."/>
+      <w:lvlJc w:val="left"/>
+      <w:pPr>
+        <w:ind w:left="720" w:hanging="360"/>
+      </w:pPr>
+      <w:rPr>
+        <w:rFonts w:hint="default"/>
+      </w:rPr>
+    </w:lvl>
+    <w:lvl w:ilvl="1" w:tplc="04090019" w:tentative="1">
+      <w:start w:val="1"/>
+      <w:numFmt w:val="lowerLetter"/>
+      <w:lvlText w:val="%2."/>
+      <w:lvlJc w:val="left"/>
+      <w:pPr>
+        <w:ind w:left="1440" w:hanging="360"/>
+      </w:pPr>
+    </w:lvl>
+    <w:lvl w:ilvl="2" w:tplc="0409001B" w:tentative="1">
+      <w:start w:val="1"/>
+      <w:numFmt w:val="lowerRoman"/>
+      <w:lvlText w:val="%3."/>
+      <w:lvlJc w:val="right"/>
+      <w:pPr>
+        <w:ind w:left="2160" w:hanging="180"/>
+      </w:pPr>
+    </w:lvl>
+    <w:lvl w:ilvl="3" w:tplc="0409000F" w:tentative="1">
+      <w:start w:val="1"/>
+      <w:numFmt w:val="decimal"/>
+      <w:lvlText w:val="%4."/>
+      <w:lvlJc w:val="left"/>
+      <w:pPr>
+        <w:ind w:left="2880" w:hanging="360"/>
+      </w:pPr>
+    </w:lvl>
+    <w:lvl w:ilvl="4" w:tplc="04090019" w:tentative="1">
+      <w:start w:val="1"/>
+      <w:numFmt w:val="lowerLetter"/>
+      <w:lvlText w:val="%5."/>
+      <w:lvlJc w:val="left"/>
+      <w:pPr>
+        <w:ind w:left="3600" w:hanging="360"/>
+      </w:pPr>
+    </w:lvl>
+    <w:lvl w:ilvl="5" w:tplc="0409001B" w:tentative="1">
+      <w:start w:val="1"/>
+      <w:numFmt w:val="lowerRoman"/>
+      <w:lvlText w:val="%6."/>
+      <w:lvlJc w:val="right"/>
+      <w:pPr>
+        <w:ind w:left="4320" w:hanging="180"/>
+      </w:pPr>
+    </w:lvl>
+    <w:lvl w:ilvl="6" w:tplc="0409000F" w:tentative="1">
+      <w:start w:val="1"/>
+      <w:numFmt w:val="decimal"/>
+      <w:lvlText w:val="%7."/>
+      <w:lvlJc w:val="left"/>
+      <w:pPr>
+        <w:ind w:left="5040" w:hanging="360"/>
+      </w:pPr>
+    </w:lvl>
+    <w:lvl w:ilvl="7" w:tplc="04090019" w:tentative="1">
+      <w:start w:val="1"/>
+      <w:numFmt w:val="lowerLetter"/>
+      <w:lvlText w:val="%8."/>
+      <w:lvlJc w:val="left"/>
+      <w:pPr>
+        <w:ind w:left="5760" w:hanging="360"/>
+      </w:pPr>
+    </w:lvl>
+    <w:lvl w:ilvl="8" w:tplc="0409001B" w:tentative="1">
+      <w:start w:val="1"/>
+      <w:numFmt w:val="lowerRoman"/>
+      <w:lvlText w:val="%9."/>
+      <w:lvlJc w:val="right"/>
+      <w:pPr>
+        <w:ind w:left="6480" w:hanging="180"/>
+      </w:pPr>
+    </w:lvl>
+  </w:abstractNum>
+  <w:abstractNum w:abstractNumId="46">
     <w:nsid w:val="695B1AA8"/>
     <w:multiLevelType w:val="hybridMultilevel"/>
     <w:tmpl w:val="AAE6B022"/>
@@ -48055,7 +48851,7 @@
       </w:pPr>
     </w:lvl>
   </w:abstractNum>
-  <w:abstractNum w:abstractNumId="45">
+  <w:abstractNum w:abstractNumId="47">
     <w:nsid w:val="6CD917C0"/>
     <w:multiLevelType w:val="hybridMultilevel"/>
     <w:tmpl w:val="AAE6B022"/>
@@ -48144,7 +48940,7 @@
       </w:pPr>
     </w:lvl>
   </w:abstractNum>
-  <w:abstractNum w:abstractNumId="46">
+  <w:abstractNum w:abstractNumId="48">
     <w:nsid w:val="6DB50D1B"/>
     <w:multiLevelType w:val="hybridMultilevel"/>
     <w:tmpl w:val="AAE6B022"/>
@@ -48233,7 +49029,7 @@
       </w:pPr>
     </w:lvl>
   </w:abstractNum>
-  <w:abstractNum w:abstractNumId="47">
+  <w:abstractNum w:abstractNumId="49">
     <w:nsid w:val="6F4205C8"/>
     <w:multiLevelType w:val="hybridMultilevel"/>
     <w:tmpl w:val="AAE6B022"/>
@@ -48322,7 +49118,7 @@
       </w:pPr>
     </w:lvl>
   </w:abstractNum>
-  <w:abstractNum w:abstractNumId="48">
+  <w:abstractNum w:abstractNumId="50">
     <w:nsid w:val="6F7F231C"/>
     <w:multiLevelType w:val="hybridMultilevel"/>
     <w:tmpl w:val="AAE6B022"/>
@@ -48411,7 +49207,7 @@
       </w:pPr>
     </w:lvl>
   </w:abstractNum>
-  <w:abstractNum w:abstractNumId="49">
+  <w:abstractNum w:abstractNumId="51">
     <w:nsid w:val="72EA3EDD"/>
     <w:multiLevelType w:val="hybridMultilevel"/>
     <w:tmpl w:val="59E0796E"/>
@@ -48500,7 +49296,7 @@
       </w:pPr>
     </w:lvl>
   </w:abstractNum>
-  <w:abstractNum w:abstractNumId="50">
+  <w:abstractNum w:abstractNumId="52">
     <w:nsid w:val="743203CC"/>
     <w:multiLevelType w:val="hybridMultilevel"/>
     <w:tmpl w:val="AAE6B022"/>
@@ -48589,7 +49385,7 @@
       </w:pPr>
     </w:lvl>
   </w:abstractNum>
-  <w:abstractNum w:abstractNumId="51">
+  <w:abstractNum w:abstractNumId="53">
     <w:nsid w:val="7435565B"/>
     <w:multiLevelType w:val="hybridMultilevel"/>
     <w:tmpl w:val="AAE6B022"/>
@@ -48678,7 +49474,7 @@
       </w:pPr>
     </w:lvl>
   </w:abstractNum>
-  <w:abstractNum w:abstractNumId="52">
+  <w:abstractNum w:abstractNumId="54">
     <w:nsid w:val="78FC1EA4"/>
     <w:multiLevelType w:val="hybridMultilevel"/>
     <w:tmpl w:val="AAE6B022"/>
@@ -48767,7 +49563,7 @@
       </w:pPr>
     </w:lvl>
   </w:abstractNum>
-  <w:abstractNum w:abstractNumId="53">
+  <w:abstractNum w:abstractNumId="55">
     <w:nsid w:val="7A542969"/>
     <w:multiLevelType w:val="hybridMultilevel"/>
     <w:tmpl w:val="B30695D2"/>
@@ -48856,7 +49652,7 @@
       </w:pPr>
     </w:lvl>
   </w:abstractNum>
-  <w:abstractNum w:abstractNumId="54">
+  <w:abstractNum w:abstractNumId="56">
     <w:nsid w:val="7B2222D4"/>
     <w:multiLevelType w:val="hybridMultilevel"/>
     <w:tmpl w:val="AAE6B022"/>
@@ -48945,7 +49741,7 @@
       </w:pPr>
     </w:lvl>
   </w:abstractNum>
-  <w:abstractNum w:abstractNumId="55">
+  <w:abstractNum w:abstractNumId="57">
     <w:nsid w:val="7B5C434E"/>
     <w:multiLevelType w:val="hybridMultilevel"/>
     <w:tmpl w:val="AAE6B022"/>
@@ -49034,7 +49830,7 @@
       </w:pPr>
     </w:lvl>
   </w:abstractNum>
-  <w:abstractNum w:abstractNumId="56">
+  <w:abstractNum w:abstractNumId="58">
     <w:nsid w:val="7B860B18"/>
     <w:multiLevelType w:val="hybridMultilevel"/>
     <w:tmpl w:val="7B9C787A"/>
@@ -49124,175 +49920,181 @@
     </w:lvl>
   </w:abstractNum>
   <w:num w:numId="1">
+    <w:abstractNumId w:val="51"/>
+  </w:num>
+  <w:num w:numId="2">
+    <w:abstractNumId w:val="38"/>
+  </w:num>
+  <w:num w:numId="3">
+    <w:abstractNumId w:val="27"/>
+  </w:num>
+  <w:num w:numId="4">
+    <w:abstractNumId w:val="55"/>
+  </w:num>
+  <w:num w:numId="5">
+    <w:abstractNumId w:val="41"/>
+  </w:num>
+  <w:num w:numId="6">
+    <w:abstractNumId w:val="17"/>
+  </w:num>
+  <w:num w:numId="7">
+    <w:abstractNumId w:val="19"/>
+  </w:num>
+  <w:num w:numId="8">
+    <w:abstractNumId w:val="58"/>
+  </w:num>
+  <w:num w:numId="9">
+    <w:abstractNumId w:val="40"/>
+  </w:num>
+  <w:num w:numId="10">
+    <w:abstractNumId w:val="34"/>
+  </w:num>
+  <w:num w:numId="11">
+    <w:abstractNumId w:val="56"/>
+  </w:num>
+  <w:num w:numId="12">
+    <w:abstractNumId w:val="8"/>
+  </w:num>
+  <w:num w:numId="13">
+    <w:abstractNumId w:val="47"/>
+  </w:num>
+  <w:num w:numId="14">
+    <w:abstractNumId w:val="44"/>
+  </w:num>
+  <w:num w:numId="15">
+    <w:abstractNumId w:val="52"/>
+  </w:num>
+  <w:num w:numId="16">
+    <w:abstractNumId w:val="54"/>
+  </w:num>
+  <w:num w:numId="17">
+    <w:abstractNumId w:val="18"/>
+  </w:num>
+  <w:num w:numId="18">
+    <w:abstractNumId w:val="35"/>
+  </w:num>
+  <w:num w:numId="19">
     <w:abstractNumId w:val="49"/>
   </w:num>
-  <w:num w:numId="2">
+  <w:num w:numId="20">
+    <w:abstractNumId w:val="39"/>
+  </w:num>
+  <w:num w:numId="21">
+    <w:abstractNumId w:val="48"/>
+  </w:num>
+  <w:num w:numId="22">
+    <w:abstractNumId w:val="9"/>
+  </w:num>
+  <w:num w:numId="23">
+    <w:abstractNumId w:val="22"/>
+  </w:num>
+  <w:num w:numId="24">
+    <w:abstractNumId w:val="12"/>
+  </w:num>
+  <w:num w:numId="25">
+    <w:abstractNumId w:val="15"/>
+  </w:num>
+  <w:num w:numId="26">
+    <w:abstractNumId w:val="29"/>
+  </w:num>
+  <w:num w:numId="27">
+    <w:abstractNumId w:val="36"/>
+  </w:num>
+  <w:num w:numId="28">
+    <w:abstractNumId w:val="24"/>
+  </w:num>
+  <w:num w:numId="29">
+    <w:abstractNumId w:val="32"/>
+  </w:num>
+  <w:num w:numId="30">
+    <w:abstractNumId w:val="25"/>
+  </w:num>
+  <w:num w:numId="31">
+    <w:abstractNumId w:val="21"/>
+  </w:num>
+  <w:num w:numId="32">
+    <w:abstractNumId w:val="14"/>
+  </w:num>
+  <w:num w:numId="33">
+    <w:abstractNumId w:val="2"/>
+  </w:num>
+  <w:num w:numId="34">
+    <w:abstractNumId w:val="6"/>
+  </w:num>
+  <w:num w:numId="35">
+    <w:abstractNumId w:val="57"/>
+  </w:num>
+  <w:num w:numId="36">
+    <w:abstractNumId w:val="28"/>
+  </w:num>
+  <w:num w:numId="37">
+    <w:abstractNumId w:val="11"/>
+  </w:num>
+  <w:num w:numId="38">
+    <w:abstractNumId w:val="1"/>
+  </w:num>
+  <w:num w:numId="39">
+    <w:abstractNumId w:val="13"/>
+  </w:num>
+  <w:num w:numId="40">
+    <w:abstractNumId w:val="46"/>
+  </w:num>
+  <w:num w:numId="41">
+    <w:abstractNumId w:val="5"/>
+  </w:num>
+  <w:num w:numId="42">
+    <w:abstractNumId w:val="26"/>
+  </w:num>
+  <w:num w:numId="43">
+    <w:abstractNumId w:val="30"/>
+  </w:num>
+  <w:num w:numId="44">
+    <w:abstractNumId w:val="53"/>
+  </w:num>
+  <w:num w:numId="45">
+    <w:abstractNumId w:val="33"/>
+  </w:num>
+  <w:num w:numId="46">
+    <w:abstractNumId w:val="7"/>
+  </w:num>
+  <w:num w:numId="47">
+    <w:abstractNumId w:val="3"/>
+  </w:num>
+  <w:num w:numId="48">
+    <w:abstractNumId w:val="16"/>
+  </w:num>
+  <w:num w:numId="49">
+    <w:abstractNumId w:val="43"/>
+  </w:num>
+  <w:num w:numId="50">
+    <w:abstractNumId w:val="31"/>
+  </w:num>
+  <w:num w:numId="51">
+    <w:abstractNumId w:val="42"/>
+  </w:num>
+  <w:num w:numId="52">
+    <w:abstractNumId w:val="50"/>
+  </w:num>
+  <w:num w:numId="53">
+    <w:abstractNumId w:val="20"/>
+  </w:num>
+  <w:num w:numId="54">
+    <w:abstractNumId w:val="23"/>
+  </w:num>
+  <w:num w:numId="55">
+    <w:abstractNumId w:val="4"/>
+  </w:num>
+  <w:num w:numId="56">
     <w:abstractNumId w:val="37"/>
   </w:num>
-  <w:num w:numId="3">
-    <w:abstractNumId w:val="26"/>
-  </w:num>
-  <w:num w:numId="4">
-    <w:abstractNumId w:val="53"/>
-  </w:num>
-  <w:num w:numId="5">
-    <w:abstractNumId w:val="40"/>
-  </w:num>
-  <w:num w:numId="6">
-    <w:abstractNumId w:val="16"/>
-  </w:num>
-  <w:num w:numId="7">
-    <w:abstractNumId w:val="18"/>
-  </w:num>
-  <w:num w:numId="8">
-    <w:abstractNumId w:val="56"/>
-  </w:num>
-  <w:num w:numId="9">
-    <w:abstractNumId w:val="39"/>
-  </w:num>
-  <w:num w:numId="10">
-    <w:abstractNumId w:val="33"/>
-  </w:num>
-  <w:num w:numId="11">
-    <w:abstractNumId w:val="54"/>
-  </w:num>
-  <w:num w:numId="12">
-    <w:abstractNumId w:val="7"/>
-  </w:num>
-  <w:num w:numId="13">
-    <w:abstractNumId w:val="45"/>
-  </w:num>
-  <w:num w:numId="14">
-    <w:abstractNumId w:val="43"/>
-  </w:num>
-  <w:num w:numId="15">
-    <w:abstractNumId w:val="50"/>
-  </w:num>
-  <w:num w:numId="16">
-    <w:abstractNumId w:val="52"/>
-  </w:num>
-  <w:num w:numId="17">
-    <w:abstractNumId w:val="17"/>
-  </w:num>
-  <w:num w:numId="18">
-    <w:abstractNumId w:val="34"/>
-  </w:num>
-  <w:num w:numId="19">
-    <w:abstractNumId w:val="47"/>
-  </w:num>
-  <w:num w:numId="20">
-    <w:abstractNumId w:val="38"/>
-  </w:num>
-  <w:num w:numId="21">
-    <w:abstractNumId w:val="46"/>
-  </w:num>
-  <w:num w:numId="22">
-    <w:abstractNumId w:val="8"/>
-  </w:num>
-  <w:num w:numId="23">
-    <w:abstractNumId w:val="21"/>
-  </w:num>
-  <w:num w:numId="24">
-    <w:abstractNumId w:val="11"/>
-  </w:num>
-  <w:num w:numId="25">
-    <w:abstractNumId w:val="14"/>
-  </w:num>
-  <w:num w:numId="26">
-    <w:abstractNumId w:val="28"/>
-  </w:num>
-  <w:num w:numId="27">
-    <w:abstractNumId w:val="35"/>
-  </w:num>
-  <w:num w:numId="28">
-    <w:abstractNumId w:val="23"/>
-  </w:num>
-  <w:num w:numId="29">
-    <w:abstractNumId w:val="31"/>
-  </w:num>
-  <w:num w:numId="30">
-    <w:abstractNumId w:val="24"/>
-  </w:num>
-  <w:num w:numId="31">
-    <w:abstractNumId w:val="20"/>
-  </w:num>
-  <w:num w:numId="32">
-    <w:abstractNumId w:val="13"/>
-  </w:num>
-  <w:num w:numId="33">
-    <w:abstractNumId w:val="1"/>
-  </w:num>
-  <w:num w:numId="34">
-    <w:abstractNumId w:val="5"/>
-  </w:num>
-  <w:num w:numId="35">
-    <w:abstractNumId w:val="55"/>
-  </w:num>
-  <w:num w:numId="36">
-    <w:abstractNumId w:val="27"/>
-  </w:num>
-  <w:num w:numId="37">
+  <w:num w:numId="57">
     <w:abstractNumId w:val="10"/>
   </w:num>
-  <w:num w:numId="38">
+  <w:num w:numId="58">
     <w:abstractNumId w:val="0"/>
   </w:num>
-  <w:num w:numId="39">
-    <w:abstractNumId w:val="12"/>
-  </w:num>
-  <w:num w:numId="40">
-    <w:abstractNumId w:val="44"/>
-  </w:num>
-  <w:num w:numId="41">
-    <w:abstractNumId w:val="4"/>
-  </w:num>
-  <w:num w:numId="42">
-    <w:abstractNumId w:val="25"/>
-  </w:num>
-  <w:num w:numId="43">
-    <w:abstractNumId w:val="29"/>
-  </w:num>
-  <w:num w:numId="44">
-    <w:abstractNumId w:val="51"/>
-  </w:num>
-  <w:num w:numId="45">
-    <w:abstractNumId w:val="32"/>
-  </w:num>
-  <w:num w:numId="46">
-    <w:abstractNumId w:val="6"/>
-  </w:num>
-  <w:num w:numId="47">
-    <w:abstractNumId w:val="2"/>
-  </w:num>
-  <w:num w:numId="48">
-    <w:abstractNumId w:val="15"/>
-  </w:num>
-  <w:num w:numId="49">
-    <w:abstractNumId w:val="42"/>
-  </w:num>
-  <w:num w:numId="50">
-    <w:abstractNumId w:val="30"/>
-  </w:num>
-  <w:num w:numId="51">
-    <w:abstractNumId w:val="41"/>
-  </w:num>
-  <w:num w:numId="52">
-    <w:abstractNumId w:val="48"/>
-  </w:num>
-  <w:num w:numId="53">
-    <w:abstractNumId w:val="19"/>
-  </w:num>
-  <w:num w:numId="54">
-    <w:abstractNumId w:val="22"/>
-  </w:num>
-  <w:num w:numId="55">
-    <w:abstractNumId w:val="3"/>
-  </w:num>
-  <w:num w:numId="56">
-    <w:abstractNumId w:val="36"/>
-  </w:num>
-  <w:num w:numId="57">
-    <w:abstractNumId w:val="9"/>
+  <w:num w:numId="59">
+    <w:abstractNumId w:val="45"/>
   </w:num>
   <w:numIdMacAtCleanup w:val="50"/>
 </w:numbering>
@@ -50648,7 +51450,7 @@
 </file>
 
 <file path=customXml/itemProps1.xml><?xml version="1.0" encoding="utf-8"?>
-<ds:datastoreItem xmlns:ds="http://schemas.openxmlformats.org/officeDocument/2006/customXml" ds:itemID="{C0B6A3AE-99B2-4188-BFB6-3DC9299F3D9E}">
+<ds:datastoreItem xmlns:ds="http://schemas.openxmlformats.org/officeDocument/2006/customXml" ds:itemID="{EE3D16F1-DD6B-4984-8DE4-321A0B6BD874}">
   <ds:schemaRefs>
     <ds:schemaRef ds:uri="http://schemas.openxmlformats.org/officeDocument/2006/bibliography"/>
   </ds:schemaRefs>

</xml_diff>

<commit_message>
Multiple changed: - Added "selection required" flag to buttons for use on the selection screen - Added popup window - Added mouse tracking to sign in and navigation bar buttons - Added sequence sorting on the server and integrated with client - Fixed vertical scrolling bug on sequence grid - Adjusted spacing on Login screen to better match design - Adjusted sorting from case sensitive to case insensitive - Data grid cells add ellipsis to text if it does not fit in the cell - Added base view/edit/run screens - Added navigation bars to view/edit/run screens - Created horizontal scrolling component - Started implementing Sequencer component
</commit_message>
<xml_diff>
--- a/doc/ElixysHTTPProtocol.docx
+++ b/doc/ElixysHTTPProtocol.docx
@@ -7312,11 +7312,50 @@
         </w:numPr>
       </w:pPr>
       <w:r>
+        <w:t>Text – Text to display on the face of the button.</w:t>
+      </w:r>
+    </w:p>
+    <w:p>
+      <w:pPr>
+        <w:pStyle w:val="ListParagraph"/>
+        <w:numPr>
+          <w:ilvl w:val="0"/>
+          <w:numId w:val="11"/>
+        </w:numPr>
+      </w:pPr>
+      <w:r>
         <w:t>Enabled – Flag that indicates if the button is enabled.</w:t>
       </w:r>
     </w:p>
     <w:p>
       <w:pPr>
+        <w:pStyle w:val="ListParagraph"/>
+        <w:numPr>
+          <w:ilvl w:val="0"/>
+          <w:numId w:val="11"/>
+        </w:numPr>
+      </w:pPr>
+      <w:r>
+        <w:t>Select</w:t>
+      </w:r>
+      <w:r>
+        <w:t>ion</w:t>
+      </w:r>
+      <w:r>
+        <w:t xml:space="preserve"> required</w:t>
+      </w:r>
+      <w:r>
+        <w:t xml:space="preserve"> – Flag that indicates if this button is only enabled if the Enabled flag is set and </w:t>
+      </w:r>
+      <w:r>
+        <w:t>an item is selected</w:t>
+      </w:r>
+      <w:r>
+        <w:t>.</w:t>
+      </w:r>
+    </w:p>
+    <w:p>
+      <w:pPr>
         <w:spacing w:after="0"/>
         <w:ind w:left="360"/>
         <w:rPr>
@@ -7391,6 +7430,29 @@
           <w:sz w:val="16"/>
           <w:szCs w:val="16"/>
         </w:rPr>
+        <w:t>“text”:”CREATE SEQUENCE”,</w:t>
+      </w:r>
+    </w:p>
+    <w:p>
+      <w:pPr>
+        <w:spacing w:after="0"/>
+        <w:ind w:left="360" w:firstLine="360"/>
+        <w:rPr>
+          <w:rFonts w:ascii="Courier New" w:hAnsi="Courier New" w:cs="Courier New"/>
+          <w:b/>
+          <w:color w:val="365F91" w:themeColor="accent1" w:themeShade="BF"/>
+          <w:sz w:val="16"/>
+          <w:szCs w:val="16"/>
+        </w:rPr>
+      </w:pPr>
+      <w:r>
+        <w:rPr>
+          <w:rFonts w:ascii="Courier New" w:hAnsi="Courier New" w:cs="Courier New"/>
+          <w:b/>
+          <w:color w:val="365F91" w:themeColor="accent1" w:themeShade="BF"/>
+          <w:sz w:val="16"/>
+          <w:szCs w:val="16"/>
+        </w:rPr>
         <w:t>“</w:t>
       </w:r>
       <w:r>
@@ -7444,7 +7506,102 @@
           <w:sz w:val="16"/>
           <w:szCs w:val="16"/>
         </w:rPr>
-        <w:t>“enabled”:true</w:t>
+        <w:t>“enabled”:</w:t>
+      </w:r>
+      <w:r>
+        <w:rPr>
+          <w:rFonts w:ascii="Courier New" w:hAnsi="Courier New" w:cs="Courier New"/>
+          <w:b/>
+          <w:color w:val="365F91" w:themeColor="accent1" w:themeShade="BF"/>
+          <w:sz w:val="16"/>
+          <w:szCs w:val="16"/>
+        </w:rPr>
+        <w:t>T</w:t>
+      </w:r>
+      <w:r>
+        <w:rPr>
+          <w:rFonts w:ascii="Courier New" w:hAnsi="Courier New" w:cs="Courier New"/>
+          <w:b/>
+          <w:color w:val="365F91" w:themeColor="accent1" w:themeShade="BF"/>
+          <w:sz w:val="16"/>
+          <w:szCs w:val="16"/>
+        </w:rPr>
+        <w:t>rue</w:t>
+      </w:r>
+      <w:r>
+        <w:rPr>
+          <w:rFonts w:ascii="Courier New" w:hAnsi="Courier New" w:cs="Courier New"/>
+          <w:b/>
+          <w:color w:val="365F91" w:themeColor="accent1" w:themeShade="BF"/>
+          <w:sz w:val="16"/>
+          <w:szCs w:val="16"/>
+        </w:rPr>
+        <w:t>,</w:t>
+      </w:r>
+    </w:p>
+    <w:p>
+      <w:pPr>
+        <w:spacing w:after="0"/>
+        <w:ind w:left="360" w:firstLine="360"/>
+        <w:rPr>
+          <w:rFonts w:ascii="Courier New" w:hAnsi="Courier New" w:cs="Courier New"/>
+          <w:b/>
+          <w:color w:val="365F91" w:themeColor="accent1" w:themeShade="BF"/>
+          <w:sz w:val="16"/>
+          <w:szCs w:val="16"/>
+        </w:rPr>
+      </w:pPr>
+      <w:r>
+        <w:rPr>
+          <w:rFonts w:ascii="Courier New" w:hAnsi="Courier New" w:cs="Courier New"/>
+          <w:b/>
+          <w:color w:val="365F91" w:themeColor="accent1" w:themeShade="BF"/>
+          <w:sz w:val="16"/>
+          <w:szCs w:val="16"/>
+        </w:rPr>
+        <w:t>“select</w:t>
+      </w:r>
+      <w:r>
+        <w:rPr>
+          <w:rFonts w:ascii="Courier New" w:hAnsi="Courier New" w:cs="Courier New"/>
+          <w:b/>
+          <w:color w:val="365F91" w:themeColor="accent1" w:themeShade="BF"/>
+          <w:sz w:val="16"/>
+          <w:szCs w:val="16"/>
+        </w:rPr>
+        <w:t>ionrequired</w:t>
+      </w:r>
+      <w:bookmarkStart w:id="4" w:name="_GoBack"/>
+      <w:bookmarkEnd w:id="4"/>
+      <w:r>
+        <w:rPr>
+          <w:rFonts w:ascii="Courier New" w:hAnsi="Courier New" w:cs="Courier New"/>
+          <w:b/>
+          <w:color w:val="365F91" w:themeColor="accent1" w:themeShade="BF"/>
+          <w:sz w:val="16"/>
+          <w:szCs w:val="16"/>
+        </w:rPr>
+        <w:t>”:</w:t>
+      </w:r>
+      <w:r>
+        <w:rPr>
+          <w:rFonts w:ascii="Courier New" w:hAnsi="Courier New" w:cs="Courier New"/>
+          <w:b/>
+          <w:color w:val="365F91" w:themeColor="accent1" w:themeShade="BF"/>
+          <w:sz w:val="16"/>
+          <w:szCs w:val="16"/>
+        </w:rPr>
+        <w:t>T</w:t>
+      </w:r>
+      <w:r>
+        <w:rPr>
+          <w:rFonts w:ascii="Courier New" w:hAnsi="Courier New" w:cs="Courier New"/>
+          <w:b/>
+          <w:color w:val="365F91" w:themeColor="accent1" w:themeShade="BF"/>
+          <w:sz w:val="16"/>
+          <w:szCs w:val="16"/>
+        </w:rPr>
+        <w:t>rue</w:t>
       </w:r>
     </w:p>
     <w:p>
@@ -7470,11 +7627,11 @@
       <w:pPr>
         <w:pStyle w:val="Heading2"/>
       </w:pPr>
-      <w:bookmarkStart w:id="4" w:name="_Toc318213755"/>
+      <w:bookmarkStart w:id="5" w:name="_Toc318213755"/>
       <w:r>
         <w:t>Tab</w:t>
       </w:r>
-      <w:bookmarkEnd w:id="4"/>
+      <w:bookmarkEnd w:id="5"/>
     </w:p>
     <w:p>
       <w:r>
@@ -7871,8 +8028,6 @@
         </w:rPr>
         <w:t>"</w:t>
       </w:r>
-      <w:bookmarkStart w:id="5" w:name="_GoBack"/>
-      <w:bookmarkEnd w:id="5"/>
       <w:r>
         <w:rPr>
           <w:rFonts w:ascii="Courier New" w:hAnsi="Courier New" w:cs="Courier New"/>
@@ -40671,7 +40826,7 @@
 </file>
 
 <file path=customXml/itemProps1.xml><?xml version="1.0" encoding="utf-8"?>
-<ds:datastoreItem xmlns:ds="http://schemas.openxmlformats.org/officeDocument/2006/customXml" ds:itemID="{E9097E8A-15BE-4364-9F77-CC7A173661DC}">
+<ds:datastoreItem xmlns:ds="http://schemas.openxmlformats.org/officeDocument/2006/customXml" ds:itemID="{03C880C8-119C-4D0A-A2D6-8C16C797F256}">
   <ds:schemaRefs>
     <ds:schemaRef ds:uri="http://schemas.openxmlformats.org/officeDocument/2006/bibliography"/>
   </ds:schemaRefs>

</xml_diff>

<commit_message>
Implemented most of the sequencer and started the cassettes and tools tabs.
</commit_message>
<xml_diff>
--- a/doc/ElixysHTTPProtocol.docx
+++ b/doc/ElixysHTTPProtocol.docx
@@ -10310,13 +10310,13 @@
         </w:numPr>
       </w:pPr>
       <w:r>
-        <w:t>Timestamp</w:t>
-      </w:r>
-      <w:r>
-        <w:t xml:space="preserve"> – The date </w:t>
-      </w:r>
-      <w:r>
-        <w:t xml:space="preserve">and time </w:t>
+        <w:t>Time</w:t>
+      </w:r>
+      <w:r>
+        <w:t xml:space="preserve"> – T</w:t>
+      </w:r>
+      <w:r>
+        <w:t xml:space="preserve">ime </w:t>
       </w:r>
       <w:r>
         <w:t>the sequence was created.</w:t>
@@ -10331,7 +10331,16 @@
         </w:numPr>
       </w:pPr>
       <w:r>
-        <w:t>Comment – Any comment associated with the sequence.</w:t>
+        <w:t>Date</w:t>
+      </w:r>
+      <w:r>
+        <w:t xml:space="preserve"> – </w:t>
+      </w:r>
+      <w:r>
+        <w:t>Date</w:t>
+      </w:r>
+      <w:r>
+        <w:t xml:space="preserve"> the sequence was created.</w:t>
       </w:r>
     </w:p>
     <w:p>
@@ -10343,7 +10352,7 @@
         </w:numPr>
       </w:pPr>
       <w:r>
-        <w:t>ID – Unique ID that is sent from the client to the server when the user selects the sequence.</w:t>
+        <w:t>Comment – Any comment associated with the sequence.</w:t>
       </w:r>
     </w:p>
     <w:p>
@@ -10355,13 +10364,7 @@
         </w:numPr>
       </w:pPr>
       <w:r>
-        <w:t xml:space="preserve">Creator – </w:t>
-      </w:r>
-      <w:r>
-        <w:t>Name of the u</w:t>
-      </w:r>
-      <w:r>
-        <w:t>ser that created the sequence.</w:t>
+        <w:t>ID – Unique ID that is sent from the client to the server when the user selects the sequence.</w:t>
       </w:r>
     </w:p>
     <w:p>
@@ -10373,6 +10376,24 @@
         </w:numPr>
       </w:pPr>
       <w:r>
+        <w:t xml:space="preserve">Creator – </w:t>
+      </w:r>
+      <w:r>
+        <w:t>Name of the u</w:t>
+      </w:r>
+      <w:r>
+        <w:t>ser that created the sequence.</w:t>
+      </w:r>
+    </w:p>
+    <w:p>
+      <w:pPr>
+        <w:pStyle w:val="ListParagraph"/>
+        <w:numPr>
+          <w:ilvl w:val="0"/>
+          <w:numId w:val="25"/>
+        </w:numPr>
+      </w:pPr>
+      <w:r>
         <w:t>Component</w:t>
       </w:r>
       <w:r>
@@ -10383,6 +10404,30 @@
       </w:r>
       <w:r>
         <w:t>.</w:t>
+      </w:r>
+    </w:p>
+    <w:p>
+      <w:pPr>
+        <w:pStyle w:val="ListParagraph"/>
+        <w:numPr>
+          <w:ilvl w:val="0"/>
+          <w:numId w:val="25"/>
+        </w:numPr>
+      </w:pPr>
+      <w:r>
+        <w:t>Valid – Flag that indicates if the sequence is valid.</w:t>
+      </w:r>
+    </w:p>
+    <w:p>
+      <w:pPr>
+        <w:pStyle w:val="ListParagraph"/>
+        <w:numPr>
+          <w:ilvl w:val="0"/>
+          <w:numId w:val="25"/>
+        </w:numPr>
+      </w:pPr>
+      <w:r>
+        <w:t>Dirty – Flag that indicates that the sequence has been flagged for validation.</w:t>
       </w:r>
     </w:p>
     <w:p>
@@ -10578,16 +10623,6 @@
         </w:rPr>
         <w:t>time</w:t>
       </w:r>
-      <w:r>
-        <w:rPr>
-          <w:rFonts w:ascii="Courier New" w:hAnsi="Courier New" w:cs="Courier New"/>
-          <w:b/>
-          <w:color w:val="365F91" w:themeColor="accent1" w:themeShade="BF"/>
-          <w:sz w:val="16"/>
-          <w:szCs w:val="16"/>
-        </w:rPr>
-        <w:t>stamp</w:t>
-      </w:r>
       <w:proofErr w:type="gramEnd"/>
       <w:r>
         <w:rPr>
@@ -10607,16 +10642,6 @@
           <w:sz w:val="16"/>
           <w:szCs w:val="16"/>
         </w:rPr>
-        <w:t xml:space="preserve">2012-05-01 </w:t>
-      </w:r>
-      <w:r>
-        <w:rPr>
-          <w:rFonts w:ascii="Courier New" w:hAnsi="Courier New" w:cs="Courier New"/>
-          <w:b/>
-          <w:color w:val="365F91" w:themeColor="accent1" w:themeShade="BF"/>
-          <w:sz w:val="16"/>
-          <w:szCs w:val="16"/>
-        </w:rPr>
         <w:t>0</w:t>
       </w:r>
       <w:r>
@@ -10637,7 +10662,7 @@
           <w:sz w:val="16"/>
           <w:szCs w:val="16"/>
         </w:rPr>
-        <w:t>:</w:t>
+        <w:t>.</w:t>
       </w:r>
       <w:r>
         <w:rPr>
@@ -10658,6 +10683,30 @@
           <w:szCs w:val="16"/>
         </w:rPr>
         <w:t>”,</w:t>
+      </w:r>
+    </w:p>
+    <w:p>
+      <w:pPr>
+        <w:spacing w:after="0"/>
+        <w:ind w:left="360"/>
+        <w:rPr>
+          <w:rFonts w:ascii="Courier New" w:hAnsi="Courier New" w:cs="Courier New"/>
+          <w:b/>
+          <w:color w:val="365F91" w:themeColor="accent1" w:themeShade="BF"/>
+          <w:sz w:val="16"/>
+          <w:szCs w:val="16"/>
+        </w:rPr>
+      </w:pPr>
+      <w:r>
+        <w:rPr>
+          <w:rFonts w:ascii="Courier New" w:hAnsi="Courier New" w:cs="Courier New"/>
+          <w:b/>
+          <w:color w:val="365F91" w:themeColor="accent1" w:themeShade="BF"/>
+          <w:sz w:val="16"/>
+          <w:szCs w:val="16"/>
+        </w:rPr>
+        <w:tab/>
+        <w:t>“date”:”03/19/2012”,</w:t>
       </w:r>
     </w:p>
     <w:p>
@@ -10865,6 +10914,122 @@
         </w:rPr>
         <w:t>”:17</w:t>
       </w:r>
+      <w:r>
+        <w:rPr>
+          <w:rFonts w:ascii="Courier New" w:hAnsi="Courier New" w:cs="Courier New"/>
+          <w:b/>
+          <w:color w:val="365F91" w:themeColor="accent1" w:themeShade="BF"/>
+          <w:sz w:val="16"/>
+          <w:szCs w:val="16"/>
+        </w:rPr>
+        <w:t>,</w:t>
+      </w:r>
+    </w:p>
+    <w:p>
+      <w:pPr>
+        <w:spacing w:after="0"/>
+        <w:ind w:left="360"/>
+        <w:rPr>
+          <w:rFonts w:ascii="Courier New" w:hAnsi="Courier New" w:cs="Courier New"/>
+          <w:b/>
+          <w:color w:val="365F91" w:themeColor="accent1" w:themeShade="BF"/>
+          <w:sz w:val="16"/>
+          <w:szCs w:val="16"/>
+        </w:rPr>
+      </w:pPr>
+      <w:r>
+        <w:rPr>
+          <w:rFonts w:ascii="Courier New" w:hAnsi="Courier New" w:cs="Courier New"/>
+          <w:b/>
+          <w:color w:val="365F91" w:themeColor="accent1" w:themeShade="BF"/>
+          <w:sz w:val="16"/>
+          <w:szCs w:val="16"/>
+        </w:rPr>
+        <w:tab/>
+        <w:t>“</w:t>
+      </w:r>
+      <w:proofErr w:type="spellStart"/>
+      <w:proofErr w:type="gramStart"/>
+      <w:r>
+        <w:rPr>
+          <w:rFonts w:ascii="Courier New" w:hAnsi="Courier New" w:cs="Courier New"/>
+          <w:b/>
+          <w:color w:val="365F91" w:themeColor="accent1" w:themeShade="BF"/>
+          <w:sz w:val="16"/>
+          <w:szCs w:val="16"/>
+        </w:rPr>
+        <w:t>valid</w:t>
+      </w:r>
+      <w:proofErr w:type="gramEnd"/>
+      <w:r>
+        <w:rPr>
+          <w:rFonts w:ascii="Courier New" w:hAnsi="Courier New" w:cs="Courier New"/>
+          <w:b/>
+          <w:color w:val="365F91" w:themeColor="accent1" w:themeShade="BF"/>
+          <w:sz w:val="16"/>
+          <w:szCs w:val="16"/>
+        </w:rPr>
+        <w:t>”:true</w:t>
+      </w:r>
+      <w:proofErr w:type="spellEnd"/>
+      <w:r>
+        <w:rPr>
+          <w:rFonts w:ascii="Courier New" w:hAnsi="Courier New" w:cs="Courier New"/>
+          <w:b/>
+          <w:color w:val="365F91" w:themeColor="accent1" w:themeShade="BF"/>
+          <w:sz w:val="16"/>
+          <w:szCs w:val="16"/>
+        </w:rPr>
+        <w:t>,</w:t>
+      </w:r>
+    </w:p>
+    <w:p>
+      <w:pPr>
+        <w:spacing w:after="0"/>
+        <w:ind w:left="360"/>
+        <w:rPr>
+          <w:rFonts w:ascii="Courier New" w:hAnsi="Courier New" w:cs="Courier New"/>
+          <w:b/>
+          <w:color w:val="365F91" w:themeColor="accent1" w:themeShade="BF"/>
+          <w:sz w:val="16"/>
+          <w:szCs w:val="16"/>
+        </w:rPr>
+      </w:pPr>
+      <w:r>
+        <w:rPr>
+          <w:rFonts w:ascii="Courier New" w:hAnsi="Courier New" w:cs="Courier New"/>
+          <w:b/>
+          <w:color w:val="365F91" w:themeColor="accent1" w:themeShade="BF"/>
+          <w:sz w:val="16"/>
+          <w:szCs w:val="16"/>
+        </w:rPr>
+        <w:tab/>
+        <w:t>“</w:t>
+      </w:r>
+      <w:proofErr w:type="spellStart"/>
+      <w:proofErr w:type="gramStart"/>
+      <w:r>
+        <w:rPr>
+          <w:rFonts w:ascii="Courier New" w:hAnsi="Courier New" w:cs="Courier New"/>
+          <w:b/>
+          <w:color w:val="365F91" w:themeColor="accent1" w:themeShade="BF"/>
+          <w:sz w:val="16"/>
+          <w:szCs w:val="16"/>
+        </w:rPr>
+        <w:t>dirty</w:t>
+      </w:r>
+      <w:proofErr w:type="gramEnd"/>
+      <w:r>
+        <w:rPr>
+          <w:rFonts w:ascii="Courier New" w:hAnsi="Courier New" w:cs="Courier New"/>
+          <w:b/>
+          <w:color w:val="365F91" w:themeColor="accent1" w:themeShade="BF"/>
+          <w:sz w:val="16"/>
+          <w:szCs w:val="16"/>
+        </w:rPr>
+        <w:t>”:false</w:t>
+      </w:r>
+      <w:proofErr w:type="spellEnd"/>
     </w:p>
     <w:p>
       <w:pPr>
@@ -11153,70 +11318,69 @@
           <w:szCs w:val="16"/>
         </w:rPr>
       </w:pPr>
+      <w:r>
+        <w:rPr>
+          <w:rFonts w:ascii="Courier New" w:hAnsi="Courier New" w:cs="Courier New"/>
+          <w:b/>
+          <w:color w:val="365F91" w:themeColor="accent1" w:themeShade="BF"/>
+          <w:sz w:val="16"/>
+          <w:szCs w:val="16"/>
+        </w:rPr>
+        <w:t>“</w:t>
+      </w:r>
+      <w:r>
+        <w:rPr>
+          <w:rFonts w:ascii="Courier New" w:hAnsi="Courier New" w:cs="Courier New"/>
+          <w:b/>
+          <w:color w:val="365F91" w:themeColor="accent1" w:themeShade="BF"/>
+          <w:sz w:val="16"/>
+          <w:szCs w:val="16"/>
+        </w:rPr>
+        <w:t>n</w:t>
+      </w:r>
+      <w:r>
+        <w:rPr>
+          <w:rFonts w:ascii="Courier New" w:hAnsi="Courier New" w:cs="Courier New"/>
+          <w:b/>
+          <w:color w:val="365F91" w:themeColor="accent1" w:themeShade="BF"/>
+          <w:sz w:val="16"/>
+          <w:szCs w:val="16"/>
+        </w:rPr>
+        <w:t>ote”:”F-18”,</w:t>
+      </w:r>
+    </w:p>
+    <w:p>
+      <w:pPr>
+        <w:spacing w:after="0"/>
+        <w:rPr>
+          <w:rFonts w:ascii="Courier New" w:hAnsi="Courier New" w:cs="Courier New"/>
+          <w:b/>
+          <w:color w:val="365F91" w:themeColor="accent1" w:themeShade="BF"/>
+          <w:sz w:val="16"/>
+          <w:szCs w:val="16"/>
+        </w:rPr>
+      </w:pPr>
+      <w:r>
+        <w:rPr>
+          <w:rFonts w:ascii="Courier New" w:hAnsi="Courier New" w:cs="Courier New"/>
+          <w:b/>
+          <w:color w:val="365F91" w:themeColor="accent1" w:themeShade="BF"/>
+          <w:sz w:val="16"/>
+          <w:szCs w:val="16"/>
+        </w:rPr>
+        <w:tab/>
+      </w:r>
+      <w:r>
+        <w:rPr>
+          <w:rFonts w:ascii="Courier New" w:hAnsi="Courier New" w:cs="Courier New"/>
+          <w:b/>
+          <w:color w:val="365F91" w:themeColor="accent1" w:themeShade="BF"/>
+          <w:sz w:val="16"/>
+          <w:szCs w:val="16"/>
+        </w:rPr>
+        <w:t>"</w:t>
+      </w:r>
       <w:bookmarkStart w:id="9" w:name="_GoBack"/>
-      <w:bookmarkEnd w:id="9"/>
-      <w:r>
-        <w:rPr>
-          <w:rFonts w:ascii="Courier New" w:hAnsi="Courier New" w:cs="Courier New"/>
-          <w:b/>
-          <w:color w:val="365F91" w:themeColor="accent1" w:themeShade="BF"/>
-          <w:sz w:val="16"/>
-          <w:szCs w:val="16"/>
-        </w:rPr>
-        <w:t>“</w:t>
-      </w:r>
-      <w:r>
-        <w:rPr>
-          <w:rFonts w:ascii="Courier New" w:hAnsi="Courier New" w:cs="Courier New"/>
-          <w:b/>
-          <w:color w:val="365F91" w:themeColor="accent1" w:themeShade="BF"/>
-          <w:sz w:val="16"/>
-          <w:szCs w:val="16"/>
-        </w:rPr>
-        <w:t>n</w:t>
-      </w:r>
-      <w:r>
-        <w:rPr>
-          <w:rFonts w:ascii="Courier New" w:hAnsi="Courier New" w:cs="Courier New"/>
-          <w:b/>
-          <w:color w:val="365F91" w:themeColor="accent1" w:themeShade="BF"/>
-          <w:sz w:val="16"/>
-          <w:szCs w:val="16"/>
-        </w:rPr>
-        <w:t>ote”:”F-18”,</w:t>
-      </w:r>
-    </w:p>
-    <w:p>
-      <w:pPr>
-        <w:spacing w:after="0"/>
-        <w:rPr>
-          <w:rFonts w:ascii="Courier New" w:hAnsi="Courier New" w:cs="Courier New"/>
-          <w:b/>
-          <w:color w:val="365F91" w:themeColor="accent1" w:themeShade="BF"/>
-          <w:sz w:val="16"/>
-          <w:szCs w:val="16"/>
-        </w:rPr>
-      </w:pPr>
-      <w:r>
-        <w:rPr>
-          <w:rFonts w:ascii="Courier New" w:hAnsi="Courier New" w:cs="Courier New"/>
-          <w:b/>
-          <w:color w:val="365F91" w:themeColor="accent1" w:themeShade="BF"/>
-          <w:sz w:val="16"/>
-          <w:szCs w:val="16"/>
-        </w:rPr>
-        <w:tab/>
-      </w:r>
-      <w:r>
-        <w:rPr>
-          <w:rFonts w:ascii="Courier New" w:hAnsi="Courier New" w:cs="Courier New"/>
-          <w:b/>
-          <w:color w:val="365F91" w:themeColor="accent1" w:themeShade="BF"/>
-          <w:sz w:val="16"/>
-          <w:szCs w:val="16"/>
-        </w:rPr>
-        <w:t>"</w:t>
-      </w:r>
       <w:proofErr w:type="spellStart"/>
       <w:proofErr w:type="gramStart"/>
       <w:r>
@@ -11229,6 +11393,7 @@
         </w:rPr>
         <w:t>validationerror</w:t>
       </w:r>
+      <w:bookmarkEnd w:id="9"/>
       <w:proofErr w:type="spellEnd"/>
       <w:proofErr w:type="gramEnd"/>
       <w:r>
@@ -11239,7 +11404,7 @@
           <w:sz w:val="16"/>
           <w:szCs w:val="16"/>
         </w:rPr>
-        <w:t>":"false"</w:t>
+        <w:t>":false</w:t>
       </w:r>
     </w:p>
     <w:p>
@@ -22100,7 +22265,7 @@
           <w:sz w:val="16"/>
           <w:szCs w:val="16"/>
         </w:rPr>
-        <w:t>": false,</w:t>
+        <w:t>":false,</w:t>
       </w:r>
     </w:p>
     <w:p>
@@ -50994,7 +51159,7 @@
 </file>
 
 <file path=customXml/itemProps1.xml><?xml version="1.0" encoding="utf-8"?>
-<ds:datastoreItem xmlns:ds="http://schemas.openxmlformats.org/officeDocument/2006/customXml" ds:itemID="{BD108855-3F84-46AB-9F96-64EAAAAB1937}">
+<ds:datastoreItem xmlns:ds="http://schemas.openxmlformats.org/officeDocument/2006/customXml" ds:itemID="{A6BE6C75-3A77-4D7A-81A2-7EB963A1997F}">
   <ds:schemaRefs>
     <ds:schemaRef ds:uri="http://schemas.openxmlformats.org/officeDocument/2006/bibliography"/>
   </ds:schemaRefs>

</xml_diff>

<commit_message>
Implemented run mode and upgraded view mode to the latest designs.
</commit_message>
<xml_diff>
--- a/doc/ElixysHTTPProtocol.docx
+++ b/doc/ElixysHTTPProtocol.docx
@@ -14917,7 +14917,7 @@
         </w:numPr>
       </w:pPr>
       <w:r>
-        <w:t>Description – String describing the current unit operation.</w:t>
+        <w:t>Running – Flag that indicates if the system is running a sequence.</w:t>
       </w:r>
     </w:p>
     <w:p>
@@ -14929,7 +14929,7 @@
         </w:numPr>
       </w:pPr>
       <w:r>
-        <w:t>Username – Name of the user that is operating the system.</w:t>
+        <w:t>Description – String describing the current unit operation.</w:t>
       </w:r>
     </w:p>
     <w:p>
@@ -14941,7 +14941,7 @@
         </w:numPr>
       </w:pPr>
       <w:r>
-        <w:t>Sequence ID – ID of the sequence that the system is running.</w:t>
+        <w:t>Username – Name of the user that is operating the system.</w:t>
       </w:r>
     </w:p>
     <w:p>
@@ -14953,7 +14953,7 @@
         </w:numPr>
       </w:pPr>
       <w:r>
-        <w:t>Component ID – ID of the component that the system is currently on.</w:t>
+        <w:t>Sequence ID – ID of the sequence that the system is running.</w:t>
       </w:r>
     </w:p>
     <w:p>
@@ -14965,7 +14965,7 @@
         </w:numPr>
       </w:pPr>
       <w:r>
-        <w:t>Prompt – Describes any prompt that is being displayed in association with the run.</w:t>
+        <w:t>Component ID – ID of the component that the system is currently on.</w:t>
       </w:r>
     </w:p>
     <w:p>
@@ -14977,28 +14977,7 @@
         </w:numPr>
       </w:pPr>
       <w:r>
-        <w:t xml:space="preserve">Time </w:t>
-      </w:r>
-      <w:r>
-        <w:t>–</w:t>
-      </w:r>
-      <w:r>
-        <w:t xml:space="preserve"> </w:t>
-      </w:r>
-      <w:r>
-        <w:t>Amount of</w:t>
-      </w:r>
-      <w:r>
-        <w:t xml:space="preserve"> time either remaining or elaps</w:t>
-      </w:r>
-      <w:r>
-        <w:t>e</w:t>
-      </w:r>
-      <w:r>
-        <w:t>d</w:t>
-      </w:r>
-      <w:r>
-        <w:t>.</w:t>
+        <w:t>Prompt – Describes any prompt that is being displayed in association with the run.</w:t>
       </w:r>
     </w:p>
     <w:p>
@@ -15010,13 +14989,22 @@
         </w:numPr>
       </w:pPr>
       <w:r>
-        <w:t>Time description – String indicating if the time field</w:t>
-      </w:r>
-      <w:r>
-        <w:t xml:space="preserve"> contains time remaining or ela</w:t>
-      </w:r>
-      <w:r>
-        <w:t>pse</w:t>
+        <w:t xml:space="preserve">Time </w:t>
+      </w:r>
+      <w:r>
+        <w:t>–</w:t>
+      </w:r>
+      <w:r>
+        <w:t xml:space="preserve"> </w:t>
+      </w:r>
+      <w:r>
+        <w:t>Amount of</w:t>
+      </w:r>
+      <w:r>
+        <w:t xml:space="preserve"> time either remaining or elaps</w:t>
+      </w:r>
+      <w:r>
+        <w:t>e</w:t>
       </w:r>
       <w:r>
         <w:t>d</w:t>
@@ -15034,7 +15022,16 @@
         </w:numPr>
       </w:pPr>
       <w:r>
-        <w:t>User alert – String to display to the user or empty if none</w:t>
+        <w:t>Time description – String indicating if the time field</w:t>
+      </w:r>
+      <w:r>
+        <w:t xml:space="preserve"> contains time remaining or ela</w:t>
+      </w:r>
+      <w:r>
+        <w:t>pse</w:t>
+      </w:r>
+      <w:r>
+        <w:t>d</w:t>
       </w:r>
       <w:r>
         <w:t>.</w:t>
@@ -15049,19 +15046,7 @@
         </w:numPr>
       </w:pPr>
       <w:r>
-        <w:t>Button</w:t>
-      </w:r>
-      <w:r>
-        <w:t xml:space="preserve"> – </w:t>
-      </w:r>
-      <w:r>
-        <w:t>B</w:t>
-      </w:r>
-      <w:r>
-        <w:t>utton to display</w:t>
-      </w:r>
-      <w:r>
-        <w:t xml:space="preserve"> to the user or blank if none</w:t>
+        <w:t>User alert – String to display to the user or empty if none</w:t>
       </w:r>
       <w:r>
         <w:t>.</w:t>
@@ -15076,7 +15061,22 @@
         </w:numPr>
       </w:pPr>
       <w:r>
-        <w:t>Waiting for input – Flag that indicates if the system is waiting for user input.</w:t>
+        <w:t>Button</w:t>
+      </w:r>
+      <w:r>
+        <w:t xml:space="preserve"> – </w:t>
+      </w:r>
+      <w:r>
+        <w:t>B</w:t>
+      </w:r>
+      <w:r>
+        <w:t>utton to display</w:t>
+      </w:r>
+      <w:r>
+        <w:t xml:space="preserve"> to the user or blank if none</w:t>
+      </w:r>
+      <w:r>
+        <w:t>.</w:t>
       </w:r>
     </w:p>
     <w:p>
@@ -15088,6 +15088,18 @@
         </w:numPr>
       </w:pPr>
       <w:r>
+        <w:t>Waiting for input – Flag that indicates if the system is waiting for user input.</w:t>
+      </w:r>
+    </w:p>
+    <w:p>
+      <w:pPr>
+        <w:pStyle w:val="ListParagraph"/>
+        <w:numPr>
+          <w:ilvl w:val="0"/>
+          <w:numId w:val="53"/>
+        </w:numPr>
+      </w:pPr>
+      <w:r>
         <w:t>Run complete – Flag that indicates if the run is complete.</w:t>
       </w:r>
     </w:p>
@@ -15179,17 +15191,37 @@
           <w:szCs w:val="16"/>
         </w:rPr>
         <w:tab/>
-        <w:t>“description”:”Adding MeCN to reaction 1</w:t>
-      </w:r>
-      <w:r>
-        <w:rPr>
-          <w:rFonts w:ascii="Courier New" w:hAnsi="Courier New" w:cs="Courier New"/>
-          <w:b/>
-          <w:color w:val="365F91" w:themeColor="accent1" w:themeShade="BF"/>
-          <w:sz w:val="16"/>
-          <w:szCs w:val="16"/>
-        </w:rPr>
-        <w:t xml:space="preserve"> using 2 psi nitrogen for 15 seconds</w:t>
+        <w:t>“</w:t>
+      </w:r>
+      <w:r>
+        <w:rPr>
+          <w:rFonts w:ascii="Courier New" w:hAnsi="Courier New" w:cs="Courier New"/>
+          <w:b/>
+          <w:color w:val="365F91" w:themeColor="accent1" w:themeShade="BF"/>
+          <w:sz w:val="16"/>
+          <w:szCs w:val="16"/>
+        </w:rPr>
+        <w:t>status</w:t>
+      </w:r>
+      <w:r>
+        <w:rPr>
+          <w:rFonts w:ascii="Courier New" w:hAnsi="Courier New" w:cs="Courier New"/>
+          <w:b/>
+          <w:color w:val="365F91" w:themeColor="accent1" w:themeShade="BF"/>
+          <w:sz w:val="16"/>
+          <w:szCs w:val="16"/>
+        </w:rPr>
+        <w:t>”:”</w:t>
+      </w:r>
+      <w:r>
+        <w:rPr>
+          <w:rFonts w:ascii="Courier New" w:hAnsi="Courier New" w:cs="Courier New"/>
+          <w:b/>
+          <w:color w:val="365F91" w:themeColor="accent1" w:themeShade="BF"/>
+          <w:sz w:val="16"/>
+          <w:szCs w:val="16"/>
+        </w:rPr>
+        <w:t>Moving reactor</w:t>
       </w:r>
       <w:r>
         <w:rPr>
@@ -15223,49 +15255,33 @@
           <w:szCs w:val="16"/>
         </w:rPr>
         <w:tab/>
-        <w:t>“</w:t>
-      </w:r>
-      <w:r>
-        <w:rPr>
-          <w:rFonts w:ascii="Courier New" w:hAnsi="Courier New" w:cs="Courier New"/>
-          <w:b/>
-          <w:color w:val="365F91" w:themeColor="accent1" w:themeShade="BF"/>
-          <w:sz w:val="16"/>
-          <w:szCs w:val="16"/>
-        </w:rPr>
-        <w:t>status</w:t>
-      </w:r>
-      <w:r>
-        <w:rPr>
-          <w:rFonts w:ascii="Courier New" w:hAnsi="Courier New" w:cs="Courier New"/>
-          <w:b/>
-          <w:color w:val="365F91" w:themeColor="accent1" w:themeShade="BF"/>
-          <w:sz w:val="16"/>
-          <w:szCs w:val="16"/>
-        </w:rPr>
-        <w:t>”:”</w:t>
-      </w:r>
-      <w:r>
-        <w:rPr>
-          <w:rFonts w:ascii="Courier New" w:hAnsi="Courier New" w:cs="Courier New"/>
-          <w:b/>
-          <w:color w:val="365F91" w:themeColor="accent1" w:themeShade="BF"/>
-          <w:sz w:val="16"/>
-          <w:szCs w:val="16"/>
-        </w:rPr>
-        <w:t>Moving reactor</w:t>
+        <w:t>“running”:True,</w:t>
       </w:r>
       <w:bookmarkStart w:id="23" w:name="_GoBack"/>
       <w:bookmarkEnd w:id="23"/>
-      <w:r>
-        <w:rPr>
-          <w:rFonts w:ascii="Courier New" w:hAnsi="Courier New" w:cs="Courier New"/>
-          <w:b/>
-          <w:color w:val="365F91" w:themeColor="accent1" w:themeShade="BF"/>
-          <w:sz w:val="16"/>
-          <w:szCs w:val="16"/>
-        </w:rPr>
-        <w:t>”,</w:t>
+    </w:p>
+    <w:p>
+      <w:pPr>
+        <w:spacing w:after="0"/>
+        <w:ind w:left="360"/>
+        <w:rPr>
+          <w:rFonts w:ascii="Courier New" w:hAnsi="Courier New" w:cs="Courier New"/>
+          <w:b/>
+          <w:color w:val="365F91" w:themeColor="accent1" w:themeShade="BF"/>
+          <w:sz w:val="16"/>
+          <w:szCs w:val="16"/>
+        </w:rPr>
+      </w:pPr>
+      <w:r>
+        <w:rPr>
+          <w:rFonts w:ascii="Courier New" w:hAnsi="Courier New" w:cs="Courier New"/>
+          <w:b/>
+          <w:color w:val="365F91" w:themeColor="accent1" w:themeShade="BF"/>
+          <w:sz w:val="16"/>
+          <w:szCs w:val="16"/>
+        </w:rPr>
+        <w:tab/>
+        <w:t>“description”:”Adding MeCN to reaction 1 using 2 psi nitrogen for 15 seconds”,</w:t>
       </w:r>
     </w:p>
     <w:p>
@@ -26551,6 +26567,24 @@
     </w:p>
     <w:p>
       <w:pPr>
+        <w:pStyle w:val="ListParagraph"/>
+        <w:numPr>
+          <w:ilvl w:val="0"/>
+          <w:numId w:val="54"/>
+        </w:numPr>
+      </w:pPr>
+      <w:r>
+        <w:t>Message</w:t>
+      </w:r>
+      <w:r>
+        <w:t xml:space="preserve"> – Contains a message to be displayed to the user</w:t>
+      </w:r>
+      <w:r>
+        <w:t>.</w:t>
+      </w:r>
+    </w:p>
+    <w:p>
+      <w:pPr>
         <w:spacing w:after="0"/>
         <w:ind w:left="360"/>
         <w:rPr>
@@ -26887,6 +26921,109 @@
           <w:szCs w:val="16"/>
         </w:rPr>
         <w:t>; required=true",</w:t>
+      </w:r>
+    </w:p>
+    <w:p>
+      <w:pPr>
+        <w:spacing w:after="0"/>
+        <w:ind w:left="360"/>
+        <w:rPr>
+          <w:rFonts w:ascii="Courier New" w:hAnsi="Courier New" w:cs="Courier New"/>
+          <w:b/>
+          <w:color w:val="365F91" w:themeColor="accent1" w:themeShade="BF"/>
+          <w:sz w:val="16"/>
+          <w:szCs w:val="16"/>
+        </w:rPr>
+      </w:pPr>
+      <w:r>
+        <w:rPr>
+          <w:rFonts w:ascii="Courier New" w:hAnsi="Courier New" w:cs="Courier New"/>
+          <w:b/>
+          <w:color w:val="365F91" w:themeColor="accent1" w:themeShade="BF"/>
+          <w:sz w:val="16"/>
+          <w:szCs w:val="16"/>
+        </w:rPr>
+        <w:t xml:space="preserve">  </w:t>
+      </w:r>
+      <w:r>
+        <w:rPr>
+          <w:rFonts w:ascii="Courier New" w:hAnsi="Courier New" w:cs="Courier New"/>
+          <w:b/>
+          <w:color w:val="365F91" w:themeColor="accent1" w:themeShade="BF"/>
+          <w:sz w:val="16"/>
+          <w:szCs w:val="16"/>
+        </w:rPr>
+        <w:t>"</w:t>
+      </w:r>
+      <w:r>
+        <w:rPr>
+          <w:rFonts w:ascii="Courier New" w:hAnsi="Courier New" w:cs="Courier New"/>
+          <w:b/>
+          <w:color w:val="365F91" w:themeColor="accent1" w:themeShade="BF"/>
+          <w:sz w:val="16"/>
+          <w:szCs w:val="16"/>
+        </w:rPr>
+        <w:t>message</w:t>
+      </w:r>
+      <w:r>
+        <w:rPr>
+          <w:rFonts w:ascii="Courier New" w:hAnsi="Courier New" w:cs="Courier New"/>
+          <w:b/>
+          <w:color w:val="365F91" w:themeColor="accent1" w:themeShade="BF"/>
+          <w:sz w:val="16"/>
+          <w:szCs w:val="16"/>
+        </w:rPr>
+        <w:t>"</w:t>
+      </w:r>
+      <w:r>
+        <w:rPr>
+          <w:rFonts w:ascii="Courier New" w:hAnsi="Courier New" w:cs="Courier New"/>
+          <w:b/>
+          <w:color w:val="365F91" w:themeColor="accent1" w:themeShade="BF"/>
+          <w:sz w:val="16"/>
+          <w:szCs w:val="16"/>
+        </w:rPr>
+        <w:t>:</w:t>
+      </w:r>
+      <w:r>
+        <w:rPr>
+          <w:rFonts w:ascii="Courier New" w:hAnsi="Courier New" w:cs="Courier New"/>
+          <w:b/>
+          <w:color w:val="365F91" w:themeColor="accent1" w:themeShade="BF"/>
+          <w:sz w:val="16"/>
+          <w:szCs w:val="16"/>
+        </w:rPr>
+        <w:t>"</w:t>
+      </w:r>
+      <w:r>
+        <w:rPr>
+          <w:rFonts w:ascii="Courier New" w:hAnsi="Courier New" w:cs="Courier New"/>
+          <w:b/>
+          <w:color w:val="365F91" w:themeColor="accent1" w:themeShade="BF"/>
+          <w:sz w:val="16"/>
+          <w:szCs w:val="16"/>
+        </w:rPr>
+        <w:t>Externally add HBr to reactor 2.</w:t>
+      </w:r>
+      <w:r>
+        <w:rPr>
+          <w:rFonts w:ascii="Courier New" w:hAnsi="Courier New" w:cs="Courier New"/>
+          <w:b/>
+          <w:color w:val="365F91" w:themeColor="accent1" w:themeShade="BF"/>
+          <w:sz w:val="16"/>
+          <w:szCs w:val="16"/>
+        </w:rPr>
+        <w:t>"</w:t>
+      </w:r>
+      <w:r>
+        <w:rPr>
+          <w:rFonts w:ascii="Courier New" w:hAnsi="Courier New" w:cs="Courier New"/>
+          <w:b/>
+          <w:color w:val="365F91" w:themeColor="accent1" w:themeShade="BF"/>
+          <w:sz w:val="16"/>
+          <w:szCs w:val="16"/>
+        </w:rPr>
+        <w:t>,</w:t>
       </w:r>
     </w:p>
     <w:p>
@@ -27002,7 +27139,13 @@
         <w:t>Message</w:t>
       </w:r>
       <w:r>
-        <w:t xml:space="preserve"> – Contains a string describing the reactor validation.</w:t>
+        <w:t xml:space="preserve"> – Contains a string d</w:t>
+      </w:r>
+      <w:r>
+        <w:t>escribing the final run result</w:t>
+      </w:r>
+      <w:r>
+        <w:t>.</w:t>
       </w:r>
     </w:p>
     <w:p>
@@ -42455,7 +42598,7 @@
 </file>
 
 <file path=customXml/itemProps1.xml><?xml version="1.0" encoding="utf-8"?>
-<ds:datastoreItem xmlns:ds="http://schemas.openxmlformats.org/officeDocument/2006/customXml" ds:itemID="{BF2D4A30-A7FD-4A8A-AD79-70A747B15B05}">
+<ds:datastoreItem xmlns:ds="http://schemas.openxmlformats.org/officeDocument/2006/customXml" ds:itemID="{091406BD-A1F4-42B4-B79A-1C5238568BD3}">
   <ds:schemaRefs>
     <ds:schemaRef ds:uri="http://schemas.openxmlformats.org/officeDocument/2006/bibliography"/>
   </ds:schemaRefs>

</xml_diff>

<commit_message>
Multiple changes: * Added reactor parameter to trap and elute F18 * Added support for three stopcock actuators on reactors 2 and 3 * Stir while raising a reactor in the transfer position * Fix radiation sensor bug in CLI
</commit_message>
<xml_diff>
--- a/doc/ElixysHTTPProtocol.docx
+++ b/doc/ElixysHTTPProtocol.docx
@@ -17926,8 +17926,6 @@
         <w:tab/>
         <w:t>“timestamp”:”</w:t>
       </w:r>
-      <w:bookmarkStart w:id="28" w:name="_GoBack"/>
-      <w:bookmarkEnd w:id="28"/>
       <w:r>
         <w:rPr>
           <w:rFonts w:ascii="Courier New" w:hAnsi="Courier New" w:cs="Courier New"/>
@@ -18428,11 +18426,11 @@
       <w:pPr>
         <w:pStyle w:val="Heading2"/>
       </w:pPr>
-      <w:bookmarkStart w:id="29" w:name="_Toc321156368"/>
+      <w:bookmarkStart w:id="28" w:name="_Toc321156368"/>
       <w:r>
         <w:t>HOME</w:t>
       </w:r>
-      <w:bookmarkEnd w:id="29"/>
+      <w:bookmarkEnd w:id="28"/>
     </w:p>
     <w:p>
       <w:r>
@@ -18458,7 +18456,7 @@
       <w:pPr>
         <w:pStyle w:val="Heading2"/>
       </w:pPr>
-      <w:bookmarkStart w:id="30" w:name="_Toc321156369"/>
+      <w:bookmarkStart w:id="29" w:name="_Toc321156369"/>
       <w:r>
         <w:lastRenderedPageBreak/>
         <w:t>SELECT</w:t>
@@ -18472,7 +18470,7 @@
       <w:r>
         <w:t>SEQUENCES and SELECT_RUNHISTORY</w:t>
       </w:r>
-      <w:bookmarkEnd w:id="30"/>
+      <w:bookmarkEnd w:id="29"/>
     </w:p>
     <w:p>
       <w:r>
@@ -19969,65 +19967,65 @@
       <w:pPr>
         <w:pStyle w:val="Heading2"/>
       </w:pPr>
-      <w:bookmarkStart w:id="31" w:name="_Toc321156370"/>
+      <w:bookmarkStart w:id="30" w:name="_Toc321156370"/>
       <w:r>
         <w:t>VIEW</w:t>
       </w:r>
+      <w:bookmarkEnd w:id="30"/>
+    </w:p>
+    <w:p>
+      <w:r>
+        <w:t>T</w:t>
+      </w:r>
+      <w:r>
+        <w:t xml:space="preserve">he View Sequence screen does not </w:t>
+      </w:r>
+      <w:r>
+        <w:t>contain</w:t>
+      </w:r>
+      <w:r>
+        <w:t xml:space="preserve"> any </w:t>
+      </w:r>
+      <w:r>
+        <w:t>additional information</w:t>
+      </w:r>
+      <w:r>
+        <w:t>.</w:t>
+      </w:r>
+    </w:p>
+    <w:p>
+      <w:pPr>
+        <w:pStyle w:val="Heading2"/>
+      </w:pPr>
+      <w:bookmarkStart w:id="31" w:name="_Toc321156371"/>
+      <w:r>
+        <w:t>EDIT</w:t>
+      </w:r>
       <w:bookmarkEnd w:id="31"/>
     </w:p>
     <w:p>
       <w:r>
-        <w:t>T</w:t>
-      </w:r>
-      <w:r>
-        <w:t xml:space="preserve">he View Sequence screen does not </w:t>
-      </w:r>
-      <w:r>
-        <w:t>contain</w:t>
-      </w:r>
-      <w:r>
-        <w:t xml:space="preserve"> any </w:t>
-      </w:r>
-      <w:r>
-        <w:t>additional information</w:t>
-      </w:r>
-      <w:r>
-        <w:t>.</w:t>
+        <w:t xml:space="preserve">The </w:t>
+      </w:r>
+      <w:r>
+        <w:t>Edit</w:t>
+      </w:r>
+      <w:r>
+        <w:t xml:space="preserve"> Sequence screen does not contain any additional information.</w:t>
       </w:r>
     </w:p>
     <w:p>
       <w:pPr>
         <w:pStyle w:val="Heading2"/>
       </w:pPr>
-      <w:bookmarkStart w:id="32" w:name="_Toc321156371"/>
-      <w:r>
-        <w:t>EDIT</w:t>
+      <w:bookmarkStart w:id="32" w:name="_Toc321156372"/>
+      <w:r>
+        <w:t>RUN</w:t>
       </w:r>
       <w:bookmarkEnd w:id="32"/>
     </w:p>
     <w:p>
       <w:r>
-        <w:t xml:space="preserve">The </w:t>
-      </w:r>
-      <w:r>
-        <w:t>Edit</w:t>
-      </w:r>
-      <w:r>
-        <w:t xml:space="preserve"> Sequence screen does not contain any additional information.</w:t>
-      </w:r>
-    </w:p>
-    <w:p>
-      <w:pPr>
-        <w:pStyle w:val="Heading2"/>
-      </w:pPr>
-      <w:bookmarkStart w:id="33" w:name="_Toc321156372"/>
-      <w:r>
-        <w:t>RUN</w:t>
-      </w:r>
-      <w:bookmarkEnd w:id="33"/>
-    </w:p>
-    <w:p>
-      <w:r>
         <w:t>The Run Sequence screen does not contain any additional information.</w:t>
       </w:r>
     </w:p>
@@ -20035,12 +20033,12 @@
       <w:pPr>
         <w:pStyle w:val="Heading1"/>
       </w:pPr>
-      <w:bookmarkStart w:id="34" w:name="_Toc321156373"/>
+      <w:bookmarkStart w:id="33" w:name="_Toc321156373"/>
       <w:r>
         <w:lastRenderedPageBreak/>
         <w:t>GET component</w:t>
       </w:r>
-      <w:bookmarkEnd w:id="34"/>
+      <w:bookmarkEnd w:id="33"/>
     </w:p>
     <w:p>
       <w:r>
@@ -20315,12 +20313,12 @@
       <w:pPr>
         <w:pStyle w:val="Heading2"/>
       </w:pPr>
-      <w:bookmarkStart w:id="35" w:name="_Toc321156374"/>
+      <w:bookmarkStart w:id="34" w:name="_Toc321156374"/>
       <w:r>
         <w:lastRenderedPageBreak/>
         <w:t>Cassette</w:t>
       </w:r>
-      <w:bookmarkEnd w:id="35"/>
+      <w:bookmarkEnd w:id="34"/>
     </w:p>
     <w:p>
       <w:r>
@@ -20696,12 +20694,12 @@
       <w:pPr>
         <w:pStyle w:val="Heading2"/>
       </w:pPr>
-      <w:bookmarkStart w:id="36" w:name="_Toc321156375"/>
+      <w:bookmarkStart w:id="35" w:name="_Toc321156375"/>
       <w:r>
         <w:lastRenderedPageBreak/>
         <w:t>Add</w:t>
       </w:r>
-      <w:bookmarkEnd w:id="36"/>
+      <w:bookmarkEnd w:id="35"/>
     </w:p>
     <w:p>
       <w:r>
@@ -21319,12 +21317,12 @@
       <w:pPr>
         <w:pStyle w:val="Heading2"/>
       </w:pPr>
-      <w:bookmarkStart w:id="37" w:name="_Toc321156376"/>
+      <w:bookmarkStart w:id="36" w:name="_Toc321156376"/>
       <w:r>
         <w:lastRenderedPageBreak/>
         <w:t>Evaporate</w:t>
       </w:r>
-      <w:bookmarkEnd w:id="37"/>
+      <w:bookmarkEnd w:id="36"/>
     </w:p>
     <w:p>
       <w:r>
@@ -22108,12 +22106,12 @@
       <w:pPr>
         <w:pStyle w:val="Heading2"/>
       </w:pPr>
-      <w:bookmarkStart w:id="38" w:name="_Toc321156377"/>
+      <w:bookmarkStart w:id="37" w:name="_Toc321156377"/>
       <w:r>
         <w:lastRenderedPageBreak/>
         <w:t>Transfer</w:t>
       </w:r>
-      <w:bookmarkEnd w:id="38"/>
+      <w:bookmarkEnd w:id="37"/>
     </w:p>
     <w:p>
       <w:r>
@@ -22736,12 +22734,12 @@
       <w:pPr>
         <w:pStyle w:val="Heading2"/>
       </w:pPr>
-      <w:bookmarkStart w:id="39" w:name="_Toc321156378"/>
+      <w:bookmarkStart w:id="38" w:name="_Toc321156378"/>
       <w:r>
         <w:lastRenderedPageBreak/>
         <w:t>React</w:t>
       </w:r>
-      <w:bookmarkEnd w:id="39"/>
+      <w:bookmarkEnd w:id="38"/>
     </w:p>
     <w:p>
       <w:r>
@@ -23629,7 +23627,7 @@
           <w:szCs w:val="26"/>
         </w:rPr>
       </w:pPr>
-      <w:bookmarkStart w:id="40" w:name="_Toc321156379"/>
+      <w:bookmarkStart w:id="39" w:name="_Toc321156379"/>
       <w:r>
         <w:br w:type="page"/>
       </w:r>
@@ -23642,7 +23640,7 @@
         <w:lastRenderedPageBreak/>
         <w:t>Prompt</w:t>
       </w:r>
-      <w:bookmarkEnd w:id="40"/>
+      <w:bookmarkEnd w:id="39"/>
     </w:p>
     <w:p>
       <w:r>
@@ -23907,11 +23905,11 @@
       <w:pPr>
         <w:pStyle w:val="Heading2"/>
       </w:pPr>
-      <w:bookmarkStart w:id="41" w:name="_Toc321156380"/>
+      <w:bookmarkStart w:id="40" w:name="_Toc321156380"/>
       <w:r>
         <w:t>Install</w:t>
       </w:r>
-      <w:bookmarkEnd w:id="41"/>
+      <w:bookmarkEnd w:id="40"/>
     </w:p>
     <w:p>
       <w:r>
@@ -24259,12 +24257,12 @@
       <w:pPr>
         <w:pStyle w:val="Heading2"/>
       </w:pPr>
-      <w:bookmarkStart w:id="42" w:name="_Toc321156381"/>
+      <w:bookmarkStart w:id="41" w:name="_Toc321156381"/>
       <w:r>
         <w:lastRenderedPageBreak/>
         <w:t>Comment</w:t>
       </w:r>
-      <w:bookmarkEnd w:id="42"/>
+      <w:bookmarkEnd w:id="41"/>
     </w:p>
     <w:p>
       <w:r>
@@ -24554,14 +24552,14 @@
       <w:pPr>
         <w:pStyle w:val="Heading2"/>
       </w:pPr>
-      <w:bookmarkStart w:id="43" w:name="_Toc321156382"/>
+      <w:bookmarkStart w:id="42" w:name="_Toc321156382"/>
       <w:r>
         <w:t xml:space="preserve">Trap </w:t>
       </w:r>
       <w:r>
         <w:t>F18</w:t>
       </w:r>
-      <w:bookmarkEnd w:id="43"/>
+      <w:bookmarkEnd w:id="42"/>
     </w:p>
     <w:p>
       <w:r>
@@ -24586,19 +24584,7 @@
         </w:numPr>
       </w:pPr>
       <w:r>
-        <w:t xml:space="preserve">Cyclotron flag – Flag indicating if a cyclotron will push the F18 (1) or if the </w:t>
-      </w:r>
-      <w:r>
-        <w:t>system</w:t>
-      </w:r>
-      <w:r>
-        <w:t xml:space="preserve"> </w:t>
-      </w:r>
-      <w:r>
-        <w:t>will</w:t>
-      </w:r>
-      <w:r>
-        <w:t xml:space="preserve"> push the F18 (0).</w:t>
+        <w:t>Reactor – The reactor associated with this component.</w:t>
       </w:r>
     </w:p>
     <w:p>
@@ -24610,7 +24596,19 @@
         </w:numPr>
       </w:pPr>
       <w:r>
-        <w:t>Cyclotron flag validation – Contains a string describing the cyclotron flag validation.</w:t>
+        <w:t xml:space="preserve">Cyclotron flag – Flag indicating if a cyclotron will push the F18 (1) or if the </w:t>
+      </w:r>
+      <w:r>
+        <w:t>system</w:t>
+      </w:r>
+      <w:r>
+        <w:t xml:space="preserve"> </w:t>
+      </w:r>
+      <w:r>
+        <w:t>will</w:t>
+      </w:r>
+      <w:r>
+        <w:t xml:space="preserve"> push the F18 (0).</w:t>
       </w:r>
     </w:p>
     <w:p>
@@ -24622,16 +24620,7 @@
         </w:numPr>
       </w:pPr>
       <w:r>
-        <w:t>Trap time</w:t>
-      </w:r>
-      <w:r>
-        <w:t xml:space="preserve"> – </w:t>
-      </w:r>
-      <w:r>
-        <w:t>The length to trap in seconds.</w:t>
-      </w:r>
-      <w:r>
-        <w:t xml:space="preserve">  Not used when the cyclotron flag is set.</w:t>
+        <w:t>Cyclotron flag validation – Contains a string describing the cyclotron flag validation.</w:t>
       </w:r>
     </w:p>
     <w:p>
@@ -24646,13 +24635,13 @@
         <w:t>Trap time</w:t>
       </w:r>
       <w:r>
-        <w:t xml:space="preserve"> validation – Contains a string describing the </w:t>
-      </w:r>
-      <w:r>
-        <w:t>trap time</w:t>
-      </w:r>
-      <w:r>
-        <w:t xml:space="preserve"> validation.</w:t>
+        <w:t xml:space="preserve"> – </w:t>
+      </w:r>
+      <w:r>
+        <w:t>The length to trap in seconds.</w:t>
+      </w:r>
+      <w:r>
+        <w:t xml:space="preserve">  Not used when the cyclotron flag is set.</w:t>
       </w:r>
     </w:p>
     <w:p>
@@ -24664,10 +24653,16 @@
         </w:numPr>
       </w:pPr>
       <w:r>
-        <w:t>Trap pressure – Nitrogen pressure in PSI to use when trapping.  This value will override the default if set or ignored if zero.</w:t>
-      </w:r>
-      <w:r>
-        <w:t xml:space="preserve">  Not used when the cyclotron flag is set.</w:t>
+        <w:t>Trap time</w:t>
+      </w:r>
+      <w:r>
+        <w:t xml:space="preserve"> validation – Contains a string describing the </w:t>
+      </w:r>
+      <w:r>
+        <w:t>trap time</w:t>
+      </w:r>
+      <w:r>
+        <w:t xml:space="preserve"> validation.</w:t>
       </w:r>
     </w:p>
     <w:p>
@@ -24679,6 +24674,21 @@
         </w:numPr>
       </w:pPr>
       <w:r>
+        <w:t>Trap pressure – Nitrogen pressure in PSI to use when trapping.  This value will override the default if set or ignored if zero.</w:t>
+      </w:r>
+      <w:r>
+        <w:t xml:space="preserve">  Not used when the cyclotron flag is set.</w:t>
+      </w:r>
+    </w:p>
+    <w:p>
+      <w:pPr>
+        <w:pStyle w:val="ListParagraph"/>
+        <w:numPr>
+          <w:ilvl w:val="0"/>
+          <w:numId w:val="44"/>
+        </w:numPr>
+      </w:pPr>
+      <w:r>
         <w:t>Trap pressure validation – Contains a string describing the trap pressure validation.</w:t>
       </w:r>
     </w:p>
@@ -24858,6 +24868,39 @@
           <w:szCs w:val="16"/>
         </w:rPr>
         <w:t xml:space="preserve">  "sequenceid":1,</w:t>
+      </w:r>
+    </w:p>
+    <w:p>
+      <w:pPr>
+        <w:spacing w:after="0"/>
+        <w:ind w:firstLine="360"/>
+        <w:rPr>
+          <w:rFonts w:ascii="Courier New" w:hAnsi="Courier New" w:cs="Courier New"/>
+          <w:b/>
+          <w:color w:val="365F91" w:themeColor="accent1" w:themeShade="BF"/>
+          <w:sz w:val="16"/>
+          <w:szCs w:val="16"/>
+        </w:rPr>
+      </w:pPr>
+      <w:r>
+        <w:rPr>
+          <w:rFonts w:ascii="Courier New" w:hAnsi="Courier New" w:cs="Courier New"/>
+          <w:b/>
+          <w:color w:val="365F91" w:themeColor="accent1" w:themeShade="BF"/>
+          <w:sz w:val="16"/>
+          <w:szCs w:val="16"/>
+        </w:rPr>
+        <w:t xml:space="preserve">  </w:t>
+      </w:r>
+      <w:r>
+        <w:rPr>
+          <w:rFonts w:ascii="Courier New" w:hAnsi="Courier New" w:cs="Courier New"/>
+          <w:b/>
+          <w:color w:val="365F91" w:themeColor="accent1" w:themeShade="BF"/>
+          <w:sz w:val="16"/>
+          <w:szCs w:val="16"/>
+        </w:rPr>
+        <w:t>"reactor":1,</w:t>
       </w:r>
     </w:p>
     <w:p>
@@ -25073,12 +25116,12 @@
       <w:pPr>
         <w:pStyle w:val="Heading2"/>
       </w:pPr>
-      <w:bookmarkStart w:id="44" w:name="_Toc321156383"/>
+      <w:bookmarkStart w:id="43" w:name="_Toc321156383"/>
       <w:r>
         <w:lastRenderedPageBreak/>
         <w:t>Elute F18</w:t>
       </w:r>
-      <w:bookmarkEnd w:id="44"/>
+      <w:bookmarkEnd w:id="43"/>
     </w:p>
     <w:p>
       <w:r>
@@ -25094,7 +25137,7 @@
         </w:numPr>
       </w:pPr>
       <w:r>
-        <w:t>Elute time – The length to elute in seconds.</w:t>
+        <w:t>Reactor – The reactor associated with this component.</w:t>
       </w:r>
     </w:p>
     <w:p>
@@ -25106,7 +25149,7 @@
         </w:numPr>
       </w:pPr>
       <w:r>
-        <w:t>Elute time validation – Contains a string describing the elute time validation.</w:t>
+        <w:t>Elute time – The length to elute in seconds.</w:t>
       </w:r>
     </w:p>
     <w:p>
@@ -25118,7 +25161,7 @@
         </w:numPr>
       </w:pPr>
       <w:r>
-        <w:t>Elute pressure – Nitrogen pressure in PSI to use when eluting.  This value will override the default if set or ignored if zero.</w:t>
+        <w:t>Elute time validation – Contains a string describing the elute time validation.</w:t>
       </w:r>
     </w:p>
     <w:p>
@@ -25130,7 +25173,7 @@
         </w:numPr>
       </w:pPr>
       <w:r>
-        <w:t>Elute pressure validation – Contains a string describing the elute pressure validation.</w:t>
+        <w:t>Elute pressure – Nitrogen pressure in PSI to use when eluting.  This value will override the default if set or ignored if zero.</w:t>
       </w:r>
     </w:p>
     <w:p>
@@ -25142,7 +25185,7 @@
         </w:numPr>
       </w:pPr>
       <w:r>
-        <w:t>Reagent – The reagent to use to elute the F18.</w:t>
+        <w:t>Elute pressure validation – Contains a string describing the elute pressure validation.</w:t>
       </w:r>
     </w:p>
     <w:p>
@@ -25154,6 +25197,18 @@
         </w:numPr>
       </w:pPr>
       <w:r>
+        <w:t>Reagent – The reagent to use to elute the F18.</w:t>
+      </w:r>
+    </w:p>
+    <w:p>
+      <w:pPr>
+        <w:pStyle w:val="ListParagraph"/>
+        <w:numPr>
+          <w:ilvl w:val="0"/>
+          <w:numId w:val="51"/>
+        </w:numPr>
+      </w:pPr>
+      <w:r>
         <w:t>Reagent validation – Contains a string describing the reagent validation.  Included in this string are the IDs of the other reagents that the user can choose from in Edit mode.</w:t>
       </w:r>
     </w:p>
@@ -25333,6 +25388,41 @@
           <w:szCs w:val="16"/>
         </w:rPr>
         <w:t xml:space="preserve">  "sequenceid":1,</w:t>
+      </w:r>
+    </w:p>
+    <w:p>
+      <w:pPr>
+        <w:spacing w:after="0"/>
+        <w:ind w:firstLine="360"/>
+        <w:rPr>
+          <w:rFonts w:ascii="Courier New" w:hAnsi="Courier New" w:cs="Courier New"/>
+          <w:b/>
+          <w:color w:val="365F91" w:themeColor="accent1" w:themeShade="BF"/>
+          <w:sz w:val="16"/>
+          <w:szCs w:val="16"/>
+        </w:rPr>
+      </w:pPr>
+      <w:r>
+        <w:rPr>
+          <w:rFonts w:ascii="Courier New" w:hAnsi="Courier New" w:cs="Courier New"/>
+          <w:b/>
+          <w:color w:val="365F91" w:themeColor="accent1" w:themeShade="BF"/>
+          <w:sz w:val="16"/>
+          <w:szCs w:val="16"/>
+        </w:rPr>
+        <w:t xml:space="preserve">  </w:t>
+      </w:r>
+      <w:bookmarkStart w:id="44" w:name="_GoBack"/>
+      <w:bookmarkEnd w:id="44"/>
+      <w:r>
+        <w:rPr>
+          <w:rFonts w:ascii="Courier New" w:hAnsi="Courier New" w:cs="Courier New"/>
+          <w:b/>
+          <w:color w:val="365F91" w:themeColor="accent1" w:themeShade="BF"/>
+          <w:sz w:val="16"/>
+          <w:szCs w:val="16"/>
+        </w:rPr>
+        <w:t>"reactor":1,</w:t>
       </w:r>
     </w:p>
     <w:p>
@@ -42309,7 +42399,7 @@
 </file>
 
 <file path=customXml/itemProps1.xml><?xml version="1.0" encoding="utf-8"?>
-<ds:datastoreItem xmlns:ds="http://schemas.openxmlformats.org/officeDocument/2006/customXml" ds:itemID="{5E3D4DCA-4360-4C56-9FAB-1FE8E635A9E1}">
+<ds:datastoreItem xmlns:ds="http://schemas.openxmlformats.org/officeDocument/2006/customXml" ds:itemID="{AAE74468-8303-48AD-9DBB-48F9D7777DD3}">
   <ds:schemaRefs>
     <ds:schemaRef ds:uri="http://schemas.openxmlformats.org/officeDocument/2006/bibliography"/>
   </ds:schemaRefs>

</xml_diff>

<commit_message>
Implemented dynamic cassette layout in client
</commit_message>
<xml_diff>
--- a/doc/ElixysHTTPProtocol.docx
+++ b/doc/ElixysHTTPProtocol.docx
@@ -1,6 +1,6 @@
 
 <file path=word/document.xml><?xml version="1.0" encoding="utf-8"?>
-<w:document xmlns:wpc="http://schemas.microsoft.com/office/word/2010/wordprocessingCanvas" xmlns:mc="http://schemas.openxmlformats.org/markup-compatibility/2006" xmlns:o="urn:schemas-microsoft-com:office:office" xmlns:r="http://schemas.openxmlformats.org/officeDocument/2006/relationships" xmlns:m="http://schemas.openxmlformats.org/officeDocument/2006/math" xmlns:v="urn:schemas-microsoft-com:vml" xmlns:wp14="http://schemas.microsoft.com/office/word/2010/wordprocessingDrawing" xmlns:wp="http://schemas.openxmlformats.org/drawingml/2006/wordprocessingDrawing" xmlns:w10="urn:schemas-microsoft-com:office:word" xmlns:w="http://schemas.openxmlformats.org/wordprocessingml/2006/main" xmlns:w14="http://schemas.microsoft.com/office/word/2010/wordml" xmlns:wpg="http://schemas.microsoft.com/office/word/2010/wordprocessingGroup" xmlns:wpi="http://schemas.microsoft.com/office/word/2010/wordprocessingInk" xmlns:wne="http://schemas.microsoft.com/office/word/2006/wordml" xmlns:wps="http://schemas.microsoft.com/office/word/2010/wordprocessingShape" mc:Ignorable="w14 wp14">
+<w:document xmlns:wpc="http://schemas.microsoft.com/office/word/2010/wordprocessingCanvas" xmlns:mc="http://schemas.openxmlformats.org/markup-compatibility/2006" xmlns:o="urn:schemas-microsoft-com:office:office" xmlns:r="http://schemas.openxmlformats.org/officeDocument/2006/relationships" xmlns:m="http://schemas.openxmlformats.org/officeDocument/2006/math" xmlns:v="urn:schemas-microsoft-com:vml" xmlns:wp14="http://schemas.microsoft.com/office/word/2010/wordprocessingDrawing" xmlns:wp="http://schemas.openxmlformats.org/drawingml/2006/wordprocessingDrawing" xmlns:w10="urn:schemas-microsoft-com:office:word" xmlns:w="http://schemas.openxmlformats.org/wordprocessingml/2006/main" xmlns:w14="http://schemas.microsoft.com/office/word/2010/wordml" xmlns:w15="http://schemas.microsoft.com/office/word/2012/wordml" xmlns:wpg="http://schemas.microsoft.com/office/word/2010/wordprocessingGroup" xmlns:wpi="http://schemas.microsoft.com/office/word/2010/wordprocessingInk" xmlns:wne="http://schemas.microsoft.com/office/word/2006/wordml" xmlns:wps="http://schemas.microsoft.com/office/word/2010/wordprocessingShape" mc:Ignorable="w14 w15 wp14">
   <w:body>
     <w:p>
       <w:pPr>
@@ -5922,7 +5922,19 @@
         <w:ind w:left="720"/>
       </w:pPr>
       <w:r>
-        <w:t>This is done immediately after the client connects to load the system version and supported functions.</w:t>
+        <w:t>This is done immediately after the client conn</w:t>
+      </w:r>
+      <w:r>
+        <w:t xml:space="preserve">ects to load the system version, </w:t>
+      </w:r>
+      <w:r>
+        <w:t>supported functions</w:t>
+      </w:r>
+      <w:r>
+        <w:t>, and cassette layout</w:t>
+      </w:r>
+      <w:r>
+        <w:t>.</w:t>
       </w:r>
     </w:p>
     <w:p>
@@ -6013,6 +6025,8 @@
       <w:r>
         <w:t>.</w:t>
       </w:r>
+      <w:bookmarkStart w:id="1" w:name="_GoBack"/>
+      <w:bookmarkEnd w:id="1"/>
     </w:p>
     <w:p>
       <w:pPr>
@@ -6625,16 +6639,6 @@
         </w:rPr>
         <w:t>]</w:t>
       </w:r>
-      <w:r>
-        <w:rPr>
-          <w:rFonts w:ascii="Courier New" w:hAnsi="Courier New" w:cs="Courier New"/>
-          <w:b/>
-          <w:color w:val="365F91" w:themeColor="accent1" w:themeShade="BF"/>
-          <w:sz w:val="16"/>
-          <w:szCs w:val="16"/>
-        </w:rPr>
-        <w:t>’</w:t>
-      </w:r>
     </w:p>
     <w:p>
       <w:pPr>
@@ -7256,12 +7260,12 @@
       <w:pPr>
         <w:pStyle w:val="Heading1"/>
       </w:pPr>
-      <w:bookmarkStart w:id="1" w:name="_Toc331442509"/>
+      <w:bookmarkStart w:id="2" w:name="_Toc331442509"/>
       <w:r>
         <w:lastRenderedPageBreak/>
         <w:t>Data structures</w:t>
       </w:r>
-      <w:bookmarkEnd w:id="1"/>
+      <w:bookmarkEnd w:id="2"/>
     </w:p>
     <w:p>
       <w:r>
@@ -7299,11 +7303,11 @@
       <w:pPr>
         <w:pStyle w:val="Heading2"/>
       </w:pPr>
-      <w:bookmarkStart w:id="2" w:name="_Toc331442510"/>
+      <w:bookmarkStart w:id="3" w:name="_Toc331442510"/>
       <w:r>
         <w:t>Time and date</w:t>
       </w:r>
-      <w:bookmarkEnd w:id="2"/>
+      <w:bookmarkEnd w:id="3"/>
     </w:p>
     <w:p>
       <w:r>
@@ -7338,11 +7342,11 @@
       <w:pPr>
         <w:pStyle w:val="Heading2"/>
       </w:pPr>
-      <w:bookmarkStart w:id="3" w:name="_Toc331442511"/>
+      <w:bookmarkStart w:id="4" w:name="_Toc331442511"/>
       <w:r>
         <w:t>Button</w:t>
       </w:r>
-      <w:bookmarkEnd w:id="3"/>
+      <w:bookmarkEnd w:id="4"/>
     </w:p>
     <w:p>
       <w:r>
@@ -7713,11 +7717,11 @@
       <w:pPr>
         <w:pStyle w:val="Heading2"/>
       </w:pPr>
-      <w:bookmarkStart w:id="4" w:name="_Toc331442512"/>
+      <w:bookmarkStart w:id="5" w:name="_Toc331442512"/>
       <w:r>
         <w:t>Tab</w:t>
       </w:r>
-      <w:bookmarkEnd w:id="4"/>
+      <w:bookmarkEnd w:id="5"/>
     </w:p>
     <w:p>
       <w:r>
@@ -7959,12 +7963,12 @@
       <w:pPr>
         <w:pStyle w:val="Heading2"/>
       </w:pPr>
-      <w:bookmarkStart w:id="5" w:name="_Toc331442513"/>
+      <w:bookmarkStart w:id="6" w:name="_Toc331442513"/>
       <w:r>
         <w:lastRenderedPageBreak/>
         <w:t>Column</w:t>
       </w:r>
-      <w:bookmarkEnd w:id="5"/>
+      <w:bookmarkEnd w:id="6"/>
     </w:p>
     <w:p>
       <w:r>
@@ -8303,299 +8307,7 @@
         <w:t>}</w:t>
       </w:r>
     </w:p>
-    <w:p>
-      <w:pPr>
-        <w:pStyle w:val="Heading2"/>
-      </w:pPr>
-      <w:bookmarkStart w:id="6" w:name="_Toc331442514"/>
-      <w:r>
-        <w:t>Disallowed reagent position</w:t>
-      </w:r>
-      <w:bookmarkEnd w:id="6"/>
-    </w:p>
-    <w:p>
-      <w:r>
-        <w:t>Sent from the server to the client and describes a disallowed reagent position:</w:t>
-      </w:r>
-    </w:p>
-    <w:p>
-      <w:pPr>
-        <w:pStyle w:val="ListParagraph"/>
-        <w:numPr>
-          <w:ilvl w:val="0"/>
-          <w:numId w:val="62"/>
-        </w:numPr>
-      </w:pPr>
-      <w:r>
-        <w:t>Cassette – The number of the cassette.</w:t>
-      </w:r>
-    </w:p>
-    <w:p>
-      <w:pPr>
-        <w:pStyle w:val="ListParagraph"/>
-        <w:numPr>
-          <w:ilvl w:val="0"/>
-          <w:numId w:val="62"/>
-        </w:numPr>
-      </w:pPr>
-      <w:r>
-        <w:t>Reagent – The reagent position that is disallowed.</w:t>
-      </w:r>
-    </w:p>
-    <w:p>
-      <w:pPr>
-        <w:spacing w:after="0"/>
-        <w:ind w:firstLine="360"/>
-        <w:rPr>
-          <w:rFonts w:ascii="Courier New" w:hAnsi="Courier New" w:cs="Courier New"/>
-          <w:b/>
-          <w:color w:val="365F91" w:themeColor="accent1" w:themeShade="BF"/>
-          <w:sz w:val="16"/>
-          <w:szCs w:val="16"/>
-        </w:rPr>
-      </w:pPr>
-      <w:r>
-        <w:rPr>
-          <w:rFonts w:ascii="Courier New" w:hAnsi="Courier New" w:cs="Courier New"/>
-          <w:b/>
-          <w:color w:val="365F91" w:themeColor="accent1" w:themeShade="BF"/>
-          <w:sz w:val="16"/>
-          <w:szCs w:val="16"/>
-        </w:rPr>
-        <w:t>{</w:t>
-      </w:r>
-    </w:p>
-    <w:p>
-      <w:pPr>
-        <w:spacing w:after="0"/>
-        <w:ind w:firstLine="720"/>
-        <w:rPr>
-          <w:rFonts w:ascii="Courier New" w:hAnsi="Courier New" w:cs="Courier New"/>
-          <w:b/>
-          <w:color w:val="365F91" w:themeColor="accent1" w:themeShade="BF"/>
-          <w:sz w:val="16"/>
-          <w:szCs w:val="16"/>
-        </w:rPr>
-      </w:pPr>
-      <w:r>
-        <w:rPr>
-          <w:rFonts w:ascii="Courier New" w:hAnsi="Courier New" w:cs="Courier New"/>
-          <w:b/>
-          <w:color w:val="365F91" w:themeColor="accent1" w:themeShade="BF"/>
-          <w:sz w:val="16"/>
-          <w:szCs w:val="16"/>
-        </w:rPr>
-        <w:t>"</w:t>
-      </w:r>
-      <w:r>
-        <w:rPr>
-          <w:rFonts w:ascii="Courier New" w:hAnsi="Courier New" w:cs="Courier New"/>
-          <w:b/>
-          <w:color w:val="365F91" w:themeColor="accent1" w:themeShade="BF"/>
-          <w:sz w:val="16"/>
-          <w:szCs w:val="16"/>
-        </w:rPr>
-        <w:t>type</w:t>
-      </w:r>
-      <w:r>
-        <w:rPr>
-          <w:rFonts w:ascii="Courier New" w:hAnsi="Courier New" w:cs="Courier New"/>
-          <w:b/>
-          <w:color w:val="365F91" w:themeColor="accent1" w:themeShade="BF"/>
-          <w:sz w:val="16"/>
-          <w:szCs w:val="16"/>
-        </w:rPr>
-        <w:t>"</w:t>
-      </w:r>
-      <w:r>
-        <w:rPr>
-          <w:rFonts w:ascii="Courier New" w:hAnsi="Courier New" w:cs="Courier New"/>
-          <w:b/>
-          <w:color w:val="365F91" w:themeColor="accent1" w:themeShade="BF"/>
-          <w:sz w:val="16"/>
-          <w:szCs w:val="16"/>
-        </w:rPr>
-        <w:t>:</w:t>
-      </w:r>
-      <w:r>
-        <w:rPr>
-          <w:rFonts w:ascii="Courier New" w:hAnsi="Courier New" w:cs="Courier New"/>
-          <w:b/>
-          <w:color w:val="365F91" w:themeColor="accent1" w:themeShade="BF"/>
-          <w:sz w:val="16"/>
-          <w:szCs w:val="16"/>
-        </w:rPr>
-        <w:t>"</w:t>
-      </w:r>
-      <w:r>
-        <w:rPr>
-          <w:rFonts w:ascii="Courier New" w:hAnsi="Courier New" w:cs="Courier New"/>
-          <w:b/>
-          <w:color w:val="365F91" w:themeColor="accent1" w:themeShade="BF"/>
-          <w:sz w:val="16"/>
-          <w:szCs w:val="16"/>
-        </w:rPr>
-        <w:t>disallowedreagentposition</w:t>
-      </w:r>
-      <w:r>
-        <w:rPr>
-          <w:rFonts w:ascii="Courier New" w:hAnsi="Courier New" w:cs="Courier New"/>
-          <w:b/>
-          <w:color w:val="365F91" w:themeColor="accent1" w:themeShade="BF"/>
-          <w:sz w:val="16"/>
-          <w:szCs w:val="16"/>
-        </w:rPr>
-        <w:t>"</w:t>
-      </w:r>
-      <w:r>
-        <w:rPr>
-          <w:rFonts w:ascii="Courier New" w:hAnsi="Courier New" w:cs="Courier New"/>
-          <w:b/>
-          <w:color w:val="365F91" w:themeColor="accent1" w:themeShade="BF"/>
-          <w:sz w:val="16"/>
-          <w:szCs w:val="16"/>
-        </w:rPr>
-        <w:t>,</w:t>
-      </w:r>
-    </w:p>
-    <w:p>
-      <w:pPr>
-        <w:spacing w:after="0"/>
-        <w:ind w:firstLine="720"/>
-        <w:rPr>
-          <w:rFonts w:ascii="Courier New" w:hAnsi="Courier New" w:cs="Courier New"/>
-          <w:b/>
-          <w:color w:val="365F91" w:themeColor="accent1" w:themeShade="BF"/>
-          <w:sz w:val="16"/>
-          <w:szCs w:val="16"/>
-        </w:rPr>
-      </w:pPr>
-      <w:r>
-        <w:rPr>
-          <w:rFonts w:ascii="Courier New" w:hAnsi="Courier New" w:cs="Courier New"/>
-          <w:b/>
-          <w:color w:val="365F91" w:themeColor="accent1" w:themeShade="BF"/>
-          <w:sz w:val="16"/>
-          <w:szCs w:val="16"/>
-        </w:rPr>
-        <w:t>"</w:t>
-      </w:r>
-      <w:r>
-        <w:rPr>
-          <w:rFonts w:ascii="Courier New" w:hAnsi="Courier New" w:cs="Courier New"/>
-          <w:b/>
-          <w:color w:val="365F91" w:themeColor="accent1" w:themeShade="BF"/>
-          <w:sz w:val="16"/>
-          <w:szCs w:val="16"/>
-        </w:rPr>
-        <w:t>cassette</w:t>
-      </w:r>
-      <w:r>
-        <w:rPr>
-          <w:rFonts w:ascii="Courier New" w:hAnsi="Courier New" w:cs="Courier New"/>
-          <w:b/>
-          <w:color w:val="365F91" w:themeColor="accent1" w:themeShade="BF"/>
-          <w:sz w:val="16"/>
-          <w:szCs w:val="16"/>
-        </w:rPr>
-        <w:t>":</w:t>
-      </w:r>
-      <w:r>
-        <w:rPr>
-          <w:rFonts w:ascii="Courier New" w:hAnsi="Courier New" w:cs="Courier New"/>
-          <w:b/>
-          <w:color w:val="365F91" w:themeColor="accent1" w:themeShade="BF"/>
-          <w:sz w:val="16"/>
-          <w:szCs w:val="16"/>
-        </w:rPr>
-        <w:t>1</w:t>
-      </w:r>
-      <w:r>
-        <w:rPr>
-          <w:rFonts w:ascii="Courier New" w:hAnsi="Courier New" w:cs="Courier New"/>
-          <w:b/>
-          <w:color w:val="365F91" w:themeColor="accent1" w:themeShade="BF"/>
-          <w:sz w:val="16"/>
-          <w:szCs w:val="16"/>
-        </w:rPr>
-        <w:t>,</w:t>
-      </w:r>
-    </w:p>
-    <w:p>
-      <w:pPr>
-        <w:spacing w:after="0"/>
-        <w:ind w:firstLine="720"/>
-        <w:rPr>
-          <w:rFonts w:ascii="Courier New" w:hAnsi="Courier New" w:cs="Courier New"/>
-          <w:b/>
-          <w:color w:val="365F91" w:themeColor="accent1" w:themeShade="BF"/>
-          <w:sz w:val="16"/>
-          <w:szCs w:val="16"/>
-        </w:rPr>
-      </w:pPr>
-      <w:r>
-        <w:rPr>
-          <w:rFonts w:ascii="Courier New" w:hAnsi="Courier New" w:cs="Courier New"/>
-          <w:b/>
-          <w:color w:val="365F91" w:themeColor="accent1" w:themeShade="BF"/>
-          <w:sz w:val="16"/>
-          <w:szCs w:val="16"/>
-        </w:rPr>
-        <w:t>"</w:t>
-      </w:r>
-      <w:r>
-        <w:rPr>
-          <w:rFonts w:ascii="Courier New" w:hAnsi="Courier New" w:cs="Courier New"/>
-          <w:b/>
-          <w:color w:val="365F91" w:themeColor="accent1" w:themeShade="BF"/>
-          <w:sz w:val="16"/>
-          <w:szCs w:val="16"/>
-        </w:rPr>
-        <w:t>reagent</w:t>
-      </w:r>
-      <w:r>
-        <w:rPr>
-          <w:rFonts w:ascii="Courier New" w:hAnsi="Courier New" w:cs="Courier New"/>
-          <w:b/>
-          <w:color w:val="365F91" w:themeColor="accent1" w:themeShade="BF"/>
-          <w:sz w:val="16"/>
-          <w:szCs w:val="16"/>
-        </w:rPr>
-        <w:t>":</w:t>
-      </w:r>
-      <w:r>
-        <w:rPr>
-          <w:rFonts w:ascii="Courier New" w:hAnsi="Courier New" w:cs="Courier New"/>
-          <w:b/>
-          <w:color w:val="365F91" w:themeColor="accent1" w:themeShade="BF"/>
-          <w:sz w:val="16"/>
-          <w:szCs w:val="16"/>
-        </w:rPr>
-        <w:t>1</w:t>
-      </w:r>
-    </w:p>
-    <w:p>
-      <w:r>
-        <w:rPr>
-          <w:rFonts w:ascii="Courier New" w:hAnsi="Courier New" w:cs="Courier New"/>
-          <w:b/>
-          <w:color w:val="365F91" w:themeColor="accent1" w:themeShade="BF"/>
-          <w:sz w:val="16"/>
-          <w:szCs w:val="16"/>
-        </w:rPr>
-        <w:t xml:space="preserve">    </w:t>
-      </w:r>
-      <w:r>
-        <w:rPr>
-          <w:rFonts w:ascii="Courier New" w:hAnsi="Courier New" w:cs="Courier New"/>
-          <w:b/>
-          <w:color w:val="365F91" w:themeColor="accent1" w:themeShade="BF"/>
-          <w:sz w:val="16"/>
-          <w:szCs w:val="16"/>
-        </w:rPr>
-        <w:t>}</w:t>
-      </w:r>
-    </w:p>
+    <w:p/>
     <w:p>
       <w:pPr>
         <w:rPr>
@@ -8732,7 +8444,16 @@
         </w:numPr>
       </w:pPr>
       <w:r>
-        <w:t>Columns per reactor – Number of columns associated with each reactor.</w:t>
+        <w:t>Delivery positions</w:t>
+      </w:r>
+      <w:r>
+        <w:t xml:space="preserve"> per reactor – Number of </w:t>
+      </w:r>
+      <w:r>
+        <w:t>delivery positions</w:t>
+      </w:r>
+      <w:r>
+        <w:t xml:space="preserve"> associated with each reactor.</w:t>
       </w:r>
     </w:p>
     <w:p>
@@ -8744,7 +8465,67 @@
         </w:numPr>
       </w:pPr>
       <w:r>
-        <w:t>Disallowed reagent positions – Array of reagent positions that are not allowed.</w:t>
+        <w:t>Elute positions per reactor – Number of elute positions associated with each reactor.</w:t>
+      </w:r>
+    </w:p>
+    <w:p>
+      <w:pPr>
+        <w:pStyle w:val="ListParagraph"/>
+        <w:numPr>
+          <w:ilvl w:val="0"/>
+          <w:numId w:val="13"/>
+        </w:numPr>
+      </w:pPr>
+      <w:r>
+        <w:t>Reactor layout dimensions</w:t>
+      </w:r>
+      <w:r>
+        <w:t xml:space="preserve"> – </w:t>
+      </w:r>
+      <w:r>
+        <w:t>Width and height of the reactor layout</w:t>
+      </w:r>
+      <w:r>
+        <w:t>.</w:t>
+      </w:r>
+      <w:r>
+        <w:t xml:space="preserve"> The dimensions are arbitrary and only provide a context for the reagent, delivery and elute positions that follow.</w:t>
+      </w:r>
+    </w:p>
+    <w:p>
+      <w:pPr>
+        <w:pStyle w:val="ListParagraph"/>
+        <w:numPr>
+          <w:ilvl w:val="0"/>
+          <w:numId w:val="13"/>
+        </w:numPr>
+      </w:pPr>
+      <w:r>
+        <w:t>Reactor reagent positions – Array of reagent positions.</w:t>
+      </w:r>
+    </w:p>
+    <w:p>
+      <w:pPr>
+        <w:pStyle w:val="ListParagraph"/>
+        <w:numPr>
+          <w:ilvl w:val="0"/>
+          <w:numId w:val="13"/>
+        </w:numPr>
+      </w:pPr>
+      <w:r>
+        <w:t>Reactor delivery positions – Array of delivery positions.</w:t>
+      </w:r>
+    </w:p>
+    <w:p>
+      <w:pPr>
+        <w:pStyle w:val="ListParagraph"/>
+        <w:numPr>
+          <w:ilvl w:val="0"/>
+          <w:numId w:val="13"/>
+        </w:numPr>
+      </w:pPr>
+      <w:r>
+        <w:t>Reactor elute positions – Array of elute positions.</w:t>
       </w:r>
     </w:p>
     <w:p>
@@ -9791,7 +9572,27 @@
           <w:sz w:val="16"/>
           <w:szCs w:val="16"/>
         </w:rPr>
-        <w:t>:11,</w:t>
+        <w:t>:1</w:t>
+      </w:r>
+      <w:r>
+        <w:rPr>
+          <w:rFonts w:ascii="Courier New" w:hAnsi="Courier New" w:cs="Courier New"/>
+          <w:b/>
+          <w:color w:val="365F91" w:themeColor="accent1" w:themeShade="BF"/>
+          <w:sz w:val="16"/>
+          <w:szCs w:val="16"/>
+        </w:rPr>
+        <w:t>2</w:t>
+      </w:r>
+      <w:r>
+        <w:rPr>
+          <w:rFonts w:ascii="Courier New" w:hAnsi="Courier New" w:cs="Courier New"/>
+          <w:b/>
+          <w:color w:val="365F91" w:themeColor="accent1" w:themeShade="BF"/>
+          <w:sz w:val="16"/>
+          <w:szCs w:val="16"/>
+        </w:rPr>
+        <w:t>,</w:t>
       </w:r>
     </w:p>
     <w:p>
@@ -9833,7 +9634,7 @@
           <w:sz w:val="16"/>
           <w:szCs w:val="16"/>
         </w:rPr>
-        <w:t>columnsperreactor</w:t>
+        <w:t>deliverypositionsperreactor</w:t>
       </w:r>
       <w:r>
         <w:rPr>
@@ -9853,7 +9654,141 @@
           <w:sz w:val="16"/>
           <w:szCs w:val="16"/>
         </w:rPr>
-        <w:t>:2</w:t>
+        <w:t>:2,</w:t>
+      </w:r>
+    </w:p>
+    <w:p>
+      <w:pPr>
+        <w:spacing w:after="0"/>
+        <w:rPr>
+          <w:rFonts w:ascii="Courier New" w:hAnsi="Courier New" w:cs="Courier New"/>
+          <w:b/>
+          <w:color w:val="365F91" w:themeColor="accent1" w:themeShade="BF"/>
+          <w:sz w:val="16"/>
+          <w:szCs w:val="16"/>
+        </w:rPr>
+      </w:pPr>
+      <w:r>
+        <w:rPr>
+          <w:rFonts w:ascii="Courier New" w:hAnsi="Courier New" w:cs="Courier New"/>
+          <w:b/>
+          <w:color w:val="365F91" w:themeColor="accent1" w:themeShade="BF"/>
+          <w:sz w:val="16"/>
+          <w:szCs w:val="16"/>
+        </w:rPr>
+        <w:tab/>
+      </w:r>
+      <w:r>
+        <w:rPr>
+          <w:rFonts w:ascii="Courier New" w:hAnsi="Courier New" w:cs="Courier New"/>
+          <w:b/>
+          <w:color w:val="365F91" w:themeColor="accent1" w:themeShade="BF"/>
+          <w:sz w:val="16"/>
+          <w:szCs w:val="16"/>
+        </w:rPr>
+        <w:t>"</w:t>
+      </w:r>
+      <w:r>
+        <w:rPr>
+          <w:rFonts w:ascii="Courier New" w:hAnsi="Courier New" w:cs="Courier New"/>
+          <w:b/>
+          <w:color w:val="365F91" w:themeColor="accent1" w:themeShade="BF"/>
+          <w:sz w:val="16"/>
+          <w:szCs w:val="16"/>
+        </w:rPr>
+        <w:t>elutepositionsperreactor</w:t>
+      </w:r>
+      <w:r>
+        <w:rPr>
+          <w:rFonts w:ascii="Courier New" w:hAnsi="Courier New" w:cs="Courier New"/>
+          <w:b/>
+          <w:color w:val="365F91" w:themeColor="accent1" w:themeShade="BF"/>
+          <w:sz w:val="16"/>
+          <w:szCs w:val="16"/>
+        </w:rPr>
+        <w:t>"</w:t>
+      </w:r>
+      <w:r>
+        <w:rPr>
+          <w:rFonts w:ascii="Courier New" w:hAnsi="Courier New" w:cs="Courier New"/>
+          <w:b/>
+          <w:color w:val="365F91" w:themeColor="accent1" w:themeShade="BF"/>
+          <w:sz w:val="16"/>
+          <w:szCs w:val="16"/>
+        </w:rPr>
+        <w:t>:1,</w:t>
+      </w:r>
+    </w:p>
+    <w:p>
+      <w:pPr>
+        <w:spacing w:after="0"/>
+        <w:rPr>
+          <w:rFonts w:ascii="Courier New" w:hAnsi="Courier New" w:cs="Courier New"/>
+          <w:b/>
+          <w:color w:val="365F91" w:themeColor="accent1" w:themeShade="BF"/>
+          <w:sz w:val="16"/>
+          <w:szCs w:val="16"/>
+        </w:rPr>
+      </w:pPr>
+      <w:r>
+        <w:rPr>
+          <w:rFonts w:ascii="Courier New" w:hAnsi="Courier New" w:cs="Courier New"/>
+          <w:b/>
+          <w:color w:val="365F91" w:themeColor="accent1" w:themeShade="BF"/>
+          <w:sz w:val="16"/>
+          <w:szCs w:val="16"/>
+        </w:rPr>
+        <w:tab/>
+      </w:r>
+      <w:r>
+        <w:rPr>
+          <w:rFonts w:ascii="Courier New" w:hAnsi="Courier New" w:cs="Courier New"/>
+          <w:b/>
+          <w:color w:val="365F91" w:themeColor="accent1" w:themeShade="BF"/>
+          <w:sz w:val="16"/>
+          <w:szCs w:val="16"/>
+        </w:rPr>
+        <w:t>"</w:t>
+      </w:r>
+      <w:r>
+        <w:rPr>
+          <w:rFonts w:ascii="Courier New" w:hAnsi="Courier New" w:cs="Courier New"/>
+          <w:b/>
+          <w:color w:val="365F91" w:themeColor="accent1" w:themeShade="BF"/>
+          <w:sz w:val="16"/>
+          <w:szCs w:val="16"/>
+        </w:rPr>
+        <w:t>reactorlayoutdimensions</w:t>
+      </w:r>
+      <w:r>
+        <w:rPr>
+          <w:rFonts w:ascii="Courier New" w:hAnsi="Courier New" w:cs="Courier New"/>
+          <w:b/>
+          <w:color w:val="365F91" w:themeColor="accent1" w:themeShade="BF"/>
+          <w:sz w:val="16"/>
+          <w:szCs w:val="16"/>
+        </w:rPr>
+        <w:t>"</w:t>
+      </w:r>
+      <w:r>
+        <w:rPr>
+          <w:rFonts w:ascii="Courier New" w:hAnsi="Courier New" w:cs="Courier New"/>
+          <w:b/>
+          <w:color w:val="365F91" w:themeColor="accent1" w:themeShade="BF"/>
+          <w:sz w:val="16"/>
+          <w:szCs w:val="16"/>
+        </w:rPr>
+        <w:t>:</w:t>
+      </w:r>
+      <w:r>
+        <w:rPr>
+          <w:rFonts w:ascii="Courier New" w:hAnsi="Courier New" w:cs="Courier New"/>
+          <w:b/>
+          <w:color w:val="365F91" w:themeColor="accent1" w:themeShade="BF"/>
+          <w:sz w:val="16"/>
+          <w:szCs w:val="16"/>
+        </w:rPr>
+        <w:t>{"x":20</w:t>
       </w:r>
       <w:r>
         <w:rPr>
@@ -9865,18 +9800,181 @@
         </w:rPr>
         <w:t>,</w:t>
       </w:r>
-    </w:p>
-    <w:p>
-      <w:pPr>
-        <w:spacing w:after="0"/>
-        <w:rPr>
-          <w:rFonts w:ascii="Courier New" w:hAnsi="Courier New" w:cs="Courier New"/>
-          <w:b/>
-          <w:color w:val="365F91" w:themeColor="accent1" w:themeShade="BF"/>
-          <w:sz w:val="16"/>
-          <w:szCs w:val="16"/>
-        </w:rPr>
-      </w:pPr>
+      <w:r>
+        <w:rPr>
+          <w:rFonts w:ascii="Courier New" w:hAnsi="Courier New" w:cs="Courier New"/>
+          <w:b/>
+          <w:color w:val="365F91" w:themeColor="accent1" w:themeShade="BF"/>
+          <w:sz w:val="16"/>
+          <w:szCs w:val="16"/>
+        </w:rPr>
+        <w:t xml:space="preserve"> </w:t>
+      </w:r>
+      <w:r>
+        <w:rPr>
+          <w:rFonts w:ascii="Courier New" w:hAnsi="Courier New" w:cs="Courier New"/>
+          <w:b/>
+          <w:color w:val="365F91" w:themeColor="accent1" w:themeShade="BF"/>
+          <w:sz w:val="16"/>
+          <w:szCs w:val="16"/>
+        </w:rPr>
+        <w:t>"y":40</w:t>
+      </w:r>
+      <w:r>
+        <w:rPr>
+          <w:rFonts w:ascii="Courier New" w:hAnsi="Courier New" w:cs="Courier New"/>
+          <w:b/>
+          <w:color w:val="365F91" w:themeColor="accent1" w:themeShade="BF"/>
+          <w:sz w:val="16"/>
+          <w:szCs w:val="16"/>
+        </w:rPr>
+        <w:t>}</w:t>
+      </w:r>
+      <w:r>
+        <w:rPr>
+          <w:rFonts w:ascii="Courier New" w:hAnsi="Courier New" w:cs="Courier New"/>
+          <w:b/>
+          <w:color w:val="365F91" w:themeColor="accent1" w:themeShade="BF"/>
+          <w:sz w:val="16"/>
+          <w:szCs w:val="16"/>
+        </w:rPr>
+        <w:t>,</w:t>
+      </w:r>
+    </w:p>
+    <w:p>
+      <w:pPr>
+        <w:spacing w:after="0"/>
+        <w:ind w:firstLine="720"/>
+        <w:rPr>
+          <w:rFonts w:ascii="Courier New" w:hAnsi="Courier New" w:cs="Courier New"/>
+          <w:b/>
+          <w:color w:val="365F91" w:themeColor="accent1" w:themeShade="BF"/>
+          <w:sz w:val="16"/>
+          <w:szCs w:val="16"/>
+        </w:rPr>
+      </w:pPr>
+      <w:r>
+        <w:rPr>
+          <w:rFonts w:ascii="Courier New" w:hAnsi="Courier New" w:cs="Courier New"/>
+          <w:b/>
+          <w:color w:val="365F91" w:themeColor="accent1" w:themeShade="BF"/>
+          <w:sz w:val="16"/>
+          <w:szCs w:val="16"/>
+        </w:rPr>
+        <w:t>"reac</w:t>
+      </w:r>
+      <w:r>
+        <w:rPr>
+          <w:rFonts w:ascii="Courier New" w:hAnsi="Courier New" w:cs="Courier New"/>
+          <w:b/>
+          <w:color w:val="365F91" w:themeColor="accent1" w:themeShade="BF"/>
+          <w:sz w:val="16"/>
+          <w:szCs w:val="16"/>
+        </w:rPr>
+        <w:t>torreagentpositions": [{</w:t>
+      </w:r>
+      <w:r>
+        <w:rPr>
+          <w:rFonts w:ascii="Courier New" w:hAnsi="Courier New" w:cs="Courier New"/>
+          <w:b/>
+          <w:color w:val="365F91" w:themeColor="accent1" w:themeShade="BF"/>
+          <w:sz w:val="16"/>
+          <w:szCs w:val="16"/>
+        </w:rPr>
+        <w:t>"x":0</w:t>
+      </w:r>
+      <w:r>
+        <w:rPr>
+          <w:rFonts w:ascii="Courier New" w:hAnsi="Courier New" w:cs="Courier New"/>
+          <w:b/>
+          <w:color w:val="365F91" w:themeColor="accent1" w:themeShade="BF"/>
+          <w:sz w:val="16"/>
+          <w:szCs w:val="16"/>
+        </w:rPr>
+        <w:t>,"y":0</w:t>
+      </w:r>
+      <w:r>
+        <w:rPr>
+          <w:rFonts w:ascii="Courier New" w:hAnsi="Courier New" w:cs="Courier New"/>
+          <w:b/>
+          <w:color w:val="365F91" w:themeColor="accent1" w:themeShade="BF"/>
+          <w:sz w:val="16"/>
+          <w:szCs w:val="16"/>
+        </w:rPr>
+        <w:t>},{"x":10</w:t>
+      </w:r>
+      <w:r>
+        <w:rPr>
+          <w:rFonts w:ascii="Courier New" w:hAnsi="Courier New" w:cs="Courier New"/>
+          <w:b/>
+          <w:color w:val="365F91" w:themeColor="accent1" w:themeShade="BF"/>
+          <w:sz w:val="16"/>
+          <w:szCs w:val="16"/>
+        </w:rPr>
+        <w:t>,"y":</w:t>
+      </w:r>
+      <w:r>
+        <w:rPr>
+          <w:rFonts w:ascii="Courier New" w:hAnsi="Courier New" w:cs="Courier New"/>
+          <w:b/>
+          <w:color w:val="365F91" w:themeColor="accent1" w:themeShade="BF"/>
+          <w:sz w:val="16"/>
+          <w:szCs w:val="16"/>
+        </w:rPr>
+        <w:t>0</w:t>
+      </w:r>
+      <w:r>
+        <w:rPr>
+          <w:rFonts w:ascii="Courier New" w:hAnsi="Courier New" w:cs="Courier New"/>
+          <w:b/>
+          <w:color w:val="365F91" w:themeColor="accent1" w:themeShade="BF"/>
+          <w:sz w:val="16"/>
+          <w:szCs w:val="16"/>
+        </w:rPr>
+        <w:t>},</w:t>
+      </w:r>
+      <w:r>
+        <w:rPr>
+          <w:rFonts w:ascii="Courier New" w:hAnsi="Courier New" w:cs="Courier New"/>
+          <w:b/>
+          <w:color w:val="365F91" w:themeColor="accent1" w:themeShade="BF"/>
+          <w:sz w:val="16"/>
+          <w:szCs w:val="16"/>
+        </w:rPr>
+        <w:t>…</w:t>
+      </w:r>
+      <w:r>
+        <w:rPr>
+          <w:rFonts w:ascii="Courier New" w:hAnsi="Courier New" w:cs="Courier New"/>
+          <w:b/>
+          <w:color w:val="365F91" w:themeColor="accent1" w:themeShade="BF"/>
+          <w:sz w:val="16"/>
+          <w:szCs w:val="16"/>
+        </w:rPr>
+        <w:t xml:space="preserve">], </w:t>
+      </w:r>
+    </w:p>
+    <w:p>
+      <w:pPr>
+        <w:spacing w:after="0"/>
+        <w:rPr>
+          <w:rFonts w:ascii="Courier New" w:hAnsi="Courier New" w:cs="Courier New"/>
+          <w:b/>
+          <w:color w:val="365F91" w:themeColor="accent1" w:themeShade="BF"/>
+          <w:sz w:val="16"/>
+          <w:szCs w:val="16"/>
+        </w:rPr>
+      </w:pPr>
+      <w:r>
+        <w:rPr>
+          <w:rFonts w:ascii="Courier New" w:hAnsi="Courier New" w:cs="Courier New"/>
+          <w:b/>
+          <w:color w:val="365F91" w:themeColor="accent1" w:themeShade="BF"/>
+          <w:sz w:val="16"/>
+          <w:szCs w:val="16"/>
+        </w:rPr>
+        <w:t xml:space="preserve">  </w:t>
+      </w:r>
       <w:r>
         <w:rPr>
           <w:rFonts w:ascii="Courier New" w:hAnsi="Courier New" w:cs="Courier New"/>
@@ -9886,20 +9984,99 @@
           <w:szCs w:val="16"/>
         </w:rPr>
         <w:tab/>
-        <w:t>“disallowedreagentpositions”:</w:t>
-      </w:r>
-    </w:p>
-    <w:p>
-      <w:pPr>
-        <w:spacing w:after="0"/>
-        <w:rPr>
-          <w:rFonts w:ascii="Courier New" w:hAnsi="Courier New" w:cs="Courier New"/>
-          <w:b/>
-          <w:color w:val="365F91" w:themeColor="accent1" w:themeShade="BF"/>
-          <w:sz w:val="16"/>
-          <w:szCs w:val="16"/>
-        </w:rPr>
-      </w:pPr>
+      </w:r>
+      <w:r>
+        <w:rPr>
+          <w:rFonts w:ascii="Courier New" w:hAnsi="Courier New" w:cs="Courier New"/>
+          <w:b/>
+          <w:color w:val="365F91" w:themeColor="accent1" w:themeShade="BF"/>
+          <w:sz w:val="16"/>
+          <w:szCs w:val="16"/>
+        </w:rPr>
+        <w:t>"reacto</w:t>
+      </w:r>
+      <w:r>
+        <w:rPr>
+          <w:rFonts w:ascii="Courier New" w:hAnsi="Courier New" w:cs="Courier New"/>
+          <w:b/>
+          <w:color w:val="365F91" w:themeColor="accent1" w:themeShade="BF"/>
+          <w:sz w:val="16"/>
+          <w:szCs w:val="16"/>
+        </w:rPr>
+        <w:t>rdeliverypositions": [{"x":</w:t>
+      </w:r>
+      <w:r>
+        <w:rPr>
+          <w:rFonts w:ascii="Courier New" w:hAnsi="Courier New" w:cs="Courier New"/>
+          <w:b/>
+          <w:color w:val="365F91" w:themeColor="accent1" w:themeShade="BF"/>
+          <w:sz w:val="16"/>
+          <w:szCs w:val="16"/>
+        </w:rPr>
+        <w:t>10</w:t>
+      </w:r>
+      <w:r>
+        <w:rPr>
+          <w:rFonts w:ascii="Courier New" w:hAnsi="Courier New" w:cs="Courier New"/>
+          <w:b/>
+          <w:color w:val="365F91" w:themeColor="accent1" w:themeShade="BF"/>
+          <w:sz w:val="16"/>
+          <w:szCs w:val="16"/>
+        </w:rPr>
+        <w:t>,"y":20},{"x":</w:t>
+      </w:r>
+      <w:r>
+        <w:rPr>
+          <w:rFonts w:ascii="Courier New" w:hAnsi="Courier New" w:cs="Courier New"/>
+          <w:b/>
+          <w:color w:val="365F91" w:themeColor="accent1" w:themeShade="BF"/>
+          <w:sz w:val="16"/>
+          <w:szCs w:val="16"/>
+        </w:rPr>
+        <w:t>10</w:t>
+      </w:r>
+      <w:r>
+        <w:rPr>
+          <w:rFonts w:ascii="Courier New" w:hAnsi="Courier New" w:cs="Courier New"/>
+          <w:b/>
+          <w:color w:val="365F91" w:themeColor="accent1" w:themeShade="BF"/>
+          <w:sz w:val="16"/>
+          <w:szCs w:val="16"/>
+        </w:rPr>
+        <w:t>,"y":30</w:t>
+      </w:r>
+      <w:r>
+        <w:rPr>
+          <w:rFonts w:ascii="Courier New" w:hAnsi="Courier New" w:cs="Courier New"/>
+          <w:b/>
+          <w:color w:val="365F91" w:themeColor="accent1" w:themeShade="BF"/>
+          <w:sz w:val="16"/>
+          <w:szCs w:val="16"/>
+        </w:rPr>
+        <w:t xml:space="preserve">}], </w:t>
+      </w:r>
+    </w:p>
+    <w:p>
+      <w:pPr>
+        <w:spacing w:after="0"/>
+        <w:rPr>
+          <w:rFonts w:ascii="Courier New" w:hAnsi="Courier New" w:cs="Courier New"/>
+          <w:b/>
+          <w:color w:val="365F91" w:themeColor="accent1" w:themeShade="BF"/>
+          <w:sz w:val="16"/>
+          <w:szCs w:val="16"/>
+        </w:rPr>
+      </w:pPr>
+      <w:r>
+        <w:rPr>
+          <w:rFonts w:ascii="Courier New" w:hAnsi="Courier New" w:cs="Courier New"/>
+          <w:b/>
+          <w:color w:val="365F91" w:themeColor="accent1" w:themeShade="BF"/>
+          <w:sz w:val="16"/>
+          <w:szCs w:val="16"/>
+        </w:rPr>
+        <w:t xml:space="preserve">  </w:t>
+      </w:r>
       <w:r>
         <w:rPr>
           <w:rFonts w:ascii="Courier New" w:hAnsi="Courier New" w:cs="Courier New"/>
@@ -9909,53 +10086,26 @@
           <w:szCs w:val="16"/>
         </w:rPr>
         <w:tab/>
-        <w:t>{</w:t>
-      </w:r>
-    </w:p>
-    <w:p>
-      <w:pPr>
-        <w:spacing w:after="0"/>
-        <w:ind w:left="720" w:firstLine="720"/>
-        <w:rPr>
-          <w:rFonts w:ascii="Courier New" w:hAnsi="Courier New" w:cs="Courier New"/>
-          <w:b/>
-          <w:color w:val="365F91" w:themeColor="accent1" w:themeShade="BF"/>
-          <w:sz w:val="16"/>
-          <w:szCs w:val="16"/>
-        </w:rPr>
-      </w:pPr>
-      <w:r>
-        <w:rPr>
-          <w:rFonts w:ascii="Courier New" w:hAnsi="Courier New" w:cs="Courier New"/>
-          <w:b/>
-          <w:color w:val="365F91" w:themeColor="accent1" w:themeShade="BF"/>
-          <w:sz w:val="16"/>
-          <w:szCs w:val="16"/>
-        </w:rPr>
-        <w:t>(Disallowed reagent positions are described above)</w:t>
-      </w:r>
-    </w:p>
-    <w:p>
-      <w:pPr>
-        <w:spacing w:after="0"/>
-        <w:rPr>
-          <w:rFonts w:ascii="Courier New" w:hAnsi="Courier New" w:cs="Courier New"/>
-          <w:b/>
-          <w:color w:val="365F91" w:themeColor="accent1" w:themeShade="BF"/>
-          <w:sz w:val="16"/>
-          <w:szCs w:val="16"/>
-        </w:rPr>
-      </w:pPr>
-      <w:r>
-        <w:rPr>
-          <w:rFonts w:ascii="Courier New" w:hAnsi="Courier New" w:cs="Courier New"/>
-          <w:b/>
-          <w:color w:val="365F91" w:themeColor="accent1" w:themeShade="BF"/>
-          <w:sz w:val="16"/>
-          <w:szCs w:val="16"/>
-        </w:rPr>
-        <w:tab/>
-        <w:t>}</w:t>
+      </w:r>
+      <w:r>
+        <w:rPr>
+          <w:rFonts w:ascii="Courier New" w:hAnsi="Courier New" w:cs="Courier New"/>
+          <w:b/>
+          <w:color w:val="365F91" w:themeColor="accent1" w:themeShade="BF"/>
+          <w:sz w:val="16"/>
+          <w:szCs w:val="16"/>
+        </w:rPr>
+        <w:t>"reactorelutep</w:t>
+      </w:r>
+      <w:r>
+        <w:rPr>
+          <w:rFonts w:ascii="Courier New" w:hAnsi="Courier New" w:cs="Courier New"/>
+          <w:b/>
+          <w:color w:val="365F91" w:themeColor="accent1" w:themeShade="BF"/>
+          <w:sz w:val="16"/>
+          <w:szCs w:val="16"/>
+        </w:rPr>
+        <w:t>ositions": [{"x":10,"y":10}]</w:t>
       </w:r>
     </w:p>
     <w:p>
@@ -24354,16 +24504,7 @@
         </w:numPr>
       </w:pPr>
       <w:r>
-        <w:t>Broadcase</w:t>
-      </w:r>
-      <w:r>
-        <w:t xml:space="preserve"> flag validation – Contains a string describing the </w:t>
-      </w:r>
-      <w:r>
-        <w:t>broadcast</w:t>
-      </w:r>
-      <w:r>
-        <w:t xml:space="preserve"> flag validation.</w:t>
+        <w:t>Broadcase flag validation – Contains a string describing the broadcast flag validation.</w:t>
       </w:r>
     </w:p>
     <w:p>
@@ -33502,8 +33643,6 @@
         </w:rPr>
         <w:t>0</w:t>
       </w:r>
-      <w:bookmarkStart w:id="68" w:name="_GoBack"/>
-      <w:bookmarkEnd w:id="68"/>
       <w:r>
         <w:rPr>
           <w:rFonts w:ascii="Courier New" w:hAnsi="Courier New" w:cs="Courier New"/>
@@ -33556,7 +33695,7 @@
       <w:pPr>
         <w:pStyle w:val="Heading2"/>
       </w:pPr>
-      <w:bookmarkStart w:id="69" w:name="_Toc331442576"/>
+      <w:bookmarkStart w:id="68" w:name="_Toc331442576"/>
       <w:r>
         <w:lastRenderedPageBreak/>
         <w:t>Trap</w:t>
@@ -33564,7 +33703,7 @@
       <w:r>
         <w:t xml:space="preserve"> F18</w:t>
       </w:r>
-      <w:bookmarkEnd w:id="69"/>
+      <w:bookmarkEnd w:id="68"/>
     </w:p>
     <w:p>
       <w:r>
@@ -33870,11 +34009,11 @@
       <w:pPr>
         <w:pStyle w:val="Heading2"/>
       </w:pPr>
-      <w:bookmarkStart w:id="70" w:name="_Toc331442577"/>
+      <w:bookmarkStart w:id="69" w:name="_Toc331442577"/>
       <w:r>
         <w:t>Elute F18</w:t>
       </w:r>
-      <w:bookmarkEnd w:id="70"/>
+      <w:bookmarkEnd w:id="69"/>
     </w:p>
     <w:p>
       <w:r>
@@ -34168,11 +34307,11 @@
       <w:pPr>
         <w:pStyle w:val="Heading2"/>
       </w:pPr>
-      <w:bookmarkStart w:id="71" w:name="_Toc331442578"/>
+      <w:bookmarkStart w:id="70" w:name="_Toc331442578"/>
       <w:r>
         <w:t>Initialize</w:t>
       </w:r>
-      <w:bookmarkEnd w:id="71"/>
+      <w:bookmarkEnd w:id="70"/>
     </w:p>
     <w:p>
       <w:r>
@@ -34198,12 +34337,12 @@
       <w:pPr>
         <w:pStyle w:val="Heading2"/>
       </w:pPr>
-      <w:bookmarkStart w:id="72" w:name="_Toc331442579"/>
+      <w:bookmarkStart w:id="71" w:name="_Toc331442579"/>
       <w:r>
         <w:lastRenderedPageBreak/>
         <w:t>Mix</w:t>
       </w:r>
-      <w:bookmarkEnd w:id="72"/>
+      <w:bookmarkEnd w:id="71"/>
     </w:p>
     <w:p>
       <w:r>
@@ -34457,11 +34596,11 @@
       <w:pPr>
         <w:pStyle w:val="Heading2"/>
       </w:pPr>
-      <w:bookmarkStart w:id="73" w:name="_Toc331442580"/>
+      <w:bookmarkStart w:id="72" w:name="_Toc331442580"/>
       <w:r>
         <w:t>Move</w:t>
       </w:r>
-      <w:bookmarkEnd w:id="73"/>
+      <w:bookmarkEnd w:id="72"/>
     </w:p>
     <w:p>
       <w:r>
@@ -34678,11 +34817,11 @@
       <w:pPr>
         <w:pStyle w:val="Heading2"/>
       </w:pPr>
-      <w:bookmarkStart w:id="74" w:name="_Toc331442581"/>
+      <w:bookmarkStart w:id="73" w:name="_Toc331442581"/>
       <w:r>
         <w:t>ExternalAdd</w:t>
       </w:r>
-      <w:bookmarkEnd w:id="74"/>
+      <w:bookmarkEnd w:id="73"/>
     </w:p>
     <w:p>
       <w:r>
@@ -34954,7 +35093,7 @@
       <w:pPr>
         <w:pStyle w:val="Heading1"/>
       </w:pPr>
-      <w:bookmarkStart w:id="75" w:name="_Toc331442582"/>
+      <w:bookmarkStart w:id="74" w:name="_Toc331442582"/>
       <w:r>
         <w:lastRenderedPageBreak/>
         <w:t>POST /sequence/[</w:t>
@@ -34968,7 +35107,7 @@
       <w:r>
         <w:t>]</w:t>
       </w:r>
-      <w:bookmarkEnd w:id="75"/>
+      <w:bookmarkEnd w:id="74"/>
     </w:p>
     <w:p>
       <w:r>
@@ -35076,7 +35215,7 @@
       <w:pPr>
         <w:pStyle w:val="Heading1"/>
       </w:pPr>
-      <w:bookmarkStart w:id="76" w:name="_Toc331442583"/>
+      <w:bookmarkStart w:id="75" w:name="_Toc331442583"/>
       <w:r>
         <w:t>POST</w:t>
       </w:r>
@@ -35101,7 +35240,7 @@
       <w:r>
         <w:t>]</w:t>
       </w:r>
-      <w:bookmarkEnd w:id="76"/>
+      <w:bookmarkEnd w:id="75"/>
     </w:p>
     <w:p>
       <w:r>
@@ -35211,7 +35350,7 @@
       <w:pPr>
         <w:pStyle w:val="Heading1"/>
       </w:pPr>
-      <w:bookmarkStart w:id="77" w:name="_Toc331442584"/>
+      <w:bookmarkStart w:id="76" w:name="_Toc331442584"/>
       <w:r>
         <w:t>POST /sequence/[</w:t>
       </w:r>
@@ -35254,7 +35393,7 @@
       <w:r>
         <w:t>]</w:t>
       </w:r>
-      <w:bookmarkEnd w:id="77"/>
+      <w:bookmarkEnd w:id="76"/>
     </w:p>
     <w:p>
       <w:r>
@@ -35370,7 +35509,7 @@
       <w:pPr>
         <w:pStyle w:val="Heading1"/>
       </w:pPr>
-      <w:bookmarkStart w:id="78" w:name="_Toc331442585"/>
+      <w:bookmarkStart w:id="77" w:name="_Toc331442585"/>
       <w:r>
         <w:t>POST</w:t>
       </w:r>
@@ -35395,7 +35534,7 @@
       <w:r>
         <w:t>]</w:t>
       </w:r>
-      <w:bookmarkEnd w:id="78"/>
+      <w:bookmarkEnd w:id="77"/>
     </w:p>
     <w:p>
       <w:r>
@@ -35493,7 +35632,7 @@
       <w:pPr>
         <w:pStyle w:val="Heading1"/>
       </w:pPr>
-      <w:bookmarkStart w:id="79" w:name="_Toc331442586"/>
+      <w:bookmarkStart w:id="78" w:name="_Toc331442586"/>
       <w:r>
         <w:t>DELETE /sequence/[</w:t>
       </w:r>
@@ -35515,7 +35654,7 @@
       <w:r>
         <w:t>]</w:t>
       </w:r>
-      <w:bookmarkEnd w:id="79"/>
+      <w:bookmarkEnd w:id="78"/>
     </w:p>
     <w:p>
       <w:r>
@@ -35540,7 +35679,7 @@
 </file>
 
 <file path=word/endnotes.xml><?xml version="1.0" encoding="utf-8"?>
-<w:endnotes xmlns:wpc="http://schemas.microsoft.com/office/word/2010/wordprocessingCanvas" xmlns:mc="http://schemas.openxmlformats.org/markup-compatibility/2006" xmlns:o="urn:schemas-microsoft-com:office:office" xmlns:r="http://schemas.openxmlformats.org/officeDocument/2006/relationships" xmlns:m="http://schemas.openxmlformats.org/officeDocument/2006/math" xmlns:v="urn:schemas-microsoft-com:vml" xmlns:wp14="http://schemas.microsoft.com/office/word/2010/wordprocessingDrawing" xmlns:wp="http://schemas.openxmlformats.org/drawingml/2006/wordprocessingDrawing" xmlns:w10="urn:schemas-microsoft-com:office:word" xmlns:w="http://schemas.openxmlformats.org/wordprocessingml/2006/main" xmlns:w14="http://schemas.microsoft.com/office/word/2010/wordml" xmlns:wpg="http://schemas.microsoft.com/office/word/2010/wordprocessingGroup" xmlns:wpi="http://schemas.microsoft.com/office/word/2010/wordprocessingInk" xmlns:wne="http://schemas.microsoft.com/office/word/2006/wordml" xmlns:wps="http://schemas.microsoft.com/office/word/2010/wordprocessingShape" mc:Ignorable="w14 wp14">
+<w:endnotes xmlns:wpc="http://schemas.microsoft.com/office/word/2010/wordprocessingCanvas" xmlns:mc="http://schemas.openxmlformats.org/markup-compatibility/2006" xmlns:o="urn:schemas-microsoft-com:office:office" xmlns:r="http://schemas.openxmlformats.org/officeDocument/2006/relationships" xmlns:m="http://schemas.openxmlformats.org/officeDocument/2006/math" xmlns:v="urn:schemas-microsoft-com:vml" xmlns:wp14="http://schemas.microsoft.com/office/word/2010/wordprocessingDrawing" xmlns:wp="http://schemas.openxmlformats.org/drawingml/2006/wordprocessingDrawing" xmlns:w10="urn:schemas-microsoft-com:office:word" xmlns:w="http://schemas.openxmlformats.org/wordprocessingml/2006/main" xmlns:w14="http://schemas.microsoft.com/office/word/2010/wordml" xmlns:w15="http://schemas.microsoft.com/office/word/2012/wordml" xmlns:wpg="http://schemas.microsoft.com/office/word/2010/wordprocessingGroup" xmlns:wpi="http://schemas.microsoft.com/office/word/2010/wordprocessingInk" xmlns:wne="http://schemas.microsoft.com/office/word/2006/wordml" xmlns:wps="http://schemas.microsoft.com/office/word/2010/wordprocessingShape" mc:Ignorable="w14 w15 wp14">
   <w:endnote w:type="separator" w:id="-1">
     <w:p>
       <w:pPr>
@@ -35565,7 +35704,7 @@
 </file>
 
 <file path=word/footnotes.xml><?xml version="1.0" encoding="utf-8"?>
-<w:footnotes xmlns:wpc="http://schemas.microsoft.com/office/word/2010/wordprocessingCanvas" xmlns:mc="http://schemas.openxmlformats.org/markup-compatibility/2006" xmlns:o="urn:schemas-microsoft-com:office:office" xmlns:r="http://schemas.openxmlformats.org/officeDocument/2006/relationships" xmlns:m="http://schemas.openxmlformats.org/officeDocument/2006/math" xmlns:v="urn:schemas-microsoft-com:vml" xmlns:wp14="http://schemas.microsoft.com/office/word/2010/wordprocessingDrawing" xmlns:wp="http://schemas.openxmlformats.org/drawingml/2006/wordprocessingDrawing" xmlns:w10="urn:schemas-microsoft-com:office:word" xmlns:w="http://schemas.openxmlformats.org/wordprocessingml/2006/main" xmlns:w14="http://schemas.microsoft.com/office/word/2010/wordml" xmlns:wpg="http://schemas.microsoft.com/office/word/2010/wordprocessingGroup" xmlns:wpi="http://schemas.microsoft.com/office/word/2010/wordprocessingInk" xmlns:wne="http://schemas.microsoft.com/office/word/2006/wordml" xmlns:wps="http://schemas.microsoft.com/office/word/2010/wordprocessingShape" mc:Ignorable="w14 wp14">
+<w:footnotes xmlns:wpc="http://schemas.microsoft.com/office/word/2010/wordprocessingCanvas" xmlns:mc="http://schemas.openxmlformats.org/markup-compatibility/2006" xmlns:o="urn:schemas-microsoft-com:office:office" xmlns:r="http://schemas.openxmlformats.org/officeDocument/2006/relationships" xmlns:m="http://schemas.openxmlformats.org/officeDocument/2006/math" xmlns:v="urn:schemas-microsoft-com:vml" xmlns:wp14="http://schemas.microsoft.com/office/word/2010/wordprocessingDrawing" xmlns:wp="http://schemas.openxmlformats.org/drawingml/2006/wordprocessingDrawing" xmlns:w10="urn:schemas-microsoft-com:office:word" xmlns:w="http://schemas.openxmlformats.org/wordprocessingml/2006/main" xmlns:w14="http://schemas.microsoft.com/office/word/2010/wordml" xmlns:w15="http://schemas.microsoft.com/office/word/2012/wordml" xmlns:wpg="http://schemas.microsoft.com/office/word/2010/wordprocessingGroup" xmlns:wpi="http://schemas.microsoft.com/office/word/2010/wordprocessingInk" xmlns:wne="http://schemas.microsoft.com/office/word/2006/wordml" xmlns:wps="http://schemas.microsoft.com/office/word/2010/wordprocessingShape" mc:Ignorable="w14 w15 wp14">
   <w:footnote w:type="separator" w:id="-1">
     <w:p>
       <w:pPr>
@@ -35590,7 +35729,7 @@
 </file>
 
 <file path=word/numbering.xml><?xml version="1.0" encoding="utf-8"?>
-<w:numbering xmlns:wpc="http://schemas.microsoft.com/office/word/2010/wordprocessingCanvas" xmlns:mc="http://schemas.openxmlformats.org/markup-compatibility/2006" xmlns:o="urn:schemas-microsoft-com:office:office" xmlns:r="http://schemas.openxmlformats.org/officeDocument/2006/relationships" xmlns:m="http://schemas.openxmlformats.org/officeDocument/2006/math" xmlns:v="urn:schemas-microsoft-com:vml" xmlns:wp14="http://schemas.microsoft.com/office/word/2010/wordprocessingDrawing" xmlns:wp="http://schemas.openxmlformats.org/drawingml/2006/wordprocessingDrawing" xmlns:w10="urn:schemas-microsoft-com:office:word" xmlns:w="http://schemas.openxmlformats.org/wordprocessingml/2006/main" xmlns:w14="http://schemas.microsoft.com/office/word/2010/wordml" xmlns:wpg="http://schemas.microsoft.com/office/word/2010/wordprocessingGroup" xmlns:wpi="http://schemas.microsoft.com/office/word/2010/wordprocessingInk" xmlns:wne="http://schemas.microsoft.com/office/word/2006/wordml" xmlns:wps="http://schemas.microsoft.com/office/word/2010/wordprocessingShape" mc:Ignorable="w14 wp14">
+<w:numbering xmlns:wpc="http://schemas.microsoft.com/office/word/2010/wordprocessingCanvas" xmlns:mc="http://schemas.openxmlformats.org/markup-compatibility/2006" xmlns:o="urn:schemas-microsoft-com:office:office" xmlns:r="http://schemas.openxmlformats.org/officeDocument/2006/relationships" xmlns:m="http://schemas.openxmlformats.org/officeDocument/2006/math" xmlns:v="urn:schemas-microsoft-com:vml" xmlns:wp14="http://schemas.microsoft.com/office/word/2010/wordprocessingDrawing" xmlns:wp="http://schemas.openxmlformats.org/drawingml/2006/wordprocessingDrawing" xmlns:w10="urn:schemas-microsoft-com:office:word" xmlns:w="http://schemas.openxmlformats.org/wordprocessingml/2006/main" xmlns:w14="http://schemas.microsoft.com/office/word/2010/wordml" xmlns:w15="http://schemas.microsoft.com/office/word/2012/wordml" xmlns:wpg="http://schemas.microsoft.com/office/word/2010/wordprocessingGroup" xmlns:wpi="http://schemas.microsoft.com/office/word/2010/wordprocessingInk" xmlns:wne="http://schemas.microsoft.com/office/word/2006/wordml" xmlns:wps="http://schemas.microsoft.com/office/word/2010/wordprocessingShape" mc:Ignorable="w14 w15 wp14">
   <w:abstractNum w:abstractNumId="0">
     <w:nsid w:val="011B1F45"/>
     <w:multiLevelType w:val="hybridMultilevel"/>
@@ -41324,7 +41463,7 @@
 </file>
 
 <file path=word/styles.xml><?xml version="1.0" encoding="utf-8"?>
-<w:styles xmlns:mc="http://schemas.openxmlformats.org/markup-compatibility/2006" xmlns:r="http://schemas.openxmlformats.org/officeDocument/2006/relationships" xmlns:w="http://schemas.openxmlformats.org/wordprocessingml/2006/main" xmlns:w14="http://schemas.microsoft.com/office/word/2010/wordml" mc:Ignorable="w14">
+<w:styles xmlns:mc="http://schemas.openxmlformats.org/markup-compatibility/2006" xmlns:r="http://schemas.openxmlformats.org/officeDocument/2006/relationships" xmlns:w="http://schemas.openxmlformats.org/wordprocessingml/2006/main" xmlns:w14="http://schemas.microsoft.com/office/word/2010/wordml" xmlns:w15="http://schemas.microsoft.com/office/word/2012/wordml" mc:Ignorable="w14 w15">
   <w:docDefaults>
     <w:rPrDefault>
       <w:rPr>
@@ -41340,674 +41479,378 @@
       </w:pPr>
     </w:pPrDefault>
   </w:docDefaults>
-  <w:latentStyles w:defLockedState="0" w:defUIPriority="99" w:defSemiHidden="1" w:defUnhideWhenUsed="1" w:defQFormat="0" w:count="267">
-    <w:lsdException w:name="Normal" w:semiHidden="0" w:uiPriority="0" w:unhideWhenUsed="0" w:qFormat="1"/>
-    <w:lsdException w:name="heading 1" w:semiHidden="0" w:uiPriority="9" w:unhideWhenUsed="0" w:qFormat="1"/>
-    <w:lsdException w:name="heading 2" w:uiPriority="9" w:qFormat="1"/>
-    <w:lsdException w:name="heading 3" w:uiPriority="9" w:qFormat="1"/>
-    <w:lsdException w:name="heading 4" w:uiPriority="9" w:qFormat="1"/>
-    <w:lsdException w:name="heading 5" w:uiPriority="9" w:qFormat="1"/>
-    <w:lsdException w:name="heading 6" w:uiPriority="9" w:qFormat="1"/>
-    <w:lsdException w:name="heading 7" w:uiPriority="9" w:qFormat="1"/>
-    <w:lsdException w:name="heading 8" w:uiPriority="9" w:qFormat="1"/>
-    <w:lsdException w:name="heading 9" w:uiPriority="9" w:qFormat="1"/>
-    <w:lsdException w:name="toc 1" w:uiPriority="39"/>
-    <w:lsdException w:name="toc 2" w:uiPriority="39"/>
-    <w:lsdException w:name="toc 3" w:uiPriority="39"/>
-    <w:lsdException w:name="toc 4" w:uiPriority="39"/>
-    <w:lsdException w:name="toc 5" w:uiPriority="39"/>
-    <w:lsdException w:name="toc 6" w:uiPriority="39"/>
-    <w:lsdException w:name="toc 7" w:uiPriority="39"/>
-    <w:lsdException w:name="toc 8" w:uiPriority="39"/>
-    <w:lsdException w:name="toc 9" w:uiPriority="39"/>
-    <w:lsdException w:name="caption" w:uiPriority="35" w:qFormat="1"/>
-    <w:lsdException w:name="Title" w:semiHidden="0" w:uiPriority="10" w:unhideWhenUsed="0" w:qFormat="1"/>
-    <w:lsdException w:name="Default Paragraph Font" w:uiPriority="1"/>
-    <w:lsdException w:name="Subtitle" w:semiHidden="0" w:uiPriority="11" w:unhideWhenUsed="0" w:qFormat="1"/>
-    <w:lsdException w:name="Strong" w:semiHidden="0" w:uiPriority="22" w:unhideWhenUsed="0" w:qFormat="1"/>
-    <w:lsdException w:name="Emphasis" w:semiHidden="0" w:uiPriority="20" w:unhideWhenUsed="0" w:qFormat="1"/>
-    <w:lsdException w:name="Table Grid" w:semiHidden="0" w:uiPriority="59" w:unhideWhenUsed="0"/>
-    <w:lsdException w:name="Placeholder Text" w:unhideWhenUsed="0"/>
-    <w:lsdException w:name="No Spacing" w:semiHidden="0" w:uiPriority="1" w:unhideWhenUsed="0" w:qFormat="1"/>
-    <w:lsdException w:name="Light Shading" w:semiHidden="0" w:uiPriority="60" w:unhideWhenUsed="0"/>
-    <w:lsdException w:name="Light List" w:semiHidden="0" w:uiPriority="61" w:unhideWhenUsed="0"/>
-    <w:lsdException w:name="Light Grid" w:semiHidden="0" w:uiPriority="62" w:unhideWhenUsed="0"/>
-    <w:lsdException w:name="Medium Shading 1" w:semiHidden="0" w:uiPriority="63" w:unhideWhenUsed="0"/>
-    <w:lsdException w:name="Medium Shading 2" w:semiHidden="0" w:uiPriority="64" w:unhideWhenUsed="0"/>
-    <w:lsdException w:name="Medium List 1" w:semiHidden="0" w:uiPriority="65" w:unhideWhenUsed="0"/>
-    <w:lsdException w:name="Medium List 2" w:semiHidden="0" w:uiPriority="66" w:unhideWhenUsed="0"/>
-    <w:lsdException w:name="Medium Grid 1" w:semiHidden="0" w:uiPriority="67" w:unhideWhenUsed="0"/>
-    <w:lsdException w:name="Medium Grid 2" w:semiHidden="0" w:uiPriority="68" w:unhideWhenUsed="0"/>
-    <w:lsdException w:name="Medium Grid 3" w:semiHidden="0" w:uiPriority="69" w:unhideWhenUsed="0"/>
-    <w:lsdException w:name="Dark List" w:semiHidden="0" w:uiPriority="70" w:unhideWhenUsed="0"/>
-    <w:lsdException w:name="Colorful Shading" w:semiHidden="0" w:uiPriority="71" w:unhideWhenUsed="0"/>
-    <w:lsdException w:name="Colorful List" w:semiHidden="0" w:uiPriority="72" w:unhideWhenUsed="0"/>
-    <w:lsdException w:name="Colorful Grid" w:semiHidden="0" w:uiPriority="73" w:unhideWhenUsed="0"/>
-    <w:lsdException w:name="Light Shading Accent 1" w:semiHidden="0" w:uiPriority="60" w:unhideWhenUsed="0"/>
-    <w:lsdException w:name="Light List Accent 1" w:semiHidden="0" w:uiPriority="61" w:unhideWhenUsed="0"/>
-    <w:lsdException w:name="Light Grid Accent 1" w:semiHidden="0" w:uiPriority="62" w:unhideWhenUsed="0"/>
-    <w:lsdException w:name="Medium Shading 1 Accent 1" w:semiHidden="0" w:uiPriority="63" w:unhideWhenUsed="0"/>
-    <w:lsdException w:name="Medium Shading 2 Accent 1" w:semiHidden="0" w:uiPriority="64" w:unhideWhenUsed="0"/>
-    <w:lsdException w:name="Medium List 1 Accent 1" w:semiHidden="0" w:uiPriority="65" w:unhideWhenUsed="0"/>
-    <w:lsdException w:name="Revision" w:unhideWhenUsed="0"/>
-    <w:lsdException w:name="List Paragraph" w:semiHidden="0" w:uiPriority="34" w:unhideWhenUsed="0" w:qFormat="1"/>
-    <w:lsdException w:name="Quote" w:semiHidden="0" w:uiPriority="29" w:unhideWhenUsed="0" w:qFormat="1"/>
-    <w:lsdException w:name="Intense Quote" w:semiHidden="0" w:uiPriority="30" w:unhideWhenUsed="0" w:qFormat="1"/>
-    <w:lsdException w:name="Medium List 2 Accent 1" w:semiHidden="0" w:uiPriority="66" w:unhideWhenUsed="0"/>
-    <w:lsdException w:name="Medium Grid 1 Accent 1" w:semiHidden="0" w:uiPriority="67" w:unhideWhenUsed="0"/>
-    <w:lsdException w:name="Medium Grid 2 Accent 1" w:semiHidden="0" w:uiPriority="68" w:unhideWhenUsed="0"/>
-    <w:lsdException w:name="Medium Grid 3 Accent 1" w:semiHidden="0" w:uiPriority="69" w:unhideWhenUsed="0"/>
-    <w:lsdException w:name="Dark List Accent 1" w:semiHidden="0" w:uiPriority="70" w:unhideWhenUsed="0"/>
-    <w:lsdException w:name="Colorful Shading Accent 1" w:semiHidden="0" w:uiPriority="71" w:unhideWhenUsed="0"/>
-    <w:lsdException w:name="Colorful List Accent 1" w:semiHidden="0" w:uiPriority="72" w:unhideWhenUsed="0"/>
-    <w:lsdException w:name="Colorful Grid Accent 1" w:semiHidden="0" w:uiPriority="73" w:unhideWhenUsed="0"/>
-    <w:lsdException w:name="Light Shading Accent 2" w:semiHidden="0" w:uiPriority="60" w:unhideWhenUsed="0"/>
-    <w:lsdException w:name="Light List Accent 2" w:semiHidden="0" w:uiPriority="61" w:unhideWhenUsed="0"/>
-    <w:lsdException w:name="Light Grid Accent 2" w:semiHidden="0" w:uiPriority="62" w:unhideWhenUsed="0"/>
-    <w:lsdException w:name="Medium Shading 1 Accent 2" w:semiHidden="0" w:uiPriority="63" w:unhideWhenUsed="0"/>
-    <w:lsdException w:name="Medium Shading 2 Accent 2" w:semiHidden="0" w:uiPriority="64" w:unhideWhenUsed="0"/>
-    <w:lsdException w:name="Medium List 1 Accent 2" w:semiHidden="0" w:uiPriority="65" w:unhideWhenUsed="0"/>
-    <w:lsdException w:name="Medium List 2 Accent 2" w:semiHidden="0" w:uiPriority="66" w:unhideWhenUsed="0"/>
-    <w:lsdException w:name="Medium Grid 1 Accent 2" w:semiHidden="0" w:uiPriority="67" w:unhideWhenUsed="0"/>
-    <w:lsdException w:name="Medium Grid 2 Accent 2" w:semiHidden="0" w:uiPriority="68" w:unhideWhenUsed="0"/>
-    <w:lsdException w:name="Medium Grid 3 Accent 2" w:semiHidden="0" w:uiPriority="69" w:unhideWhenUsed="0"/>
-    <w:lsdException w:name="Dark List Accent 2" w:semiHidden="0" w:uiPriority="70" w:unhideWhenUsed="0"/>
-    <w:lsdException w:name="Colorful Shading Accent 2" w:semiHidden="0" w:uiPriority="71" w:unhideWhenUsed="0"/>
-    <w:lsdException w:name="Colorful List Accent 2" w:semiHidden="0" w:uiPriority="72" w:unhideWhenUsed="0"/>
-    <w:lsdException w:name="Colorful Grid Accent 2" w:semiHidden="0" w:uiPriority="73" w:unhideWhenUsed="0"/>
-    <w:lsdException w:name="Light Shading Accent 3" w:semiHidden="0" w:uiPriority="60" w:unhideWhenUsed="0"/>
-    <w:lsdException w:name="Light List Accent 3" w:semiHidden="0" w:uiPriority="61" w:unhideWhenUsed="0"/>
-    <w:lsdException w:name="Light Grid Accent 3" w:semiHidden="0" w:uiPriority="62" w:unhideWhenUsed="0"/>
-    <w:lsdException w:name="Medium Shading 1 Accent 3" w:semiHidden="0" w:uiPriority="63" w:unhideWhenUsed="0"/>
-    <w:lsdException w:name="Medium Shading 2 Accent 3" w:semiHidden="0" w:uiPriority="64" w:unhideWhenUsed="0"/>
-    <w:lsdException w:name="Medium List 1 Accent 3" w:semiHidden="0" w:uiPriority="65" w:unhideWhenUsed="0"/>
-    <w:lsdException w:name="Medium List 2 Accent 3" w:semiHidden="0" w:uiPriority="66" w:unhideWhenUsed="0"/>
-    <w:lsdException w:name="Medium Grid 1 Accent 3" w:semiHidden="0" w:uiPriority="67" w:unhideWhenUsed="0"/>
-    <w:lsdException w:name="Medium Grid 2 Accent 3" w:semiHidden="0" w:uiPriority="68" w:unhideWhenUsed="0"/>
-    <w:lsdException w:name="Medium Grid 3 Accent 3" w:semiHidden="0" w:uiPriority="69" w:unhideWhenUsed="0"/>
-    <w:lsdException w:name="Dark List Accent 3" w:semiHidden="0" w:uiPriority="70" w:unhideWhenUsed="0"/>
-    <w:lsdException w:name="Colorful Shading Accent 3" w:semiHidden="0" w:uiPriority="71" w:unhideWhenUsed="0"/>
-    <w:lsdException w:name="Colorful List Accent 3" w:semiHidden="0" w:uiPriority="72" w:unhideWhenUsed="0"/>
-    <w:lsdException w:name="Colorful Grid Accent 3" w:semiHidden="0" w:uiPriority="73" w:unhideWhenUsed="0"/>
-    <w:lsdException w:name="Light Shading Accent 4" w:semiHidden="0" w:uiPriority="60" w:unhideWhenUsed="0"/>
-    <w:lsdException w:name="Light List Accent 4" w:semiHidden="0" w:uiPriority="61" w:unhideWhenUsed="0"/>
-    <w:lsdException w:name="Light Grid Accent 4" w:semiHidden="0" w:uiPriority="62" w:unhideWhenUsed="0"/>
-    <w:lsdException w:name="Medium Shading 1 Accent 4" w:semiHidden="0" w:uiPriority="63" w:unhideWhenUsed="0"/>
-    <w:lsdException w:name="Medium Shading 2 Accent 4" w:semiHidden="0" w:uiPriority="64" w:unhideWhenUsed="0"/>
-    <w:lsdException w:name="Medium List 1 Accent 4" w:semiHidden="0" w:uiPriority="65" w:unhideWhenUsed="0"/>
-    <w:lsdException w:name="Medium List 2 Accent 4" w:semiHidden="0" w:uiPriority="66" w:unhideWhenUsed="0"/>
-    <w:lsdException w:name="Medium Grid 1 Accent 4" w:semiHidden="0" w:uiPriority="67" w:unhideWhenUsed="0"/>
-    <w:lsdException w:name="Medium Grid 2 Accent 4" w:semiHidden="0" w:uiPriority="68" w:unhideWhenUsed="0"/>
-    <w:lsdException w:name="Medium Grid 3 Accent 4" w:semiHidden="0" w:uiPriority="69" w:unhideWhenUsed="0"/>
-    <w:lsdException w:name="Dark List Accent 4" w:semiHidden="0" w:uiPriority="70" w:unhideWhenUsed="0"/>
-    <w:lsdException w:name="Colorful Shading Accent 4" w:semiHidden="0" w:uiPriority="71" w:unhideWhenUsed="0"/>
-    <w:lsdException w:name="Colorful List Accent 4" w:semiHidden="0" w:uiPriority="72" w:unhideWhenUsed="0"/>
-    <w:lsdException w:name="Colorful Grid Accent 4" w:semiHidden="0" w:uiPriority="73" w:unhideWhenUsed="0"/>
-    <w:lsdException w:name="Light Shading Accent 5" w:semiHidden="0" w:uiPriority="60" w:unhideWhenUsed="0"/>
-    <w:lsdException w:name="Light List Accent 5" w:semiHidden="0" w:uiPriority="61" w:unhideWhenUsed="0"/>
-    <w:lsdException w:name="Light Grid Accent 5" w:semiHidden="0" w:uiPriority="62" w:unhideWhenUsed="0"/>
-    <w:lsdException w:name="Medium Shading 1 Accent 5" w:semiHidden="0" w:uiPriority="63" w:unhideWhenUsed="0"/>
-    <w:lsdException w:name="Medium Shading 2 Accent 5" w:semiHidden="0" w:uiPriority="64" w:unhideWhenUsed="0"/>
-    <w:lsdException w:name="Medium List 1 Accent 5" w:semiHidden="0" w:uiPriority="65" w:unhideWhenUsed="0"/>
-    <w:lsdException w:name="Medium List 2 Accent 5" w:semiHidden="0" w:uiPriority="66" w:unhideWhenUsed="0"/>
-    <w:lsdException w:name="Medium Grid 1 Accent 5" w:semiHidden="0" w:uiPriority="67" w:unhideWhenUsed="0"/>
-    <w:lsdException w:name="Medium Grid 2 Accent 5" w:semiHidden="0" w:uiPriority="68" w:unhideWhenUsed="0"/>
-    <w:lsdException w:name="Medium Grid 3 Accent 5" w:semiHidden="0" w:uiPriority="69" w:unhideWhenUsed="0"/>
-    <w:lsdException w:name="Dark List Accent 5" w:semiHidden="0" w:uiPriority="70" w:unhideWhenUsed="0"/>
-    <w:lsdException w:name="Colorful Shading Accent 5" w:semiHidden="0" w:uiPriority="71" w:unhideWhenUsed="0"/>
-    <w:lsdException w:name="Colorful List Accent 5" w:semiHidden="0" w:uiPriority="72" w:unhideWhenUsed="0"/>
-    <w:lsdException w:name="Colorful Grid Accent 5" w:semiHidden="0" w:uiPriority="73" w:unhideWhenUsed="0"/>
-    <w:lsdException w:name="Light Shading Accent 6" w:semiHidden="0" w:uiPriority="60" w:unhideWhenUsed="0"/>
-    <w:lsdException w:name="Light List Accent 6" w:semiHidden="0" w:uiPriority="61" w:unhideWhenUsed="0"/>
-    <w:lsdException w:name="Light Grid Accent 6" w:semiHidden="0" w:uiPriority="62" w:unhideWhenUsed="0"/>
-    <w:lsdException w:name="Medium Shading 1 Accent 6" w:semiHidden="0" w:uiPriority="63" w:unhideWhenUsed="0"/>
-    <w:lsdException w:name="Medium Shading 2 Accent 6" w:semiHidden="0" w:uiPriority="64" w:unhideWhenUsed="0"/>
-    <w:lsdException w:name="Medium List 1 Accent 6" w:semiHidden="0" w:uiPriority="65" w:unhideWhenUsed="0"/>
-    <w:lsdException w:name="Medium List 2 Accent 6" w:semiHidden="0" w:uiPriority="66" w:unhideWhenUsed="0"/>
-    <w:lsdException w:name="Medium Grid 1 Accent 6" w:semiHidden="0" w:uiPriority="67" w:unhideWhenUsed="0"/>
-    <w:lsdException w:name="Medium Grid 2 Accent 6" w:semiHidden="0" w:uiPriority="68" w:unhideWhenUsed="0"/>
-    <w:lsdException w:name="Medium Grid 3 Accent 6" w:semiHidden="0" w:uiPriority="69" w:unhideWhenUsed="0"/>
-    <w:lsdException w:name="Dark List Accent 6" w:semiHidden="0" w:uiPriority="70" w:unhideWhenUsed="0"/>
-    <w:lsdException w:name="Colorful Shading Accent 6" w:semiHidden="0" w:uiPriority="71" w:unhideWhenUsed="0"/>
-    <w:lsdException w:name="Colorful List Accent 6" w:semiHidden="0" w:uiPriority="72" w:unhideWhenUsed="0"/>
-    <w:lsdException w:name="Colorful Grid Accent 6" w:semiHidden="0" w:uiPriority="73" w:unhideWhenUsed="0"/>
-    <w:lsdException w:name="Subtle Emphasis" w:semiHidden="0" w:uiPriority="19" w:unhideWhenUsed="0" w:qFormat="1"/>
-    <w:lsdException w:name="Intense Emphasis" w:semiHidden="0" w:uiPriority="21" w:unhideWhenUsed="0" w:qFormat="1"/>
-    <w:lsdException w:name="Subtle Reference" w:semiHidden="0" w:uiPriority="31" w:unhideWhenUsed="0" w:qFormat="1"/>
-    <w:lsdException w:name="Intense Reference" w:semiHidden="0" w:uiPriority="32" w:unhideWhenUsed="0" w:qFormat="1"/>
-    <w:lsdException w:name="Book Title" w:semiHidden="0" w:uiPriority="33" w:unhideWhenUsed="0" w:qFormat="1"/>
-    <w:lsdException w:name="Bibliography" w:uiPriority="37"/>
-    <w:lsdException w:name="TOC Heading" w:uiPriority="39" w:qFormat="1"/>
-  </w:latentStyles>
-  <w:style w:type="paragraph" w:default="1" w:styleId="Normal">
-    <w:name w:val="Normal"/>
-    <w:qFormat/>
-  </w:style>
-  <w:style w:type="paragraph" w:styleId="Heading1">
-    <w:name w:val="heading 1"/>
-    <w:basedOn w:val="Normal"/>
-    <w:next w:val="Normal"/>
-    <w:link w:val="Heading1Char"/>
-    <w:uiPriority w:val="9"/>
-    <w:qFormat/>
-    <w:rsid w:val="002A4B05"/>
-    <w:pPr>
-      <w:keepNext/>
-      <w:keepLines/>
-      <w:spacing w:before="480" w:after="0"/>
-      <w:outlineLvl w:val="0"/>
-    </w:pPr>
-    <w:rPr>
-      <w:rFonts w:asciiTheme="majorHAnsi" w:eastAsiaTheme="majorEastAsia" w:hAnsiTheme="majorHAnsi" w:cstheme="majorBidi"/>
-      <w:b/>
-      <w:bCs/>
-      <w:color w:val="365F91" w:themeColor="accent1" w:themeShade="BF"/>
-      <w:sz w:val="28"/>
-      <w:szCs w:val="28"/>
-    </w:rPr>
-  </w:style>
-  <w:style w:type="paragraph" w:styleId="Heading2">
-    <w:name w:val="heading 2"/>
-    <w:basedOn w:val="Normal"/>
-    <w:next w:val="Normal"/>
-    <w:link w:val="Heading2Char"/>
-    <w:uiPriority w:val="9"/>
-    <w:unhideWhenUsed/>
-    <w:qFormat/>
-    <w:rsid w:val="00FF7037"/>
-    <w:pPr>
-      <w:keepNext/>
-      <w:keepLines/>
-      <w:spacing w:before="200" w:after="0"/>
-      <w:outlineLvl w:val="1"/>
-    </w:pPr>
-    <w:rPr>
-      <w:rFonts w:asciiTheme="majorHAnsi" w:eastAsiaTheme="majorEastAsia" w:hAnsiTheme="majorHAnsi" w:cstheme="majorBidi"/>
-      <w:b/>
-      <w:bCs/>
-      <w:color w:val="4F81BD" w:themeColor="accent1"/>
-      <w:sz w:val="26"/>
-      <w:szCs w:val="26"/>
-    </w:rPr>
-  </w:style>
-  <w:style w:type="paragraph" w:styleId="Heading3">
-    <w:name w:val="heading 3"/>
-    <w:basedOn w:val="Normal"/>
-    <w:next w:val="Normal"/>
-    <w:link w:val="Heading3Char"/>
-    <w:uiPriority w:val="9"/>
-    <w:unhideWhenUsed/>
-    <w:qFormat/>
-    <w:rsid w:val="00E41F43"/>
-    <w:pPr>
-      <w:keepNext/>
-      <w:keepLines/>
-      <w:spacing w:before="200" w:after="0"/>
-      <w:outlineLvl w:val="2"/>
-    </w:pPr>
-    <w:rPr>
-      <w:rFonts w:asciiTheme="majorHAnsi" w:eastAsiaTheme="majorEastAsia" w:hAnsiTheme="majorHAnsi" w:cstheme="majorBidi"/>
-      <w:b/>
-      <w:bCs/>
-      <w:color w:val="4F81BD" w:themeColor="accent1"/>
-    </w:rPr>
-  </w:style>
-  <w:style w:type="paragraph" w:styleId="Heading4">
-    <w:name w:val="heading 4"/>
-    <w:basedOn w:val="Normal"/>
-    <w:next w:val="Normal"/>
-    <w:link w:val="Heading4Char"/>
-    <w:uiPriority w:val="9"/>
-    <w:unhideWhenUsed/>
-    <w:qFormat/>
-    <w:rsid w:val="00E41F43"/>
-    <w:pPr>
-      <w:keepNext/>
-      <w:keepLines/>
-      <w:spacing w:before="200" w:after="0"/>
-      <w:outlineLvl w:val="3"/>
-    </w:pPr>
-    <w:rPr>
-      <w:rFonts w:asciiTheme="majorHAnsi" w:eastAsiaTheme="majorEastAsia" w:hAnsiTheme="majorHAnsi" w:cstheme="majorBidi"/>
-      <w:b/>
-      <w:bCs/>
-      <w:i/>
-      <w:iCs/>
-      <w:color w:val="4F81BD" w:themeColor="accent1"/>
-    </w:rPr>
-  </w:style>
-  <w:style w:type="character" w:default="1" w:styleId="DefaultParagraphFont">
-    <w:name w:val="Default Paragraph Font"/>
-    <w:uiPriority w:val="1"/>
-    <w:semiHidden/>
-    <w:unhideWhenUsed/>
-  </w:style>
-  <w:style w:type="table" w:default="1" w:styleId="TableNormal">
-    <w:name w:val="Normal Table"/>
-    <w:uiPriority w:val="99"/>
-    <w:semiHidden/>
-    <w:unhideWhenUsed/>
-    <w:tblPr>
-      <w:tblInd w:w="0" w:type="dxa"/>
-      <w:tblCellMar>
-        <w:top w:w="0" w:type="dxa"/>
-        <w:left w:w="108" w:type="dxa"/>
-        <w:bottom w:w="0" w:type="dxa"/>
-        <w:right w:w="108" w:type="dxa"/>
-      </w:tblCellMar>
-    </w:tblPr>
-  </w:style>
-  <w:style w:type="numbering" w:default="1" w:styleId="NoList">
-    <w:name w:val="No List"/>
-    <w:uiPriority w:val="99"/>
-    <w:semiHidden/>
-    <w:unhideWhenUsed/>
-  </w:style>
-  <w:style w:type="paragraph" w:styleId="ListParagraph">
-    <w:name w:val="List Paragraph"/>
-    <w:basedOn w:val="Normal"/>
-    <w:uiPriority w:val="34"/>
-    <w:qFormat/>
-    <w:rsid w:val="002A4B05"/>
-    <w:pPr>
-      <w:ind w:left="720"/>
-      <w:contextualSpacing/>
-    </w:pPr>
-  </w:style>
-  <w:style w:type="paragraph" w:styleId="Title">
-    <w:name w:val="Title"/>
-    <w:basedOn w:val="Normal"/>
-    <w:next w:val="Normal"/>
-    <w:link w:val="TitleChar"/>
-    <w:uiPriority w:val="10"/>
-    <w:qFormat/>
-    <w:rsid w:val="002A4B05"/>
-    <w:pPr>
-      <w:pBdr>
-        <w:bottom w:val="single" w:sz="8" w:space="4" w:color="4F81BD" w:themeColor="accent1"/>
-      </w:pBdr>
-      <w:spacing w:after="300" w:line="240" w:lineRule="auto"/>
-      <w:contextualSpacing/>
-    </w:pPr>
-    <w:rPr>
-      <w:rFonts w:asciiTheme="majorHAnsi" w:eastAsiaTheme="majorEastAsia" w:hAnsiTheme="majorHAnsi" w:cstheme="majorBidi"/>
-      <w:color w:val="17365D" w:themeColor="text2" w:themeShade="BF"/>
-      <w:spacing w:val="5"/>
-      <w:kern w:val="28"/>
-      <w:sz w:val="52"/>
-      <w:szCs w:val="52"/>
-    </w:rPr>
-  </w:style>
-  <w:style w:type="character" w:customStyle="1" w:styleId="TitleChar">
-    <w:name w:val="Title Char"/>
-    <w:basedOn w:val="DefaultParagraphFont"/>
-    <w:link w:val="Title"/>
-    <w:uiPriority w:val="10"/>
-    <w:rsid w:val="002A4B05"/>
-    <w:rPr>
-      <w:rFonts w:asciiTheme="majorHAnsi" w:eastAsiaTheme="majorEastAsia" w:hAnsiTheme="majorHAnsi" w:cstheme="majorBidi"/>
-      <w:color w:val="17365D" w:themeColor="text2" w:themeShade="BF"/>
-      <w:spacing w:val="5"/>
-      <w:kern w:val="28"/>
-      <w:sz w:val="52"/>
-      <w:szCs w:val="52"/>
-    </w:rPr>
-  </w:style>
-  <w:style w:type="character" w:customStyle="1" w:styleId="Heading1Char">
-    <w:name w:val="Heading 1 Char"/>
-    <w:basedOn w:val="DefaultParagraphFont"/>
-    <w:link w:val="Heading1"/>
-    <w:uiPriority w:val="9"/>
-    <w:rsid w:val="002A4B05"/>
-    <w:rPr>
-      <w:rFonts w:asciiTheme="majorHAnsi" w:eastAsiaTheme="majorEastAsia" w:hAnsiTheme="majorHAnsi" w:cstheme="majorBidi"/>
-      <w:b/>
-      <w:bCs/>
-      <w:color w:val="365F91" w:themeColor="accent1" w:themeShade="BF"/>
-      <w:sz w:val="28"/>
-      <w:szCs w:val="28"/>
-    </w:rPr>
-  </w:style>
-  <w:style w:type="character" w:customStyle="1" w:styleId="Heading2Char">
-    <w:name w:val="Heading 2 Char"/>
-    <w:basedOn w:val="DefaultParagraphFont"/>
-    <w:link w:val="Heading2"/>
-    <w:uiPriority w:val="9"/>
-    <w:rsid w:val="00FF7037"/>
-    <w:rPr>
-      <w:rFonts w:asciiTheme="majorHAnsi" w:eastAsiaTheme="majorEastAsia" w:hAnsiTheme="majorHAnsi" w:cstheme="majorBidi"/>
-      <w:b/>
-      <w:bCs/>
-      <w:color w:val="4F81BD" w:themeColor="accent1"/>
-      <w:sz w:val="26"/>
-      <w:szCs w:val="26"/>
-    </w:rPr>
-  </w:style>
-  <w:style w:type="paragraph" w:styleId="TOCHeading">
-    <w:name w:val="TOC Heading"/>
-    <w:basedOn w:val="Heading1"/>
-    <w:next w:val="Normal"/>
-    <w:uiPriority w:val="39"/>
-    <w:semiHidden/>
-    <w:unhideWhenUsed/>
-    <w:qFormat/>
-    <w:rsid w:val="00E85C0C"/>
-    <w:pPr>
-      <w:outlineLvl w:val="9"/>
-    </w:pPr>
-    <w:rPr>
-      <w:lang w:eastAsia="ja-JP"/>
-    </w:rPr>
-  </w:style>
-  <w:style w:type="paragraph" w:styleId="TOC1">
-    <w:name w:val="toc 1"/>
-    <w:basedOn w:val="Normal"/>
-    <w:next w:val="Normal"/>
-    <w:autoRedefine/>
-    <w:uiPriority w:val="39"/>
-    <w:unhideWhenUsed/>
-    <w:rsid w:val="00E85C0C"/>
-    <w:pPr>
-      <w:spacing w:after="100"/>
-    </w:pPr>
-  </w:style>
-  <w:style w:type="paragraph" w:styleId="TOC2">
-    <w:name w:val="toc 2"/>
-    <w:basedOn w:val="Normal"/>
-    <w:next w:val="Normal"/>
-    <w:autoRedefine/>
-    <w:uiPriority w:val="39"/>
-    <w:unhideWhenUsed/>
-    <w:rsid w:val="00E85C0C"/>
-    <w:pPr>
-      <w:spacing w:after="100"/>
-      <w:ind w:left="220"/>
-    </w:pPr>
-  </w:style>
-  <w:style w:type="character" w:styleId="Hyperlink">
-    <w:name w:val="Hyperlink"/>
-    <w:basedOn w:val="DefaultParagraphFont"/>
-    <w:uiPriority w:val="99"/>
-    <w:unhideWhenUsed/>
-    <w:rsid w:val="00E85C0C"/>
-    <w:rPr>
-      <w:color w:val="0000FF" w:themeColor="hyperlink"/>
-      <w:u w:val="single"/>
-    </w:rPr>
-  </w:style>
-  <w:style w:type="paragraph" w:styleId="BalloonText">
-    <w:name w:val="Balloon Text"/>
-    <w:basedOn w:val="Normal"/>
-    <w:link w:val="BalloonTextChar"/>
-    <w:uiPriority w:val="99"/>
-    <w:semiHidden/>
-    <w:unhideWhenUsed/>
-    <w:rsid w:val="00E85C0C"/>
-    <w:pPr>
-      <w:spacing w:after="0" w:line="240" w:lineRule="auto"/>
-    </w:pPr>
-    <w:rPr>
-      <w:rFonts w:ascii="Tahoma" w:hAnsi="Tahoma" w:cs="Tahoma"/>
-      <w:sz w:val="16"/>
-      <w:szCs w:val="16"/>
-    </w:rPr>
-  </w:style>
-  <w:style w:type="character" w:customStyle="1" w:styleId="BalloonTextChar">
-    <w:name w:val="Balloon Text Char"/>
-    <w:basedOn w:val="DefaultParagraphFont"/>
-    <w:link w:val="BalloonText"/>
-    <w:uiPriority w:val="99"/>
-    <w:semiHidden/>
-    <w:rsid w:val="00E85C0C"/>
-    <w:rPr>
-      <w:rFonts w:ascii="Tahoma" w:hAnsi="Tahoma" w:cs="Tahoma"/>
-      <w:sz w:val="16"/>
-      <w:szCs w:val="16"/>
-    </w:rPr>
-  </w:style>
-  <w:style w:type="character" w:customStyle="1" w:styleId="Heading3Char">
-    <w:name w:val="Heading 3 Char"/>
-    <w:basedOn w:val="DefaultParagraphFont"/>
-    <w:link w:val="Heading3"/>
-    <w:uiPriority w:val="9"/>
-    <w:rsid w:val="00E41F43"/>
-    <w:rPr>
-      <w:rFonts w:asciiTheme="majorHAnsi" w:eastAsiaTheme="majorEastAsia" w:hAnsiTheme="majorHAnsi" w:cstheme="majorBidi"/>
-      <w:b/>
-      <w:bCs/>
-      <w:color w:val="4F81BD" w:themeColor="accent1"/>
-    </w:rPr>
-  </w:style>
-  <w:style w:type="character" w:customStyle="1" w:styleId="Heading4Char">
-    <w:name w:val="Heading 4 Char"/>
-    <w:basedOn w:val="DefaultParagraphFont"/>
-    <w:link w:val="Heading4"/>
-    <w:uiPriority w:val="9"/>
-    <w:rsid w:val="00E41F43"/>
-    <w:rPr>
-      <w:rFonts w:asciiTheme="majorHAnsi" w:eastAsiaTheme="majorEastAsia" w:hAnsiTheme="majorHAnsi" w:cstheme="majorBidi"/>
-      <w:b/>
-      <w:bCs/>
-      <w:i/>
-      <w:iCs/>
-      <w:color w:val="4F81BD" w:themeColor="accent1"/>
-    </w:rPr>
-  </w:style>
-  <w:style w:type="paragraph" w:styleId="TOC3">
-    <w:name w:val="toc 3"/>
-    <w:basedOn w:val="Normal"/>
-    <w:next w:val="Normal"/>
-    <w:autoRedefine/>
-    <w:uiPriority w:val="39"/>
-    <w:unhideWhenUsed/>
-    <w:rsid w:val="002D4FA2"/>
-    <w:pPr>
-      <w:spacing w:after="100"/>
-      <w:ind w:left="440"/>
-    </w:pPr>
-  </w:style>
-  <w:style w:type="paragraph" w:styleId="Header">
-    <w:name w:val="header"/>
-    <w:basedOn w:val="Normal"/>
-    <w:link w:val="HeaderChar"/>
-    <w:uiPriority w:val="99"/>
-    <w:unhideWhenUsed/>
-    <w:rsid w:val="00E84784"/>
-    <w:pPr>
-      <w:tabs>
-        <w:tab w:val="center" w:pos="4680"/>
-        <w:tab w:val="right" w:pos="9360"/>
-      </w:tabs>
-      <w:spacing w:after="0" w:line="240" w:lineRule="auto"/>
-    </w:pPr>
-  </w:style>
-  <w:style w:type="character" w:customStyle="1" w:styleId="HeaderChar">
-    <w:name w:val="Header Char"/>
-    <w:basedOn w:val="DefaultParagraphFont"/>
-    <w:link w:val="Header"/>
-    <w:uiPriority w:val="99"/>
-    <w:rsid w:val="00E84784"/>
-  </w:style>
-  <w:style w:type="paragraph" w:styleId="Footer">
-    <w:name w:val="footer"/>
-    <w:basedOn w:val="Normal"/>
-    <w:link w:val="FooterChar"/>
-    <w:uiPriority w:val="99"/>
-    <w:unhideWhenUsed/>
-    <w:rsid w:val="00E84784"/>
-    <w:pPr>
-      <w:tabs>
-        <w:tab w:val="center" w:pos="4680"/>
-        <w:tab w:val="right" w:pos="9360"/>
-      </w:tabs>
-      <w:spacing w:after="0" w:line="240" w:lineRule="auto"/>
-    </w:pPr>
-  </w:style>
-  <w:style w:type="character" w:customStyle="1" w:styleId="FooterChar">
-    <w:name w:val="Footer Char"/>
-    <w:basedOn w:val="DefaultParagraphFont"/>
-    <w:link w:val="Footer"/>
-    <w:uiPriority w:val="99"/>
-    <w:rsid w:val="00E84784"/>
-  </w:style>
-</w:styles>
-</file>
-
-<file path=word/stylesWithEffects.xml><?xml version="1.0" encoding="utf-8"?>
-<w:styles xmlns:wpc="http://schemas.microsoft.com/office/word/2010/wordprocessingCanvas" xmlns:mc="http://schemas.openxmlformats.org/markup-compatibility/2006" xmlns:o="urn:schemas-microsoft-com:office:office" xmlns:r="http://schemas.openxmlformats.org/officeDocument/2006/relationships" xmlns:m="http://schemas.openxmlformats.org/officeDocument/2006/math" xmlns:v="urn:schemas-microsoft-com:vml" xmlns:wp14="http://schemas.microsoft.com/office/word/2010/wordprocessingDrawing" xmlns:wp="http://schemas.openxmlformats.org/drawingml/2006/wordprocessingDrawing" xmlns:w10="urn:schemas-microsoft-com:office:word" xmlns:w="http://schemas.openxmlformats.org/wordprocessingml/2006/main" xmlns:w14="http://schemas.microsoft.com/office/word/2010/wordml" xmlns:wpg="http://schemas.microsoft.com/office/word/2010/wordprocessingGroup" xmlns:wpi="http://schemas.microsoft.com/office/word/2010/wordprocessingInk" xmlns:wne="http://schemas.microsoft.com/office/word/2006/wordml" xmlns:wps="http://schemas.microsoft.com/office/word/2010/wordprocessingShape" mc:Ignorable="w14 wp14">
-  <w:docDefaults>
-    <w:rPrDefault>
-      <w:rPr>
-        <w:rFonts w:asciiTheme="minorHAnsi" w:eastAsiaTheme="minorHAnsi" w:hAnsiTheme="minorHAnsi" w:cstheme="minorBidi"/>
-        <w:sz w:val="22"/>
-        <w:szCs w:val="22"/>
-        <w:lang w:val="en-US" w:eastAsia="en-US" w:bidi="ar-SA"/>
-      </w:rPr>
-    </w:rPrDefault>
-    <w:pPrDefault>
-      <w:pPr>
-        <w:spacing w:after="200" w:line="276" w:lineRule="auto"/>
-      </w:pPr>
-    </w:pPrDefault>
-  </w:docDefaults>
-  <w:latentStyles w:defLockedState="0" w:defUIPriority="99" w:defSemiHidden="1" w:defUnhideWhenUsed="1" w:defQFormat="0" w:count="267">
-    <w:lsdException w:name="Normal" w:semiHidden="0" w:uiPriority="0" w:unhideWhenUsed="0" w:qFormat="1"/>
-    <w:lsdException w:name="heading 1" w:semiHidden="0" w:uiPriority="9" w:unhideWhenUsed="0" w:qFormat="1"/>
-    <w:lsdException w:name="heading 2" w:uiPriority="9" w:qFormat="1"/>
-    <w:lsdException w:name="heading 3" w:uiPriority="9" w:qFormat="1"/>
-    <w:lsdException w:name="heading 4" w:uiPriority="9" w:qFormat="1"/>
-    <w:lsdException w:name="heading 5" w:uiPriority="9" w:qFormat="1"/>
-    <w:lsdException w:name="heading 6" w:uiPriority="9" w:qFormat="1"/>
-    <w:lsdException w:name="heading 7" w:uiPriority="9" w:qFormat="1"/>
-    <w:lsdException w:name="heading 8" w:uiPriority="9" w:qFormat="1"/>
-    <w:lsdException w:name="heading 9" w:uiPriority="9" w:qFormat="1"/>
-    <w:lsdException w:name="toc 1" w:uiPriority="39"/>
-    <w:lsdException w:name="toc 2" w:uiPriority="39"/>
-    <w:lsdException w:name="toc 3" w:uiPriority="39"/>
-    <w:lsdException w:name="toc 4" w:uiPriority="39"/>
-    <w:lsdException w:name="toc 5" w:uiPriority="39"/>
-    <w:lsdException w:name="toc 6" w:uiPriority="39"/>
-    <w:lsdException w:name="toc 7" w:uiPriority="39"/>
-    <w:lsdException w:name="toc 8" w:uiPriority="39"/>
-    <w:lsdException w:name="toc 9" w:uiPriority="39"/>
-    <w:lsdException w:name="caption" w:uiPriority="35" w:qFormat="1"/>
-    <w:lsdException w:name="Title" w:semiHidden="0" w:uiPriority="10" w:unhideWhenUsed="0" w:qFormat="1"/>
-    <w:lsdException w:name="Default Paragraph Font" w:uiPriority="1"/>
-    <w:lsdException w:name="Subtitle" w:semiHidden="0" w:uiPriority="11" w:unhideWhenUsed="0" w:qFormat="1"/>
-    <w:lsdException w:name="Strong" w:semiHidden="0" w:uiPriority="22" w:unhideWhenUsed="0" w:qFormat="1"/>
-    <w:lsdException w:name="Emphasis" w:semiHidden="0" w:uiPriority="20" w:unhideWhenUsed="0" w:qFormat="1"/>
-    <w:lsdException w:name="Table Grid" w:semiHidden="0" w:uiPriority="59" w:unhideWhenUsed="0"/>
-    <w:lsdException w:name="Placeholder Text" w:unhideWhenUsed="0"/>
-    <w:lsdException w:name="No Spacing" w:semiHidden="0" w:uiPriority="1" w:unhideWhenUsed="0" w:qFormat="1"/>
-    <w:lsdException w:name="Light Shading" w:semiHidden="0" w:uiPriority="60" w:unhideWhenUsed="0"/>
-    <w:lsdException w:name="Light List" w:semiHidden="0" w:uiPriority="61" w:unhideWhenUsed="0"/>
-    <w:lsdException w:name="Light Grid" w:semiHidden="0" w:uiPriority="62" w:unhideWhenUsed="0"/>
-    <w:lsdException w:name="Medium Shading 1" w:semiHidden="0" w:uiPriority="63" w:unhideWhenUsed="0"/>
-    <w:lsdException w:name="Medium Shading 2" w:semiHidden="0" w:uiPriority="64" w:unhideWhenUsed="0"/>
-    <w:lsdException w:name="Medium List 1" w:semiHidden="0" w:uiPriority="65" w:unhideWhenUsed="0"/>
-    <w:lsdException w:name="Medium List 2" w:semiHidden="0" w:uiPriority="66" w:unhideWhenUsed="0"/>
-    <w:lsdException w:name="Medium Grid 1" w:semiHidden="0" w:uiPriority="67" w:unhideWhenUsed="0"/>
-    <w:lsdException w:name="Medium Grid 2" w:semiHidden="0" w:uiPriority="68" w:unhideWhenUsed="0"/>
-    <w:lsdException w:name="Medium Grid 3" w:semiHidden="0" w:uiPriority="69" w:unhideWhenUsed="0"/>
-    <w:lsdException w:name="Dark List" w:semiHidden="0" w:uiPriority="70" w:unhideWhenUsed="0"/>
-    <w:lsdException w:name="Colorful Shading" w:semiHidden="0" w:uiPriority="71" w:unhideWhenUsed="0"/>
-    <w:lsdException w:name="Colorful List" w:semiHidden="0" w:uiPriority="72" w:unhideWhenUsed="0"/>
-    <w:lsdException w:name="Colorful Grid" w:semiHidden="0" w:uiPriority="73" w:unhideWhenUsed="0"/>
-    <w:lsdException w:name="Light Shading Accent 1" w:semiHidden="0" w:uiPriority="60" w:unhideWhenUsed="0"/>
-    <w:lsdException w:name="Light List Accent 1" w:semiHidden="0" w:uiPriority="61" w:unhideWhenUsed="0"/>
-    <w:lsdException w:name="Light Grid Accent 1" w:semiHidden="0" w:uiPriority="62" w:unhideWhenUsed="0"/>
-    <w:lsdException w:name="Medium Shading 1 Accent 1" w:semiHidden="0" w:uiPriority="63" w:unhideWhenUsed="0"/>
-    <w:lsdException w:name="Medium Shading 2 Accent 1" w:semiHidden="0" w:uiPriority="64" w:unhideWhenUsed="0"/>
-    <w:lsdException w:name="Medium List 1 Accent 1" w:semiHidden="0" w:uiPriority="65" w:unhideWhenUsed="0"/>
-    <w:lsdException w:name="Revision" w:unhideWhenUsed="0"/>
-    <w:lsdException w:name="List Paragraph" w:semiHidden="0" w:uiPriority="34" w:unhideWhenUsed="0" w:qFormat="1"/>
-    <w:lsdException w:name="Quote" w:semiHidden="0" w:uiPriority="29" w:unhideWhenUsed="0" w:qFormat="1"/>
-    <w:lsdException w:name="Intense Quote" w:semiHidden="0" w:uiPriority="30" w:unhideWhenUsed="0" w:qFormat="1"/>
-    <w:lsdException w:name="Medium List 2 Accent 1" w:semiHidden="0" w:uiPriority="66" w:unhideWhenUsed="0"/>
-    <w:lsdException w:name="Medium Grid 1 Accent 1" w:semiHidden="0" w:uiPriority="67" w:unhideWhenUsed="0"/>
-    <w:lsdException w:name="Medium Grid 2 Accent 1" w:semiHidden="0" w:uiPriority="68" w:unhideWhenUsed="0"/>
-    <w:lsdException w:name="Medium Grid 3 Accent 1" w:semiHidden="0" w:uiPriority="69" w:unhideWhenUsed="0"/>
-    <w:lsdException w:name="Dark List Accent 1" w:semiHidden="0" w:uiPriority="70" w:unhideWhenUsed="0"/>
-    <w:lsdException w:name="Colorful Shading Accent 1" w:semiHidden="0" w:uiPriority="71" w:unhideWhenUsed="0"/>
-    <w:lsdException w:name="Colorful List Accent 1" w:semiHidden="0" w:uiPriority="72" w:unhideWhenUsed="0"/>
-    <w:lsdException w:name="Colorful Grid Accent 1" w:semiHidden="0" w:uiPriority="73" w:unhideWhenUsed="0"/>
-    <w:lsdException w:name="Light Shading Accent 2" w:semiHidden="0" w:uiPriority="60" w:unhideWhenUsed="0"/>
-    <w:lsdException w:name="Light List Accent 2" w:semiHidden="0" w:uiPriority="61" w:unhideWhenUsed="0"/>
-    <w:lsdException w:name="Light Grid Accent 2" w:semiHidden="0" w:uiPriority="62" w:unhideWhenUsed="0"/>
-    <w:lsdException w:name="Medium Shading 1 Accent 2" w:semiHidden="0" w:uiPriority="63" w:unhideWhenUsed="0"/>
-    <w:lsdException w:name="Medium Shading 2 Accent 2" w:semiHidden="0" w:uiPriority="64" w:unhideWhenUsed="0"/>
-    <w:lsdException w:name="Medium List 1 Accent 2" w:semiHidden="0" w:uiPriority="65" w:unhideWhenUsed="0"/>
-    <w:lsdException w:name="Medium List 2 Accent 2" w:semiHidden="0" w:uiPriority="66" w:unhideWhenUsed="0"/>
-    <w:lsdException w:name="Medium Grid 1 Accent 2" w:semiHidden="0" w:uiPriority="67" w:unhideWhenUsed="0"/>
-    <w:lsdException w:name="Medium Grid 2 Accent 2" w:semiHidden="0" w:uiPriority="68" w:unhideWhenUsed="0"/>
-    <w:lsdException w:name="Medium Grid 3 Accent 2" w:semiHidden="0" w:uiPriority="69" w:unhideWhenUsed="0"/>
-    <w:lsdException w:name="Dark List Accent 2" w:semiHidden="0" w:uiPriority="70" w:unhideWhenUsed="0"/>
-    <w:lsdException w:name="Colorful Shading Accent 2" w:semiHidden="0" w:uiPriority="71" w:unhideWhenUsed="0"/>
-    <w:lsdException w:name="Colorful List Accent 2" w:semiHidden="0" w:uiPriority="72" w:unhideWhenUsed="0"/>
-    <w:lsdException w:name="Colorful Grid Accent 2" w:semiHidden="0" w:uiPriority="73" w:unhideWhenUsed="0"/>
-    <w:lsdException w:name="Light Shading Accent 3" w:semiHidden="0" w:uiPriority="60" w:unhideWhenUsed="0"/>
-    <w:lsdException w:name="Light List Accent 3" w:semiHidden="0" w:uiPriority="61" w:unhideWhenUsed="0"/>
-    <w:lsdException w:name="Light Grid Accent 3" w:semiHidden="0" w:uiPriority="62" w:unhideWhenUsed="0"/>
-    <w:lsdException w:name="Medium Shading 1 Accent 3" w:semiHidden="0" w:uiPriority="63" w:unhideWhenUsed="0"/>
-    <w:lsdException w:name="Medium Shading 2 Accent 3" w:semiHidden="0" w:uiPriority="64" w:unhideWhenUsed="0"/>
-    <w:lsdException w:name="Medium List 1 Accent 3" w:semiHidden="0" w:uiPriority="65" w:unhideWhenUsed="0"/>
-    <w:lsdException w:name="Medium List 2 Accent 3" w:semiHidden="0" w:uiPriority="66" w:unhideWhenUsed="0"/>
-    <w:lsdException w:name="Medium Grid 1 Accent 3" w:semiHidden="0" w:uiPriority="67" w:unhideWhenUsed="0"/>
-    <w:lsdException w:name="Medium Grid 2 Accent 3" w:semiHidden="0" w:uiPriority="68" w:unhideWhenUsed="0"/>
-    <w:lsdException w:name="Medium Grid 3 Accent 3" w:semiHidden="0" w:uiPriority="69" w:unhideWhenUsed="0"/>
-    <w:lsdException w:name="Dark List Accent 3" w:semiHidden="0" w:uiPriority="70" w:unhideWhenUsed="0"/>
-    <w:lsdException w:name="Colorful Shading Accent 3" w:semiHidden="0" w:uiPriority="71" w:unhideWhenUsed="0"/>
-    <w:lsdException w:name="Colorful List Accent 3" w:semiHidden="0" w:uiPriority="72" w:unhideWhenUsed="0"/>
-    <w:lsdException w:name="Colorful Grid Accent 3" w:semiHidden="0" w:uiPriority="73" w:unhideWhenUsed="0"/>
-    <w:lsdException w:name="Light Shading Accent 4" w:semiHidden="0" w:uiPriority="60" w:unhideWhenUsed="0"/>
-    <w:lsdException w:name="Light List Accent 4" w:semiHidden="0" w:uiPriority="61" w:unhideWhenUsed="0"/>
-    <w:lsdException w:name="Light Grid Accent 4" w:semiHidden="0" w:uiPriority="62" w:unhideWhenUsed="0"/>
-    <w:lsdException w:name="Medium Shading 1 Accent 4" w:semiHidden="0" w:uiPriority="63" w:unhideWhenUsed="0"/>
-    <w:lsdException w:name="Medium Shading 2 Accent 4" w:semiHidden="0" w:uiPriority="64" w:unhideWhenUsed="0"/>
-    <w:lsdException w:name="Medium List 1 Accent 4" w:semiHidden="0" w:uiPriority="65" w:unhideWhenUsed="0"/>
-    <w:lsdException w:name="Medium List 2 Accent 4" w:semiHidden="0" w:uiPriority="66" w:unhideWhenUsed="0"/>
-    <w:lsdException w:name="Medium Grid 1 Accent 4" w:semiHidden="0" w:uiPriority="67" w:unhideWhenUsed="0"/>
-    <w:lsdException w:name="Medium Grid 2 Accent 4" w:semiHidden="0" w:uiPriority="68" w:unhideWhenUsed="0"/>
-    <w:lsdException w:name="Medium Grid 3 Accent 4" w:semiHidden="0" w:uiPriority="69" w:unhideWhenUsed="0"/>
-    <w:lsdException w:name="Dark List Accent 4" w:semiHidden="0" w:uiPriority="70" w:unhideWhenUsed="0"/>
-    <w:lsdException w:name="Colorful Shading Accent 4" w:semiHidden="0" w:uiPriority="71" w:unhideWhenUsed="0"/>
-    <w:lsdException w:name="Colorful List Accent 4" w:semiHidden="0" w:uiPriority="72" w:unhideWhenUsed="0"/>
-    <w:lsdException w:name="Colorful Grid Accent 4" w:semiHidden="0" w:uiPriority="73" w:unhideWhenUsed="0"/>
-    <w:lsdException w:name="Light Shading Accent 5" w:semiHidden="0" w:uiPriority="60" w:unhideWhenUsed="0"/>
-    <w:lsdException w:name="Light List Accent 5" w:semiHidden="0" w:uiPriority="61" w:unhideWhenUsed="0"/>
-    <w:lsdException w:name="Light Grid Accent 5" w:semiHidden="0" w:uiPriority="62" w:unhideWhenUsed="0"/>
-    <w:lsdException w:name="Medium Shading 1 Accent 5" w:semiHidden="0" w:uiPriority="63" w:unhideWhenUsed="0"/>
-    <w:lsdException w:name="Medium Shading 2 Accent 5" w:semiHidden="0" w:uiPriority="64" w:unhideWhenUsed="0"/>
-    <w:lsdException w:name="Medium List 1 Accent 5" w:semiHidden="0" w:uiPriority="65" w:unhideWhenUsed="0"/>
-    <w:lsdException w:name="Medium List 2 Accent 5" w:semiHidden="0" w:uiPriority="66" w:unhideWhenUsed="0"/>
-    <w:lsdException w:name="Medium Grid 1 Accent 5" w:semiHidden="0" w:uiPriority="67" w:unhideWhenUsed="0"/>
-    <w:lsdException w:name="Medium Grid 2 Accent 5" w:semiHidden="0" w:uiPriority="68" w:unhideWhenUsed="0"/>
-    <w:lsdException w:name="Medium Grid 3 Accent 5" w:semiHidden="0" w:uiPriority="69" w:unhideWhenUsed="0"/>
-    <w:lsdException w:name="Dark List Accent 5" w:semiHidden="0" w:uiPriority="70" w:unhideWhenUsed="0"/>
-    <w:lsdException w:name="Colorful Shading Accent 5" w:semiHidden="0" w:uiPriority="71" w:unhideWhenUsed="0"/>
-    <w:lsdException w:name="Colorful List Accent 5" w:semiHidden="0" w:uiPriority="72" w:unhideWhenUsed="0"/>
-    <w:lsdException w:name="Colorful Grid Accent 5" w:semiHidden="0" w:uiPriority="73" w:unhideWhenUsed="0"/>
-    <w:lsdException w:name="Light Shading Accent 6" w:semiHidden="0" w:uiPriority="60" w:unhideWhenUsed="0"/>
-    <w:lsdException w:name="Light List Accent 6" w:semiHidden="0" w:uiPriority="61" w:unhideWhenUsed="0"/>
-    <w:lsdException w:name="Light Grid Accent 6" w:semiHidden="0" w:uiPriority="62" w:unhideWhenUsed="0"/>
-    <w:lsdException w:name="Medium Shading 1 Accent 6" w:semiHidden="0" w:uiPriority="63" w:unhideWhenUsed="0"/>
-    <w:lsdException w:name="Medium Shading 2 Accent 6" w:semiHidden="0" w:uiPriority="64" w:unhideWhenUsed="0"/>
-    <w:lsdException w:name="Medium List 1 Accent 6" w:semiHidden="0" w:uiPriority="65" w:unhideWhenUsed="0"/>
-    <w:lsdException w:name="Medium List 2 Accent 6" w:semiHidden="0" w:uiPriority="66" w:unhideWhenUsed="0"/>
-    <w:lsdException w:name="Medium Grid 1 Accent 6" w:semiHidden="0" w:uiPriority="67" w:unhideWhenUsed="0"/>
-    <w:lsdException w:name="Medium Grid 2 Accent 6" w:semiHidden="0" w:uiPriority="68" w:unhideWhenUsed="0"/>
-    <w:lsdException w:name="Medium Grid 3 Accent 6" w:semiHidden="0" w:uiPriority="69" w:unhideWhenUsed="0"/>
-    <w:lsdException w:name="Dark List Accent 6" w:semiHidden="0" w:uiPriority="70" w:unhideWhenUsed="0"/>
-    <w:lsdException w:name="Colorful Shading Accent 6" w:semiHidden="0" w:uiPriority="71" w:unhideWhenUsed="0"/>
-    <w:lsdException w:name="Colorful List Accent 6" w:semiHidden="0" w:uiPriority="72" w:unhideWhenUsed="0"/>
-    <w:lsdException w:name="Colorful Grid Accent 6" w:semiHidden="0" w:uiPriority="73" w:unhideWhenUsed="0"/>
-    <w:lsdException w:name="Subtle Emphasis" w:semiHidden="0" w:uiPriority="19" w:unhideWhenUsed="0" w:qFormat="1"/>
-    <w:lsdException w:name="Intense Emphasis" w:semiHidden="0" w:uiPriority="21" w:unhideWhenUsed="0" w:qFormat="1"/>
-    <w:lsdException w:name="Subtle Reference" w:semiHidden="0" w:uiPriority="31" w:unhideWhenUsed="0" w:qFormat="1"/>
-    <w:lsdException w:name="Intense Reference" w:semiHidden="0" w:uiPriority="32" w:unhideWhenUsed="0" w:qFormat="1"/>
-    <w:lsdException w:name="Book Title" w:semiHidden="0" w:uiPriority="33" w:unhideWhenUsed="0" w:qFormat="1"/>
-    <w:lsdException w:name="Bibliography" w:uiPriority="37"/>
-    <w:lsdException w:name="TOC Heading" w:uiPriority="39" w:qFormat="1"/>
+  <w:latentStyles w:defLockedState="0" w:defUIPriority="99" w:defSemiHidden="0" w:defUnhideWhenUsed="0" w:defQFormat="0" w:count="371">
+    <w:lsdException w:name="Normal" w:uiPriority="0" w:qFormat="1"/>
+    <w:lsdException w:name="heading 1" w:uiPriority="9" w:qFormat="1"/>
+    <w:lsdException w:name="heading 2" w:semiHidden="1" w:uiPriority="9" w:unhideWhenUsed="1" w:qFormat="1"/>
+    <w:lsdException w:name="heading 3" w:semiHidden="1" w:uiPriority="9" w:unhideWhenUsed="1" w:qFormat="1"/>
+    <w:lsdException w:name="heading 4" w:semiHidden="1" w:uiPriority="9" w:unhideWhenUsed="1" w:qFormat="1"/>
+    <w:lsdException w:name="heading 5" w:semiHidden="1" w:uiPriority="9" w:unhideWhenUsed="1" w:qFormat="1"/>
+    <w:lsdException w:name="heading 6" w:semiHidden="1" w:uiPriority="9" w:unhideWhenUsed="1" w:qFormat="1"/>
+    <w:lsdException w:name="heading 7" w:semiHidden="1" w:uiPriority="9" w:unhideWhenUsed="1" w:qFormat="1"/>
+    <w:lsdException w:name="heading 8" w:semiHidden="1" w:uiPriority="9" w:unhideWhenUsed="1" w:qFormat="1"/>
+    <w:lsdException w:name="heading 9" w:semiHidden="1" w:uiPriority="9" w:unhideWhenUsed="1" w:qFormat="1"/>
+    <w:lsdException w:name="index 1" w:semiHidden="1" w:unhideWhenUsed="1"/>
+    <w:lsdException w:name="index 2" w:semiHidden="1" w:unhideWhenUsed="1"/>
+    <w:lsdException w:name="index 3" w:semiHidden="1" w:unhideWhenUsed="1"/>
+    <w:lsdException w:name="index 4" w:semiHidden="1" w:unhideWhenUsed="1"/>
+    <w:lsdException w:name="index 5" w:semiHidden="1" w:unhideWhenUsed="1"/>
+    <w:lsdException w:name="index 6" w:semiHidden="1" w:unhideWhenUsed="1"/>
+    <w:lsdException w:name="index 7" w:semiHidden="1" w:unhideWhenUsed="1"/>
+    <w:lsdException w:name="index 8" w:semiHidden="1" w:unhideWhenUsed="1"/>
+    <w:lsdException w:name="index 9" w:semiHidden="1" w:unhideWhenUsed="1"/>
+    <w:lsdException w:name="toc 1" w:semiHidden="1" w:uiPriority="39" w:unhideWhenUsed="1"/>
+    <w:lsdException w:name="toc 2" w:semiHidden="1" w:uiPriority="39" w:unhideWhenUsed="1"/>
+    <w:lsdException w:name="toc 3" w:semiHidden="1" w:uiPriority="39" w:unhideWhenUsed="1"/>
+    <w:lsdException w:name="toc 4" w:semiHidden="1" w:uiPriority="39" w:unhideWhenUsed="1"/>
+    <w:lsdException w:name="toc 5" w:semiHidden="1" w:uiPriority="39" w:unhideWhenUsed="1"/>
+    <w:lsdException w:name="toc 6" w:semiHidden="1" w:uiPriority="39" w:unhideWhenUsed="1"/>
+    <w:lsdException w:name="toc 7" w:semiHidden="1" w:uiPriority="39" w:unhideWhenUsed="1"/>
+    <w:lsdException w:name="toc 8" w:semiHidden="1" w:uiPriority="39" w:unhideWhenUsed="1"/>
+    <w:lsdException w:name="toc 9" w:semiHidden="1" w:uiPriority="39" w:unhideWhenUsed="1"/>
+    <w:lsdException w:name="Normal Indent" w:semiHidden="1" w:unhideWhenUsed="1"/>
+    <w:lsdException w:name="footnote text" w:semiHidden="1" w:unhideWhenUsed="1"/>
+    <w:lsdException w:name="annotation text" w:semiHidden="1" w:unhideWhenUsed="1"/>
+    <w:lsdException w:name="header" w:semiHidden="1" w:unhideWhenUsed="1"/>
+    <w:lsdException w:name="footer" w:semiHidden="1" w:unhideWhenUsed="1"/>
+    <w:lsdException w:name="index heading" w:semiHidden="1" w:unhideWhenUsed="1"/>
+    <w:lsdException w:name="caption" w:semiHidden="1" w:uiPriority="35" w:unhideWhenUsed="1" w:qFormat="1"/>
+    <w:lsdException w:name="table of figures" w:semiHidden="1" w:unhideWhenUsed="1"/>
+    <w:lsdException w:name="envelope address" w:semiHidden="1" w:unhideWhenUsed="1"/>
+    <w:lsdException w:name="envelope return" w:semiHidden="1" w:unhideWhenUsed="1"/>
+    <w:lsdException w:name="footnote reference" w:semiHidden="1" w:unhideWhenUsed="1"/>
+    <w:lsdException w:name="annotation reference" w:semiHidden="1" w:unhideWhenUsed="1"/>
+    <w:lsdException w:name="line number" w:semiHidden="1" w:unhideWhenUsed="1"/>
+    <w:lsdException w:name="page number" w:semiHidden="1" w:unhideWhenUsed="1"/>
+    <w:lsdException w:name="endnote reference" w:semiHidden="1" w:unhideWhenUsed="1"/>
+    <w:lsdException w:name="endnote text" w:semiHidden="1" w:unhideWhenUsed="1"/>
+    <w:lsdException w:name="table of authorities" w:semiHidden="1" w:unhideWhenUsed="1"/>
+    <w:lsdException w:name="macro" w:semiHidden="1" w:unhideWhenUsed="1"/>
+    <w:lsdException w:name="toa heading" w:semiHidden="1" w:unhideWhenUsed="1"/>
+    <w:lsdException w:name="List" w:semiHidden="1" w:unhideWhenUsed="1"/>
+    <w:lsdException w:name="List Bullet" w:semiHidden="1" w:unhideWhenUsed="1"/>
+    <w:lsdException w:name="List Number" w:semiHidden="1" w:unhideWhenUsed="1"/>
+    <w:lsdException w:name="List 2" w:semiHidden="1" w:unhideWhenUsed="1"/>
+    <w:lsdException w:name="List 3" w:semiHidden="1" w:unhideWhenUsed="1"/>
+    <w:lsdException w:name="List 4" w:semiHidden="1" w:unhideWhenUsed="1"/>
+    <w:lsdException w:name="List 5" w:semiHidden="1" w:unhideWhenUsed="1"/>
+    <w:lsdException w:name="List Bullet 2" w:semiHidden="1" w:unhideWhenUsed="1"/>
+    <w:lsdException w:name="List Bullet 3" w:semiHidden="1" w:unhideWhenUsed="1"/>
+    <w:lsdException w:name="List Bullet 4" w:semiHidden="1" w:unhideWhenUsed="1"/>
+    <w:lsdException w:name="List Bullet 5" w:semiHidden="1" w:unhideWhenUsed="1"/>
+    <w:lsdException w:name="List Number 2" w:semiHidden="1" w:unhideWhenUsed="1"/>
+    <w:lsdException w:name="List Number 3" w:semiHidden="1" w:unhideWhenUsed="1"/>
+    <w:lsdException w:name="List Number 4" w:semiHidden="1" w:unhideWhenUsed="1"/>
+    <w:lsdException w:name="List Number 5" w:semiHidden="1" w:unhideWhenUsed="1"/>
+    <w:lsdException w:name="Title" w:uiPriority="10" w:qFormat="1"/>
+    <w:lsdException w:name="Closing" w:semiHidden="1" w:unhideWhenUsed="1"/>
+    <w:lsdException w:name="Signature" w:semiHidden="1" w:unhideWhenUsed="1"/>
+    <w:lsdException w:name="Default Paragraph Font" w:semiHidden="1" w:uiPriority="1" w:unhideWhenUsed="1"/>
+    <w:lsdException w:name="Body Text" w:semiHidden="1" w:unhideWhenUsed="1"/>
+    <w:lsdException w:name="Body Text Indent" w:semiHidden="1" w:unhideWhenUsed="1"/>
+    <w:lsdException w:name="List Continue" w:semiHidden="1" w:unhideWhenUsed="1"/>
+    <w:lsdException w:name="List Continue 2" w:semiHidden="1" w:unhideWhenUsed="1"/>
+    <w:lsdException w:name="List Continue 3" w:semiHidden="1" w:unhideWhenUsed="1"/>
+    <w:lsdException w:name="List Continue 4" w:semiHidden="1" w:unhideWhenUsed="1"/>
+    <w:lsdException w:name="List Continue 5" w:semiHidden="1" w:unhideWhenUsed="1"/>
+    <w:lsdException w:name="Message Header" w:semiHidden="1" w:unhideWhenUsed="1"/>
+    <w:lsdException w:name="Subtitle" w:uiPriority="11" w:qFormat="1"/>
+    <w:lsdException w:name="Salutation" w:semiHidden="1" w:unhideWhenUsed="1"/>
+    <w:lsdException w:name="Date" w:semiHidden="1" w:unhideWhenUsed="1"/>
+    <w:lsdException w:name="Body Text First Indent" w:semiHidden="1" w:unhideWhenUsed="1"/>
+    <w:lsdException w:name="Body Text First Indent 2" w:semiHidden="1" w:unhideWhenUsed="1"/>
+    <w:lsdException w:name="Note Heading" w:semiHidden="1" w:unhideWhenUsed="1"/>
+    <w:lsdException w:name="Body Text 2" w:semiHidden="1" w:unhideWhenUsed="1"/>
+    <w:lsdException w:name="Body Text 3" w:semiHidden="1" w:unhideWhenUsed="1"/>
+    <w:lsdException w:name="Body Text Indent 2" w:semiHidden="1" w:unhideWhenUsed="1"/>
+    <w:lsdException w:name="Body Text Indent 3" w:semiHidden="1" w:unhideWhenUsed="1"/>
+    <w:lsdException w:name="Block Text" w:semiHidden="1" w:unhideWhenUsed="1"/>
+    <w:lsdException w:name="Hyperlink" w:semiHidden="1" w:unhideWhenUsed="1"/>
+    <w:lsdException w:name="FollowedHyperlink" w:semiHidden="1" w:unhideWhenUsed="1"/>
+    <w:lsdException w:name="Strong" w:uiPriority="22" w:qFormat="1"/>
+    <w:lsdException w:name="Emphasis" w:uiPriority="20" w:qFormat="1"/>
+    <w:lsdException w:name="Document Map" w:semiHidden="1" w:unhideWhenUsed="1"/>
+    <w:lsdException w:name="Plain Text" w:semiHidden="1" w:unhideWhenUsed="1"/>
+    <w:lsdException w:name="E-mail Signature" w:semiHidden="1" w:unhideWhenUsed="1"/>
+    <w:lsdException w:name="HTML Top of Form" w:semiHidden="1" w:unhideWhenUsed="1"/>
+    <w:lsdException w:name="HTML Bottom of Form" w:semiHidden="1" w:unhideWhenUsed="1"/>
+    <w:lsdException w:name="Normal (Web)" w:semiHidden="1" w:unhideWhenUsed="1"/>
+    <w:lsdException w:name="HTML Acronym" w:semiHidden="1" w:unhideWhenUsed="1"/>
+    <w:lsdException w:name="HTML Address" w:semiHidden="1" w:unhideWhenUsed="1"/>
+    <w:lsdException w:name="HTML Cite" w:semiHidden="1" w:unhideWhenUsed="1"/>
+    <w:lsdException w:name="HTML Code" w:semiHidden="1" w:unhideWhenUsed="1"/>
+    <w:lsdException w:name="HTML Definition" w:semiHidden="1" w:unhideWhenUsed="1"/>
+    <w:lsdException w:name="HTML Keyboard" w:semiHidden="1" w:unhideWhenUsed="1"/>
+    <w:lsdException w:name="HTML Preformatted" w:semiHidden="1" w:unhideWhenUsed="1"/>
+    <w:lsdException w:name="HTML Sample" w:semiHidden="1" w:unhideWhenUsed="1"/>
+    <w:lsdException w:name="HTML Typewriter" w:semiHidden="1" w:unhideWhenUsed="1"/>
+    <w:lsdException w:name="HTML Variable" w:semiHidden="1" w:unhideWhenUsed="1"/>
+    <w:lsdException w:name="Normal Table" w:semiHidden="1" w:unhideWhenUsed="1"/>
+    <w:lsdException w:name="annotation subject" w:semiHidden="1" w:unhideWhenUsed="1"/>
+    <w:lsdException w:name="No List" w:semiHidden="1" w:unhideWhenUsed="1"/>
+    <w:lsdException w:name="Outline List 1" w:semiHidden="1" w:unhideWhenUsed="1"/>
+    <w:lsdException w:name="Outline List 2" w:semiHidden="1" w:unhideWhenUsed="1"/>
+    <w:lsdException w:name="Outline List 3" w:semiHidden="1" w:unhideWhenUsed="1"/>
+    <w:lsdException w:name="Table Simple 1" w:semiHidden="1" w:unhideWhenUsed="1"/>
+    <w:lsdException w:name="Table Simple 2" w:semiHidden="1" w:unhideWhenUsed="1"/>
+    <w:lsdException w:name="Table Simple 3" w:semiHidden="1" w:unhideWhenUsed="1"/>
+    <w:lsdException w:name="Table Classic 1" w:semiHidden="1" w:unhideWhenUsed="1"/>
+    <w:lsdException w:name="Table Classic 2" w:semiHidden="1" w:unhideWhenUsed="1"/>
+    <w:lsdException w:name="Table Classic 3" w:semiHidden="1" w:unhideWhenUsed="1"/>
+    <w:lsdException w:name="Table Classic 4" w:semiHidden="1" w:unhideWhenUsed="1"/>
+    <w:lsdException w:name="Table Colorful 1" w:semiHidden="1" w:unhideWhenUsed="1"/>
+    <w:lsdException w:name="Table Colorful 2" w:semiHidden="1" w:unhideWhenUsed="1"/>
+    <w:lsdException w:name="Table Colorful 3" w:semiHidden="1" w:unhideWhenUsed="1"/>
+    <w:lsdException w:name="Table Columns 1" w:semiHidden="1" w:unhideWhenUsed="1"/>
+    <w:lsdException w:name="Table Columns 2" w:semiHidden="1" w:unhideWhenUsed="1"/>
+    <w:lsdException w:name="Table Columns 3" w:semiHidden="1" w:unhideWhenUsed="1"/>
+    <w:lsdException w:name="Table Columns 4" w:semiHidden="1" w:unhideWhenUsed="1"/>
+    <w:lsdException w:name="Table Columns 5" w:semiHidden="1" w:unhideWhenUsed="1"/>
+    <w:lsdException w:name="Table Grid 1" w:semiHidden="1" w:unhideWhenUsed="1"/>
+    <w:lsdException w:name="Table Grid 2" w:semiHidden="1" w:unhideWhenUsed="1"/>
+    <w:lsdException w:name="Table Grid 3" w:semiHidden="1" w:unhideWhenUsed="1"/>
+    <w:lsdException w:name="Table Grid 4" w:semiHidden="1" w:unhideWhenUsed="1"/>
+    <w:lsdException w:name="Table Grid 5" w:semiHidden="1" w:unhideWhenUsed="1"/>
+    <w:lsdException w:name="Table Grid 6" w:semiHidden="1" w:unhideWhenUsed="1"/>
+    <w:lsdException w:name="Table Grid 7" w:semiHidden="1" w:unhideWhenUsed="1"/>
+    <w:lsdException w:name="Table Grid 8" w:semiHidden="1" w:unhideWhenUsed="1"/>
+    <w:lsdException w:name="Table List 1" w:semiHidden="1" w:unhideWhenUsed="1"/>
+    <w:lsdException w:name="Table List 2" w:semiHidden="1" w:unhideWhenUsed="1"/>
+    <w:lsdException w:name="Table List 3" w:semiHidden="1" w:unhideWhenUsed="1"/>
+    <w:lsdException w:name="Table List 4" w:semiHidden="1" w:unhideWhenUsed="1"/>
+    <w:lsdException w:name="Table List 5" w:semiHidden="1" w:unhideWhenUsed="1"/>
+    <w:lsdException w:name="Table List 6" w:semiHidden="1" w:unhideWhenUsed="1"/>
+    <w:lsdException w:name="Table List 7" w:semiHidden="1" w:unhideWhenUsed="1"/>
+    <w:lsdException w:name="Table List 8" w:semiHidden="1" w:unhideWhenUsed="1"/>
+    <w:lsdException w:name="Table 3D effects 1" w:semiHidden="1" w:unhideWhenUsed="1"/>
+    <w:lsdException w:name="Table 3D effects 2" w:semiHidden="1" w:unhideWhenUsed="1"/>
+    <w:lsdException w:name="Table 3D effects 3" w:semiHidden="1" w:unhideWhenUsed="1"/>
+    <w:lsdException w:name="Table Contemporary" w:semiHidden="1" w:unhideWhenUsed="1"/>
+    <w:lsdException w:name="Table Elegant" w:semiHidden="1" w:unhideWhenUsed="1"/>
+    <w:lsdException w:name="Table Professional" w:semiHidden="1" w:unhideWhenUsed="1"/>
+    <w:lsdException w:name="Table Subtle 1" w:semiHidden="1" w:unhideWhenUsed="1"/>
+    <w:lsdException w:name="Table Subtle 2" w:semiHidden="1" w:unhideWhenUsed="1"/>
+    <w:lsdException w:name="Table Web 1" w:semiHidden="1" w:unhideWhenUsed="1"/>
+    <w:lsdException w:name="Table Web 2" w:semiHidden="1" w:unhideWhenUsed="1"/>
+    <w:lsdException w:name="Table Web 3" w:semiHidden="1" w:unhideWhenUsed="1"/>
+    <w:lsdException w:name="Balloon Text" w:semiHidden="1" w:unhideWhenUsed="1"/>
+    <w:lsdException w:name="Table Grid" w:uiPriority="59"/>
+    <w:lsdException w:name="Table Theme" w:semiHidden="1" w:unhideWhenUsed="1"/>
+    <w:lsdException w:name="Placeholder Text" w:semiHidden="1"/>
+    <w:lsdException w:name="No Spacing" w:uiPriority="1" w:qFormat="1"/>
+    <w:lsdException w:name="Light Shading" w:uiPriority="60"/>
+    <w:lsdException w:name="Light List" w:uiPriority="61"/>
+    <w:lsdException w:name="Light Grid" w:uiPriority="62"/>
+    <w:lsdException w:name="Medium Shading 1" w:uiPriority="63"/>
+    <w:lsdException w:name="Medium Shading 2" w:uiPriority="64"/>
+    <w:lsdException w:name="Medium List 1" w:uiPriority="65"/>
+    <w:lsdException w:name="Medium List 2" w:uiPriority="66"/>
+    <w:lsdException w:name="Medium Grid 1" w:uiPriority="67"/>
+    <w:lsdException w:name="Medium Grid 2" w:uiPriority="68"/>
+    <w:lsdException w:name="Medium Grid 3" w:uiPriority="69"/>
+    <w:lsdException w:name="Dark List" w:uiPriority="70"/>
+    <w:lsdException w:name="Colorful Shading" w:uiPriority="71"/>
+    <w:lsdException w:name="Colorful List" w:uiPriority="72"/>
+    <w:lsdException w:name="Colorful Grid" w:uiPriority="73"/>
+    <w:lsdException w:name="Light Shading Accent 1" w:uiPriority="60"/>
+    <w:lsdException w:name="Light List Accent 1" w:uiPriority="61"/>
+    <w:lsdException w:name="Light Grid Accent 1" w:uiPriority="62"/>
+    <w:lsdException w:name="Medium Shading 1 Accent 1" w:uiPriority="63"/>
+    <w:lsdException w:name="Medium Shading 2 Accent 1" w:uiPriority="64"/>
+    <w:lsdException w:name="Medium List 1 Accent 1" w:uiPriority="65"/>
+    <w:lsdException w:name="Revision" w:semiHidden="1"/>
+    <w:lsdException w:name="List Paragraph" w:uiPriority="34" w:qFormat="1"/>
+    <w:lsdException w:name="Quote" w:uiPriority="29" w:qFormat="1"/>
+    <w:lsdException w:name="Intense Quote" w:uiPriority="30" w:qFormat="1"/>
+    <w:lsdException w:name="Medium List 2 Accent 1" w:uiPriority="66"/>
+    <w:lsdException w:name="Medium Grid 1 Accent 1" w:uiPriority="67"/>
+    <w:lsdException w:name="Medium Grid 2 Accent 1" w:uiPriority="68"/>
+    <w:lsdException w:name="Medium Grid 3 Accent 1" w:uiPriority="69"/>
+    <w:lsdException w:name="Dark List Accent 1" w:uiPriority="70"/>
+    <w:lsdException w:name="Colorful Shading Accent 1" w:uiPriority="71"/>
+    <w:lsdException w:name="Colorful List Accent 1" w:uiPriority="72"/>
+    <w:lsdException w:name="Colorful Grid Accent 1" w:uiPriority="73"/>
+    <w:lsdException w:name="Light Shading Accent 2" w:uiPriority="60"/>
+    <w:lsdException w:name="Light List Accent 2" w:uiPriority="61"/>
+    <w:lsdException w:name="Light Grid Accent 2" w:uiPriority="62"/>
+    <w:lsdException w:name="Medium Shading 1 Accent 2" w:uiPriority="63"/>
+    <w:lsdException w:name="Medium Shading 2 Accent 2" w:uiPriority="64"/>
+    <w:lsdException w:name="Medium List 1 Accent 2" w:uiPriority="65"/>
+    <w:lsdException w:name="Medium List 2 Accent 2" w:uiPriority="66"/>
+    <w:lsdException w:name="Medium Grid 1 Accent 2" w:uiPriority="67"/>
+    <w:lsdException w:name="Medium Grid 2 Accent 2" w:uiPriority="68"/>
+    <w:lsdException w:name="Medium Grid 3 Accent 2" w:uiPriority="69"/>
+    <w:lsdException w:name="Dark List Accent 2" w:uiPriority="70"/>
+    <w:lsdException w:name="Colorful Shading Accent 2" w:uiPriority="71"/>
+    <w:lsdException w:name="Colorful List Accent 2" w:uiPriority="72"/>
+    <w:lsdException w:name="Colorful Grid Accent 2" w:uiPriority="73"/>
+    <w:lsdException w:name="Light Shading Accent 3" w:uiPriority="60"/>
+    <w:lsdException w:name="Light List Accent 3" w:uiPriority="61"/>
+    <w:lsdException w:name="Light Grid Accent 3" w:uiPriority="62"/>
+    <w:lsdException w:name="Medium Shading 1 Accent 3" w:uiPriority="63"/>
+    <w:lsdException w:name="Medium Shading 2 Accent 3" w:uiPriority="64"/>
+    <w:lsdException w:name="Medium List 1 Accent 3" w:uiPriority="65"/>
+    <w:lsdException w:name="Medium List 2 Accent 3" w:uiPriority="66"/>
+    <w:lsdException w:name="Medium Grid 1 Accent 3" w:uiPriority="67"/>
+    <w:lsdException w:name="Medium Grid 2 Accent 3" w:uiPriority="68"/>
+    <w:lsdException w:name="Medium Grid 3 Accent 3" w:uiPriority="69"/>
+    <w:lsdException w:name="Dark List Accent 3" w:uiPriority="70"/>
+    <w:lsdException w:name="Colorful Shading Accent 3" w:uiPriority="71"/>
+    <w:lsdException w:name="Colorful List Accent 3" w:uiPriority="72"/>
+    <w:lsdException w:name="Colorful Grid Accent 3" w:uiPriority="73"/>
+    <w:lsdException w:name="Light Shading Accent 4" w:uiPriority="60"/>
+    <w:lsdException w:name="Light List Accent 4" w:uiPriority="61"/>
+    <w:lsdException w:name="Light Grid Accent 4" w:uiPriority="62"/>
+    <w:lsdException w:name="Medium Shading 1 Accent 4" w:uiPriority="63"/>
+    <w:lsdException w:name="Medium Shading 2 Accent 4" w:uiPriority="64"/>
+    <w:lsdException w:name="Medium List 1 Accent 4" w:uiPriority="65"/>
+    <w:lsdException w:name="Medium List 2 Accent 4" w:uiPriority="66"/>
+    <w:lsdException w:name="Medium Grid 1 Accent 4" w:uiPriority="67"/>
+    <w:lsdException w:name="Medium Grid 2 Accent 4" w:uiPriority="68"/>
+    <w:lsdException w:name="Medium Grid 3 Accent 4" w:uiPriority="69"/>
+    <w:lsdException w:name="Dark List Accent 4" w:uiPriority="70"/>
+    <w:lsdException w:name="Colorful Shading Accent 4" w:uiPriority="71"/>
+    <w:lsdException w:name="Colorful List Accent 4" w:uiPriority="72"/>
+    <w:lsdException w:name="Colorful Grid Accent 4" w:uiPriority="73"/>
+    <w:lsdException w:name="Light Shading Accent 5" w:uiPriority="60"/>
+    <w:lsdException w:name="Light List Accent 5" w:uiPriority="61"/>
+    <w:lsdException w:name="Light Grid Accent 5" w:uiPriority="62"/>
+    <w:lsdException w:name="Medium Shading 1 Accent 5" w:uiPriority="63"/>
+    <w:lsdException w:name="Medium Shading 2 Accent 5" w:uiPriority="64"/>
+    <w:lsdException w:name="Medium List 1 Accent 5" w:uiPriority="65"/>
+    <w:lsdException w:name="Medium List 2 Accent 5" w:uiPriority="66"/>
+    <w:lsdException w:name="Medium Grid 1 Accent 5" w:uiPriority="67"/>
+    <w:lsdException w:name="Medium Grid 2 Accent 5" w:uiPriority="68"/>
+    <w:lsdException w:name="Medium Grid 3 Accent 5" w:uiPriority="69"/>
+    <w:lsdException w:name="Dark List Accent 5" w:uiPriority="70"/>
+    <w:lsdException w:name="Colorful Shading Accent 5" w:uiPriority="71"/>
+    <w:lsdException w:name="Colorful List Accent 5" w:uiPriority="72"/>
+    <w:lsdException w:name="Colorful Grid Accent 5" w:uiPriority="73"/>
+    <w:lsdException w:name="Light Shading Accent 6" w:uiPriority="60"/>
+    <w:lsdException w:name="Light List Accent 6" w:uiPriority="61"/>
+    <w:lsdException w:name="Light Grid Accent 6" w:uiPriority="62"/>
+    <w:lsdException w:name="Medium Shading 1 Accent 6" w:uiPriority="63"/>
+    <w:lsdException w:name="Medium Shading 2 Accent 6" w:uiPriority="64"/>
+    <w:lsdException w:name="Medium List 1 Accent 6" w:uiPriority="65"/>
+    <w:lsdException w:name="Medium List 2 Accent 6" w:uiPriority="66"/>
+    <w:lsdException w:name="Medium Grid 1 Accent 6" w:uiPriority="67"/>
+    <w:lsdException w:name="Medium Grid 2 Accent 6" w:uiPriority="68"/>
+    <w:lsdException w:name="Medium Grid 3 Accent 6" w:uiPriority="69"/>
+    <w:lsdException w:name="Dark List Accent 6" w:uiPriority="70"/>
+    <w:lsdException w:name="Colorful Shading Accent 6" w:uiPriority="71"/>
+    <w:lsdException w:name="Colorful List Accent 6" w:uiPriority="72"/>
+    <w:lsdException w:name="Colorful Grid Accent 6" w:uiPriority="73"/>
+    <w:lsdException w:name="Subtle Emphasis" w:uiPriority="19" w:qFormat="1"/>
+    <w:lsdException w:name="Intense Emphasis" w:uiPriority="21" w:qFormat="1"/>
+    <w:lsdException w:name="Subtle Reference" w:uiPriority="31" w:qFormat="1"/>
+    <w:lsdException w:name="Intense Reference" w:uiPriority="32" w:qFormat="1"/>
+    <w:lsdException w:name="Book Title" w:uiPriority="33" w:qFormat="1"/>
+    <w:lsdException w:name="Bibliography" w:semiHidden="1" w:uiPriority="37" w:unhideWhenUsed="1"/>
+    <w:lsdException w:name="TOC Heading" w:semiHidden="1" w:uiPriority="39" w:unhideWhenUsed="1" w:qFormat="1"/>
+    <w:lsdException w:name="Plain Table 1" w:uiPriority="41"/>
+    <w:lsdException w:name="Plain Table 2" w:uiPriority="42"/>
+    <w:lsdException w:name="Plain Table 3" w:uiPriority="43"/>
+    <w:lsdException w:name="Plain Table 4" w:uiPriority="44"/>
+    <w:lsdException w:name="Plain Table 5" w:uiPriority="45"/>
+    <w:lsdException w:name="Grid Table Light" w:uiPriority="40"/>
+    <w:lsdException w:name="Grid Table 1 Light" w:uiPriority="46"/>
+    <w:lsdException w:name="Grid Table 2" w:uiPriority="47"/>
+    <w:lsdException w:name="Grid Table 3" w:uiPriority="48"/>
+    <w:lsdException w:name="Grid Table 4" w:uiPriority="49"/>
+    <w:lsdException w:name="Grid Table 5 Dark" w:uiPriority="50"/>
+    <w:lsdException w:name="Grid Table 6 Colorful" w:uiPriority="51"/>
+    <w:lsdException w:name="Grid Table 7 Colorful" w:uiPriority="52"/>
+    <w:lsdException w:name="Grid Table 1 Light Accent 1" w:uiPriority="46"/>
+    <w:lsdException w:name="Grid Table 2 Accent 1" w:uiPriority="47"/>
+    <w:lsdException w:name="Grid Table 3 Accent 1" w:uiPriority="48"/>
+    <w:lsdException w:name="Grid Table 4 Accent 1" w:uiPriority="49"/>
+    <w:lsdException w:name="Grid Table 5 Dark Accent 1" w:uiPriority="50"/>
+    <w:lsdException w:name="Grid Table 6 Colorful Accent 1" w:uiPriority="51"/>
+    <w:lsdException w:name="Grid Table 7 Colorful Accent 1" w:uiPriority="52"/>
+    <w:lsdException w:name="Grid Table 1 Light Accent 2" w:uiPriority="46"/>
+    <w:lsdException w:name="Grid Table 2 Accent 2" w:uiPriority="47"/>
+    <w:lsdException w:name="Grid Table 3 Accent 2" w:uiPriority="48"/>
+    <w:lsdException w:name="Grid Table 4 Accent 2" w:uiPriority="49"/>
+    <w:lsdException w:name="Grid Table 5 Dark Accent 2" w:uiPriority="50"/>
+    <w:lsdException w:name="Grid Table 6 Colorful Accent 2" w:uiPriority="51"/>
+    <w:lsdException w:name="Grid Table 7 Colorful Accent 2" w:uiPriority="52"/>
+    <w:lsdException w:name="Grid Table 1 Light Accent 3" w:uiPriority="46"/>
+    <w:lsdException w:name="Grid Table 2 Accent 3" w:uiPriority="47"/>
+    <w:lsdException w:name="Grid Table 3 Accent 3" w:uiPriority="48"/>
+    <w:lsdException w:name="Grid Table 4 Accent 3" w:uiPriority="49"/>
+    <w:lsdException w:name="Grid Table 5 Dark Accent 3" w:uiPriority="50"/>
+    <w:lsdException w:name="Grid Table 6 Colorful Accent 3" w:uiPriority="51"/>
+    <w:lsdException w:name="Grid Table 7 Colorful Accent 3" w:uiPriority="52"/>
+    <w:lsdException w:name="Grid Table 1 Light Accent 4" w:uiPriority="46"/>
+    <w:lsdException w:name="Grid Table 2 Accent 4" w:uiPriority="47"/>
+    <w:lsdException w:name="Grid Table 3 Accent 4" w:uiPriority="48"/>
+    <w:lsdException w:name="Grid Table 4 Accent 4" w:uiPriority="49"/>
+    <w:lsdException w:name="Grid Table 5 Dark Accent 4" w:uiPriority="50"/>
+    <w:lsdException w:name="Grid Table 6 Colorful Accent 4" w:uiPriority="51"/>
+    <w:lsdException w:name="Grid Table 7 Colorful Accent 4" w:uiPriority="52"/>
+    <w:lsdException w:name="Grid Table 1 Light Accent 5" w:uiPriority="46"/>
+    <w:lsdException w:name="Grid Table 2 Accent 5" w:uiPriority="47"/>
+    <w:lsdException w:name="Grid Table 3 Accent 5" w:uiPriority="48"/>
+    <w:lsdException w:name="Grid Table 4 Accent 5" w:uiPriority="49"/>
+    <w:lsdException w:name="Grid Table 5 Dark Accent 5" w:uiPriority="50"/>
+    <w:lsdException w:name="Grid Table 6 Colorful Accent 5" w:uiPriority="51"/>
+    <w:lsdException w:name="Grid Table 7 Colorful Accent 5" w:uiPriority="52"/>
+    <w:lsdException w:name="Grid Table 1 Light Accent 6" w:uiPriority="46"/>
+    <w:lsdException w:name="Grid Table 2 Accent 6" w:uiPriority="47"/>
+    <w:lsdException w:name="Grid Table 3 Accent 6" w:uiPriority="48"/>
+    <w:lsdException w:name="Grid Table 4 Accent 6" w:uiPriority="49"/>
+    <w:lsdException w:name="Grid Table 5 Dark Accent 6" w:uiPriority="50"/>
+    <w:lsdException w:name="Grid Table 6 Colorful Accent 6" w:uiPriority="51"/>
+    <w:lsdException w:name="Grid Table 7 Colorful Accent 6" w:uiPriority="52"/>
+    <w:lsdException w:name="List Table 1 Light" w:uiPriority="46"/>
+    <w:lsdException w:name="List Table 2" w:uiPriority="47"/>
+    <w:lsdException w:name="List Table 3" w:uiPriority="48"/>
+    <w:lsdException w:name="List Table 4" w:uiPriority="49"/>
+    <w:lsdException w:name="List Table 5 Dark" w:uiPriority="50"/>
+    <w:lsdException w:name="List Table 6 Colorful" w:uiPriority="51"/>
+    <w:lsdException w:name="List Table 7 Colorful" w:uiPriority="52"/>
+    <w:lsdException w:name="List Table 1 Light Accent 1" w:uiPriority="46"/>
+    <w:lsdException w:name="List Table 2 Accent 1" w:uiPriority="47"/>
+    <w:lsdException w:name="List Table 3 Accent 1" w:uiPriority="48"/>
+    <w:lsdException w:name="List Table 4 Accent 1" w:uiPriority="49"/>
+    <w:lsdException w:name="List Table 5 Dark Accent 1" w:uiPriority="50"/>
+    <w:lsdException w:name="List Table 6 Colorful Accent 1" w:uiPriority="51"/>
+    <w:lsdException w:name="List Table 7 Colorful Accent 1" w:uiPriority="52"/>
+    <w:lsdException w:name="List Table 1 Light Accent 2" w:uiPriority="46"/>
+    <w:lsdException w:name="List Table 2 Accent 2" w:uiPriority="47"/>
+    <w:lsdException w:name="List Table 3 Accent 2" w:uiPriority="48"/>
+    <w:lsdException w:name="List Table 4 Accent 2" w:uiPriority="49"/>
+    <w:lsdException w:name="List Table 5 Dark Accent 2" w:uiPriority="50"/>
+    <w:lsdException w:name="List Table 6 Colorful Accent 2" w:uiPriority="51"/>
+    <w:lsdException w:name="List Table 7 Colorful Accent 2" w:uiPriority="52"/>
+    <w:lsdException w:name="List Table 1 Light Accent 3" w:uiPriority="46"/>
+    <w:lsdException w:name="List Table 2 Accent 3" w:uiPriority="47"/>
+    <w:lsdException w:name="List Table 3 Accent 3" w:uiPriority="48"/>
+    <w:lsdException w:name="List Table 4 Accent 3" w:uiPriority="49"/>
+    <w:lsdException w:name="List Table 5 Dark Accent 3" w:uiPriority="50"/>
+    <w:lsdException w:name="List Table 6 Colorful Accent 3" w:uiPriority="51"/>
+    <w:lsdException w:name="List Table 7 Colorful Accent 3" w:uiPriority="52"/>
+    <w:lsdException w:name="List Table 1 Light Accent 4" w:uiPriority="46"/>
+    <w:lsdException w:name="List Table 2 Accent 4" w:uiPriority="47"/>
+    <w:lsdException w:name="List Table 3 Accent 4" w:uiPriority="48"/>
+    <w:lsdException w:name="List Table 4 Accent 4" w:uiPriority="49"/>
+    <w:lsdException w:name="List Table 5 Dark Accent 4" w:uiPriority="50"/>
+    <w:lsdException w:name="List Table 6 Colorful Accent 4" w:uiPriority="51"/>
+    <w:lsdException w:name="List Table 7 Colorful Accent 4" w:uiPriority="52"/>
+    <w:lsdException w:name="List Table 1 Light Accent 5" w:uiPriority="46"/>
+    <w:lsdException w:name="List Table 2 Accent 5" w:uiPriority="47"/>
+    <w:lsdException w:name="List Table 3 Accent 5" w:uiPriority="48"/>
+    <w:lsdException w:name="List Table 4 Accent 5" w:uiPriority="49"/>
+    <w:lsdException w:name="List Table 5 Dark Accent 5" w:uiPriority="50"/>
+    <w:lsdException w:name="List Table 6 Colorful Accent 5" w:uiPriority="51"/>
+    <w:lsdException w:name="List Table 7 Colorful Accent 5" w:uiPriority="52"/>
+    <w:lsdException w:name="List Table 1 Light Accent 6" w:uiPriority="46"/>
+    <w:lsdException w:name="List Table 2 Accent 6" w:uiPriority="47"/>
+    <w:lsdException w:name="List Table 3 Accent 6" w:uiPriority="48"/>
+    <w:lsdException w:name="List Table 4 Accent 6" w:uiPriority="49"/>
+    <w:lsdException w:name="List Table 5 Dark Accent 6" w:uiPriority="50"/>
+    <w:lsdException w:name="List Table 6 Colorful Accent 6" w:uiPriority="51"/>
+    <w:lsdException w:name="List Table 7 Colorful Accent 6" w:uiPriority="52"/>
   </w:latentStyles>
   <w:style w:type="paragraph" w:default="1" w:styleId="Normal">
     <w:name w:val="Normal"/>
@@ -42673,7 +42516,7 @@
 </file>
 
 <file path=customXml/itemProps1.xml><?xml version="1.0" encoding="utf-8"?>
-<ds:datastoreItem xmlns:ds="http://schemas.openxmlformats.org/officeDocument/2006/customXml" ds:itemID="{891FE971-6A31-4EA0-9909-DB5E5D8D6096}">
+<ds:datastoreItem xmlns:ds="http://schemas.openxmlformats.org/officeDocument/2006/customXml" ds:itemID="{D27B4B34-722F-49CF-B106-784BE2186396}">
   <ds:schemaRefs>
     <ds:schemaRef ds:uri="http://schemas.openxmlformats.org/officeDocument/2006/bibliography"/>
   </ds:schemaRefs>

</xml_diff>